<commit_message>
Adding these documents prior to Rich's first round of edits.
</commit_message>
<xml_diff>
--- a/Theoretical-QP.docx
+++ b/Theoretical-QP.docx
@@ -74,6 +74,26 @@
       </w:r>
       <w:r>
         <w:t xml:space="preserve">theory</w:t>
+      </w:r>
+    </w:p>
+    <w:p>
+      <w:pPr>
+        <w:pStyle w:val="Untertitel"/>
+      </w:pPr>
+      <w:r>
+        <w:t xml:space="preserve">Andrew</w:t>
+      </w:r>
+      <w:r>
+        <w:t xml:space="preserve"> </w:t>
+      </w:r>
+      <w:r>
+        <w:t xml:space="preserve">G.</w:t>
+      </w:r>
+      <w:r>
+        <w:t xml:space="preserve"> </w:t>
+      </w:r>
+      <w:r>
+        <w:t xml:space="preserve">Farina</w:t>
       </w:r>
     </w:p>
     <w:p>
@@ -189,7 +209,7 @@
         <w:pStyle w:val="Textkrper"/>
       </w:pPr>
       <w:r>
-        <w:t xml:space="preserve">[Need to update this field:]</w:t>
+        <w:t xml:space="preserve">Many consider Intentional Self-Regulation (ISR) or, more broadly, goal-directed behavior, to be an essential skill in promoting positive and adaptive healthy development across the life-span. The Selection-Optimization-Compensation (SOC) model of ISR has described positive development among children, adolescents, and adults among various populations. However, the current SOC does not quantify the lived experiences and interindividual differences resulting from experience, training, and culture. In this paper, I use models from the decision making, neuroscience, cognitive science, and risk-taking literature to conceptualize a model that describes interindividual differences in ISR based on lived experiences within the leadership context where risk is a vital decision-making consideration. A conceptual model and important variables to consider to test the model are discussed.</w:t>
       </w:r>
     </w:p>
     <w:p>
@@ -197,22 +217,6 @@
         <w:pStyle w:val="Textkrper"/>
       </w:pPr>
       <w:r>
-        <w:t xml:space="preserve">Many consider Intentional Self-Regulation (ISR) or more broadly, goal-directed behavior, to be an important skill in promoting positive and adaptive healthy development across the life-span. The Selection-Optimization-Compensation (SOC) model of ISR has described positive development among children, adolescents, and adults among various populations. Previous studies show the structure of ISR to exist as a global factor within children, and by adulthood, develop into a more defined three factor construct. However, research in adolescents has yet to determine within what ontogenetic window the three-factor construct emerges. In this study, we use a deductive and inductive approach to examine the structure of ISR as explained through the SOC model among cadets at the United States Military Academy.</w:t>
-      </w:r>
-    </w:p>
-    <w:p>
-      <w:pPr>
-        <w:pStyle w:val="Textkrper"/>
-      </w:pPr>
-      <w:r>
-        <w:t xml:space="preserve">The study was conducted among 4894 cadets from the 2018-2023 graduating classes. An 11-item, SOC measure was administered to all first year Cadets during Cadet Basic Training. The 3-faced construct validity method was used to compare the results from an exploratory factor analysis with multiple theoretically suggested structures using several confirmatory factor analyses. The findings suggest that ISR, within this context, consists of three differentiated processes. The first process, compensation, is consistent with previous ISR research. The second process, planned execution, is composed of the undifferentiated selection and optimization processes. The third process, persistence, emerges as a third differentiated process within this sample. Future research should continue to explore the developmental trajectories of these three ISR processes and determine the relationship between ISR and important performance outcomes within high performing populations.</w:t>
-      </w:r>
-    </w:p>
-    <w:p>
-      <w:pPr>
-        <w:pStyle w:val="Textkrper"/>
-      </w:pPr>
-      <w:r>
         <w:rPr>
           <w:i/>
         </w:rPr>
@@ -222,24 +226,7 @@
         <w:t xml:space="preserve"> </w:t>
       </w:r>
       <w:r>
-        <w:t xml:space="preserve">Selection, Optimization, and Compensation; Intentional Self-Regulation; Risk-Taking Propensity; Risk-Taking Appraisal; United States Military Academy</w:t>
-      </w:r>
-    </w:p>
-    <w:p>
-      <w:pPr>
-        <w:pStyle w:val="Textkrper"/>
-      </w:pPr>
-      <w:r>
-        <w:rPr>
-          <w:i/>
-        </w:rPr>
-        <w:t xml:space="preserve">Word count:</w:t>
-      </w:r>
-      <w:r>
-        <w:t xml:space="preserve"> </w:t>
-      </w:r>
-      <w:r>
-        <w:t xml:space="preserve">X</w:t>
+        <w:t xml:space="preserve">Selection, Optimization, and Compensation; Intentional Self-Regulation; Risk-Taking; Decision Making; United States Military Academy</w:t>
       </w:r>
     </w:p>
     <w:p>
@@ -256,7 +243,7 @@
         <w:pStyle w:val="Textkrper"/>
       </w:pPr>
       <w:r>
-        <w:t xml:space="preserve">On the darkest of nights, a young military leader was faced with a series of choices that would not only determine if the late-night mission was successful but also if these choices would determine whether the Soldiers under his command could potentially live or die. As the ramp of the cargo aircraft opened, the subzero temperatures filled the cargo area. The Soldiers knew they needed oxygen to breathe at this altitude, and the oxygen bottles strapped to their harnesses were running low. The young leader weighed many goals and factors as he decided whether to make the high altitude jump into enemy territory or have the aircraft turn around and safely return to base. The goals of the mission became increasingly conflicting. On the one hand, the immediate safety of those in the aircraft seemed paramount, but on the other, the safety of the men driving toward the enemy-held compound relied on these airborne Soldiers isolating the compound first. Numerous factors weighed on the decision to execute or abort the mission.</w:t>
+        <w:t xml:space="preserve">On the darkest of nights, a young military leader was faced with a series of choices that would not only determine if the late-night mission was successful but also if these choices would determine whether the Soldiers under his command could potentially live or die. As the ramp of the cargo aircraft opened, the subzero temperatures filled the cargo area. The Soldiers knew they needed oxygen to breathe at this altitude, and the oxygen bottles strapped to their harnesses were running low. The young leader weighed many goals and factors as he decided whether to make the high altitude jump into enemy territory or have the aircraft turn around and safely return to base. The goals of the mission became increasingly conflicting. On the one hand, the immediate safety of those in the aircraft seemed paramount. However, on the other, the safety of those men already rapidly walking toward the enemy-held compound relied on these airborne Soldiers isolating the compound first. Numerous factors weighed on the decision to execute or abort the mission.</w:t>
       </w:r>
     </w:p>
     <w:p>
@@ -264,7 +251,7 @@
         <w:pStyle w:val="Textkrper"/>
       </w:pPr>
       <w:r>
-        <w:t xml:space="preserve">An individual’s goal hierarchy informs priorities and provides a framework for these decisions. If the superordinate goal is mission accomplishment, then the leader may choose to execute the mission even if it is inherently risky for his Soldiers. However, if the lives of his Soldiers are the superordinate goal, then the leader will make decisions and align resources to optimize the health of the Soldiers over the execution of the mission. Given perfect information, this decision could be made based on the established goal hierarchy. Contemporary developmental scientists have sought to describe, explain, and optimize this goal-directed behavior (termed intentional self-regulation) across the life span . A person’s ability to regulate their relationships with their complex and everchanging context is the fundamental basis for successful development across their life</w:t>
+        <w:t xml:space="preserve">An individual’s goal hierarchy informs priorities and provides a framework for these decisions. If the superordinate goal is mission accomplishment, then the leader may choose to execute the mission even if it is inherently risky for his Soldiers. However, if the lives of his Soldiers are the superordinate goal, then the leader will make decisions and align resources to optimize the health of the Soldiers over the execution of the mission. Given perfect information, this decision could be made based on the established goal hierarchy. No decision is made in isolation, void of all context and biases. Instead, goal-based decisions and goal-directed behavior is deeply embedded in an individual’s context as much as it is in the life-experiences of the individual. Contemporary developmental scientists have sought to describe, explain, and optimize this decision making process and the operationalization of the goal-directed behavior (termed intentional self-regulation) across the life span. A person’s ability to regulate their relationships with their complex and everchanging context is the fundamental basis for successful development across an individual’s life</w:t>
       </w:r>
       <w:r>
         <w:t xml:space="preserve"> </w:t>
@@ -273,10 +260,16 @@
         <w:t xml:space="preserve">(Baltes et al., 1999)</w:t>
       </w:r>
       <w:r>
-        <w:t xml:space="preserve"> </w:t>
-      </w:r>
-      <w:r>
-        <w:t xml:space="preserve">. Unfortunately, goal-based decisions are often conflicting due to imperfect information, summarized well by the military idiom,</w:t>
+        <w:t xml:space="preserve">. Unfortunately, goal-based decisions are often difficult due to imperfect information and fuzzy logic</w:t>
+      </w:r>
+      <w:r>
+        <w:rPr>
+          <w:rStyle w:val="Funotenzeichen"/>
+        </w:rPr>
+        <w:footnoteReference w:id="21"/>
+      </w:r>
+      <w:r>
+        <w:t xml:space="preserve">, summarized well by the military idiom,</w:t>
       </w:r>
       <w:r>
         <w:t xml:space="preserve"> </w:t>
@@ -296,13 +289,13 @@
         <w:pStyle w:val="Textkrper"/>
       </w:pPr>
       <w:r>
-        <w:t xml:space="preserve">In the leadership context, leaders often must make goal-based decisions that rely on imperfect and, at times, missing information. Would the oxygen bottles run out before the Soldiers could safely reach the ground? Would the enemy be alerted to the aircraft and train their weapons on the vulnerable Soldiers under parachute? Would the Soldiers be able to land and consolidate on the postage stamp size drop zone in the rugged mountain hills? Did the Soldiers have adequate training to conduct this operation successfully? The outcome of this decision would determine the future professional trajectory of this young leader. These questions all rely on risk-based probabilities that are informed by prior experience, the culture of the organization, the mentorship of experienced Soldiers, and a little bit of luck</w:t>
+        <w:t xml:space="preserve">In the leadership context, leaders often make goal-based decisions that rely on imperfect and, at times, missing information. Decisions are easy when a clear right or wrong can be established. However, decisions become exponentially more difficult when full information is not available. Would the oxygen bottles run out before the Soldiers could safely reach the ground? Would the enemy be alerted to the aircraft and train their weapons on the vulnerable Soldiers under parachute? Would the Soldiers be able to land and consolidate on the postage stamp size drop zone in the rugged mountain hills? Did the Soldiers have adequate training to conduct this operation successfully? The outcome of this decision would determine the wellbeing of the Soldiers this young officer leads and his future professional trajectory. These questions all rely on risk-based probabilities that are informed by prior experience, the culture of the organization, the mentorship of experienced Soldiers, and a little bit of luck</w:t>
       </w:r>
       <w:r>
         <w:rPr>
           <w:rStyle w:val="Funotenzeichen"/>
         </w:rPr>
-        <w:footnoteReference w:id="21"/>
+        <w:footnoteReference w:id="23"/>
       </w:r>
       <w:r>
         <w:t xml:space="preserve">. Decision-making researchers describe this process as</w:t>
@@ -334,18 +327,18 @@
         <w:pStyle w:val="Textkrper"/>
       </w:pPr>
       <w:r>
-        <w:t xml:space="preserve">This paper will build upon an existing intentional self-regulation theory to incorporate recent advances in the decision-making literature, specifically, the contribution that risk-based probabilities may have on life span goal-directed behavior. I will begin the discussion with the developmental theories of intentional self-regulation, briefly describe the current state of risk-taking research and the decision-making literature, and then turn to a proposed integrated developmental model that better captures naturalistic intentional self-regulation.</w:t>
+        <w:t xml:space="preserve">This paper will build upon an existing intentional self-regulation theory to incorporate recent advances in the decision-making literature, specifically, the contribution that uncertainty and risk may have on life-span goal-directed behavior. I will begin the discussion with the developmental theories of intentional self-regulation, briefly describe the current state of decision-making literature and the risk-taking research, and then turn to a proposed integrated developmental model that better captures naturalistic intentional self-regulation in contexts that are seated in risk and uncertainty.</w:t>
       </w:r>
     </w:p>
     <w:p>
       <w:pPr>
         <w:pStyle w:val="berschrift1"/>
       </w:pPr>
-      <w:bookmarkStart w:id="22" w:name="intentional-self-regulation"/>
+      <w:bookmarkStart w:id="24" w:name="intentional-self-regulation"/>
       <w:r>
         <w:t xml:space="preserve">Intentional Self-Regulation</w:t>
       </w:r>
-      <w:bookmarkEnd w:id="22"/>
+      <w:bookmarkEnd w:id="24"/>
     </w:p>
     <w:p>
       <w:pPr>
@@ -385,7 +378,7 @@
         <w:t xml:space="preserve">(Napolitano et al., 2011)</w:t>
       </w:r>
       <w:r>
-        <w:t xml:space="preserve">. The construct of goal-related behavior is well described in the German action theory literature</w:t>
+        <w:t xml:space="preserve">. The intentional self-regulation process helps an individual navigate successful coactions with their environment to achieve stated goals. The construct of goal-directed behavior is well described in the German action theory literature</w:t>
       </w:r>
       <w:r>
         <w:t xml:space="preserve"> </w:t>
@@ -394,7 +387,7 @@
         <w:t xml:space="preserve">(Frese &amp; Zapf, 1994)</w:t>
       </w:r>
       <w:r>
-        <w:t xml:space="preserve">. Action theory is situated within in the developmental systems metatheory describing goal-directed behavior through the lens of a person</w:t>
+        <w:t xml:space="preserve">. Action theory is situated within the developmental systems metatheory describing goal-directed behavior through the lens of a person</w:t>
       </w:r>
       <w:r>
         <w:t xml:space="preserve"> </w:t>
@@ -408,7 +401,7 @@
         <w:t xml:space="preserve"> </w:t>
       </w:r>
       <w:r>
-        <w:t xml:space="preserve">context relation. That is, neither the person nor the context act independently. Instead, the goal-directed behavior of an individual acts on the context, and the context acts on the individual in a mutually influential manner. Three general models of intentional self-regulation currently exist within the developmental literature</w:t>
+        <w:t xml:space="preserve">context relation. That is, neither the person nor the context acts independently. Instead, the goal-directed behavior of an individual acts on the context, and the context acts on the individual in a mutually influential manner. Three general models of intentional self-regulation currently exist within the developmental literature</w:t>
       </w:r>
       <w:r>
         <w:t xml:space="preserve"> </w:t>
@@ -481,7 +474,7 @@
         <w:t xml:space="preserve">(Brandtstädter &amp; Renner, 1990)</w:t>
       </w:r>
       <w:r>
-        <w:t xml:space="preserve">. The TENFLEX model describes the assimilation process as the individual transforming the circumstances to align with personal preferences and the accommodation process as adjusting personal preferences to situational constraints</w:t>
+        <w:t xml:space="preserve">. The TENFLEX model describes the assimilation process (similar to primary control) as the individual transforming the circumstances to align with personal preferences and the accommodation process (similar to secondary control) as adjusting personal preferences to situational constraints</w:t>
       </w:r>
       <w:r>
         <w:t xml:space="preserve"> </w:t>
@@ -516,7 +509,10 @@
         <w:t xml:space="preserve">(1990)</w:t>
       </w:r>
       <w:r>
-        <w:t xml:space="preserve">, and involves a theory of life-span development through the Selection Optimization with Compensation Model (SOC). The SOC model was initially theorized to describe a universal life management strategy for successful aging and has been adapted to focus on specific contexts including the workplace</w:t>
+        <w:t xml:space="preserve"> </w:t>
+      </w:r>
+      <w:r>
+        <w:t xml:space="preserve">and involved a theory of life-span development through the Selection Optimization with Compensation Model (SOC). The SOC model was initially theorized to describe a universal life management strategy for successful aging and has been adapted to focus on specific contexts, including the workplace</w:t>
       </w:r>
       <w:r>
         <w:t xml:space="preserve"> </w:t>
@@ -638,7 +634,79 @@
         <w:t xml:space="preserve"> </w:t>
       </w:r>
       <w:r>
-        <w:t xml:space="preserve">and generally describe similar processes. [Need to add a paragraph or two explaining this overlap].</w:t>
+        <w:t xml:space="preserve">and generally describe two similar processes. Each of the three models describes a process wherein an individual exerts control or influence over the context to achieve a goal. Heckhausen</w:t>
+      </w:r>
+      <w:r>
+        <w:t xml:space="preserve"> </w:t>
+      </w:r>
+      <w:r>
+        <w:t xml:space="preserve">(2010)</w:t>
+      </w:r>
+      <w:r>
+        <w:t xml:space="preserve"> </w:t>
+      </w:r>
+      <w:r>
+        <w:t xml:space="preserve">describes this process as primary control, Brandstadter</w:t>
+      </w:r>
+      <w:r>
+        <w:t xml:space="preserve"> </w:t>
+      </w:r>
+      <w:r>
+        <w:t xml:space="preserve">(1990)</w:t>
+      </w:r>
+      <w:r>
+        <w:t xml:space="preserve"> </w:t>
+      </w:r>
+      <w:r>
+        <w:t xml:space="preserve">describes this as assimilation, and Baltes</w:t>
+      </w:r>
+      <w:r>
+        <w:t xml:space="preserve"> </w:t>
+      </w:r>
+      <w:r>
+        <w:t xml:space="preserve">(1990)</w:t>
+      </w:r>
+      <w:r>
+        <w:t xml:space="preserve"> </w:t>
+      </w:r>
+      <w:r>
+        <w:t xml:space="preserve">describes this as Selection, Optimization, and, Compensation. Each of the three models also describes a process wherein an individual must adapt to contextual constraints by adjusting goals. As these are all life-span development theories, initially created to describe positive adaptation as an individual ages, contextual constraints within this literature generally refer to the loss of capabilities later in life. Heckhausen</w:t>
+      </w:r>
+      <w:r>
+        <w:t xml:space="preserve"> </w:t>
+      </w:r>
+      <w:r>
+        <w:t xml:space="preserve">(2010)</w:t>
+      </w:r>
+      <w:r>
+        <w:t xml:space="preserve"> </w:t>
+      </w:r>
+      <w:r>
+        <w:t xml:space="preserve">describes this process as secondary control, Brandstadter</w:t>
+      </w:r>
+      <w:r>
+        <w:t xml:space="preserve"> </w:t>
+      </w:r>
+      <w:r>
+        <w:t xml:space="preserve">(1990)</w:t>
+      </w:r>
+      <w:r>
+        <w:t xml:space="preserve"> </w:t>
+      </w:r>
+      <w:r>
+        <w:t xml:space="preserve">describes this as accommodation, and Baltes</w:t>
+      </w:r>
+      <w:r>
+        <w:t xml:space="preserve"> </w:t>
+      </w:r>
+      <w:r>
+        <w:t xml:space="preserve">(1990)</w:t>
+      </w:r>
+      <w:r>
+        <w:t xml:space="preserve"> </w:t>
+      </w:r>
+      <w:r>
+        <w:t xml:space="preserve">describes this as loss based selection.</w:t>
       </w:r>
     </w:p>
     <w:p>
@@ -646,7 +714,7 @@
         <w:pStyle w:val="Textkrper"/>
       </w:pPr>
       <w:r>
-        <w:t xml:space="preserve">The SOC model has been empirically associated with positive outcomes in youth, adolescent, and adult development contexts</w:t>
+        <w:t xml:space="preserve">All three of the action-theory models have been applied toward adult development contexts. However, only the SOC model (minus loss based selection) has been empirically associated with positive outcomes in youth, adolescent, and adult development contexts</w:t>
       </w:r>
       <w:r>
         <w:t xml:space="preserve"> </w:t>
@@ -655,7 +723,7 @@
         <w:t xml:space="preserve">(Gestsdóttir &amp; Lerner, 2007; Lerner et al., 2002, 2001; Wiese et al., 2000)</w:t>
       </w:r>
       <w:r>
-        <w:t xml:space="preserve">, whereas the other two models have focused on adult development contexts. In the leadership context, the SOC model provides a more useful model because the assimilation and secondary control processes within the previous two models fall short of describing the need for leaders to adapt approaches toward accomplishing established goals and instead focus more specifically on loss-based selection processes or mental processes of acceptance when goals are not achieved. In particular, the military leadership context does not support a leader that fails to accomplish a mission and develops an attitude of</w:t>
+        <w:t xml:space="preserve">. In the leadership context, the SOC model may be more useful as the assimilation, and secondary control processes fall short of describing the need for leaders to adapt approaches toward accomplishing established goals and instead focus more specifically on loss-based selection processes or mental processes of acceptance when goals are not achieved. In particular, the military leadership context does not support a leader that fails to accomplish a mission and develops an attitude of</w:t>
       </w:r>
       <w:r>
         <w:t xml:space="preserve"> </w:t>
@@ -664,13 +732,16 @@
         <w:t xml:space="preserve">“</w:t>
       </w:r>
       <w:r>
-        <w:t xml:space="preserve">it really wasn’t worth it anyway</w:t>
+        <w:t xml:space="preserve">it really wasn’t worth it anyway,</w:t>
       </w:r>
       <w:r>
         <w:t xml:space="preserve">”</w:t>
       </w:r>
       <w:r>
-        <w:t xml:space="preserve">, which might be a stance taken when using accomidating processes (secondary control or flexible goal adjustment).</w:t>
+        <w:t xml:space="preserve"> </w:t>
+      </w:r>
+      <w:r>
+        <w:t xml:space="preserve">which might be a stance taken when using accommodating processes (secondary control or flexible goal adjustment).</w:t>
       </w:r>
     </w:p>
     <w:p>
@@ -678,16 +749,7 @@
         <w:pStyle w:val="Textkrper"/>
       </w:pPr>
       <w:r>
-        <w:t xml:space="preserve">The SOC model does mirror the U.S. Army’s military decision-making process (MDMP). Figure </w:t>
-      </w:r>
-      <w:r>
-        <w:t xml:space="preserve">1</w:t>
-      </w:r>
-      <w:r>
-        <w:t xml:space="preserve"> </w:t>
-      </w:r>
-      <w:r>
-        <w:t xml:space="preserve">shows the overlap between the two processes. Upon receipt of a mission/goal, the MDMP is meant to objectively weigh and assess different courses of action based on mathematically-based decision criteria to optimize available resources in the accomplishment of the stated mission/goal. Once a plan is established, a process of</w:t>
+        <w:t xml:space="preserve">The SOC model also mirrors much of the U.S. Army’s military decision-making process (MDMP). Upon receipt of a mission/goal, the MDMP is meant to objectively weigh and assess different courses of action based on mathematically-based decision criteria to optimize available resources in the accomplishment of the stated mission/goal. Once a plan is established, a process of</w:t>
       </w:r>
       <w:r>
         <w:t xml:space="preserve"> </w:t>
@@ -705,7 +767,7 @@
         <w:t xml:space="preserve"> </w:t>
       </w:r>
       <w:r>
-        <w:t xml:space="preserve">planning is conducted to determine decisions if resources become unavailable</w:t>
+        <w:t xml:space="preserve">planning is conducted to determine alternate approaches toward goal accomplishment if resources become unavailable</w:t>
       </w:r>
       <w:r>
         <w:t xml:space="preserve"> </w:t>
@@ -714,7 +776,7 @@
         <w:t xml:space="preserve">(CALL, 2015)</w:t>
       </w:r>
       <w:r>
-        <w:t xml:space="preserve">. This process of goal selection, optimization of resources, and compensation of available means follow the general SOC model of goal-directed behavior.</w:t>
+        <w:t xml:space="preserve">. This process of goal selection, the optimization of resources, and planning for the compensation of available means follow the general SOC framework of goal-directed behavior.</w:t>
       </w:r>
     </w:p>
     <w:p>
@@ -722,344 +784,7 @@
         <w:pStyle w:val="Textkrper"/>
       </w:pPr>
       <w:r>
-        <w:t xml:space="preserve">Both the SOC model and MDMP are objective and do not quantify the probabilistic nature of goal-directed decisions in a context where full information is not available. Risk is the probability of achieving a goal following a decision. The riskier a decision is, the less likely it will be guaranteed that the stated outcome will be achieved. A level of risk underlies every decision that is made in naturalistic settings, as a person does not act in a vacuum but instead acts in an everchanging person ↔ context relation. To better understand how risk can be incorporated into the existing intentional self-regulation theory, it is useful to discuss the current risk-taking literature.</w:t>
-      </w:r>
-    </w:p>
-    <w:p>
-      <w:pPr>
-        <w:pStyle w:val="berschrift1"/>
-      </w:pPr>
-      <w:bookmarkStart w:id="23" w:name="risk-taking"/>
-      <w:r>
-        <w:t xml:space="preserve">Risk-Taking</w:t>
-      </w:r>
-      <w:bookmarkEnd w:id="23"/>
-    </w:p>
-    <w:p>
-      <w:pPr>
-        <w:pStyle w:val="FirstParagraph"/>
-      </w:pPr>
-      <w:r>
-        <w:t xml:space="preserve">Risk-taking is abundantly mentioned in the neuroscience, decision making science, and risk research fields. A recent meta-analysis in the</w:t>
-      </w:r>
-      <w:r>
-        <w:t xml:space="preserve"> </w:t>
-      </w:r>
-      <w:r>
-        <w:rPr>
-          <w:i/>
-        </w:rPr>
-        <w:t xml:space="preserve">Journal of Risk Research</w:t>
-      </w:r>
-      <w:r>
-        <w:t xml:space="preserve"> </w:t>
-      </w:r>
-      <w:r>
-        <w:t xml:space="preserve">provides a useful description and definition for the four core concepts that exist in risk literature</w:t>
-      </w:r>
-      <w:r>
-        <w:t xml:space="preserve"> </w:t>
-      </w:r>
-      <w:r>
-        <w:t xml:space="preserve">(Bran &amp; Vaidis, 2019)</w:t>
-      </w:r>
-      <w:r>
-        <w:t xml:space="preserve">. The first is risk-taking behavior, which is the behavioral actions a person takes involving risk. The second is risk-taking propensity, which refers to the degree of the level of a consistent tendency of a person to engage in risk-taking behaviors. The third is risk-taking attitude, which refers to the risk preference or the extent to which a person favors risky choices. The final concept is risk appraisal, which is the subjective assessment of riskiness</w:t>
-      </w:r>
-      <w:r>
-        <w:t xml:space="preserve"> </w:t>
-      </w:r>
-      <w:r>
-        <w:t xml:space="preserve">(Bran &amp; Vaidis, 2019)</w:t>
-      </w:r>
-      <w:r>
-        <w:t xml:space="preserve">. Whereas risk-taking behavior is an important concept, it does not pertain to the focus of this paper. Instead, I will concentrate the discussion on the latter three concepts.</w:t>
-      </w:r>
-    </w:p>
-    <w:p>
-      <w:pPr>
-        <w:pStyle w:val="Textkrper"/>
-      </w:pPr>
-      <w:r>
-        <w:t xml:space="preserve">Empirical studies suggest both a global factor of risk-taking propensity among adolescents</w:t>
-      </w:r>
-      <w:r>
-        <w:t xml:space="preserve"> </w:t>
-      </w:r>
-      <w:r>
-        <w:t xml:space="preserve">(Duell &amp; Steinberg, 2019; Veliz et al., 2015)</w:t>
-      </w:r>
-      <w:r>
-        <w:t xml:space="preserve"> </w:t>
-      </w:r>
-      <w:r>
-        <w:t xml:space="preserve">and a more context specific risk-taking propensity</w:t>
-      </w:r>
-      <w:r>
-        <w:t xml:space="preserve"> </w:t>
-      </w:r>
-      <w:r>
-        <w:t xml:space="preserve">(Horvath &amp; Zuckerman, 1993)</w:t>
-      </w:r>
-      <w:r>
-        <w:t xml:space="preserve"> </w:t>
-      </w:r>
-      <w:r>
-        <w:t xml:space="preserve">among individuals; this contextual specificity suggests that a person may show higher risk-taking propensity in some contexts compared to others. These findings also suggest that risk-taking, as it pertains to intentional self-regulation, may be both global (some individuals are more likely to make riskier decisions) and context specific (some individuals will make riskier decisions in specific contexts). Existing research also suggests increases in risk-taking propensity in high-stress environments</w:t>
-      </w:r>
-      <w:r>
-        <w:t xml:space="preserve"> </w:t>
-      </w:r>
-      <w:r>
-        <w:t xml:space="preserve">(Sicard et al., 2001)</w:t>
-      </w:r>
-      <w:r>
-        <w:t xml:space="preserve">, following violent combat experiences</w:t>
-      </w:r>
-      <w:r>
-        <w:t xml:space="preserve"> </w:t>
-      </w:r>
-      <w:r>
-        <w:t xml:space="preserve">(Killgore et al., 2008)</w:t>
-      </w:r>
-      <w:r>
-        <w:t xml:space="preserve">, and with higher levels of perceived self-efficacy</w:t>
-      </w:r>
-      <w:r>
-        <w:t xml:space="preserve"> </w:t>
-      </w:r>
-      <w:r>
-        <w:t xml:space="preserve">(Krueger &amp; Dickson, 1994)</w:t>
-      </w:r>
-      <w:r>
-        <w:t xml:space="preserve">.</w:t>
-      </w:r>
-    </w:p>
-    <w:p>
-      <w:pPr>
-        <w:pStyle w:val="Textkrper"/>
-      </w:pPr>
-      <w:r>
-        <w:t xml:space="preserve">Research on risk-taking attitude is equally conflicting, suggesting that the appeal of risky situations may relate to the management and minimization of the risk involved</w:t>
-      </w:r>
-      <w:r>
-        <w:t xml:space="preserve"> </w:t>
-      </w:r>
-      <w:r>
-        <w:t xml:space="preserve">(Paquette et al., 2009)</w:t>
-      </w:r>
-      <w:r>
-        <w:t xml:space="preserve"> </w:t>
-      </w:r>
-      <w:r>
-        <w:t xml:space="preserve">and not to the riskiness of the situation itself. Attitudes toward risk are most certainly grounded in culture and can be influenced by the context</w:t>
-      </w:r>
-      <w:r>
-        <w:t xml:space="preserve"> </w:t>
-      </w:r>
-      <w:r>
-        <w:t xml:space="preserve">(Crenshaw &amp; Yoder-Wise, 2013)</w:t>
-      </w:r>
-      <w:r>
-        <w:t xml:space="preserve">. For example, leaders that are willing to expose themselves to potentially life-threatening situations are more effective</w:t>
-      </w:r>
-      <w:r>
-        <w:t xml:space="preserve"> </w:t>
-      </w:r>
-      <w:r>
-        <w:t xml:space="preserve">(Frost et al., 1983)</w:t>
-      </w:r>
-      <w:r>
-        <w:t xml:space="preserve"> </w:t>
-      </w:r>
-      <w:r>
-        <w:t xml:space="preserve">-[Need to find a more recent study showcasing this] and thus would have more favorable attitudes toward risk-taking.</w:t>
-      </w:r>
-    </w:p>
-    <w:p>
-      <w:pPr>
-        <w:pStyle w:val="Textkrper"/>
-      </w:pPr>
-      <w:r>
-        <w:t xml:space="preserve">Risk appraisal is perhaps the most interesting concept in the risk-taking literature due to its subjective nature. Risk by its nature is subjective. The same action can be considered risky for one person but safe for another depending on experience, training, and personal situations</w:t>
-      </w:r>
-      <w:r>
-        <w:t xml:space="preserve"> </w:t>
-      </w:r>
-      <w:r>
-        <w:t xml:space="preserve">(Bran &amp; Vaidis, 2019)</w:t>
-      </w:r>
-      <w:r>
-        <w:t xml:space="preserve">. Skydiving is an excellent example of this subjectivity. If experienced skydivers perceived the same level of risk in this hobby as someone that has never stepped out of an aircraft while it was in flight, skydivers would be less likely (maybe unwilling) to conduct this activity</w:t>
-      </w:r>
-      <w:r>
-        <w:t xml:space="preserve"> </w:t>
-      </w:r>
-      <w:r>
-        <w:t xml:space="preserve">(Bran &amp; Vaidis, 2019)</w:t>
-      </w:r>
-      <w:r>
-        <w:t xml:space="preserve">. However, the years of training and experience may influence the risk appraisal of the skydivers. Risk appraisal may be an important aspect to consider when thinking about how previous experiences influence an individual’s intentional self-regulation.</w:t>
-      </w:r>
-    </w:p>
-    <w:p>
-      <w:pPr>
-        <w:pStyle w:val="Textkrper"/>
-      </w:pPr>
-      <w:r>
-        <w:t xml:space="preserve">The most common model used in the developmental neuroscience field to understand risk-taking is commonly referred to as the duel systems model</w:t>
-      </w:r>
-      <w:r>
-        <w:t xml:space="preserve"> </w:t>
-      </w:r>
-      <w:r>
-        <w:t xml:space="preserve">(Steinberg et al., 2008)</w:t>
-      </w:r>
-      <w:r>
-        <w:t xml:space="preserve">. This model is predominantly focused on adolescent risk-taking and suggests that increased risk-taking is a result of an imbalance between high reward sensitivity and immature impulse control systems. Through this reductionist lens, both cognitive systems undergo change and maturation during adolescence; however, they mature along prescribed (almost sequential) timetables resulting in an imbalance of these systems and in high levels of risk-taking. This model suggests opposing systems (risk-taking and self-regulation) that are context independent and does little to offer insight into differences in adult risk-taking. As a result, this model is not useful when describing the role of risk-taking in intentional self-regulation. Instead, models from the decision-making research may be more useful to describe risk, goal-setting, goal-adjustment, and context.</w:t>
-      </w:r>
-    </w:p>
-    <w:p>
-      <w:pPr>
-        <w:pStyle w:val="berschrift1"/>
-      </w:pPr>
-      <w:bookmarkStart w:id="24" w:name="decision-making"/>
-      <w:r>
-        <w:t xml:space="preserve">Decision Making</w:t>
-      </w:r>
-      <w:bookmarkEnd w:id="24"/>
-    </w:p>
-    <w:p>
-      <w:pPr>
-        <w:pStyle w:val="FirstParagraph"/>
-      </w:pPr>
-      <w:r>
-        <w:t xml:space="preserve">Advances in decision-making research may provide insight into risk-taking and intentional self-regulation. The early models of decision-making, referred to as classical decision-making, involved a deliberate process that required thorough information to choose the best option between all available alternatives, but followed a formal, context-free process</w:t>
-      </w:r>
-      <w:r>
-        <w:t xml:space="preserve"> </w:t>
-      </w:r>
-      <w:r>
-        <w:t xml:space="preserve">(Lipshitz et al., 2001)</w:t>
-      </w:r>
-      <w:r>
-        <w:t xml:space="preserve">. The MDMP is a concrete example of classical decision-making. When synchronizing hundreds of resources on a battlefield, the MDMP does provide a formal integration and alignment towards common objectives. By following the MDMP, leaders essentially remove their subjective (experienced based) knowledge from the process to conform to the formal process. Practically, aspects of this model are often ignored in favor of the commander’s directed courses of action. The decision-making researchers would refer to this subjective, experience-based approach as a naturalistic decision-making process.</w:t>
-      </w:r>
-    </w:p>
-    <w:p>
-      <w:pPr>
-        <w:pStyle w:val="Textkrper"/>
-      </w:pPr>
-      <w:r>
-        <w:t xml:space="preserve">During the 1990s, naturalistic decision-making grew in prominence to capture how contexts influenced decision-making</w:t>
-      </w:r>
-      <w:r>
-        <w:t xml:space="preserve"> </w:t>
-      </w:r>
-      <w:r>
-        <w:t xml:space="preserve">(Orasanu &amp; Connolly, 1993)</w:t>
-      </w:r>
-      <w:r>
-        <w:t xml:space="preserve">. The naturalistic decision-making model eventually shifted focus from the context in which decisions are made to the way people use their experience to make decisions</w:t>
-      </w:r>
-      <w:r>
-        <w:t xml:space="preserve"> </w:t>
-      </w:r>
-      <w:r>
-        <w:t xml:space="preserve">(Zsambok &amp; Klein, 2014)</w:t>
-      </w:r>
-      <w:r>
-        <w:t xml:space="preserve">. The shift in focus toward the individual, modeled decision-making as matching the context, and not merely making a context-free choice</w:t>
-      </w:r>
-      <w:r>
-        <w:t xml:space="preserve"> </w:t>
-      </w:r>
-      <w:r>
-        <w:t xml:space="preserve">(Lipshitz et al., 2001)</w:t>
-      </w:r>
-      <w:r>
-        <w:t xml:space="preserve">.</w:t>
-      </w:r>
-    </w:p>
-    <w:p>
-      <w:pPr>
-        <w:pStyle w:val="Textkrper"/>
-      </w:pPr>
-      <w:r>
-        <w:t xml:space="preserve">In naturalistic decision-making research, risk is associated with uncertainty and error. The more uncertainty that exists when making decisions, the higher the probability of making an error. Numerous coping strategies exist to reduce uncertainty; however, the more context-specific experience a decision-maker has, the more ability they have to anticipate problems ahead of time and judge when to continue with a particular plan, or prudently adjust the plan based on their previous experiences</w:t>
-      </w:r>
-      <w:r>
-        <w:t xml:space="preserve"> </w:t>
-      </w:r>
-      <w:r>
-        <w:t xml:space="preserve">(Lipshitz et al., 2001)</w:t>
-      </w:r>
-      <w:r>
-        <w:t xml:space="preserve">. The naturalistic decision-making research suggests that experience plays a crucial role in decision making under risky/uncertain contexts, and may inform how individuals decide on long-term goals and resource allocation, which is abundant in uncertainty.</w:t>
-      </w:r>
-    </w:p>
-    <w:p>
-      <w:pPr>
-        <w:pStyle w:val="berschrift1"/>
-      </w:pPr>
-      <w:bookmarkStart w:id="25" w:name="naturalistic-intentional-self-regulation"/>
-      <w:r>
-        <w:t xml:space="preserve">Naturalistic Intentional Self-Regulation</w:t>
-      </w:r>
-      <w:bookmarkEnd w:id="25"/>
-    </w:p>
-    <w:p>
-      <w:pPr>
-        <w:pStyle w:val="FirstParagraph"/>
-      </w:pPr>
-      <w:r>
-        <w:t xml:space="preserve">As a developmental construct, intentional self-regulation provides a potentially universal process that informs a person’s goal-directed behavior throughout their life span. However, the specificity principle suggests that developmental scientists should consider that specific people make specific decisions about specific goals in specific contexts for specific reasons</w:t>
-      </w:r>
-      <w:r>
-        <w:t xml:space="preserve"> </w:t>
-      </w:r>
-      <w:r>
-        <w:t xml:space="preserve">(Bornstein, 2019)</w:t>
-      </w:r>
-      <w:r>
-        <w:t xml:space="preserve">. The current SOC model represents a more</w:t>
-      </w:r>
-      <w:r>
-        <w:t xml:space="preserve"> </w:t>
-      </w:r>
-      <w:r>
-        <w:rPr>
-          <w:i/>
-        </w:rPr>
-        <w:t xml:space="preserve">classical</w:t>
-      </w:r>
-      <w:r>
-        <w:t xml:space="preserve"> </w:t>
-      </w:r>
-      <w:r>
-        <w:t xml:space="preserve">goal-directed behavior model. However, in naturalistic settings, the universality of the SOC process does not specifically consider how an individual assumes, mitigates, and accounts for the inherent risk of making goal-based decisions when information is not complete. In order to understand the potentially idiographic character of a specific person’s intentional self-regulation, an individual’s experience, risk-taking propensity, risk appraisal, and culture must be included.</w:t>
-      </w:r>
-    </w:p>
-    <w:p>
-      <w:pPr>
-        <w:pStyle w:val="Textkrper"/>
-      </w:pPr>
-      <w:r>
-        <w:t xml:space="preserve">Consider two similar individuals, each with identical levels of defined and classically-assessed intentional self-regulation. Both individuals adequately select goals, optimize their resources to achieve those goals, and compensate when goal-based means are no longer available. Nevertheless, it may be unlikely that both individuals would choose the same goals and align the same resources toward goal accomplishment even in the same specific context. The specificity principle and the idea of naturalistic intentional self-regulation combine to suggest that interindividual differences will be evident. To account for this variation, developmental scientists must also consider each person’s specific history of experiences within this type of context; willingness to assume risk in goal selection, resource allocation, and compensation; and an individual’s appraisal of the uncertainty (risk).</w:t>
-      </w:r>
-    </w:p>
-    <w:p>
-      <w:pPr>
-        <w:pStyle w:val="Textkrper"/>
-      </w:pPr>
-      <w:r>
-        <w:t xml:space="preserve">Conceptually, the proposed model, which can be found in Figure </w:t>
-      </w:r>
-      <w:r>
-        <w:t xml:space="preserve">2</w:t>
-      </w:r>
-      <w:r>
-        <w:t xml:space="preserve">, begins with a person in context. The goals to establish and how best to optimize available resources would be informed by previous experience, the guidance and advice of mentors, and how resources and mentoring are situated well within the cultural context of the person. These three components provide insight into the individual’s risk-taking (propensity and appraisal), which, in turn, moderates the selection, optimization, and compensation process. The success or failure of the goal-directed behavior would then act in a circular nature to inform future goal-directed behavior. The model clearly depicts the person</w:t>
+        <w:t xml:space="preserve">Both the SOC model and the MDMP are objective models and do not quantify the probabilistic nature of goal-directed decisions in a context where full information is not available. In reality, goal-directed decisions and behaviors are employed in both times of certainty and uncertainty. Uncertainty implies that there is only a probability of achieving a goal. The less information available when establishing a goal and plan of action, the less likely it will be guaranteed that the stated outcome will be achieved. A level of uncertainty underlies every decision that is made in naturalistic settings, as a person does not act in a vacuum but instead acts in an everchanging person</w:t>
       </w:r>
       <w:r>
         <w:t xml:space="preserve"> </w:t>
@@ -1073,6 +798,410 @@
         <w:t xml:space="preserve"> </w:t>
       </w:r>
       <w:r>
+        <w:t xml:space="preserve">context relation. To better understand how uncertainty can be quantified, it is useful to discuss the current decision making literature.</w:t>
+      </w:r>
+    </w:p>
+    <w:p>
+      <w:pPr>
+        <w:pStyle w:val="berschrift1"/>
+      </w:pPr>
+      <w:bookmarkStart w:id="25" w:name="decision-making"/>
+      <w:r>
+        <w:t xml:space="preserve">Decision Making</w:t>
+      </w:r>
+      <w:bookmarkEnd w:id="25"/>
+    </w:p>
+    <w:p>
+      <w:pPr>
+        <w:pStyle w:val="FirstParagraph"/>
+      </w:pPr>
+      <w:r>
+        <w:t xml:space="preserve">Advances in decision-making research may provide insight into uncertainty and intentional self-regulation. The early models of decision-making, referred to as classical decision-making, involved a deliberate process that required thorough information to choose the best option between all available alternatives but followed a formal, context-free process</w:t>
+      </w:r>
+      <w:r>
+        <w:t xml:space="preserve"> </w:t>
+      </w:r>
+      <w:r>
+        <w:t xml:space="preserve">(Lipshitz et al., 2001)</w:t>
+      </w:r>
+      <w:r>
+        <w:t xml:space="preserve">. MDMP is a concrete example of classical decision-making. When synchronizing hundreds of resources on a battlefield, MDMP does provide a formal integration and alignment towards common objectives. By following MDMP, leaders essentially remove their subjective (experienced based) knowledge from the process to conform to the formal process. Practically, however, aspects of this model are often ignored in favor of the commander’s directed courses of action. The decision-making researchers would refer to this subjective, experience-based approach as a naturalistic decision-making process.</w:t>
+      </w:r>
+    </w:p>
+    <w:p>
+      <w:pPr>
+        <w:pStyle w:val="Textkrper"/>
+      </w:pPr>
+      <w:r>
+        <w:t xml:space="preserve">During the 1990s, naturalistic decision-making grew in prominence to capture how contexts influenced decision-making</w:t>
+      </w:r>
+      <w:r>
+        <w:t xml:space="preserve"> </w:t>
+      </w:r>
+      <w:r>
+        <w:t xml:space="preserve">(Orasanu &amp; Connolly, 1993)</w:t>
+      </w:r>
+      <w:r>
+        <w:t xml:space="preserve">. The naturalistic decision-making model eventually shifted focus from the context in which decisions are made to the way people use their experience to make decisions</w:t>
+      </w:r>
+      <w:r>
+        <w:t xml:space="preserve"> </w:t>
+      </w:r>
+      <w:r>
+        <w:t xml:space="preserve">(Zsambok &amp; Klein, 2014)</w:t>
+      </w:r>
+      <w:r>
+        <w:t xml:space="preserve">. The shift in focus toward the individual, modeled decision-making as matching a decision to the context, and not merely making a context-free choice</w:t>
+      </w:r>
+      <w:r>
+        <w:t xml:space="preserve"> </w:t>
+      </w:r>
+      <w:r>
+        <w:t xml:space="preserve">(Lipshitz et al., 2001)</w:t>
+      </w:r>
+      <w:r>
+        <w:t xml:space="preserve">.</w:t>
+      </w:r>
+    </w:p>
+    <w:p>
+      <w:pPr>
+        <w:pStyle w:val="Textkrper"/>
+      </w:pPr>
+      <w:r>
+        <w:t xml:space="preserve">In naturalistic decision-making research, risk is associated with uncertainty and error. The more uncertainty that exists when making decisions, the higher the probability of making an error, and the higher risk that is involved. Numerous coping strategies exist to reduce uncertainty; however, the more context-specific experience a decision-maker has, the more ability they have to anticipate problems ahead of time and judge when to continue with a particular plan, or prudently adjust the plan based on their previous experiences</w:t>
+      </w:r>
+      <w:r>
+        <w:t xml:space="preserve"> </w:t>
+      </w:r>
+      <w:r>
+        <w:t xml:space="preserve">(Lipshitz et al., 2001)</w:t>
+      </w:r>
+      <w:r>
+        <w:t xml:space="preserve">. The naturalistic decision-making research suggests that experience plays a crucial role in goal-directed decisions under risky/uncertain contexts, and may inform how individuals decide on long-term goals and resource allocation, which is abundant in uncertainty.</w:t>
+      </w:r>
+    </w:p>
+    <w:p>
+      <w:pPr>
+        <w:pStyle w:val="Textkrper"/>
+      </w:pPr>
+      <w:r>
+        <w:t xml:space="preserve">As a developmental construct, intentional self-regulation provides a universal process that informs a person’s goal-directed behavior throughout their life span. However, the specificity principle suggests that developmental scientists should consider that specific people make specific decisions about specific goals in specific contexts for specific reasons</w:t>
+      </w:r>
+      <w:r>
+        <w:t xml:space="preserve"> </w:t>
+      </w:r>
+      <w:r>
+        <w:t xml:space="preserve">(Bornstein, 2019)</w:t>
+      </w:r>
+      <w:r>
+        <w:t xml:space="preserve">. The current SOC model represents a more</w:t>
+      </w:r>
+      <w:r>
+        <w:t xml:space="preserve"> </w:t>
+      </w:r>
+      <w:r>
+        <w:rPr>
+          <w:i/>
+        </w:rPr>
+        <w:t xml:space="preserve">classical</w:t>
+      </w:r>
+      <w:r>
+        <w:t xml:space="preserve"> </w:t>
+      </w:r>
+      <w:r>
+        <w:t xml:space="preserve">goal-directed behavior model. However, in naturalistic settings, the universality of the SOC process does not explicitly consider how an individual assumes, mitigates, and accounts for the inherent risk of making goal-based decisions when full information is not available.</w:t>
+      </w:r>
+    </w:p>
+    <w:p>
+      <w:pPr>
+        <w:pStyle w:val="Textkrper"/>
+      </w:pPr>
+      <w:r>
+        <w:t xml:space="preserve">Consider two individuals, each with identical levels of defined and classically-assessed intentional self-regulation. Both individuals adequately select goals, optimize their resources to achieve those goals and compensate when goal-based means are no longer available. Even with full information, it would be unlikely that both individuals would choose the same goals and align the same resources toward goal accomplishment even in the same specific context. The specificity principle and the idea of naturalistic intentional self-regulation combine to suggest that interindividual differences will be evident. These interindividual differences would be further highlighted when full information is not available. To account for this variation, developmental scientists must also consider each person’s specific history of experiences within this type of context; willingness to assume risk in goal selection, resource allocation, and compensation; and an individual’s appraisal of the uncertainty and risk.</w:t>
+      </w:r>
+    </w:p>
+    <w:p>
+      <w:pPr>
+        <w:pStyle w:val="Textkrper"/>
+      </w:pPr>
+      <w:r>
+        <w:t xml:space="preserve">An individual’s intuition or gut feeling plays a substantial role in decisions. Intuition refers to the assumptions that are formed based on past experiences, successes, failures, and retrospective analysis, or more broadly, the cumulative knowledge that an individual gains as they mature. The fuzzy-trace theory literature posits that as humans develop and gain life-experience, they rely more on intuition to make decisions than on a concrete formal conscious thought process</w:t>
+      </w:r>
+      <w:r>
+        <w:t xml:space="preserve"> </w:t>
+      </w:r>
+      <w:r>
+        <w:t xml:space="preserve">(Brainerd &amp; Reyna, 1990; Reyna &amp; Brainerd, 2011)</w:t>
+      </w:r>
+      <w:r>
+        <w:t xml:space="preserve">. Intuition, or the assumptions we make based on the sum of our life experiences and knowledge, may help explain naturalistic decision making and frame why interindividual differences would exist in goal-directed behaviors. Intuition is especially important as we think about ISR across the life-span.</w:t>
+      </w:r>
+    </w:p>
+    <w:p>
+      <w:pPr>
+        <w:pStyle w:val="Textkrper"/>
+      </w:pPr>
+      <w:r>
+        <w:t xml:space="preserve">An individual’s intentional self-regulation is critical to navigating successful coactions with their context during times of certainty, such as conducting daily or weekly chores, and perhaps more importantly, during times of uncertainty, such as changing jobs, moving, economic recessions, and global pandemics. Intuition may help frame how lived experiences contribute to interindividual differences and possibly intraindividual development; however, not all uncertainty is equivalent. Thinking back to the opening of this paper, researchers can imagine that qualitatively different processes are employed when decision-makers face the uncertainty that cannot result in personal harm or loss of livelihood and uncertainty where behaviors could lead to harm or a person’s demise. In an</w:t>
+      </w:r>
+      <w:r>
+        <w:t xml:space="preserve"> </w:t>
+      </w:r>
+      <w:r>
+        <w:rPr>
+          <w:i/>
+        </w:rPr>
+        <w:t xml:space="preserve">in-extremis</w:t>
+      </w:r>
+      <w:r>
+        <w:t xml:space="preserve"> </w:t>
+      </w:r>
+      <w:r>
+        <w:t xml:space="preserve">context, that is when lives are on the line, risk-taking research may provide some important additional contributions to intentional self-regulation theory and how intuition may be observed in this context.</w:t>
+      </w:r>
+    </w:p>
+    <w:p>
+      <w:pPr>
+        <w:pStyle w:val="berschrift1"/>
+      </w:pPr>
+      <w:bookmarkStart w:id="26" w:name="risk-taking"/>
+      <w:r>
+        <w:t xml:space="preserve">Risk-Taking</w:t>
+      </w:r>
+      <w:bookmarkEnd w:id="26"/>
+    </w:p>
+    <w:p>
+      <w:pPr>
+        <w:pStyle w:val="FirstParagraph"/>
+      </w:pPr>
+      <w:r>
+        <w:t xml:space="preserve">Risk-taking is abundantly mentioned in the neuroscience, decision making science, and risk research fields. A recent meta-analysis in the</w:t>
+      </w:r>
+      <w:r>
+        <w:t xml:space="preserve"> </w:t>
+      </w:r>
+      <w:r>
+        <w:rPr>
+          <w:i/>
+        </w:rPr>
+        <w:t xml:space="preserve">Journal of Risk Research</w:t>
+      </w:r>
+      <w:r>
+        <w:t xml:space="preserve"> </w:t>
+      </w:r>
+      <w:r>
+        <w:t xml:space="preserve">provides a useful description and definition for the four core concepts that exist in the current risk literature</w:t>
+      </w:r>
+      <w:r>
+        <w:t xml:space="preserve"> </w:t>
+      </w:r>
+      <w:r>
+        <w:t xml:space="preserve">(Bran &amp; Vaidis, 2019)</w:t>
+      </w:r>
+      <w:r>
+        <w:t xml:space="preserve">. The first is risk-taking behavior, which is the behavioral actions a person takes involving risk. The second is risk-taking propensity, which refers to the consistent tendency of a person to engage in risk-taking behaviors. The third is risk-taking attitude, which refers to the risk preference or the extent to which a person favors risky choices. The final concept is risk appraisal, which is the subjective assessment of riskiness</w:t>
+      </w:r>
+      <w:r>
+        <w:t xml:space="preserve"> </w:t>
+      </w:r>
+      <w:r>
+        <w:t xml:space="preserve">(Bran &amp; Vaidis, 2019)</w:t>
+      </w:r>
+      <w:r>
+        <w:t xml:space="preserve">.</w:t>
+      </w:r>
+    </w:p>
+    <w:p>
+      <w:pPr>
+        <w:pStyle w:val="Textkrper"/>
+      </w:pPr>
+      <w:r>
+        <w:t xml:space="preserve">Empirical studies suggest both a global factor of risk-taking propensity among adolescents</w:t>
+      </w:r>
+      <w:r>
+        <w:t xml:space="preserve"> </w:t>
+      </w:r>
+      <w:r>
+        <w:t xml:space="preserve">(Duell &amp; Steinberg, 2019; Veliz et al., 2015)</w:t>
+      </w:r>
+      <w:r>
+        <w:t xml:space="preserve"> </w:t>
+      </w:r>
+      <w:r>
+        <w:t xml:space="preserve">and a more context-specific risk-taking propensity</w:t>
+      </w:r>
+      <w:r>
+        <w:t xml:space="preserve"> </w:t>
+      </w:r>
+      <w:r>
+        <w:t xml:space="preserve">(Horvath &amp; Zuckerman, 1993)</w:t>
+      </w:r>
+      <w:r>
+        <w:t xml:space="preserve"> </w:t>
+      </w:r>
+      <w:r>
+        <w:t xml:space="preserve">among individuals; this contextual specificity suggests that a person may show higher risk-taking propensity in some contexts compared to others. These findings also suggest that risk-taking, as it pertains to intentional self-regulation, maybe both global (some individuals are more likely to make riskier decisions overall) and context-specific (some individuals are only more likely to make riskier decisions in specific contexts). Existing research also suggests increases in risk-taking propensity in high-stress environments</w:t>
+      </w:r>
+      <w:r>
+        <w:t xml:space="preserve"> </w:t>
+      </w:r>
+      <w:r>
+        <w:t xml:space="preserve">(Sicard et al., 2001)</w:t>
+      </w:r>
+      <w:r>
+        <w:t xml:space="preserve">, following violent combat experiences</w:t>
+      </w:r>
+      <w:r>
+        <w:t xml:space="preserve"> </w:t>
+      </w:r>
+      <w:r>
+        <w:t xml:space="preserve">(Killgore et al., 2008)</w:t>
+      </w:r>
+      <w:r>
+        <w:t xml:space="preserve">, and with higher levels of perceived self-efficacy</w:t>
+      </w:r>
+      <w:r>
+        <w:t xml:space="preserve"> </w:t>
+      </w:r>
+      <w:r>
+        <w:t xml:space="preserve">(Krueger &amp; Dickson, 1994)</w:t>
+      </w:r>
+      <w:r>
+        <w:t xml:space="preserve">.</w:t>
+      </w:r>
+    </w:p>
+    <w:p>
+      <w:pPr>
+        <w:pStyle w:val="Textkrper"/>
+      </w:pPr>
+      <w:r>
+        <w:t xml:space="preserve">Research on risk-taking attitude is equally conflicting, suggesting that the appeal of risky situations may relate to the management and minimization of the risk involved</w:t>
+      </w:r>
+      <w:r>
+        <w:t xml:space="preserve"> </w:t>
+      </w:r>
+      <w:r>
+        <w:t xml:space="preserve">(Paquette et al., 2009)</w:t>
+      </w:r>
+      <w:r>
+        <w:t xml:space="preserve"> </w:t>
+      </w:r>
+      <w:r>
+        <w:t xml:space="preserve">and not to the riskiness of the situation itself. Attitudes toward risk are most certainly grounded in culture and can be influenced by the context</w:t>
+      </w:r>
+      <w:r>
+        <w:t xml:space="preserve"> </w:t>
+      </w:r>
+      <w:r>
+        <w:t xml:space="preserve">(Crenshaw &amp; Yoder-Wise, 2013)</w:t>
+      </w:r>
+      <w:r>
+        <w:t xml:space="preserve">. For example, leaders that are willing to expose themselves to potentially life-threatening situations are more effective</w:t>
+      </w:r>
+      <w:r>
+        <w:t xml:space="preserve"> </w:t>
+      </w:r>
+      <w:r>
+        <w:t xml:space="preserve">(Frost et al., 1983)</w:t>
+      </w:r>
+      <w:r>
+        <w:t xml:space="preserve"> </w:t>
+      </w:r>
+      <w:r>
+        <w:t xml:space="preserve">and thus would have more favorable attitudes toward risk-taking.</w:t>
+      </w:r>
+    </w:p>
+    <w:p>
+      <w:pPr>
+        <w:pStyle w:val="Textkrper"/>
+      </w:pPr>
+      <w:r>
+        <w:t xml:space="preserve">Risk appraisal is perhaps the most interesting concept in risk-taking literature. Risk by its nature is subjective. The same action can be considered risky for one person but safe for another depending on experience, training, and personal situations</w:t>
+      </w:r>
+      <w:r>
+        <w:t xml:space="preserve"> </w:t>
+      </w:r>
+      <w:r>
+        <w:t xml:space="preserve">(Bran &amp; Vaidis, 2019)</w:t>
+      </w:r>
+      <w:r>
+        <w:t xml:space="preserve">. Skydiving is an excellent example of this subjectivity. If experienced skydivers perceived the same level of risk in this hobby as someone that has never stepped out of an aircraft while it was in flight, skydivers would be less likely (maybe unwilling) to conduct this activity</w:t>
+      </w:r>
+      <w:r>
+        <w:t xml:space="preserve"> </w:t>
+      </w:r>
+      <w:r>
+        <w:t xml:space="preserve">(Bran &amp; Vaidis, 2019)</w:t>
+      </w:r>
+      <w:r>
+        <w:t xml:space="preserve">. However, the years of training and experience may influence the risk appraisal of the skydivers. Risk appraisal may be an important aspect to consider when thinking about how previous experiences influence an individual’s intentional self-regulation.</w:t>
+      </w:r>
+    </w:p>
+    <w:p>
+      <w:pPr>
+        <w:pStyle w:val="Textkrper"/>
+      </w:pPr>
+      <w:r>
+        <w:t xml:space="preserve">Risk-taking is a complex construct that should be carefully considered through an RDS lens. How an individual assesses risk and makes risky decisions cannot be reduced to any one of these core concepts without considering how the four concepts interact and, more importantly, the person</w:t>
+      </w:r>
+      <w:r>
+        <w:t xml:space="preserve"> </w:t>
+      </w:r>
+      <m:oMath>
+        <m:r>
+          <m:t>↔</m:t>
+        </m:r>
+      </m:oMath>
+      <w:r>
+        <w:t xml:space="preserve"> </w:t>
+      </w:r>
+      <w:r>
+        <w:t xml:space="preserve">context relation. For example, consider novice and experienced skydivers. Each group performs the same act; however, experience and training may contribute to an experienced skydiver assessing the risk as lower than the novice skydiver. As a result, the experience an individual has with a task may lead to interindividual differences in risk appraisal, risk propensity, and the actual amount of physical risk involved, even when considering the same task at the same point in time.</w:t>
+      </w:r>
+    </w:p>
+    <w:p>
+      <w:pPr>
+        <w:pStyle w:val="Textkrper"/>
+      </w:pPr>
+      <w:r>
+        <w:t xml:space="preserve">An individual’s life experience plays an essential role in intentional self-regulation, especially in contexts where risk-taking is a professional necessity. In order to understand the potentially idiographic character of a specific person’s intentional self-regulation, an individual’s lived experience, risk-taking propensity, risk appraisal, and culture must be included.</w:t>
+      </w:r>
+    </w:p>
+    <w:p>
+      <w:pPr>
+        <w:pStyle w:val="berschrift1"/>
+      </w:pPr>
+      <w:bookmarkStart w:id="27" w:name="naturalistic-intentional-self-regulation"/>
+      <w:r>
+        <w:t xml:space="preserve">Naturalistic Intentional Self-Regulation</w:t>
+      </w:r>
+      <w:bookmarkEnd w:id="27"/>
+    </w:p>
+    <w:p>
+      <w:pPr>
+        <w:pStyle w:val="FirstParagraph"/>
+      </w:pPr>
+      <w:r>
+        <w:t xml:space="preserve">Conceptually, the proposed model, which can be found in Figure </w:t>
+      </w:r>
+      <w:r>
+        <w:t xml:space="preserve">1</w:t>
+      </w:r>
+      <w:r>
+        <w:t xml:space="preserve">, begins with a person in context. Lived experiences, risk-taking (propensity and appraisal), mentorship, and culture would moderate the loftiness of the goals selected, the accumulation of available resources, the persistence of behaviors toward the stated goals, and determine when compensation processes should be enacted. The success or failure of the goal-directed behavior would then act in a circular nature to inform future goal-directed behavior. The model depicts the person</w:t>
+      </w:r>
+      <w:r>
+        <w:t xml:space="preserve"> </w:t>
+      </w:r>
+      <m:oMath>
+        <m:r>
+          <m:t>↔</m:t>
+        </m:r>
+      </m:oMath>
+      <w:r>
+        <w:t xml:space="preserve"> </w:t>
+      </w:r>
+      <w:r>
         <w:t xml:space="preserve">context relation.</w:t>
       </w:r>
     </w:p>
@@ -1081,25 +1210,25 @@
         <w:pStyle w:val="Textkrper"/>
       </w:pPr>
       <w:r>
-        <w:t xml:space="preserve">[Insert a discussion about the general features of research that would be needed to test this model, both across and within specific contexts. Discuss how developmental processes might moderate the tests of the model.]</w:t>
+        <w:t xml:space="preserve">To test this model within the military leadership context, measures of intentional self-regulation, self-reported risk-taking appraisal, and propensity, behavioral indicators of risk-taking, lived experiences, and organizationally important outcomes would need to be collected to determine if and how risk and experiences moderate ISR’s association with positive outcomes. Additional contextual variables (mentorship and culture) would need to be thoroughly understood. West Point provides a unique context where data exists for each of these contexts. If the model is supported, the model would then need to be tested across similar contexts (perhaps the Air Force Academy or the Naval Academy) before it can be tested across broader contexts (e.g., first responders, health care workers).</w:t>
       </w:r>
     </w:p>
     <w:p>
       <w:pPr>
         <w:pStyle w:val="berschrift1"/>
       </w:pPr>
-      <w:bookmarkStart w:id="26" w:name="conclusions"/>
+      <w:bookmarkStart w:id="28" w:name="conclusions"/>
       <w:r>
         <w:t xml:space="preserve">Conclusions</w:t>
       </w:r>
-      <w:bookmarkEnd w:id="26"/>
+      <w:bookmarkEnd w:id="28"/>
     </w:p>
     <w:p>
       <w:pPr>
         <w:pStyle w:val="FirstParagraph"/>
       </w:pPr>
       <w:r>
-        <w:t xml:space="preserve">Several years ago, high above the mountainous landscape, it was the training, experience, council, and culture that informed my goal-directed behavior and decision-making process. After issuing the execution order and watching my well-trained Soldiers disappear into the midnight abyss, I confidently stepped out of the aircraft, one step closer to accomplishing our mission. Now, as a developmental scientist, I am grappling to understand the processes that make some individuals more positively adaptive than others in leadership contexts. I want to understand why I made life-altering decisions throughout my military career so that I can better prepare future leaders to be optimally equipped to make appropriate decisions. The integration of research by developmental scientists, risk-taking scientists, and decision-making scientists provides a lens to understand these processes better. Future research is needed to determine if risk-taking propensity and risk appraisal moderate the positive contributions that intentional self-regulation has on successful adaptation throughout the life-course, and if risk-taking does moderate intentional self-regulation, how can this moderation be optimized throughout life span development.</w:t>
+        <w:t xml:space="preserve">Several years ago, high above the mountainous landscape, it was the training, experience, council, and culture that informed my goal-directed behavior and decision-making process. After issuing the execution order and watching my well-trained Soldiers disappear into the midnight abyss, I confidently stepped out of the aircraft, one step closer to accomplishing our mission. Now, as a developmental scientist, I am grappling to understand the processes that make some individuals more positively adaptive than others in leadership contexts. I want to understand why I made life-altering decisions throughout my military career so that I can better prepare future leaders to be optimally equipped to make appropriate decisions. The integration of research by developmental scientists, risk-taking scientists, and decision-making scientists, provides a lens to understand these processes better. Future research is needed to determine if lived experience moderates risk-taking propensity and risk appraisal, whether risk-taking moderates the positive contributions that intentional self-regulation has on successful adaptation throughout the life-course and if risk-taking does moderate intentional self-regulation, how can this moderation be optimized throughout life span development.</w:t>
       </w:r>
     </w:p>
     <w:p>
@@ -1132,7 +1261,7 @@
         <w:rPr>
           <w:i/>
         </w:rPr>
-        <w:t xml:space="preserve">Comparison of the Military Decision Making Model (MDMP) and the Selection, Optimization, Compensation Model (SOC).</w:t>
+        <w:t xml:space="preserve">The Naturalistic Model of Selection Optimization Compensation in a Leadership Context.</w:t>
       </w:r>
       <w:r>
         <w:t xml:space="preserve"> </w:t>
@@ -1142,7 +1271,7 @@
           <wp:inline>
             <wp:extent cx="5969000" cy="3454215"/>
             <wp:effectExtent b="0" l="0" r="0" t="0"/>
-            <wp:docPr descr="Figure 1:.  MDMP Comparison." title="" id="1" name="Picture"/>
+            <wp:docPr descr="Figure 1:.  Theoretical Model" title="" id="1" name="Picture"/>
             <a:graphic>
               <a:graphicData uri="http://schemas.openxmlformats.org/drawingml/2006/picture">
                 <pic:pic>
@@ -1153,7 +1282,7 @@
                     </pic:cNvPicPr>
                   </pic:nvPicPr>
                   <pic:blipFill>
-                    <a:blip r:embed="rId27"/>
+                    <a:blip r:embed="rId29"/>
                     <a:stretch>
                       <a:fillRect/>
                     </a:stretch>
@@ -1192,7 +1321,7 @@
         <w:t xml:space="preserve"> </w:t>
       </w:r>
       <w:r>
-        <w:t xml:space="preserve">This figure shows a general comparison between these two models.</w:t>
+        <w:t xml:space="preserve">While simplistic, this model displays how the context (culture, previous experiences, and guidance/mentorship) influences an individual’s risk-taking propensity and goal-directed behavior, which in turn influences the context in a reciprocal manner.</w:t>
       </w:r>
     </w:p>
     <w:p>
@@ -1205,16 +1334,13 @@
         <w:pStyle w:val="Textkrper"/>
       </w:pPr>
       <w:r>
-        <w:rPr>
-          <w:b/>
-        </w:rPr>
-        <w:t xml:space="preserve">Figure </w:t>
-      </w:r>
-      <w:r>
-        <w:rPr>
-          <w:b/>
-        </w:rPr>
-        <w:t xml:space="preserve">2</w:t>
+        <w:t xml:space="preserve">Adjustments to be made in the word version:</w:t>
+      </w:r>
+      <w:r>
+        <w:t xml:space="preserve"> </w:t>
+      </w:r>
+      <w:r>
+        <w:t xml:space="preserve">- add these lines after name:</w:t>
       </w:r>
     </w:p>
     <w:p>
@@ -1222,70 +1348,162 @@
         <w:pStyle w:val="Textkrper"/>
       </w:pPr>
       <w:r>
-        <w:rPr>
-          <w:i/>
-        </w:rPr>
-        <w:t xml:space="preserve">The Naturalistic Model of Selection Optimization Compensation in a Leadership Context.</w:t>
-      </w:r>
-      <w:r>
-        <w:t xml:space="preserve"> </w:t>
-      </w:r>
-      <w:r>
-        <w:drawing>
-          <wp:inline>
-            <wp:extent cx="5969000" cy="3454215"/>
-            <wp:effectExtent b="0" l="0" r="0" t="0"/>
-            <wp:docPr descr="Figure 2:.  Theoretical Model" title="" id="1" name="Picture"/>
-            <a:graphic>
-              <a:graphicData uri="http://schemas.openxmlformats.org/drawingml/2006/picture">
-                <pic:pic>
-                  <pic:nvPicPr>
-                    <pic:cNvPr descr="img/theoretical_model.png" id="0" name="Picture"/>
-                    <pic:cNvPicPr>
-                      <a:picLocks noChangeArrowheads="1" noChangeAspect="1"/>
-                    </pic:cNvPicPr>
-                  </pic:nvPicPr>
-                  <pic:blipFill>
-                    <a:blip r:embed="rId27"/>
-                    <a:stretch>
-                      <a:fillRect/>
-                    </a:stretch>
-                  </pic:blipFill>
-                  <pic:spPr bwMode="auto">
-                    <a:xfrm>
-                      <a:off x="0" y="0"/>
-                      <a:ext cx="5969000" cy="3454215"/>
-                    </a:xfrm>
-                    <a:prstGeom prst="rect">
-                      <a:avLst/>
-                    </a:prstGeom>
-                    <a:noFill/>
-                    <a:ln w="9525">
-                      <a:noFill/>
-                      <a:headEnd/>
-                      <a:tailEnd/>
-                    </a:ln>
-                  </pic:spPr>
-                </pic:pic>
-              </a:graphicData>
-            </a:graphic>
-          </wp:inline>
-        </w:drawing>
-      </w:r>
-      <w:r>
-        <w:t xml:space="preserve"> </w:t>
-      </w:r>
-      <w:r>
-        <w:rPr>
-          <w:i/>
-        </w:rPr>
-        <w:t xml:space="preserve">Note.</w:t>
-      </w:r>
-      <w:r>
-        <w:t xml:space="preserve"> </w:t>
-      </w:r>
-      <w:r>
-        <w:t xml:space="preserve">While simplistic, this model displays how the context (culture, previous experiences, and guidance/mentorship) influences an individual’s risk-taking propensity and goal-directed behavior, which in turn influences the context in a reciprocal manner.</w:t>
+        <w:t xml:space="preserve">In partial fulfillment of the requirements for the degree of</w:t>
+      </w:r>
+      <w:r>
+        <w:t xml:space="preserve"> </w:t>
+      </w:r>
+      <w:r>
+        <w:t xml:space="preserve">Doctor of Philosophy</w:t>
+      </w:r>
+      <w:r>
+        <w:t xml:space="preserve"> </w:t>
+      </w:r>
+      <w:r>
+        <w:t xml:space="preserve">Child Study and Human Development</w:t>
+      </w:r>
+    </w:p>
+    <w:p>
+      <w:pPr>
+        <w:pStyle w:val="Compact"/>
+        <w:numPr>
+          <w:numId w:val="1001"/>
+          <w:ilvl w:val="0"/>
+        </w:numPr>
+      </w:pPr>
+      <w:r>
+        <w:t xml:space="preserve">Add Author Note</w:t>
+      </w:r>
+    </w:p>
+    <w:p>
+      <w:pPr>
+        <w:pStyle w:val="Compact"/>
+        <w:numPr>
+          <w:numId w:val="1001"/>
+          <w:ilvl w:val="0"/>
+        </w:numPr>
+      </w:pPr>
+      <w:r>
+        <w:t xml:space="preserve">Add this to author note:</w:t>
+      </w:r>
+    </w:p>
+    <w:p>
+      <w:pPr>
+        <w:pStyle w:val="FirstParagraph"/>
+      </w:pPr>
+      <w:r>
+        <w:t xml:space="preserve">I would like to thank my advisors, Dr. Richard M. Lerner and Dr. Sara K. Johnson for their guidance, help, and direction in the process of crafting this paper.</w:t>
+      </w:r>
+    </w:p>
+    <w:p>
+      <w:pPr>
+        <w:pStyle w:val="Compact"/>
+        <w:numPr>
+          <w:numId w:val="1002"/>
+          <w:ilvl w:val="0"/>
+        </w:numPr>
+      </w:pPr>
+      <w:r>
+        <w:t xml:space="preserve">Bold title on title page</w:t>
+      </w:r>
+    </w:p>
+    <w:p>
+      <w:pPr>
+        <w:pStyle w:val="Compact"/>
+        <w:numPr>
+          <w:numId w:val="1002"/>
+          <w:ilvl w:val="0"/>
+        </w:numPr>
+      </w:pPr>
+      <w:r>
+        <w:t xml:space="preserve">author note- bold and title case the</w:t>
+      </w:r>
+      <w:r>
+        <w:t xml:space="preserve"> </w:t>
+      </w:r>
+      <w:r>
+        <w:t xml:space="preserve">“</w:t>
+      </w:r>
+      <w:r>
+        <w:t xml:space="preserve">N</w:t>
+      </w:r>
+      <w:r>
+        <w:t xml:space="preserve">”</w:t>
+      </w:r>
+      <w:r>
+        <w:t xml:space="preserve">ote</w:t>
+      </w:r>
+    </w:p>
+    <w:p>
+      <w:pPr>
+        <w:pStyle w:val="Compact"/>
+        <w:numPr>
+          <w:numId w:val="1002"/>
+          <w:ilvl w:val="0"/>
+        </w:numPr>
+      </w:pPr>
+      <w:r>
+        <w:t xml:space="preserve">Add wordcount</w:t>
+      </w:r>
+    </w:p>
+    <w:p>
+      <w:pPr>
+        <w:pStyle w:val="Compact"/>
+        <w:numPr>
+          <w:numId w:val="1002"/>
+          <w:ilvl w:val="0"/>
+        </w:numPr>
+      </w:pPr>
+      <w:r>
+        <w:t xml:space="preserve">Create new page after abstract, key words, and wordcount</w:t>
+      </w:r>
+    </w:p>
+    <w:p>
+      <w:pPr>
+        <w:pStyle w:val="Compact"/>
+        <w:numPr>
+          <w:numId w:val="1002"/>
+          <w:ilvl w:val="0"/>
+        </w:numPr>
+      </w:pPr>
+      <w:r>
+        <w:t xml:space="preserve">Bold title on first page</w:t>
+      </w:r>
+    </w:p>
+    <w:p>
+      <w:pPr>
+        <w:pStyle w:val="Compact"/>
+        <w:numPr>
+          <w:numId w:val="1002"/>
+          <w:ilvl w:val="0"/>
+        </w:numPr>
+      </w:pPr>
+      <w:r>
+        <w:t xml:space="preserve">Place figures after references</w:t>
+      </w:r>
+    </w:p>
+    <w:p>
+      <w:pPr>
+        <w:pStyle w:val="Compact"/>
+        <w:numPr>
+          <w:numId w:val="1002"/>
+          <w:ilvl w:val="0"/>
+        </w:numPr>
+      </w:pPr>
+      <w:r>
+        <w:t xml:space="preserve">Make Figure bold</w:t>
+      </w:r>
+    </w:p>
+    <w:p>
+      <w:pPr>
+        <w:pStyle w:val="Compact"/>
+        <w:numPr>
+          <w:numId w:val="1002"/>
+          <w:ilvl w:val="0"/>
+        </w:numPr>
+      </w:pPr>
+      <w:r>
+        <w:t xml:space="preserve">Adjust line spacing for figure and title</w:t>
       </w:r>
     </w:p>
     <w:p>
@@ -1295,98 +1513,16 @@
     </w:p>
     <w:p>
       <w:pPr>
-        <w:pStyle w:val="Textkrper"/>
-      </w:pPr>
-      <w:r>
-        <w:t xml:space="preserve">Adjustments to be made in the word version:</w:t>
-      </w:r>
-      <w:r>
-        <w:t xml:space="preserve"> </w:t>
-      </w:r>
-      <w:r>
-        <w:t xml:space="preserve">- Add Author Note</w:t>
-      </w:r>
-      <w:r>
-        <w:t xml:space="preserve"> </w:t>
-      </w:r>
-      <w:r>
-        <w:t xml:space="preserve">- Bold title on title page</w:t>
-      </w:r>
-      <w:r>
-        <w:t xml:space="preserve"> </w:t>
-      </w:r>
-      <w:r>
-        <w:t xml:space="preserve">- author note- bold and title case the</w:t>
-      </w:r>
-      <w:r>
-        <w:t xml:space="preserve"> </w:t>
-      </w:r>
-      <w:r>
-        <w:t xml:space="preserve">“</w:t>
-      </w:r>
-      <w:r>
-        <w:t xml:space="preserve">N</w:t>
-      </w:r>
-      <w:r>
-        <w:t xml:space="preserve">”</w:t>
-      </w:r>
-      <w:r>
-        <w:t xml:space="preserve">ote</w:t>
-      </w:r>
-      <w:r>
-        <w:t xml:space="preserve"> </w:t>
-      </w:r>
-      <w:r>
-        <w:t xml:space="preserve">- Add wordcount</w:t>
-      </w:r>
-      <w:r>
-        <w:t xml:space="preserve"> </w:t>
-      </w:r>
-      <w:r>
-        <w:t xml:space="preserve">- Create new page after abstract, key words, and wordcount</w:t>
-      </w:r>
-      <w:r>
-        <w:t xml:space="preserve"> </w:t>
-      </w:r>
-      <w:r>
-        <w:t xml:space="preserve">- Bold title on first page</w:t>
-      </w:r>
-      <w:r>
-        <w:t xml:space="preserve"> </w:t>
-      </w:r>
-      <w:r>
-        <w:t xml:space="preserve">- Place figures after references</w:t>
-      </w:r>
-      <w:r>
-        <w:t xml:space="preserve"> </w:t>
-      </w:r>
-      <w:r>
-        <w:t xml:space="preserve">- Make Figure bold</w:t>
-      </w:r>
-      <w:r>
-        <w:t xml:space="preserve"> </w:t>
-      </w:r>
-      <w:r>
-        <w:t xml:space="preserve">- Adjust line spacing for figure and title</w:t>
-      </w:r>
-    </w:p>
-    <w:p>
-      <w:r>
-        <w:br w:type="page"/>
-      </w:r>
-    </w:p>
-    <w:p>
-      <w:pPr>
         <w:pStyle w:val="berschrift1"/>
       </w:pPr>
-      <w:bookmarkStart w:id="28" w:name="references"/>
+      <w:bookmarkStart w:id="30" w:name="references"/>
       <w:r>
         <w:t xml:space="preserve">References</w:t>
       </w:r>
-      <w:bookmarkEnd w:id="28"/>
-    </w:p>
-    <w:bookmarkStart w:id="89" w:name="refs"/>
-    <w:bookmarkStart w:id="30" w:name="ref-baltes2001"/>
+      <w:bookmarkEnd w:id="30"/>
+    </w:p>
+    <w:bookmarkStart w:id="93" w:name="refs"/>
+    <w:bookmarkStart w:id="32" w:name="ref-baltes2001"/>
     <w:p>
       <w:pPr>
         <w:pStyle w:val="Literaturverzeichnis"/>
@@ -1421,7 +1557,7 @@
       <w:r>
         <w:t xml:space="preserve"> </w:t>
       </w:r>
-      <w:hyperlink r:id="rId29">
+      <w:hyperlink r:id="rId31">
         <w:r>
           <w:rPr>
             <w:rStyle w:val="Hyperlink"/>
@@ -1430,8 +1566,8 @@
         </w:r>
       </w:hyperlink>
     </w:p>
-    <w:bookmarkEnd w:id="30"/>
-    <w:bookmarkStart w:id="31" w:name="ref-baltes1990"/>
+    <w:bookmarkEnd w:id="32"/>
+    <w:bookmarkStart w:id="33" w:name="ref-baltes1990"/>
     <w:p>
       <w:pPr>
         <w:pStyle w:val="Literaturverzeichnis"/>
@@ -1452,8 +1588,8 @@
         <w:t xml:space="preserve">. Cambridge University Press.</w:t>
       </w:r>
     </w:p>
-    <w:bookmarkEnd w:id="31"/>
-    <w:bookmarkStart w:id="32" w:name="ref-baltes1999"/>
+    <w:bookmarkEnd w:id="33"/>
+    <w:bookmarkStart w:id="34" w:name="ref-baltes1999"/>
     <w:p>
       <w:pPr>
         <w:pStyle w:val="Literaturverzeichnis"/>
@@ -1474,8 +1610,8 @@
         <w:t xml:space="preserve">. http://link.galegroup.com/apps/doc/A54442308/AONE?sid=lms.</w:t>
       </w:r>
     </w:p>
-    <w:bookmarkEnd w:id="32"/>
-    <w:bookmarkStart w:id="34" w:name="ref-bornstein2019"/>
+    <w:bookmarkEnd w:id="34"/>
+    <w:bookmarkStart w:id="36" w:name="ref-bornstein2019"/>
     <w:p>
       <w:pPr>
         <w:pStyle w:val="Literaturverzeichnis"/>
@@ -1510,7 +1646,7 @@
       <w:r>
         <w:t xml:space="preserve"> </w:t>
       </w:r>
-      <w:hyperlink r:id="rId33">
+      <w:hyperlink r:id="rId35">
         <w:r>
           <w:rPr>
             <w:rStyle w:val="Hyperlink"/>
@@ -1519,8 +1655,8 @@
         </w:r>
       </w:hyperlink>
     </w:p>
-    <w:bookmarkEnd w:id="34"/>
-    <w:bookmarkStart w:id="36" w:name="ref-bowers2011"/>
+    <w:bookmarkEnd w:id="36"/>
+    <w:bookmarkStart w:id="38" w:name="ref-bowers2011"/>
     <w:p>
       <w:pPr>
         <w:pStyle w:val="Literaturverzeichnis"/>
@@ -1555,7 +1691,7 @@
       <w:r>
         <w:t xml:space="preserve"> </w:t>
       </w:r>
-      <w:hyperlink r:id="rId35">
+      <w:hyperlink r:id="rId37">
         <w:r>
           <w:rPr>
             <w:rStyle w:val="Hyperlink"/>
@@ -1564,13 +1700,58 @@
         </w:r>
       </w:hyperlink>
     </w:p>
-    <w:bookmarkEnd w:id="36"/>
-    <w:bookmarkStart w:id="38" w:name="ref-bran2019"/>
+    <w:bookmarkEnd w:id="38"/>
+    <w:bookmarkStart w:id="40" w:name="ref-brainerd1990"/>
     <w:p>
       <w:pPr>
         <w:pStyle w:val="Literaturverzeichnis"/>
       </w:pPr>
       <w:r>
+        <w:t xml:space="preserve">Brainerd, C. J., &amp; Reyna, V. F. (1990). Gist is the grist: Fuzzy-trace theory and the new intuitionism.</w:t>
+      </w:r>
+      <w:r>
+        <w:t xml:space="preserve"> </w:t>
+      </w:r>
+      <w:r>
+        <w:rPr>
+          <w:i/>
+        </w:rPr>
+        <w:t xml:space="preserve">Developmental Review</w:t>
+      </w:r>
+      <w:r>
+        <w:t xml:space="preserve">,</w:t>
+      </w:r>
+      <w:r>
+        <w:t xml:space="preserve"> </w:t>
+      </w:r>
+      <w:r>
+        <w:rPr>
+          <w:i/>
+        </w:rPr>
+        <w:t xml:space="preserve">10</w:t>
+      </w:r>
+      <w:r>
+        <w:t xml:space="preserve">(1), 3–47.</w:t>
+      </w:r>
+      <w:r>
+        <w:t xml:space="preserve"> </w:t>
+      </w:r>
+      <w:hyperlink r:id="rId39">
+        <w:r>
+          <w:rPr>
+            <w:rStyle w:val="Hyperlink"/>
+          </w:rPr>
+          <w:t xml:space="preserve">https://doi.org/10.1016/0273-2297(90)90003-M</w:t>
+        </w:r>
+      </w:hyperlink>
+    </w:p>
+    <w:bookmarkEnd w:id="40"/>
+    <w:bookmarkStart w:id="42" w:name="ref-bran2019"/>
+    <w:p>
+      <w:pPr>
+        <w:pStyle w:val="Literaturverzeichnis"/>
+      </w:pPr>
+      <w:r>
         <w:t xml:space="preserve">Bran, A., &amp; Vaidis, D. (2019). Assessing risk-taking: What to measure and how to measure it.</w:t>
       </w:r>
       <w:r>
@@ -1588,7 +1769,7 @@
       <w:r>
         <w:t xml:space="preserve"> </w:t>
       </w:r>
-      <w:hyperlink r:id="rId37">
+      <w:hyperlink r:id="rId41">
         <w:r>
           <w:rPr>
             <w:rStyle w:val="Hyperlink"/>
@@ -1597,8 +1778,8 @@
         </w:r>
       </w:hyperlink>
     </w:p>
-    <w:bookmarkEnd w:id="38"/>
-    <w:bookmarkStart w:id="40" w:name="ref-brandtstadter1989"/>
+    <w:bookmarkEnd w:id="42"/>
+    <w:bookmarkStart w:id="44" w:name="ref-brandtstadter1989"/>
     <w:p>
       <w:pPr>
         <w:pStyle w:val="Literaturverzeichnis"/>
@@ -1633,7 +1814,7 @@
       <w:r>
         <w:t xml:space="preserve"> </w:t>
       </w:r>
-      <w:hyperlink r:id="rId39">
+      <w:hyperlink r:id="rId43">
         <w:r>
           <w:rPr>
             <w:rStyle w:val="Hyperlink"/>
@@ -1642,8 +1823,8 @@
         </w:r>
       </w:hyperlink>
     </w:p>
-    <w:bookmarkEnd w:id="40"/>
-    <w:bookmarkStart w:id="42" w:name="ref-brandtstadter1990"/>
+    <w:bookmarkEnd w:id="44"/>
+    <w:bookmarkStart w:id="46" w:name="ref-brandtstadter1990"/>
     <w:p>
       <w:pPr>
         <w:pStyle w:val="Literaturverzeichnis"/>
@@ -1678,7 +1859,7 @@
       <w:r>
         <w:t xml:space="preserve"> </w:t>
       </w:r>
-      <w:hyperlink r:id="rId41">
+      <w:hyperlink r:id="rId45">
         <w:r>
           <w:rPr>
             <w:rStyle w:val="Hyperlink"/>
@@ -1687,8 +1868,8 @@
         </w:r>
       </w:hyperlink>
     </w:p>
-    <w:bookmarkEnd w:id="42"/>
-    <w:bookmarkStart w:id="43" w:name="ref-call2015"/>
+    <w:bookmarkEnd w:id="46"/>
+    <w:bookmarkStart w:id="47" w:name="ref-call2015"/>
     <w:p>
       <w:pPr>
         <w:pStyle w:val="Literaturverzeichnis"/>
@@ -1709,8 +1890,8 @@
         <w:t xml:space="preserve">. Center for Army Lessons Learned.</w:t>
       </w:r>
     </w:p>
-    <w:bookmarkEnd w:id="43"/>
-    <w:bookmarkStart w:id="45" w:name="ref-crenshaw2013"/>
+    <w:bookmarkEnd w:id="47"/>
+    <w:bookmarkStart w:id="49" w:name="ref-crenshaw2013"/>
     <w:p>
       <w:pPr>
         <w:pStyle w:val="Literaturverzeichnis"/>
@@ -1745,7 +1926,7 @@
       <w:r>
         <w:t xml:space="preserve"> </w:t>
       </w:r>
-      <w:hyperlink r:id="rId44">
+      <w:hyperlink r:id="rId48">
         <w:r>
           <w:rPr>
             <w:rStyle w:val="Hyperlink"/>
@@ -1754,8 +1935,8 @@
         </w:r>
       </w:hyperlink>
     </w:p>
-    <w:bookmarkEnd w:id="45"/>
-    <w:bookmarkStart w:id="47" w:name="ref-duell2019"/>
+    <w:bookmarkEnd w:id="49"/>
+    <w:bookmarkStart w:id="51" w:name="ref-duell2019"/>
     <w:p>
       <w:pPr>
         <w:pStyle w:val="Literaturverzeichnis"/>
@@ -1790,7 +1971,7 @@
       <w:r>
         <w:t xml:space="preserve"> </w:t>
       </w:r>
-      <w:hyperlink r:id="rId46">
+      <w:hyperlink r:id="rId50">
         <w:r>
           <w:rPr>
             <w:rStyle w:val="Hyperlink"/>
@@ -1799,8 +1980,8 @@
         </w:r>
       </w:hyperlink>
     </w:p>
-    <w:bookmarkEnd w:id="47"/>
-    <w:bookmarkStart w:id="48" w:name="ref-frese1994"/>
+    <w:bookmarkEnd w:id="51"/>
+    <w:bookmarkStart w:id="52" w:name="ref-frese1994"/>
     <w:p>
       <w:pPr>
         <w:pStyle w:val="Literaturverzeichnis"/>
@@ -1824,8 +2005,8 @@
         <w:t xml:space="preserve">(pp. 271–340). Consulting Psychologists Press.</w:t>
       </w:r>
     </w:p>
-    <w:bookmarkEnd w:id="48"/>
-    <w:bookmarkStart w:id="50" w:name="ref-freund2002"/>
+    <w:bookmarkEnd w:id="52"/>
+    <w:bookmarkStart w:id="54" w:name="ref-freund2002"/>
     <w:p>
       <w:pPr>
         <w:pStyle w:val="Literaturverzeichnis"/>
@@ -1860,7 +2041,7 @@
       <w:r>
         <w:t xml:space="preserve"> </w:t>
       </w:r>
-      <w:hyperlink r:id="rId49">
+      <w:hyperlink r:id="rId53">
         <w:r>
           <w:rPr>
             <w:rStyle w:val="Hyperlink"/>
@@ -1869,8 +2050,8 @@
         </w:r>
       </w:hyperlink>
     </w:p>
-    <w:bookmarkEnd w:id="50"/>
-    <w:bookmarkStart w:id="52" w:name="ref-frost1983"/>
+    <w:bookmarkEnd w:id="54"/>
+    <w:bookmarkStart w:id="56" w:name="ref-frost1983"/>
     <w:p>
       <w:pPr>
         <w:pStyle w:val="Literaturverzeichnis"/>
@@ -1905,7 +2086,7 @@
       <w:r>
         <w:t xml:space="preserve"> </w:t>
       </w:r>
-      <w:hyperlink r:id="rId51">
+      <w:hyperlink r:id="rId55">
         <w:r>
           <w:rPr>
             <w:rStyle w:val="Hyperlink"/>
@@ -1914,8 +2095,8 @@
         </w:r>
       </w:hyperlink>
     </w:p>
-    <w:bookmarkEnd w:id="52"/>
-    <w:bookmarkStart w:id="53" w:name="ref-gestsdottir2005"/>
+    <w:bookmarkEnd w:id="56"/>
+    <w:bookmarkStart w:id="57" w:name="ref-gestsdottir2005"/>
     <w:p>
       <w:pPr>
         <w:pStyle w:val="Literaturverzeichnis"/>
@@ -1939,8 +2120,8 @@
         <w:t xml:space="preserve">[Ph.D.]. Tufts University.</w:t>
       </w:r>
     </w:p>
-    <w:bookmarkEnd w:id="53"/>
-    <w:bookmarkStart w:id="55" w:name="ref-gestsdottir2007"/>
+    <w:bookmarkEnd w:id="57"/>
+    <w:bookmarkStart w:id="59" w:name="ref-gestsdottir2007"/>
     <w:p>
       <w:pPr>
         <w:pStyle w:val="Literaturverzeichnis"/>
@@ -1975,7 +2156,7 @@
       <w:r>
         <w:t xml:space="preserve"> </w:t>
       </w:r>
-      <w:hyperlink r:id="rId54">
+      <w:hyperlink r:id="rId58">
         <w:r>
           <w:rPr>
             <w:rStyle w:val="Hyperlink"/>
@@ -1984,8 +2165,8 @@
         </w:r>
       </w:hyperlink>
     </w:p>
-    <w:bookmarkEnd w:id="55"/>
-    <w:bookmarkStart w:id="57" w:name="ref-haase2013"/>
+    <w:bookmarkEnd w:id="59"/>
+    <w:bookmarkStart w:id="61" w:name="ref-haase2013"/>
     <w:p>
       <w:pPr>
         <w:pStyle w:val="Literaturverzeichnis"/>
@@ -2020,7 +2201,7 @@
       <w:r>
         <w:t xml:space="preserve"> </w:t>
       </w:r>
-      <w:hyperlink r:id="rId56">
+      <w:hyperlink r:id="rId60">
         <w:r>
           <w:rPr>
             <w:rStyle w:val="Hyperlink"/>
@@ -2029,8 +2210,8 @@
         </w:r>
       </w:hyperlink>
     </w:p>
-    <w:bookmarkEnd w:id="57"/>
-    <w:bookmarkStart w:id="58" w:name="ref-heckhausen1995"/>
+    <w:bookmarkEnd w:id="61"/>
+    <w:bookmarkStart w:id="62" w:name="ref-heckhausen1995"/>
     <w:p>
       <w:pPr>
         <w:pStyle w:val="Literaturverzeichnis"/>
@@ -2063,8 +2244,8 @@
         <w:t xml:space="preserve">(2), 284–304.</w:t>
       </w:r>
     </w:p>
-    <w:bookmarkEnd w:id="58"/>
-    <w:bookmarkStart w:id="60" w:name="ref-heckhausen2010"/>
+    <w:bookmarkEnd w:id="62"/>
+    <w:bookmarkStart w:id="64" w:name="ref-heckhausen2010"/>
     <w:p>
       <w:pPr>
         <w:pStyle w:val="Literaturverzeichnis"/>
@@ -2099,7 +2280,7 @@
       <w:r>
         <w:t xml:space="preserve"> </w:t>
       </w:r>
-      <w:hyperlink r:id="rId59">
+      <w:hyperlink r:id="rId63">
         <w:r>
           <w:rPr>
             <w:rStyle w:val="Hyperlink"/>
@@ -2108,8 +2289,8 @@
         </w:r>
       </w:hyperlink>
     </w:p>
-    <w:bookmarkEnd w:id="60"/>
-    <w:bookmarkStart w:id="62" w:name="ref-horvath1993"/>
+    <w:bookmarkEnd w:id="64"/>
+    <w:bookmarkStart w:id="66" w:name="ref-horvath1993"/>
     <w:p>
       <w:pPr>
         <w:pStyle w:val="Literaturverzeichnis"/>
@@ -2144,7 +2325,7 @@
       <w:r>
         <w:t xml:space="preserve"> </w:t>
       </w:r>
-      <w:hyperlink r:id="rId61">
+      <w:hyperlink r:id="rId65">
         <w:r>
           <w:rPr>
             <w:rStyle w:val="Hyperlink"/>
@@ -2153,8 +2334,8 @@
         </w:r>
       </w:hyperlink>
     </w:p>
-    <w:bookmarkEnd w:id="62"/>
-    <w:bookmarkStart w:id="64" w:name="ref-killgore2008"/>
+    <w:bookmarkEnd w:id="66"/>
+    <w:bookmarkStart w:id="68" w:name="ref-killgore2008"/>
     <w:p>
       <w:pPr>
         <w:pStyle w:val="Literaturverzeichnis"/>
@@ -2189,7 +2370,7 @@
       <w:r>
         <w:t xml:space="preserve"> </w:t>
       </w:r>
-      <w:hyperlink r:id="rId63">
+      <w:hyperlink r:id="rId67">
         <w:r>
           <w:rPr>
             <w:rStyle w:val="Hyperlink"/>
@@ -2198,8 +2379,8 @@
         </w:r>
       </w:hyperlink>
     </w:p>
-    <w:bookmarkEnd w:id="64"/>
-    <w:bookmarkStart w:id="66" w:name="ref-krueger1994"/>
+    <w:bookmarkEnd w:id="68"/>
+    <w:bookmarkStart w:id="70" w:name="ref-krueger1994"/>
     <w:p>
       <w:pPr>
         <w:pStyle w:val="Literaturverzeichnis"/>
@@ -2234,7 +2415,7 @@
       <w:r>
         <w:t xml:space="preserve"> </w:t>
       </w:r>
-      <w:hyperlink r:id="rId65">
+      <w:hyperlink r:id="rId69">
         <w:r>
           <w:rPr>
             <w:rStyle w:val="Hyperlink"/>
@@ -2243,8 +2424,8 @@
         </w:r>
       </w:hyperlink>
     </w:p>
-    <w:bookmarkEnd w:id="66"/>
-    <w:bookmarkStart w:id="68" w:name="ref-lerner2002"/>
+    <w:bookmarkEnd w:id="70"/>
+    <w:bookmarkStart w:id="72" w:name="ref-lerner2002"/>
     <w:p>
       <w:pPr>
         <w:pStyle w:val="Literaturverzeichnis"/>
@@ -2279,7 +2460,7 @@
       <w:r>
         <w:t xml:space="preserve"> </w:t>
       </w:r>
-      <w:hyperlink r:id="rId67">
+      <w:hyperlink r:id="rId71">
         <w:r>
           <w:rPr>
             <w:rStyle w:val="Hyperlink"/>
@@ -2288,8 +2469,8 @@
         </w:r>
       </w:hyperlink>
     </w:p>
-    <w:bookmarkEnd w:id="68"/>
-    <w:bookmarkStart w:id="70" w:name="ref-lerner2001a"/>
+    <w:bookmarkEnd w:id="72"/>
+    <w:bookmarkStart w:id="74" w:name="ref-lerner2001a"/>
     <w:p>
       <w:pPr>
         <w:pStyle w:val="Literaturverzeichnis"/>
@@ -2324,7 +2505,7 @@
       <w:r>
         <w:t xml:space="preserve"> </w:t>
       </w:r>
-      <w:hyperlink r:id="rId69">
+      <w:hyperlink r:id="rId73">
         <w:r>
           <w:rPr>
             <w:rStyle w:val="Hyperlink"/>
@@ -2333,8 +2514,8 @@
         </w:r>
       </w:hyperlink>
     </w:p>
-    <w:bookmarkEnd w:id="70"/>
-    <w:bookmarkStart w:id="72" w:name="ref-lipshitz2001"/>
+    <w:bookmarkEnd w:id="74"/>
+    <w:bookmarkStart w:id="76" w:name="ref-lipshitz2001"/>
     <w:p>
       <w:pPr>
         <w:pStyle w:val="Literaturverzeichnis"/>
@@ -2369,7 +2550,7 @@
       <w:r>
         <w:t xml:space="preserve"> </w:t>
       </w:r>
-      <w:hyperlink r:id="rId71">
+      <w:hyperlink r:id="rId75">
         <w:r>
           <w:rPr>
             <w:rStyle w:val="Hyperlink"/>
@@ -2378,8 +2559,8 @@
         </w:r>
       </w:hyperlink>
     </w:p>
-    <w:bookmarkEnd w:id="72"/>
-    <w:bookmarkStart w:id="74" w:name="ref-napolitano2011"/>
+    <w:bookmarkEnd w:id="76"/>
+    <w:bookmarkStart w:id="78" w:name="ref-napolitano2011"/>
     <w:p>
       <w:pPr>
         <w:pStyle w:val="Literaturverzeichnis"/>
@@ -2405,7 +2586,7 @@
       <w:r>
         <w:t xml:space="preserve"> </w:t>
       </w:r>
-      <w:hyperlink r:id="rId73">
+      <w:hyperlink r:id="rId77">
         <w:r>
           <w:rPr>
             <w:rStyle w:val="Hyperlink"/>
@@ -2414,8 +2595,8 @@
         </w:r>
       </w:hyperlink>
     </w:p>
-    <w:bookmarkEnd w:id="74"/>
-    <w:bookmarkStart w:id="75" w:name="ref-orasanu1993"/>
+    <w:bookmarkEnd w:id="78"/>
+    <w:bookmarkStart w:id="79" w:name="ref-orasanu1993"/>
     <w:p>
       <w:pPr>
         <w:pStyle w:val="Literaturverzeichnis"/>
@@ -2439,8 +2620,8 @@
         <w:t xml:space="preserve">(pp. 3–20). Ablex Publishing.</w:t>
       </w:r>
     </w:p>
-    <w:bookmarkEnd w:id="75"/>
-    <w:bookmarkStart w:id="77" w:name="ref-paquette2009"/>
+    <w:bookmarkEnd w:id="79"/>
+    <w:bookmarkStart w:id="81" w:name="ref-paquette2009"/>
     <w:p>
       <w:pPr>
         <w:pStyle w:val="Literaturverzeichnis"/>
@@ -2475,7 +2656,7 @@
       <w:r>
         <w:t xml:space="preserve"> </w:t>
       </w:r>
-      <w:hyperlink r:id="rId76">
+      <w:hyperlink r:id="rId80">
         <w:r>
           <w:rPr>
             <w:rStyle w:val="Hyperlink"/>
@@ -2484,13 +2665,58 @@
         </w:r>
       </w:hyperlink>
     </w:p>
-    <w:bookmarkEnd w:id="77"/>
-    <w:bookmarkStart w:id="79" w:name="ref-rothbaum1982"/>
+    <w:bookmarkEnd w:id="81"/>
+    <w:bookmarkStart w:id="83" w:name="ref-reyna2011"/>
     <w:p>
       <w:pPr>
         <w:pStyle w:val="Literaturverzeichnis"/>
       </w:pPr>
       <w:r>
+        <w:t xml:space="preserve">Reyna, V. F., &amp; Brainerd, C. J. (2011). Dual processes in decision making and developmental neuroscience: A fuzzy-trace model.</w:t>
+      </w:r>
+      <w:r>
+        <w:t xml:space="preserve"> </w:t>
+      </w:r>
+      <w:r>
+        <w:rPr>
+          <w:i/>
+        </w:rPr>
+        <w:t xml:space="preserve">Developmental Review</w:t>
+      </w:r>
+      <w:r>
+        <w:t xml:space="preserve">,</w:t>
+      </w:r>
+      <w:r>
+        <w:t xml:space="preserve"> </w:t>
+      </w:r>
+      <w:r>
+        <w:rPr>
+          <w:i/>
+        </w:rPr>
+        <w:t xml:space="preserve">31</w:t>
+      </w:r>
+      <w:r>
+        <w:t xml:space="preserve">(2), 180–206.</w:t>
+      </w:r>
+      <w:r>
+        <w:t xml:space="preserve"> </w:t>
+      </w:r>
+      <w:hyperlink r:id="rId82">
+        <w:r>
+          <w:rPr>
+            <w:rStyle w:val="Hyperlink"/>
+          </w:rPr>
+          <w:t xml:space="preserve">https://doi.org/10.1016/j.dr.2011.07.004</w:t>
+        </w:r>
+      </w:hyperlink>
+    </w:p>
+    <w:bookmarkEnd w:id="83"/>
+    <w:bookmarkStart w:id="85" w:name="ref-rothbaum1982"/>
+    <w:p>
+      <w:pPr>
+        <w:pStyle w:val="Literaturverzeichnis"/>
+      </w:pPr>
+      <w:r>
         <w:t xml:space="preserve">Rothbaum, F., Weisz, J. R., &amp; Snyder, S. S. (1982). Changing the world and changing the self: A two-process model of perceived control.</w:t>
       </w:r>
       <w:r>
@@ -2520,7 +2746,7 @@
       <w:r>
         <w:t xml:space="preserve"> </w:t>
       </w:r>
-      <w:hyperlink r:id="rId78">
+      <w:hyperlink r:id="rId84">
         <w:r>
           <w:rPr>
             <w:rStyle w:val="Hyperlink"/>
@@ -2529,8 +2755,8 @@
         </w:r>
       </w:hyperlink>
     </w:p>
-    <w:bookmarkEnd w:id="79"/>
-    <w:bookmarkStart w:id="81" w:name="ref-sicard2001"/>
+    <w:bookmarkEnd w:id="85"/>
+    <w:bookmarkStart w:id="87" w:name="ref-sicard2001"/>
     <w:p>
       <w:pPr>
         <w:pStyle w:val="Literaturverzeichnis"/>
@@ -2565,7 +2791,7 @@
       <w:r>
         <w:t xml:space="preserve"> </w:t>
       </w:r>
-      <w:hyperlink r:id="rId80">
+      <w:hyperlink r:id="rId86">
         <w:r>
           <w:rPr>
             <w:rStyle w:val="Hyperlink"/>
@@ -2574,23 +2800,23 @@
         </w:r>
       </w:hyperlink>
     </w:p>
-    <w:bookmarkEnd w:id="81"/>
-    <w:bookmarkStart w:id="83" w:name="ref-steinberg2008"/>
+    <w:bookmarkEnd w:id="87"/>
+    <w:bookmarkStart w:id="89" w:name="ref-veliz2015"/>
     <w:p>
       <w:pPr>
         <w:pStyle w:val="Literaturverzeichnis"/>
       </w:pPr>
       <w:r>
-        <w:t xml:space="preserve">Steinberg, L., Albert, D., Cauffman, E., Banich, M., Graham, S., &amp; Woolard, J. (2008). Age differences in sensation seeking and impulsivity as indexed by behavior and self-report: Evidence for a dual systems model.</w:t>
-      </w:r>
-      <w:r>
-        <w:t xml:space="preserve"> </w:t>
-      </w:r>
-      <w:r>
-        <w:rPr>
-          <w:i/>
-        </w:rPr>
-        <w:t xml:space="preserve">Developmental Psychology</w:t>
+        <w:t xml:space="preserve">Veliz, P. T., Boyd, C. J., &amp; McCabe, S. E. (2015). Competitive sport involvement and substance use among adolescents: A nationwide study.</w:t>
+      </w:r>
+      <w:r>
+        <w:t xml:space="preserve"> </w:t>
+      </w:r>
+      <w:r>
+        <w:rPr>
+          <w:i/>
+        </w:rPr>
+        <w:t xml:space="preserve">Substance Use &amp; Misuse</w:t>
       </w:r>
       <w:r>
         <w:t xml:space="preserve">,</w:t>
@@ -2602,51 +2828,6 @@
         <w:rPr>
           <w:i/>
         </w:rPr>
-        <w:t xml:space="preserve">44</w:t>
-      </w:r>
-      <w:r>
-        <w:t xml:space="preserve">(6), 1764–1778.</w:t>
-      </w:r>
-      <w:r>
-        <w:t xml:space="preserve"> </w:t>
-      </w:r>
-      <w:hyperlink r:id="rId82">
-        <w:r>
-          <w:rPr>
-            <w:rStyle w:val="Hyperlink"/>
-          </w:rPr>
-          <w:t xml:space="preserve">https://doi.org/10.1037/a0012955</w:t>
-        </w:r>
-      </w:hyperlink>
-    </w:p>
-    <w:bookmarkEnd w:id="83"/>
-    <w:bookmarkStart w:id="85" w:name="ref-veliz2015"/>
-    <w:p>
-      <w:pPr>
-        <w:pStyle w:val="Literaturverzeichnis"/>
-      </w:pPr>
-      <w:r>
-        <w:t xml:space="preserve">Veliz, P. T., Boyd, C. J., &amp; McCabe, S. E. (2015). Competitive sport involvement and substance use among adolescents: A nationwide study.</w:t>
-      </w:r>
-      <w:r>
-        <w:t xml:space="preserve"> </w:t>
-      </w:r>
-      <w:r>
-        <w:rPr>
-          <w:i/>
-        </w:rPr>
-        <w:t xml:space="preserve">Substance Use &amp; Misuse</w:t>
-      </w:r>
-      <w:r>
-        <w:t xml:space="preserve">,</w:t>
-      </w:r>
-      <w:r>
-        <w:t xml:space="preserve"> </w:t>
-      </w:r>
-      <w:r>
-        <w:rPr>
-          <w:i/>
-        </w:rPr>
         <w:t xml:space="preserve">50</w:t>
       </w:r>
       <w:r>
@@ -2655,7 +2836,7 @@
       <w:r>
         <w:t xml:space="preserve"> </w:t>
       </w:r>
-      <w:hyperlink r:id="rId84">
+      <w:hyperlink r:id="rId88">
         <w:r>
           <w:rPr>
             <w:rStyle w:val="Hyperlink"/>
@@ -2664,8 +2845,8 @@
         </w:r>
       </w:hyperlink>
     </w:p>
-    <w:bookmarkEnd w:id="85"/>
-    <w:bookmarkStart w:id="87" w:name="ref-wiese2000"/>
+    <w:bookmarkEnd w:id="89"/>
+    <w:bookmarkStart w:id="91" w:name="ref-wiese2000"/>
     <w:p>
       <w:pPr>
         <w:pStyle w:val="Literaturverzeichnis"/>
@@ -2700,7 +2881,7 @@
       <w:r>
         <w:t xml:space="preserve"> </w:t>
       </w:r>
-      <w:hyperlink r:id="rId86">
+      <w:hyperlink r:id="rId90">
         <w:r>
           <w:rPr>
             <w:rStyle w:val="Hyperlink"/>
@@ -2709,8 +2890,8 @@
         </w:r>
       </w:hyperlink>
     </w:p>
-    <w:bookmarkEnd w:id="87"/>
-    <w:bookmarkStart w:id="88" w:name="ref-zsambok2014"/>
+    <w:bookmarkEnd w:id="91"/>
+    <w:bookmarkStart w:id="92" w:name="ref-zsambok2014"/>
     <w:p>
       <w:pPr>
         <w:pStyle w:val="Literaturverzeichnis"/>
@@ -2731,8 +2912,8 @@
         <w:t xml:space="preserve">. Psychology Press.</w:t>
       </w:r>
     </w:p>
-    <w:bookmarkEnd w:id="88"/>
-    <w:bookmarkEnd w:id="89"/>
+    <w:bookmarkEnd w:id="92"/>
+    <w:bookmarkEnd w:id="93"/>
     <w:sectPr>
       <w:headerReference w:type="even" r:id="rId11"/>
       <w:headerReference w:type="default" r:id="rId10"/>
@@ -2768,6 +2949,90 @@
     </w:p>
   </w:footnote>
   <w:footnote w:id="21">
+    <w:p>
+      <w:pPr>
+        <w:pStyle w:val="Funotentext"/>
+      </w:pPr>
+      <w:r>
+        <w:rPr>
+          <w:rStyle w:val="Funotenzeichen"/>
+        </w:rPr>
+        <w:footnoteRef/>
+      </w:r>
+      <w:r>
+        <w:t xml:space="preserve"> </w:t>
+      </w:r>
+      <w:r>
+        <w:t xml:space="preserve">This term is popularized in modern computing applications which is based on</w:t>
+      </w:r>
+      <w:r>
+        <w:t xml:space="preserve"> </w:t>
+      </w:r>
+      <w:r>
+        <w:t xml:space="preserve">“</w:t>
+      </w:r>
+      <w:r>
+        <w:t xml:space="preserve">degrees of truth</w:t>
+      </w:r>
+      <w:r>
+        <w:t xml:space="preserve">”</w:t>
+      </w:r>
+      <w:r>
+        <w:t xml:space="preserve"> </w:t>
+      </w:r>
+      <w:r>
+        <w:t xml:space="preserve">rather than</w:t>
+      </w:r>
+      <w:r>
+        <w:t xml:space="preserve"> </w:t>
+      </w:r>
+      <w:r>
+        <w:t xml:space="preserve">“</w:t>
+      </w:r>
+      <w:r>
+        <w:t xml:space="preserve">right/wrong</w:t>
+      </w:r>
+      <w:r>
+        <w:t xml:space="preserve">”</w:t>
+      </w:r>
+      <w:r>
+        <w:t xml:space="preserve"> </w:t>
+      </w:r>
+      <w:r>
+        <w:t xml:space="preserve">or</w:t>
+      </w:r>
+      <w:r>
+        <w:t xml:space="preserve"> </w:t>
+      </w:r>
+      <w:r>
+        <w:t xml:space="preserve">“</w:t>
+      </w:r>
+      <w:r>
+        <w:t xml:space="preserve">true/false</w:t>
+      </w:r>
+      <w:r>
+        <w:t xml:space="preserve">”</w:t>
+      </w:r>
+      <w:r>
+        <w:t xml:space="preserve"> </w:t>
+      </w:r>
+      <w:r>
+        <w:t xml:space="preserve">(</w:t>
+      </w:r>
+      <w:hyperlink r:id="rId22">
+        <w:r>
+          <w:rPr>
+            <w:rStyle w:val="Hyperlink"/>
+          </w:rPr>
+          <w:t xml:space="preserve">https://searchenterpriseai.techtarget.com/definition/fuzzy-logic</w:t>
+        </w:r>
+      </w:hyperlink>
+      <w:r>
+        <w:t xml:space="preserve">). Fuzzy logic more closely mirrors how human’s make decisions compared to boolean logic.</w:t>
+      </w:r>
+    </w:p>
+  </w:footnote>
+  <w:footnote w:id="23">
     <w:p>
       <w:pPr>
         <w:pStyle w:val="Funotentext"/>
@@ -3496,6 +3761,109 @@
       </w:pPr>
     </w:lvl>
   </w:abstractNum>
+  <w:abstractNum w:abstractNumId="991">
+    <w:nsid w:val="ea454b4c"/>
+    <w:multiLevelType w:val="multilevel"/>
+    <w:lvl w:ilvl="0">
+      <w:numFmt w:val="bullet"/>
+      <w:lvlText w:val="•"/>
+      <w:lvlJc w:val="left"/>
+      <w:pPr>
+        <w:tabs>
+          <w:tab w:val="num" w:pos="0"/>
+        </w:tabs>
+        <w:ind w:left="480" w:hanging="480"/>
+      </w:pPr>
+    </w:lvl>
+    <w:lvl w:ilvl="1">
+      <w:numFmt w:val="bullet"/>
+      <w:lvlText w:val="–"/>
+      <w:lvlJc w:val="left"/>
+      <w:pPr>
+        <w:tabs>
+          <w:tab w:val="num" w:pos="720"/>
+        </w:tabs>
+        <w:ind w:left="1200" w:hanging="480"/>
+      </w:pPr>
+    </w:lvl>
+    <w:lvl w:ilvl="2">
+      <w:numFmt w:val="bullet"/>
+      <w:lvlText w:val="•"/>
+      <w:lvlJc w:val="left"/>
+      <w:pPr>
+        <w:tabs>
+          <w:tab w:val="num" w:pos="1440"/>
+        </w:tabs>
+        <w:ind w:left="1920" w:hanging="480"/>
+      </w:pPr>
+    </w:lvl>
+    <w:lvl w:ilvl="3">
+      <w:numFmt w:val="bullet"/>
+      <w:lvlText w:val="–"/>
+      <w:lvlJc w:val="left"/>
+      <w:pPr>
+        <w:tabs>
+          <w:tab w:val="num" w:pos="2160"/>
+        </w:tabs>
+        <w:ind w:left="2640" w:hanging="480"/>
+      </w:pPr>
+    </w:lvl>
+    <w:lvl w:ilvl="4">
+      <w:numFmt w:val="bullet"/>
+      <w:lvlText w:val="•"/>
+      <w:lvlJc w:val="left"/>
+      <w:pPr>
+        <w:tabs>
+          <w:tab w:val="num" w:pos="2880"/>
+        </w:tabs>
+        <w:ind w:left="3360" w:hanging="480"/>
+      </w:pPr>
+    </w:lvl>
+    <w:lvl w:ilvl="5">
+      <w:numFmt w:val="bullet"/>
+      <w:lvlText w:val="–"/>
+      <w:lvlJc w:val="left"/>
+      <w:pPr>
+        <w:tabs>
+          <w:tab w:val="num" w:pos="3600"/>
+        </w:tabs>
+        <w:ind w:left="4080" w:hanging="480"/>
+      </w:pPr>
+    </w:lvl>
+    <w:lvl w:ilvl="6">
+      <w:numFmt w:val="bullet"/>
+      <w:lvlText w:val="•"/>
+      <w:lvlJc w:val="left"/>
+      <w:pPr>
+        <w:tabs>
+          <w:tab w:val="num" w:pos="4320"/>
+        </w:tabs>
+        <w:ind w:left="4800" w:hanging="480"/>
+      </w:pPr>
+    </w:lvl>
+    <w:lvl w:ilvl="7">
+      <w:numFmt w:val="bullet"/>
+      <w:lvlText w:val="–"/>
+      <w:lvlJc w:val="left"/>
+      <w:pPr>
+        <w:tabs>
+          <w:tab w:val="num" w:pos="5040"/>
+        </w:tabs>
+        <w:ind w:left="5520" w:hanging="480"/>
+      </w:pPr>
+    </w:lvl>
+    <w:lvl w:ilvl="8">
+      <w:numFmt w:val="bullet"/>
+      <w:lvlText w:val="•"/>
+      <w:lvlJc w:val="left"/>
+      <w:pPr>
+        <w:tabs>
+          <w:tab w:val="num" w:pos="5760"/>
+        </w:tabs>
+        <w:ind w:left="6240" w:hanging="480"/>
+      </w:pPr>
+    </w:lvl>
+  </w:abstractNum>
   <w:num w:numId="1">
     <w:abstractNumId w:val="10"/>
   </w:num>
@@ -3537,6 +3905,12 @@
   </w:num>
   <w:num w:numId="1000">
     <w:abstractNumId w:val="990"/>
+  </w:num>
+  <w:num w:numId="1001">
+    <w:abstractNumId w:val="991"/>
+  </w:num>
+  <w:num w:numId="1002">
+    <w:abstractNumId w:val="991"/>
   </w:num>
 </w:numbering>
 </file>

</xml_diff>

<commit_message>
Saving the version sent to Sara following Rich's first round of feedback. Mostly updated references (added several and fixed the reference.bib to remove abstracts, key words, file locations, etc.).
</commit_message>
<xml_diff>
--- a/Theoretical-QP.docx
+++ b/Theoretical-QP.docx
@@ -4,7 +4,7 @@
   <w:body>
     <w:p>
       <w:pPr>
-        <w:pStyle w:val="Titel"/>
+        <w:pStyle w:val="Title"/>
       </w:pPr>
       <w:r>
         <w:t xml:space="preserve">Risk-Taking</w:t>
@@ -78,7 +78,7 @@
     </w:p>
     <w:p>
       <w:pPr>
-        <w:pStyle w:val="Untertitel"/>
+        <w:pStyle w:val="Subtitle"/>
       </w:pPr>
       <w:r>
         <w:t xml:space="preserve">Andrew</w:t>
@@ -122,7 +122,7 @@
     </w:p>
     <w:p>
       <w:pPr>
-        <w:pStyle w:val="Textkrper"/>
+        <w:pStyle w:val="BodyText"/>
       </w:pPr>
       <w:r>
         <w:t xml:space="preserve"> </w:t>
@@ -130,7 +130,7 @@
     </w:p>
     <w:p>
       <w:pPr>
-        <w:pStyle w:val="Textkrper"/>
+        <w:pStyle w:val="BodyText"/>
       </w:pPr>
       <w:r>
         <w:t xml:space="preserve"> </w:t>
@@ -138,7 +138,7 @@
     </w:p>
     <w:p>
       <w:pPr>
-        <w:pStyle w:val="Textkrper"/>
+        <w:pStyle w:val="BodyText"/>
       </w:pPr>
       <w:r>
         <w:t xml:space="preserve"> </w:t>
@@ -146,7 +146,7 @@
     </w:p>
     <w:p>
       <w:pPr>
-        <w:pStyle w:val="Textkrper"/>
+        <w:pStyle w:val="BodyText"/>
       </w:pPr>
       <w:r>
         <w:t xml:space="preserve"> </w:t>
@@ -154,7 +154,7 @@
     </w:p>
     <w:p>
       <w:pPr>
-        <w:pStyle w:val="Textkrper"/>
+        <w:pStyle w:val="BodyText"/>
       </w:pPr>
       <w:r>
         <w:t xml:space="preserve"> </w:t>
@@ -162,7 +162,7 @@
     </w:p>
     <w:p>
       <w:pPr>
-        <w:pStyle w:val="Textkrper"/>
+        <w:pStyle w:val="BodyText"/>
       </w:pPr>
       <w:r>
         <w:t xml:space="preserve"> </w:t>
@@ -178,7 +178,7 @@
     </w:p>
     <w:p>
       <w:pPr>
-        <w:pStyle w:val="Textkrper"/>
+        <w:pStyle w:val="BodyText"/>
       </w:pPr>
       <w:r>
         <w:t xml:space="preserve">Correspondence concerning this article should be addressed to Andrew G. Farina, Eliot-Pearson Department of Child Study and Human Development, Tufts University, Medford, MA 02155. E-mail:</w:t>
@@ -198,7 +198,7 @@
     <w:p>
       <w:pPr>
         <w:pStyle w:val="Compact"/>
-        <w:pStyle w:val="Titel"/>
+        <w:pStyle w:val="Title"/>
       </w:pPr>
       <w:r>
         <w:t xml:space="preserve">Abstract</w:t>
@@ -206,7 +206,7 @@
     </w:p>
     <w:p>
       <w:pPr>
-        <w:pStyle w:val="Textkrper"/>
+        <w:pStyle w:val="BodyText"/>
       </w:pPr>
       <w:r>
         <w:t xml:space="preserve">Many consider Intentional Self-Regulation (ISR) or, more broadly, goal-directed behavior, to be an essential skill in promoting positive and adaptive healthy development across the life-span. The Selection-Optimization-Compensation (SOC) model of ISR has described positive development among children, adolescents, and adults among various populations. However, the current SOC does not quantify the lived experiences and interindividual differences resulting from experience, training, and culture. In this paper, I use models from the decision making, neuroscience, cognitive science, and risk-taking literature to conceptualize a model that describes interindividual differences in ISR based on lived experiences within the leadership context where risk is a vital decision-making consideration. A conceptual model and important variables to consider to test the model are discussed.</w:t>
@@ -214,7 +214,7 @@
     </w:p>
     <w:p>
       <w:pPr>
-        <w:pStyle w:val="Textkrper"/>
+        <w:pStyle w:val="BodyText"/>
       </w:pPr>
       <w:r>
         <w:rPr>
@@ -232,7 +232,7 @@
     <w:p>
       <w:pPr>
         <w:pStyle w:val="Compact"/>
-        <w:pStyle w:val="Titel"/>
+        <w:pStyle w:val="Title"/>
       </w:pPr>
       <w:r>
         <w:t xml:space="preserve">Risk-Taking and Goal-Directed Behavior: How decision-making science can inform intentional self-regulation theory</w:t>
@@ -240,7 +240,7 @@
     </w:p>
     <w:p>
       <w:pPr>
-        <w:pStyle w:val="Textkrper"/>
+        <w:pStyle w:val="BodyText"/>
       </w:pPr>
       <w:r>
         <w:t xml:space="preserve">On the darkest of nights, a young military leader was faced with a series of choices that would not only determine if the late-night mission was successful but also if these choices would determine whether the Soldiers under his command could potentially live or die. As the ramp of the cargo aircraft opened, the subzero temperatures filled the cargo area. The Soldiers knew they needed oxygen to breathe at this altitude, and the oxygen bottles strapped to their harnesses were running low. The young leader weighed many goals and factors as he decided whether to make the high altitude jump into enemy territory or have the aircraft turn around and safely return to base. The goals of the mission became increasingly conflicting. On the one hand, the immediate safety of those in the aircraft seemed paramount. However, on the other, the safety of those men already rapidly walking toward the enemy-held compound relied on these airborne Soldiers isolating the compound first. Numerous factors weighed on the decision to execute or abort the mission.</w:t>
@@ -248,7 +248,7 @@
     </w:p>
     <w:p>
       <w:pPr>
-        <w:pStyle w:val="Textkrper"/>
+        <w:pStyle w:val="BodyText"/>
       </w:pPr>
       <w:r>
         <w:t xml:space="preserve">An individual’s goal hierarchy informs priorities and provides a framework for these decisions. If the superordinate goal is mission accomplishment, then the leader may choose to execute the mission even if it is inherently risky for his Soldiers. However, if the lives of his Soldiers are the superordinate goal, then the leader will make decisions and align resources to optimize the health of the Soldiers over the execution of the mission. Given perfect information, this decision could be made based on the established goal hierarchy. No decision is made in isolation, void of all context and biases. Instead, goal-based decisions and goal-directed behavior is deeply embedded in an individual’s context as much as it is in the life-experiences of the individual. Contemporary developmental scientists have sought to describe, explain, and optimize this decision making process and the operationalization of the goal-directed behavior (termed intentional self-regulation) across the life span. A person’s ability to regulate their relationships with their complex and everchanging context is the fundamental basis for successful development across an individual’s life</w:t>
@@ -264,7 +264,7 @@
       </w:r>
       <w:r>
         <w:rPr>
-          <w:rStyle w:val="Funotenzeichen"/>
+          <w:rStyle w:val="FootnoteReference"/>
         </w:rPr>
         <w:footnoteReference w:id="21"/>
       </w:r>
@@ -286,14 +286,14 @@
     </w:p>
     <w:p>
       <w:pPr>
-        <w:pStyle w:val="Textkrper"/>
-      </w:pPr>
-      <w:r>
-        <w:t xml:space="preserve">In the leadership context, leaders often make goal-based decisions that rely on imperfect and, at times, missing information. Decisions are easy when a clear right or wrong can be established. However, decisions become exponentially more difficult when full information is not available. Would the oxygen bottles run out before the Soldiers could safely reach the ground? Would the enemy be alerted to the aircraft and train their weapons on the vulnerable Soldiers under parachute? Would the Soldiers be able to land and consolidate on the postage stamp size drop zone in the rugged mountain hills? Did the Soldiers have adequate training to conduct this operation successfully? The outcome of this decision would determine the wellbeing of the Soldiers this young officer leads and his future professional trajectory. These questions all rely on risk-based probabilities that are informed by prior experience, the culture of the organization, the mentorship of experienced Soldiers, and a little bit of luck</w:t>
-      </w:r>
-      <w:r>
-        <w:rPr>
-          <w:rStyle w:val="Funotenzeichen"/>
+        <w:pStyle w:val="BodyText"/>
+      </w:pPr>
+      <w:r>
+        <w:t xml:space="preserve">In the leadership context, leaders often make goal-based decisions that rely on imperfect and, at times, missing information. Decisions are easy when a clear right or wrong can be established. However, decisions become exponentially more difficult when full information is not available. Would the oxygen bottles run out before the Soldiers could safely reach the ground? Would the enemy be alerted to the aircraft and train their weapons on the vulnerable Soldiers under parachute? Would the Soldiers be able to land and consolidate on the postage stamp size drop zone in the rugged mountain hills? Did the Soldiers have adequate training to conduct this operation successfully? The outcome of this decision would determine the well-being of the Soldiers this young officer leads and his future professional trajectory. These questions all rely on risk-based probabilities that are informed by prior experience, the culture of the organization, the mentorship of experienced Soldiers, and a little bit of luck</w:t>
+      </w:r>
+      <w:r>
+        <w:rPr>
+          <w:rStyle w:val="FootnoteReference"/>
         </w:rPr>
         <w:footnoteReference w:id="23"/>
       </w:r>
@@ -324,7 +324,7 @@
     </w:p>
     <w:p>
       <w:pPr>
-        <w:pStyle w:val="Textkrper"/>
+        <w:pStyle w:val="BodyText"/>
       </w:pPr>
       <w:r>
         <w:t xml:space="preserve">This paper will build upon an existing intentional self-regulation theory to incorporate recent advances in the decision-making literature, specifically, the contribution that uncertainty and risk may have on life-span goal-directed behavior. I will begin the discussion with the developmental theories of intentional self-regulation, briefly describe the current state of decision-making literature and the risk-taking research, and then turn to a proposed integrated developmental model that better captures naturalistic intentional self-regulation in contexts that are seated in risk and uncertainty.</w:t>
@@ -332,7 +332,7 @@
     </w:p>
     <w:p>
       <w:pPr>
-        <w:pStyle w:val="berschrift1"/>
+        <w:pStyle w:val="Heading1"/>
       </w:pPr>
       <w:bookmarkStart w:id="24" w:name="intentional-self-regulation"/>
       <w:r>
@@ -401,13 +401,22 @@
         <w:t xml:space="preserve"> </w:t>
       </w:r>
       <w:r>
-        <w:t xml:space="preserve">context relation. That is, neither the person nor the context acts independently. Instead, the goal-directed behavior of an individual acts on the context, and the context acts on the individual in a mutually influential manner. Three general models of intentional self-regulation currently exist within the developmental literature</w:t>
-      </w:r>
-      <w:r>
-        <w:t xml:space="preserve"> </w:t>
-      </w:r>
-      <w:r>
-        <w:t xml:space="preserve">(Lerner et al., 2002; see also Gestsdóttir, 2005)</w:t>
+        <w:t xml:space="preserve">context relation</w:t>
+      </w:r>
+      <w:r>
+        <w:t xml:space="preserve"> </w:t>
+      </w:r>
+      <w:r>
+        <w:t xml:space="preserve">(Fischer &amp; Bidell, 2006; Mascolo &amp; Fischer, 2015; Overton, 2015)</w:t>
+      </w:r>
+      <w:r>
+        <w:t xml:space="preserve">. That is, neither the person nor the context acts independently. Instead, the goal-directed behavior of an individual acts on the context, and the context acts on the individual in a mutually influential manner. Three general models of intentional self-regulation currently exist within the developmental literature</w:t>
+      </w:r>
+      <w:r>
+        <w:t xml:space="preserve"> </w:t>
+      </w:r>
+      <w:r>
+        <w:t xml:space="preserve">(Lerner et al., 2002; Lerner, 2018; see also Gestsdóttir, 2005)</w:t>
       </w:r>
       <w:r>
         <w:t xml:space="preserve">.</w:t>
@@ -415,7 +424,7 @@
     </w:p>
     <w:p>
       <w:pPr>
-        <w:pStyle w:val="Textkrper"/>
+        <w:pStyle w:val="BodyText"/>
       </w:pPr>
       <w:r>
         <w:t xml:space="preserve">The motivational theory of life-span development builds upon the life-span theory of control and the action phase model of developmental regulation to address the control processes involved in goal engagement and goal disengagement</w:t>
@@ -445,7 +454,25 @@
         <w:t xml:space="preserve">(Rothbaum et al., 1982)</w:t>
       </w:r>
       <w:r>
-        <w:t xml:space="preserve">. Secondary control is the process by which individuals change themselves to bring themselves in line with the context. Overall, the model describes an individual’s motivational system to maximize primary control across life domains</w:t>
+        <w:t xml:space="preserve">. This process is an assimilation one</w:t>
+      </w:r>
+      <w:r>
+        <w:t xml:space="preserve"> </w:t>
+      </w:r>
+      <w:r>
+        <w:t xml:space="preserve">(Brandtstädter, 1998, 2006; Piaget, 1970)</w:t>
+      </w:r>
+      <w:r>
+        <w:t xml:space="preserve">. Secondary control is the process by which individuals change themselves to bring themselves in line with the context. This process reflect accomodation</w:t>
+      </w:r>
+      <w:r>
+        <w:t xml:space="preserve"> </w:t>
+      </w:r>
+      <w:r>
+        <w:t xml:space="preserve">(Brandtstädter, 1998, 2006; Piaget, 1970)</w:t>
+      </w:r>
+      <w:r>
+        <w:t xml:space="preserve">. Overall, the model describes an individual’s motivational system to maximize primary control across life domains</w:t>
       </w:r>
       <w:r>
         <w:t xml:space="preserve"> </w:t>
@@ -462,7 +489,7 @@
     </w:p>
     <w:p>
       <w:pPr>
-        <w:pStyle w:val="Textkrper"/>
+        <w:pStyle w:val="BodyText"/>
       </w:pPr>
       <w:r>
         <w:t xml:space="preserve">The second theory of intentional self-regulation is commonly referred to as the tenacious goal pursuit and flexible goal adjustment (TENFLEX) model</w:t>
@@ -471,18 +498,18 @@
         <w:t xml:space="preserve"> </w:t>
       </w:r>
       <w:r>
+        <w:t xml:space="preserve">(Brandtstädter, 1998, 2006; Brandtstädter &amp; Renner, 1990)</w:t>
+      </w:r>
+      <w:r>
+        <w:t xml:space="preserve">. The TENFLEX model describes the assimilation process (similar to primary control) as the individual transforming the circumstances to align with personal preferences and the accommodation process (similar to secondary control) as adjusting personal preferences to situational constraints</w:t>
+      </w:r>
+      <w:r>
+        <w:t xml:space="preserve"> </w:t>
+      </w:r>
+      <w:r>
         <w:t xml:space="preserve">(Brandtstädter &amp; Renner, 1990)</w:t>
       </w:r>
       <w:r>
-        <w:t xml:space="preserve">. The TENFLEX model describes the assimilation process (similar to primary control) as the individual transforming the circumstances to align with personal preferences and the accommodation process (similar to secondary control) as adjusting personal preferences to situational constraints</w:t>
-      </w:r>
-      <w:r>
-        <w:t xml:space="preserve"> </w:t>
-      </w:r>
-      <w:r>
-        <w:t xml:space="preserve">(Brandtstädter &amp; Renner, 1990)</w:t>
-      </w:r>
-      <w:r>
         <w:t xml:space="preserve">. According to this model, individuals strive to achieve a subjectively favorable balance of gains and losses across the life span</w:t>
       </w:r>
       <w:r>
@@ -492,12 +519,21 @@
         <w:t xml:space="preserve">(Brandtstädter, 1989)</w:t>
       </w:r>
       <w:r>
+        <w:t xml:space="preserve">.This balance reflects the equilibration process discussed by Piaget</w:t>
+      </w:r>
+      <w:r>
+        <w:t xml:space="preserve"> </w:t>
+      </w:r>
+      <w:r>
+        <w:t xml:space="preserve">(1970)</w:t>
+      </w:r>
+      <w:r>
         <w:t xml:space="preserve">.</w:t>
       </w:r>
     </w:p>
     <w:p>
       <w:pPr>
-        <w:pStyle w:val="Textkrper"/>
+        <w:pStyle w:val="BodyText"/>
       </w:pPr>
       <w:r>
         <w:t xml:space="preserve">The third framework was described by Baltes and Baltes</w:t>
@@ -512,7 +548,7 @@
         <w:t xml:space="preserve"> </w:t>
       </w:r>
       <w:r>
-        <w:t xml:space="preserve">and involved a theory of life-span development through the Selection Optimization with Compensation Model (SOC). The SOC model was initially theorized to describe a universal life management strategy for successful aging and has been adapted to focus on specific contexts, including the workplace</w:t>
+        <w:t xml:space="preserve">and involved a theory of life-span development through the Selection and Optimization with Compensation Model (SOC). The SOC model was initially theorized to describe a universal life management strategy for successful aging and has been adapted to focus on specific contexts, including the workplace</w:t>
       </w:r>
       <w:r>
         <w:t xml:space="preserve"> </w:t>
@@ -581,7 +617,31 @@
         <w:t xml:space="preserve"> </w:t>
       </w:r>
       <w:r>
-        <w:t xml:space="preserve">refers to the acquisition and investment of goal-related means and encompasses focus, persistence, resource allocation, modeling others, and acquiring new skills</w:t>
+        <w:t xml:space="preserve">refers to the acquisition and investment of goal-related means and encompasses focus, persistence, resource allocation, modeling others, and acquiring new skills, such as executive functioning or strategic thinking</w:t>
+      </w:r>
+      <w:r>
+        <w:t xml:space="preserve"> </w:t>
+      </w:r>
+      <w:r>
+        <w:t xml:space="preserve">(Freund &amp; Baltes, 2002; Lerner, 2018)</w:t>
+      </w:r>
+      <w:r>
+        <w:t xml:space="preserve">.</w:t>
+      </w:r>
+      <w:r>
+        <w:t xml:space="preserve"> </w:t>
+      </w:r>
+      <w:r>
+        <w:rPr>
+          <w:i/>
+        </w:rPr>
+        <w:t xml:space="preserve">Compensation</w:t>
+      </w:r>
+      <w:r>
+        <w:t xml:space="preserve"> </w:t>
+      </w:r>
+      <w:r>
+        <w:t xml:space="preserve">refers to acquiring alternative means to achieve goals and encompasses substitution of means, enlisting the help of others, activation of unused skills or acquiring new skills, and changes in allocation</w:t>
       </w:r>
       <w:r>
         <w:t xml:space="preserve"> </w:t>
@@ -592,34 +652,10 @@
       <w:r>
         <w:t xml:space="preserve">.</w:t>
       </w:r>
-      <w:r>
-        <w:t xml:space="preserve"> </w:t>
-      </w:r>
-      <w:r>
-        <w:rPr>
-          <w:i/>
-        </w:rPr>
-        <w:t xml:space="preserve">Compensation</w:t>
-      </w:r>
-      <w:r>
-        <w:t xml:space="preserve"> </w:t>
-      </w:r>
-      <w:r>
-        <w:t xml:space="preserve">refers to acquiring alternative means to achieve goals and encompasses substitution of means, enlisting the help of others, activation of unused skills or acquiring new skills, and changes in allocation</w:t>
-      </w:r>
-      <w:r>
-        <w:t xml:space="preserve"> </w:t>
-      </w:r>
-      <w:r>
-        <w:t xml:space="preserve">(Freund &amp; Baltes, 2002)</w:t>
-      </w:r>
-      <w:r>
-        <w:t xml:space="preserve">.</w:t>
-      </w:r>
-    </w:p>
-    <w:p>
-      <w:pPr>
-        <w:pStyle w:val="Textkrper"/>
+    </w:p>
+    <w:p>
+      <w:pPr>
+        <w:pStyle w:val="BodyText"/>
       </w:pPr>
       <w:r>
         <w:t xml:space="preserve">These three models have significant overlap theoretically</w:t>
@@ -711,10 +747,10 @@
     </w:p>
     <w:p>
       <w:pPr>
-        <w:pStyle w:val="Textkrper"/>
-      </w:pPr>
-      <w:r>
-        <w:t xml:space="preserve">All three of the action-theory models have been applied toward adult development contexts. However, only the SOC model (minus loss based selection) has been empirically associated with positive outcomes in youth, adolescent, and adult development contexts</w:t>
+        <w:pStyle w:val="BodyText"/>
+      </w:pPr>
+      <w:r>
+        <w:t xml:space="preserve">All three of the action-theory models have been applied toward adult development contexts. However, only the SOC model (minus loss based selection) has been empirically associated with positive outcomes in child, adolescent, and adult development contexts</w:t>
       </w:r>
       <w:r>
         <w:t xml:space="preserve"> </w:t>
@@ -746,7 +782,7 @@
     </w:p>
     <w:p>
       <w:pPr>
-        <w:pStyle w:val="Textkrper"/>
+        <w:pStyle w:val="BodyText"/>
       </w:pPr>
       <w:r>
         <w:t xml:space="preserve">The SOC model also mirrors much of the U.S. Army’s military decision-making process (MDMP). Upon receipt of a mission/goal, the MDMP is meant to objectively weigh and assess different courses of action based on mathematically-based decision criteria to optimize available resources in the accomplishment of the stated mission/goal. Once a plan is established, a process of</w:t>
@@ -781,10 +817,10 @@
     </w:p>
     <w:p>
       <w:pPr>
-        <w:pStyle w:val="Textkrper"/>
-      </w:pPr>
-      <w:r>
-        <w:t xml:space="preserve">Both the SOC model and the MDMP are objective models and do not quantify the probabilistic nature of goal-directed decisions in a context where full information is not available. In reality, goal-directed decisions and behaviors are employed in both times of certainty and uncertainty. Uncertainty implies that there is only a probability of achieving a goal. The less information available when establishing a goal and plan of action, the less likely it will be guaranteed that the stated outcome will be achieved. A level of uncertainty underlies every decision that is made in naturalistic settings, as a person does not act in a vacuum but instead acts in an everchanging person</w:t>
+        <w:pStyle w:val="BodyText"/>
+      </w:pPr>
+      <w:r>
+        <w:t xml:space="preserve">Both the SOC model and the MDMP are objective models and do not quantify the probabilistic nature of goal-directed decisions in a context where full information is not available. In reality, goal-directed decisions and behaviors are employed in both times of certainty and uncertainty. Uncertainty implies that there is only a probability less than 100% certainty of achieving a goal. The less information available when establishing a goal and plan of action, the less likely it will be guaranteed that the stated outcome will be achieved. A level of uncertainty underlies every decision that is made in naturalistic settings, as a person does not act in a vacuum but instead acts in an everchanging person</w:t>
       </w:r>
       <w:r>
         <w:t xml:space="preserve"> </w:t>
@@ -798,12 +834,12 @@
         <w:t xml:space="preserve"> </w:t>
       </w:r>
       <w:r>
-        <w:t xml:space="preserve">context relation. To better understand how uncertainty can be quantified, it is useful to discuss the current decision making literature.</w:t>
-      </w:r>
-    </w:p>
-    <w:p>
-      <w:pPr>
-        <w:pStyle w:val="berschrift1"/>
+        <w:t xml:space="preserve">context relation. To better understand how uncertainty can be quantified, it is useful to discuss the current decision-making literature.</w:t>
+      </w:r>
+    </w:p>
+    <w:p>
+      <w:pPr>
+        <w:pStyle w:val="Heading1"/>
       </w:pPr>
       <w:bookmarkStart w:id="25" w:name="decision-making"/>
       <w:r>
@@ -830,7 +866,7 @@
     </w:p>
     <w:p>
       <w:pPr>
-        <w:pStyle w:val="Textkrper"/>
+        <w:pStyle w:val="BodyText"/>
       </w:pPr>
       <w:r>
         <w:t xml:space="preserve">During the 1990s, naturalistic decision-making grew in prominence to capture how contexts influenced decision-making</w:t>
@@ -865,10 +901,10 @@
     </w:p>
     <w:p>
       <w:pPr>
-        <w:pStyle w:val="Textkrper"/>
-      </w:pPr>
-      <w:r>
-        <w:t xml:space="preserve">In naturalistic decision-making research, risk is associated with uncertainty and error. The more uncertainty that exists when making decisions, the higher the probability of making an error, and the higher risk that is involved. Numerous coping strategies exist to reduce uncertainty; however, the more context-specific experience a decision-maker has, the more ability they have to anticipate problems ahead of time and judge when to continue with a particular plan, or prudently adjust the plan based on their previous experiences</w:t>
+        <w:pStyle w:val="BodyText"/>
+      </w:pPr>
+      <w:r>
+        <w:t xml:space="preserve">In naturalistic decision-making research, risk is associated with uncertainty and error. The more uncertainty that exists when making decisions, the higher the probability of making an error, and the higher risk that is involved. Numerous coping strategies exist to reduce uncertainty; however, the more context-specific experience a decision-maker has, the more ability they have to anticipate problems ahead of time and to judge when to continue with a specific plan, or prudently adjust the plan based on their previous experiences</w:t>
       </w:r>
       <w:r>
         <w:t xml:space="preserve"> </w:t>
@@ -877,12 +913,21 @@
         <w:t xml:space="preserve">(Lipshitz et al., 2001)</w:t>
       </w:r>
       <w:r>
-        <w:t xml:space="preserve">. The naturalistic decision-making research suggests that experience plays a crucial role in goal-directed decisions under risky/uncertain contexts, and may inform how individuals decide on long-term goals and resource allocation, which is abundant in uncertainty.</w:t>
-      </w:r>
-    </w:p>
-    <w:p>
-      <w:pPr>
-        <w:pStyle w:val="Textkrper"/>
+        <w:t xml:space="preserve">. The naturalistic decision-making research literature suggests that experience plays a crucial role in goal-directed decisions under risky/uncertain contexts, and may inform how individuals decide on long-term goals and resource allocation, which is abundant in uncertainty</w:t>
+      </w:r>
+      <w:r>
+        <w:t xml:space="preserve"> </w:t>
+      </w:r>
+      <w:r>
+        <w:t xml:space="preserve">(Klein, 2008; Zsambok &amp; Klein, 2014)</w:t>
+      </w:r>
+      <w:r>
+        <w:t xml:space="preserve">.</w:t>
+      </w:r>
+    </w:p>
+    <w:p>
+      <w:pPr>
+        <w:pStyle w:val="BodyText"/>
       </w:pPr>
       <w:r>
         <w:t xml:space="preserve">As a developmental construct, intentional self-regulation provides a universal process that informs a person’s goal-directed behavior throughout their life span. However, the specificity principle suggests that developmental scientists should consider that specific people make specific decisions about specific goals in specific contexts for specific reasons</w:t>
@@ -891,7 +936,7 @@
         <w:t xml:space="preserve"> </w:t>
       </w:r>
       <w:r>
-        <w:t xml:space="preserve">(Bornstein, 2019)</w:t>
+        <w:t xml:space="preserve">(Bornstein, 2017, 2019)</w:t>
       </w:r>
       <w:r>
         <w:t xml:space="preserve">. The current SOC model represents a more</w:t>
@@ -914,18 +959,45 @@
     </w:p>
     <w:p>
       <w:pPr>
-        <w:pStyle w:val="Textkrper"/>
-      </w:pPr>
-      <w:r>
-        <w:t xml:space="preserve">Consider two individuals, each with identical levels of defined and classically-assessed intentional self-regulation. Both individuals adequately select goals, optimize their resources to achieve those goals and compensate when goal-based means are no longer available. Even with full information, it would be unlikely that both individuals would choose the same goals and align the same resources toward goal accomplishment even in the same specific context. The specificity principle and the idea of naturalistic intentional self-regulation combine to suggest that interindividual differences will be evident. These interindividual differences would be further highlighted when full information is not available. To account for this variation, developmental scientists must also consider each person’s specific history of experiences within this type of context; willingness to assume risk in goal selection, resource allocation, and compensation; and an individual’s appraisal of the uncertainty and risk.</w:t>
-      </w:r>
-    </w:p>
-    <w:p>
-      <w:pPr>
-        <w:pStyle w:val="Textkrper"/>
-      </w:pPr>
-      <w:r>
-        <w:t xml:space="preserve">An individual’s intuition or gut feeling plays a substantial role in decisions. Intuition refers to the assumptions that are formed based on past experiences, successes, failures, and retrospective analysis, or more broadly, the cumulative knowledge that an individual gains as they mature. The fuzzy-trace theory literature posits that as humans develop and gain life-experience, they rely more on intuition to make decisions than on a concrete formal conscious thought process</w:t>
+        <w:pStyle w:val="BodyText"/>
+      </w:pPr>
+      <w:r>
+        <w:t xml:space="preserve">Consider two individuals, each with identical levels of defined and classically-assessed intentional self-regulation. Both individuals adequately select goals, optimize their resources to achieve those goals, and compensate when goal-based means are no longer available. Even with full information, it would be unlikely that both individuals would choose the same goals and align the same resources toward goal accomplishment even in the same specific context. The specificity principle and the idea of naturalistic intentional self-regulation combine to suggest that interindividual differences will be evident. These interindividual differences would be further highlighted when full information is not available. To account for this variation, developmental scientists must also consider each person’s specific history of experiences within this type of context; willingness to assume risk in goal selection, resource allocation, and compensation. In addition to an individual’s appraisal of the uncertainty and risk.</w:t>
+      </w:r>
+    </w:p>
+    <w:p>
+      <w:pPr>
+        <w:pStyle w:val="BodyText"/>
+      </w:pPr>
+      <w:r>
+        <w:t xml:space="preserve">An individual’s intuition or</w:t>
+      </w:r>
+      <w:r>
+        <w:t xml:space="preserve"> </w:t>
+      </w:r>
+      <w:r>
+        <w:t xml:space="preserve">“</w:t>
+      </w:r>
+      <w:r>
+        <w:t xml:space="preserve">gut feeling</w:t>
+      </w:r>
+      <w:r>
+        <w:t xml:space="preserve">”</w:t>
+      </w:r>
+      <w:r>
+        <w:t xml:space="preserve"> </w:t>
+      </w:r>
+      <w:r>
+        <w:t xml:space="preserve">plays a substantial role in decisions</w:t>
+      </w:r>
+      <w:r>
+        <w:t xml:space="preserve"> </w:t>
+      </w:r>
+      <w:r>
+        <w:t xml:space="preserve">(Sadler-Smith &amp; Shefy, 2004)</w:t>
+      </w:r>
+      <w:r>
+        <w:t xml:space="preserve">. Intuition refers to the assumptions that are formed based on past experiences, successes, failures, and retrospective analysis, or more broadly, the cumulative knowledge that an individual gains as they mature. The fuzzy-trace theory literature posits that as humans develop and gain life-experience, they rely more on intuition to make decisions than on a concrete formal conscious thought process</w:t>
       </w:r>
       <w:r>
         <w:t xml:space="preserve"> </w:t>
@@ -939,7 +1011,7 @@
     </w:p>
     <w:p>
       <w:pPr>
-        <w:pStyle w:val="Textkrper"/>
+        <w:pStyle w:val="BodyText"/>
       </w:pPr>
       <w:r>
         <w:t xml:space="preserve">An individual’s intentional self-regulation is critical to navigating successful coactions with their context during times of certainty, such as conducting daily or weekly chores, and perhaps more importantly, during times of uncertainty, such as changing jobs, moving, economic recessions, and global pandemics. Intuition may help frame how lived experiences contribute to interindividual differences and possibly intraindividual development; however, not all uncertainty is equivalent. Thinking back to the opening of this paper, researchers can imagine that qualitatively different processes are employed when decision-makers face the uncertainty that cannot result in personal harm or loss of livelihood and uncertainty where behaviors could lead to harm or a person’s demise. In an</w:t>
@@ -962,7 +1034,7 @@
     </w:p>
     <w:p>
       <w:pPr>
-        <w:pStyle w:val="berschrift1"/>
+        <w:pStyle w:val="Heading1"/>
       </w:pPr>
       <w:bookmarkStart w:id="26" w:name="risk-taking"/>
       <w:r>
@@ -975,7 +1047,16 @@
         <w:pStyle w:val="FirstParagraph"/>
       </w:pPr>
       <w:r>
-        <w:t xml:space="preserve">Risk-taking is abundantly mentioned in the neuroscience, decision making science, and risk research fields. A recent meta-analysis in the</w:t>
+        <w:t xml:space="preserve">Risk-taking is abundantly mentioned in the neuroscience, decision making science, and risk research fields</w:t>
+      </w:r>
+      <w:r>
+        <w:t xml:space="preserve"> </w:t>
+      </w:r>
+      <w:r>
+        <w:t xml:space="preserve">(e.g., Peterman &amp; Anderson, 1999; Renn, 1998; Steinberg, 2010; Taylor-Gooby &amp; Zinn, 2006)</w:t>
+      </w:r>
+      <w:r>
+        <w:t xml:space="preserve">. A recent meta-analysis in the</w:t>
       </w:r>
       <w:r>
         <w:t xml:space="preserve"> </w:t>
@@ -1013,7 +1094,7 @@
     </w:p>
     <w:p>
       <w:pPr>
-        <w:pStyle w:val="Textkrper"/>
+        <w:pStyle w:val="BodyText"/>
       </w:pPr>
       <w:r>
         <w:t xml:space="preserve">Empirical studies suggest both a global factor of risk-taking propensity among adolescents</w:t>
@@ -1040,7 +1121,7 @@
         <w:t xml:space="preserve"> </w:t>
       </w:r>
       <w:r>
-        <w:t xml:space="preserve">among individuals; this contextual specificity suggests that a person may show higher risk-taking propensity in some contexts compared to others. These findings also suggest that risk-taking, as it pertains to intentional self-regulation, maybe both global (some individuals are more likely to make riskier decisions overall) and context-specific (some individuals are only more likely to make riskier decisions in specific contexts). Existing research also suggests increases in risk-taking propensity in high-stress environments</w:t>
+        <w:t xml:space="preserve">among individuals; this contextual specificity suggests that a person may show higher risk-taking propensity in some contexts compared to others. These findings also suggest that risk-taking, as it pertains to intentional self-regulation, may be both global (some individuals are more likely to make riskier decisions overall) and context-specific (some individuals are only more likely to make riskier decisions in specific contexts). Existing research also suggests increases in risk-taking propensity in high-stress environments</w:t>
       </w:r>
       <w:r>
         <w:t xml:space="preserve"> </w:t>
@@ -1072,7 +1153,7 @@
     </w:p>
     <w:p>
       <w:pPr>
-        <w:pStyle w:val="Textkrper"/>
+        <w:pStyle w:val="BodyText"/>
       </w:pPr>
       <w:r>
         <w:t xml:space="preserve">Research on risk-taking attitude is equally conflicting, suggesting that the appeal of risky situations may relate to the management and minimization of the risk involved</w:t>
@@ -1113,7 +1194,7 @@
     </w:p>
     <w:p>
       <w:pPr>
-        <w:pStyle w:val="Textkrper"/>
+        <w:pStyle w:val="BodyText"/>
       </w:pPr>
       <w:r>
         <w:t xml:space="preserve">Risk appraisal is perhaps the most interesting concept in risk-taking literature. Risk by its nature is subjective. The same action can be considered risky for one person but safe for another depending on experience, training, and personal situations</w:t>
@@ -1139,10 +1220,10 @@
     </w:p>
     <w:p>
       <w:pPr>
-        <w:pStyle w:val="Textkrper"/>
-      </w:pPr>
-      <w:r>
-        <w:t xml:space="preserve">Risk-taking is a complex construct that should be carefully considered through an RDS lens. How an individual assesses risk and makes risky decisions cannot be reduced to any one of these core concepts without considering how the four concepts interact and, more importantly, the person</w:t>
+        <w:pStyle w:val="BodyText"/>
+      </w:pPr>
+      <w:r>
+        <w:t xml:space="preserve">Risk-taking is a complex construct that should be carefully considered through a theoretical lens that focuses on the dynamics of individual</w:t>
       </w:r>
       <w:r>
         <w:t xml:space="preserve"> </w:t>
@@ -1156,39 +1237,25 @@
         <w:t xml:space="preserve"> </w:t>
       </w:r>
       <w:r>
-        <w:t xml:space="preserve">context relation. For example, consider novice and experienced skydivers. Each group performs the same act; however, experience and training may contribute to an experienced skydiver assessing the risk as lower than the novice skydiver. As a result, the experience an individual has with a task may lead to interindividual differences in risk appraisal, risk propensity, and the actual amount of physical risk involved, even when considering the same task at the same point in time.</w:t>
-      </w:r>
-    </w:p>
-    <w:p>
-      <w:pPr>
-        <w:pStyle w:val="Textkrper"/>
-      </w:pPr>
-      <w:r>
-        <w:t xml:space="preserve">An individual’s life experience plays an essential role in intentional self-regulation, especially in contexts where risk-taking is a professional necessity. In order to understand the potentially idiographic character of a specific person’s intentional self-regulation, an individual’s lived experience, risk-taking propensity, risk appraisal, and culture must be included.</w:t>
-      </w:r>
-    </w:p>
-    <w:p>
-      <w:pPr>
-        <w:pStyle w:val="berschrift1"/>
-      </w:pPr>
-      <w:bookmarkStart w:id="27" w:name="naturalistic-intentional-self-regulation"/>
-      <w:r>
-        <w:t xml:space="preserve">Naturalistic Intentional Self-Regulation</w:t>
-      </w:r>
-      <w:bookmarkEnd w:id="27"/>
-    </w:p>
-    <w:p>
-      <w:pPr>
-        <w:pStyle w:val="FirstParagraph"/>
-      </w:pPr>
-      <w:r>
-        <w:t xml:space="preserve">Conceptually, the proposed model, which can be found in Figure </w:t>
-      </w:r>
-      <w:r>
-        <w:t xml:space="preserve">1</w:t>
-      </w:r>
-      <w:r>
-        <w:t xml:space="preserve">, begins with a person in context. Lived experiences, risk-taking (propensity and appraisal), mentorship, and culture would moderate the loftiness of the goals selected, the accumulation of available resources, the persistence of behaviors toward the stated goals, and determine when compensation processes should be enacted. The success or failure of the goal-directed behavior would then act in a circular nature to inform future goal-directed behavior. The model depicts the person</w:t>
+        <w:t xml:space="preserve">context relations</w:t>
+      </w:r>
+      <w:r>
+        <w:t xml:space="preserve"> </w:t>
+      </w:r>
+      <w:r>
+        <w:t xml:space="preserve">(e.g., Mascolo &amp; Fischer, 2015)</w:t>
+      </w:r>
+      <w:r>
+        <w:t xml:space="preserve">, such as models from relational developmental systems metatheory</w:t>
+      </w:r>
+      <w:r>
+        <w:t xml:space="preserve"> </w:t>
+      </w:r>
+      <w:r>
+        <w:t xml:space="preserve">(Overton, 2015)</w:t>
+      </w:r>
+      <w:r>
+        <w:t xml:space="preserve">. How an individual assesses risk and makes risky decisions cannot be reduced to any one of these core concepts without considering how the four concepts coact and, more importantly, the person</w:t>
       </w:r>
       <w:r>
         <w:t xml:space="preserve"> </w:t>
@@ -1202,20 +1269,74 @@
         <w:t xml:space="preserve"> </w:t>
       </w:r>
       <w:r>
+        <w:t xml:space="preserve">context relation. For example, consider novice and experienced skydivers. Each group performs the same act; however, experience and training may contribute to an experienced skydiver assessing the risk as lower than the novice skydiver. As a result, the experience an individual has with a task may lead to interindividual differences in risk appraisal, risk propensity, and the actual amount of physical risk involved, even when considering the same task at the same point in time.</w:t>
+      </w:r>
+    </w:p>
+    <w:p>
+      <w:pPr>
+        <w:pStyle w:val="BodyText"/>
+      </w:pPr>
+      <w:r>
+        <w:t xml:space="preserve">An individual’s life experience plays an essential role in intentional self-regulation, especially in contexts where risk-taking is a professional necessity. In order to understand the potentially idiographic character of a specific person’s intentional self-regulation, an individual’s lived experience, risk-taking propensity, risk appraisal, and culture must be included.</w:t>
+      </w:r>
+    </w:p>
+    <w:p>
+      <w:pPr>
+        <w:pStyle w:val="Heading1"/>
+      </w:pPr>
+      <w:bookmarkStart w:id="27" w:name="naturalistic-intentional-self-regulation"/>
+      <w:r>
+        <w:t xml:space="preserve">Naturalistic Intentional Self-Regulation</w:t>
+      </w:r>
+      <w:bookmarkEnd w:id="27"/>
+    </w:p>
+    <w:p>
+      <w:pPr>
+        <w:pStyle w:val="FirstParagraph"/>
+      </w:pPr>
+      <w:r>
+        <w:t xml:space="preserve">Conceptually, the proposed model, which is presented in Figure </w:t>
+      </w:r>
+      <w:r>
+        <w:t xml:space="preserve">1</w:t>
+      </w:r>
+      <w:r>
+        <w:t xml:space="preserve">, begins with a specific person in a specific context. Lived experiences, risk-taking (propensity and appraisal), mentorship, and culture would moderate the loftiness of the goals selected, the accumulation of available resources, the persistence of behaviors toward the stated goals, and determine when compensation processes should be enacted. The success or failure of the goal-directed behavior would then act in a circular nature to inform future goal-directed behavior. The model depicts the person</w:t>
+      </w:r>
+      <w:r>
+        <w:t xml:space="preserve"> </w:t>
+      </w:r>
+      <m:oMath>
+        <m:r>
+          <m:t>↔</m:t>
+        </m:r>
+      </m:oMath>
+      <w:r>
+        <w:t xml:space="preserve"> </w:t>
+      </w:r>
+      <w:r>
         <w:t xml:space="preserve">context relation.</w:t>
       </w:r>
     </w:p>
     <w:p>
       <w:pPr>
-        <w:pStyle w:val="Textkrper"/>
-      </w:pPr>
-      <w:r>
-        <w:t xml:space="preserve">To test this model within the military leadership context, measures of intentional self-regulation, self-reported risk-taking appraisal, and propensity, behavioral indicators of risk-taking, lived experiences, and organizationally important outcomes would need to be collected to determine if and how risk and experiences moderate ISR’s association with positive outcomes. Additional contextual variables (mentorship and culture) would need to be thoroughly understood. West Point provides a unique context where data exists for each of these contexts. If the model is supported, the model would then need to be tested across similar contexts (perhaps the Air Force Academy or the Naval Academy) before it can be tested across broader contexts (e.g., first responders, health care workers).</w:t>
-      </w:r>
-    </w:p>
-    <w:p>
-      <w:pPr>
-        <w:pStyle w:val="berschrift1"/>
+        <w:pStyle w:val="BodyText"/>
+      </w:pPr>
+      <w:r>
+        <w:t xml:space="preserve">To test this model within the military leadership context, measures of intentional self-regulation, self-reported risk-taking appraisal, and propensity, behavioral indicators of risk-taking, lived experiences, and organizationally important outcomes would need to be collected to determine if and how risk and experiences moderate the association of ISR with positive outcomes. Additional contextual variables (mentorship and culture) would need to be thoroughly understood.</w:t>
+      </w:r>
+    </w:p>
+    <w:p>
+      <w:pPr>
+        <w:pStyle w:val="BodyText"/>
+      </w:pPr>
+      <w:r>
+        <w:t xml:space="preserve">West Point provides a unique context where data exist for each of these contexts. If the model is supported, the model would then need to be tested across similar contexts (perhaps the Air Force Academy or the Naval Academy) before it can be tested across broader contexts (e.g., first responders, health care workers).</w:t>
+      </w:r>
+    </w:p>
+    <w:p>
+      <w:pPr>
+        <w:pStyle w:val="Heading1"/>
       </w:pPr>
       <w:bookmarkStart w:id="28" w:name="conclusions"/>
       <w:r>
@@ -1228,7 +1349,15 @@
         <w:pStyle w:val="FirstParagraph"/>
       </w:pPr>
       <w:r>
-        <w:t xml:space="preserve">Several years ago, high above the mountainous landscape, it was the training, experience, council, and culture that informed my goal-directed behavior and decision-making process. After issuing the execution order and watching my well-trained Soldiers disappear into the midnight abyss, I confidently stepped out of the aircraft, one step closer to accomplishing our mission. Now, as a developmental scientist, I am grappling to understand the processes that make some individuals more positively adaptive than others in leadership contexts. I want to understand why I made life-altering decisions throughout my military career so that I can better prepare future leaders to be optimally equipped to make appropriate decisions. The integration of research by developmental scientists, risk-taking scientists, and decision-making scientists, provides a lens to understand these processes better. Future research is needed to determine if lived experience moderates risk-taking propensity and risk appraisal, whether risk-taking moderates the positive contributions that intentional self-regulation has on successful adaptation throughout the life-course and if risk-taking does moderate intentional self-regulation, how can this moderation be optimized throughout life span development.</w:t>
+        <w:t xml:space="preserve">Several years ago, high above the mountainous landscape, it was the training, experience, council, and culture that informed my goal-directed behavior and decision-making process. After issuing the execution order and watching my well-trained Soldiers disappear into the midnight abyss, I confidently stepped out of the aircraft, one step closer to accomplishing our mission. Now, as a developmental scientist, I am grappling to understand the processes that make some individuals more positively adaptive than others in leadership contexts. I want to understand why I made life-altering decisions throughout my military career so that I can better prepare future leaders to be optimally equipped to make appropriate decisions.</w:t>
+      </w:r>
+    </w:p>
+    <w:p>
+      <w:pPr>
+        <w:pStyle w:val="BodyText"/>
+      </w:pPr>
+      <w:r>
+        <w:t xml:space="preserve">The integration of research by developmental scientists, risk-taking scientists, and decision-making scientists, provides a lens to understand these processes better. Future research is needed to determine if lived experience moderates risk-taking propensity and risk appraisal, whether risk-taking moderates the positive contributions that intentional self-regulation has on successful adaptation throughout the life-course, and if risk-taking does moderate intentional self-regulation, how can this moderation be optimized throughout life span development.</w:t>
       </w:r>
     </w:p>
     <w:p>
@@ -1238,7 +1367,7 @@
     </w:p>
     <w:p>
       <w:pPr>
-        <w:pStyle w:val="Textkrper"/>
+        <w:pStyle w:val="BodyText"/>
       </w:pPr>
       <w:r>
         <w:rPr>
@@ -1255,7 +1384,7 @@
     </w:p>
     <w:p>
       <w:pPr>
-        <w:pStyle w:val="Textkrper"/>
+        <w:pStyle w:val="BodyText"/>
       </w:pPr>
       <w:r>
         <w:rPr>
@@ -1321,7 +1450,7 @@
         <w:t xml:space="preserve"> </w:t>
       </w:r>
       <w:r>
-        <w:t xml:space="preserve">While simplistic, this model displays how the context (culture, previous experiences, and guidance/mentorship) influences an individual’s risk-taking propensity and goal-directed behavior, which in turn influences the context in a reciprocal manner.</w:t>
+        <w:t xml:space="preserve">While simplistic, this model displays how a specific context (culture, previous experiences, and guidance/mentorship) influences a specific individual’s risk-taking propensity and goal-directed behavior, which in turn influences the context in a reciprocal manner.</w:t>
       </w:r>
     </w:p>
     <w:p>
@@ -1331,7 +1460,7 @@
     </w:p>
     <w:p>
       <w:pPr>
-        <w:pStyle w:val="Textkrper"/>
+        <w:pStyle w:val="BodyText"/>
       </w:pPr>
       <w:r>
         <w:t xml:space="preserve">Adjustments to be made in the word version:</w:t>
@@ -1345,7 +1474,7 @@
     </w:p>
     <w:p>
       <w:pPr>
-        <w:pStyle w:val="Textkrper"/>
+        <w:pStyle w:val="BodyText"/>
       </w:pPr>
       <w:r>
         <w:t xml:space="preserve">In partial fulfillment of the requirements for the degree of</w:t>
@@ -1513,7 +1642,7 @@
     </w:p>
     <w:p>
       <w:pPr>
-        <w:pStyle w:val="berschrift1"/>
+        <w:pStyle w:val="Heading1"/>
       </w:pPr>
       <w:bookmarkStart w:id="30" w:name="references"/>
       <w:r>
@@ -1521,14 +1650,14 @@
       </w:r>
       <w:bookmarkEnd w:id="30"/>
     </w:p>
-    <w:bookmarkStart w:id="93" w:name="refs"/>
+    <w:bookmarkStart w:id="119" w:name="refs"/>
     <w:bookmarkStart w:id="32" w:name="ref-baltes2001"/>
     <w:p>
       <w:pPr>
-        <w:pStyle w:val="Literaturverzeichnis"/>
-      </w:pPr>
-      <w:r>
-        <w:t xml:space="preserve">Baltes, B. B., &amp; Dickson, M. W. (2001). Using Life-Span Models in Industrial-Organizational Psychology: The Theory of Selective Optimization With Compensation.</w:t>
+        <w:pStyle w:val="Bibliography"/>
+      </w:pPr>
+      <w:r>
+        <w:t xml:space="preserve">Baltes, B. B., &amp; Dickson, M. W. (2001). Using life-span models in industrial-organizational psychology: The theory of selective optimization with compensation.</w:t>
       </w:r>
       <w:r>
         <w:t xml:space="preserve"> </w:t>
@@ -1570,7 +1699,7 @@
     <w:bookmarkStart w:id="33" w:name="ref-baltes1990"/>
     <w:p>
       <w:pPr>
-        <w:pStyle w:val="Literaturverzeichnis"/>
+        <w:pStyle w:val="Bibliography"/>
       </w:pPr>
       <w:r>
         <w:t xml:space="preserve">Baltes, P. B., &amp; Baltes, M. M. (1990).</w:t>
@@ -1582,20 +1711,20 @@
         <w:rPr>
           <w:i/>
         </w:rPr>
-        <w:t xml:space="preserve">Successful Aging: Perspectives from the Behavioral Sciences</w:t>
+        <w:t xml:space="preserve">Successful aging: Perspectives from the behavioral sciences</w:t>
       </w:r>
       <w:r>
         <w:t xml:space="preserve">. Cambridge University Press.</w:t>
       </w:r>
     </w:p>
     <w:bookmarkEnd w:id="33"/>
-    <w:bookmarkStart w:id="34" w:name="ref-baltes1999"/>
-    <w:p>
-      <w:pPr>
-        <w:pStyle w:val="Literaturverzeichnis"/>
-      </w:pPr>
-      <w:r>
-        <w:t xml:space="preserve">Baltes, P. B., Staudinger, U. M., &amp; Lindenberger, U. (1999). LIFESPAN PSYCHOLOGY: Theory and Application to Intellectual Functioning. In</w:t>
+    <w:bookmarkStart w:id="35" w:name="ref-baltes1999"/>
+    <w:p>
+      <w:pPr>
+        <w:pStyle w:val="Bibliography"/>
+      </w:pPr>
+      <w:r>
+        <w:t xml:space="preserve">Baltes, P. B., Staudinger, U. M., &amp; Lindenberger, U. (1999). Lifespan psychology: Theory and application to intellectual functioning.</w:t>
       </w:r>
       <w:r>
         <w:t xml:space="preserve"> </w:t>
@@ -1607,14 +1736,70 @@
         <w:t xml:space="preserve">Annual Review of Psychology</w:t>
       </w:r>
       <w:r>
-        <w:t xml:space="preserve">. http://link.galegroup.com/apps/doc/A54442308/AONE?sid=lms.</w:t>
-      </w:r>
-    </w:p>
-    <w:bookmarkEnd w:id="34"/>
-    <w:bookmarkStart w:id="36" w:name="ref-bornstein2019"/>
-    <w:p>
-      <w:pPr>
-        <w:pStyle w:val="Literaturverzeichnis"/>
+        <w:t xml:space="preserve">,</w:t>
+      </w:r>
+      <w:r>
+        <w:t xml:space="preserve"> </w:t>
+      </w:r>
+      <w:r>
+        <w:rPr>
+          <w:i/>
+        </w:rPr>
+        <w:t xml:space="preserve">50</w:t>
+      </w:r>
+      <w:r>
+        <w:t xml:space="preserve">(1), 471–507.</w:t>
+      </w:r>
+      <w:r>
+        <w:t xml:space="preserve"> </w:t>
+      </w:r>
+      <w:hyperlink r:id="rId34">
+        <w:r>
+          <w:rPr>
+            <w:rStyle w:val="Hyperlink"/>
+          </w:rPr>
+          <w:t xml:space="preserve">https://doi.org/10.1146/annurev.psych.50.1.471</w:t>
+        </w:r>
+      </w:hyperlink>
+    </w:p>
+    <w:bookmarkEnd w:id="35"/>
+    <w:bookmarkStart w:id="37" w:name="ref-bornstein2017a"/>
+    <w:p>
+      <w:pPr>
+        <w:pStyle w:val="Bibliography"/>
+      </w:pPr>
+      <w:r>
+        <w:t xml:space="preserve">Bornstein, M. H. (2017). The specificity principle in acculturation science.</w:t>
+      </w:r>
+      <w:r>
+        <w:t xml:space="preserve"> </w:t>
+      </w:r>
+      <w:r>
+        <w:rPr>
+          <w:i/>
+        </w:rPr>
+        <w:t xml:space="preserve">Perspectives on Psychological Science</w:t>
+      </w:r>
+      <w:r>
+        <w:t xml:space="preserve">.</w:t>
+      </w:r>
+      <w:r>
+        <w:t xml:space="preserve"> </w:t>
+      </w:r>
+      <w:hyperlink r:id="rId36">
+        <w:r>
+          <w:rPr>
+            <w:rStyle w:val="Hyperlink"/>
+          </w:rPr>
+          <w:t xml:space="preserve">https://doi.org/10.1177/1745691616655997</w:t>
+        </w:r>
+      </w:hyperlink>
+    </w:p>
+    <w:bookmarkEnd w:id="37"/>
+    <w:bookmarkStart w:id="39" w:name="ref-bornstein2019"/>
+    <w:p>
+      <w:pPr>
+        <w:pStyle w:val="Bibliography"/>
       </w:pPr>
       <w:r>
         <w:t xml:space="preserve">Bornstein, M. H. (2019). Fostering optimal development and averting detrimental development: Prescriptions, proscriptions, and specificity.</w:t>
@@ -1646,7 +1831,7 @@
       <w:r>
         <w:t xml:space="preserve"> </w:t>
       </w:r>
-      <w:hyperlink r:id="rId35">
+      <w:hyperlink r:id="rId38">
         <w:r>
           <w:rPr>
             <w:rStyle w:val="Hyperlink"/>
@@ -1655,11 +1840,11 @@
         </w:r>
       </w:hyperlink>
     </w:p>
-    <w:bookmarkEnd w:id="36"/>
-    <w:bookmarkStart w:id="38" w:name="ref-bowers2011"/>
-    <w:p>
-      <w:pPr>
-        <w:pStyle w:val="Literaturverzeichnis"/>
+    <w:bookmarkEnd w:id="39"/>
+    <w:bookmarkStart w:id="41" w:name="ref-bowers2011"/>
+    <w:p>
+      <w:pPr>
+        <w:pStyle w:val="Bibliography"/>
       </w:pPr>
       <w:r>
         <w:t xml:space="preserve">Bowers, E. P., Gestsdóttir, S., Geldhof, G. J., Nikitin, J., von Eye, A., &amp; Lerner, R. M. (2011). Developmental trajectories of intentional self regulation in adolescence: The role of parenting and implications for positive and problematic outcomes among diverse youth.</w:t>
@@ -1691,7 +1876,7 @@
       <w:r>
         <w:t xml:space="preserve"> </w:t>
       </w:r>
-      <w:hyperlink r:id="rId37">
+      <w:hyperlink r:id="rId40">
         <w:r>
           <w:rPr>
             <w:rStyle w:val="Hyperlink"/>
@@ -1700,11 +1885,11 @@
         </w:r>
       </w:hyperlink>
     </w:p>
-    <w:bookmarkEnd w:id="38"/>
-    <w:bookmarkStart w:id="40" w:name="ref-brainerd1990"/>
-    <w:p>
-      <w:pPr>
-        <w:pStyle w:val="Literaturverzeichnis"/>
+    <w:bookmarkEnd w:id="41"/>
+    <w:bookmarkStart w:id="43" w:name="ref-brainerd1990"/>
+    <w:p>
+      <w:pPr>
+        <w:pStyle w:val="Bibliography"/>
       </w:pPr>
       <w:r>
         <w:t xml:space="preserve">Brainerd, C. J., &amp; Reyna, V. F. (1990). Gist is the grist: Fuzzy-trace theory and the new intuitionism.</w:t>
@@ -1736,7 +1921,7 @@
       <w:r>
         <w:t xml:space="preserve"> </w:t>
       </w:r>
-      <w:hyperlink r:id="rId39">
+      <w:hyperlink r:id="rId42">
         <w:r>
           <w:rPr>
             <w:rStyle w:val="Hyperlink"/>
@@ -1745,11 +1930,11 @@
         </w:r>
       </w:hyperlink>
     </w:p>
-    <w:bookmarkEnd w:id="40"/>
-    <w:bookmarkStart w:id="42" w:name="ref-bran2019"/>
-    <w:p>
-      <w:pPr>
-        <w:pStyle w:val="Literaturverzeichnis"/>
+    <w:bookmarkEnd w:id="43"/>
+    <w:bookmarkStart w:id="45" w:name="ref-bran2019"/>
+    <w:p>
+      <w:pPr>
+        <w:pStyle w:val="Bibliography"/>
       </w:pPr>
       <w:r>
         <w:t xml:space="preserve">Bran, A., &amp; Vaidis, D. (2019). Assessing risk-taking: What to measure and how to measure it.</w:t>
@@ -1769,7 +1954,7 @@
       <w:r>
         <w:t xml:space="preserve"> </w:t>
       </w:r>
-      <w:hyperlink r:id="rId41">
+      <w:hyperlink r:id="rId44">
         <w:r>
           <w:rPr>
             <w:rStyle w:val="Hyperlink"/>
@@ -1778,11 +1963,11 @@
         </w:r>
       </w:hyperlink>
     </w:p>
-    <w:bookmarkEnd w:id="42"/>
-    <w:bookmarkStart w:id="44" w:name="ref-brandtstadter1989"/>
-    <w:p>
-      <w:pPr>
-        <w:pStyle w:val="Literaturverzeichnis"/>
+    <w:bookmarkEnd w:id="45"/>
+    <w:bookmarkStart w:id="47" w:name="ref-brandtstadter1989"/>
+    <w:p>
+      <w:pPr>
+        <w:pStyle w:val="Bibliography"/>
       </w:pPr>
       <w:r>
         <w:t xml:space="preserve">Brandtstädter, J. (1989). Personal self-regulation of development: Cross-sequential analyses of development-related control beliefs and emotions.</w:t>
@@ -1814,7 +1999,7 @@
       <w:r>
         <w:t xml:space="preserve"> </w:t>
       </w:r>
-      <w:hyperlink r:id="rId43">
+      <w:hyperlink r:id="rId46">
         <w:r>
           <w:rPr>
             <w:rStyle w:val="Hyperlink"/>
@@ -1823,11 +2008,72 @@
         </w:r>
       </w:hyperlink>
     </w:p>
-    <w:bookmarkEnd w:id="44"/>
-    <w:bookmarkStart w:id="46" w:name="ref-brandtstadter1990"/>
-    <w:p>
-      <w:pPr>
-        <w:pStyle w:val="Literaturverzeichnis"/>
+    <w:bookmarkEnd w:id="47"/>
+    <w:bookmarkStart w:id="48" w:name="ref-brandtstadter1998"/>
+    <w:p>
+      <w:pPr>
+        <w:pStyle w:val="Bibliography"/>
+      </w:pPr>
+      <w:r>
+        <w:t xml:space="preserve">Brandtstädter, J. (1998). Action perspectives on human development. In W. Damon &amp; R. M. Lerner (Eds.),</w:t>
+      </w:r>
+      <w:r>
+        <w:t xml:space="preserve"> </w:t>
+      </w:r>
+      <w:r>
+        <w:rPr>
+          <w:i/>
+        </w:rPr>
+        <w:t xml:space="preserve">Handbook of child psychology</w:t>
+      </w:r>
+      <w:r>
+        <w:t xml:space="preserve"> </w:t>
+      </w:r>
+      <w:r>
+        <w:t xml:space="preserve">(5th ed., Vol. 1, pp. 807–863). John Wiley &amp; Sons Inc.</w:t>
+      </w:r>
+    </w:p>
+    <w:bookmarkEnd w:id="48"/>
+    <w:bookmarkStart w:id="50" w:name="ref-brandtstadter2006"/>
+    <w:p>
+      <w:pPr>
+        <w:pStyle w:val="Bibliography"/>
+      </w:pPr>
+      <w:r>
+        <w:t xml:space="preserve">Brandtstädter, J. (2006). Action perspectives on human development. In R. M. Lerner (Ed.),</w:t>
+      </w:r>
+      <w:r>
+        <w:t xml:space="preserve"> </w:t>
+      </w:r>
+      <w:r>
+        <w:rPr>
+          <w:i/>
+        </w:rPr>
+        <w:t xml:space="preserve">Handbook of child psychology</w:t>
+      </w:r>
+      <w:r>
+        <w:t xml:space="preserve"> </w:t>
+      </w:r>
+      <w:r>
+        <w:t xml:space="preserve">(6th ed., Vol. 1, pp. 516–568). Wiley.</w:t>
+      </w:r>
+      <w:r>
+        <w:t xml:space="preserve"> </w:t>
+      </w:r>
+      <w:hyperlink r:id="rId49">
+        <w:r>
+          <w:rPr>
+            <w:rStyle w:val="Hyperlink"/>
+          </w:rPr>
+          <w:t xml:space="preserve">https://doi.org/10.1002/9780470147658.chpsy0110</w:t>
+        </w:r>
+      </w:hyperlink>
+    </w:p>
+    <w:bookmarkEnd w:id="50"/>
+    <w:bookmarkStart w:id="52" w:name="ref-brandtstadter1990"/>
+    <w:p>
+      <w:pPr>
+        <w:pStyle w:val="Bibliography"/>
       </w:pPr>
       <w:r>
         <w:t xml:space="preserve">Brandtstädter, J., &amp; Renner, G. (1990). Tenacious goal pursuit and flexible goal adjustment: Explication and age-related analysis of assimilative and accommodative strategies of coping.</w:t>
@@ -1859,7 +2105,7 @@
       <w:r>
         <w:t xml:space="preserve"> </w:t>
       </w:r>
-      <w:hyperlink r:id="rId45">
+      <w:hyperlink r:id="rId51">
         <w:r>
           <w:rPr>
             <w:rStyle w:val="Hyperlink"/>
@@ -1868,11 +2114,11 @@
         </w:r>
       </w:hyperlink>
     </w:p>
-    <w:bookmarkEnd w:id="46"/>
-    <w:bookmarkStart w:id="47" w:name="ref-call2015"/>
-    <w:p>
-      <w:pPr>
-        <w:pStyle w:val="Literaturverzeichnis"/>
+    <w:bookmarkEnd w:id="52"/>
+    <w:bookmarkStart w:id="54" w:name="ref-call2015"/>
+    <w:p>
+      <w:pPr>
+        <w:pStyle w:val="Bibliography"/>
       </w:pPr>
       <w:r>
         <w:t xml:space="preserve">CALL. (2015).</w:t>
@@ -1884,20 +2130,31 @@
         <w:rPr>
           <w:i/>
         </w:rPr>
-        <w:t xml:space="preserve">Handbook, MDMP: Lessons and Best Practices: Vols. No. 15-06</w:t>
+        <w:t xml:space="preserve">Handbook, MDMP: Lessons and best practices</w:t>
       </w:r>
       <w:r>
         <w:t xml:space="preserve">. Center for Army Lessons Learned.</w:t>
       </w:r>
-    </w:p>
-    <w:bookmarkEnd w:id="47"/>
-    <w:bookmarkStart w:id="49" w:name="ref-crenshaw2013"/>
-    <w:p>
-      <w:pPr>
-        <w:pStyle w:val="Literaturverzeichnis"/>
-      </w:pPr>
-      <w:r>
-        <w:t xml:space="preserve">Crenshaw, J. T., &amp; Yoder-Wise, P. S. (2013). Creating an Environment for Innovation: The Risk-Taking Leadership Competency.</w:t>
+      <w:r>
+        <w:t xml:space="preserve"> </w:t>
+      </w:r>
+      <w:hyperlink r:id="rId53">
+        <w:r>
+          <w:rPr>
+            <w:rStyle w:val="Hyperlink"/>
+          </w:rPr>
+          <w:t xml:space="preserve">https://usacac.army.mil/sites/default/files/publications/15-06_0.pdf</w:t>
+        </w:r>
+      </w:hyperlink>
+    </w:p>
+    <w:bookmarkEnd w:id="54"/>
+    <w:bookmarkStart w:id="56" w:name="ref-crenshaw2013"/>
+    <w:p>
+      <w:pPr>
+        <w:pStyle w:val="Bibliography"/>
+      </w:pPr>
+      <w:r>
+        <w:t xml:space="preserve">Crenshaw, J. T., &amp; Yoder-Wise, P. S. (2013). Creating an environment for innovation: The risk-taking leadership competency.</w:t>
       </w:r>
       <w:r>
         <w:t xml:space="preserve"> </w:t>
@@ -1926,7 +2183,7 @@
       <w:r>
         <w:t xml:space="preserve"> </w:t>
       </w:r>
-      <w:hyperlink r:id="rId48">
+      <w:hyperlink r:id="rId55">
         <w:r>
           <w:rPr>
             <w:rStyle w:val="Hyperlink"/>
@@ -1935,14 +2192,14 @@
         </w:r>
       </w:hyperlink>
     </w:p>
-    <w:bookmarkEnd w:id="49"/>
-    <w:bookmarkStart w:id="51" w:name="ref-duell2019"/>
-    <w:p>
-      <w:pPr>
-        <w:pStyle w:val="Literaturverzeichnis"/>
-      </w:pPr>
-      <w:r>
-        <w:t xml:space="preserve">Duell, N., &amp; Steinberg, L. (2019). Positive Risk Taking in Adolescence.</w:t>
+    <w:bookmarkEnd w:id="56"/>
+    <w:bookmarkStart w:id="58" w:name="ref-duell2019"/>
+    <w:p>
+      <w:pPr>
+        <w:pStyle w:val="Bibliography"/>
+      </w:pPr>
+      <w:r>
+        <w:t xml:space="preserve">Duell, N., &amp; Steinberg, L. (2019). Positive risk taking in adolescence.</w:t>
       </w:r>
       <w:r>
         <w:t xml:space="preserve"> </w:t>
@@ -1971,7 +2228,7 @@
       <w:r>
         <w:t xml:space="preserve"> </w:t>
       </w:r>
-      <w:hyperlink r:id="rId50">
+      <w:hyperlink r:id="rId57">
         <w:r>
           <w:rPr>
             <w:rStyle w:val="Hyperlink"/>
@@ -1980,11 +2237,47 @@
         </w:r>
       </w:hyperlink>
     </w:p>
-    <w:bookmarkEnd w:id="51"/>
-    <w:bookmarkStart w:id="52" w:name="ref-frese1994"/>
-    <w:p>
-      <w:pPr>
-        <w:pStyle w:val="Literaturverzeichnis"/>
+    <w:bookmarkEnd w:id="58"/>
+    <w:bookmarkStart w:id="60" w:name="ref-fischer2006"/>
+    <w:p>
+      <w:pPr>
+        <w:pStyle w:val="Bibliography"/>
+      </w:pPr>
+      <w:r>
+        <w:t xml:space="preserve">Fischer, K. W., &amp; Bidell, T. R. (2006). Dynamic development of action and thought. In R. M. Lerner (Ed.),</w:t>
+      </w:r>
+      <w:r>
+        <w:t xml:space="preserve"> </w:t>
+      </w:r>
+      <w:r>
+        <w:rPr>
+          <w:i/>
+        </w:rPr>
+        <w:t xml:space="preserve">Handbook of child psychology</w:t>
+      </w:r>
+      <w:r>
+        <w:t xml:space="preserve"> </w:t>
+      </w:r>
+      <w:r>
+        <w:t xml:space="preserve">(Sixth, Vol. 1, pp. 313–399). Wiley.</w:t>
+      </w:r>
+      <w:r>
+        <w:t xml:space="preserve"> </w:t>
+      </w:r>
+      <w:hyperlink r:id="rId59">
+        <w:r>
+          <w:rPr>
+            <w:rStyle w:val="Hyperlink"/>
+          </w:rPr>
+          <w:t xml:space="preserve">https://doi.org/10.1002/9780470147658.chpsy0107</w:t>
+        </w:r>
+      </w:hyperlink>
+    </w:p>
+    <w:bookmarkEnd w:id="60"/>
+    <w:bookmarkStart w:id="61" w:name="ref-frese1994"/>
+    <w:p>
+      <w:pPr>
+        <w:pStyle w:val="Bibliography"/>
       </w:pPr>
       <w:r>
         <w:t xml:space="preserve">Frese, M., &amp; Zapf, D. (1994). Action as the core of work psychology: A German approach. In</w:t>
@@ -2005,11 +2298,11 @@
         <w:t xml:space="preserve">(pp. 271–340). Consulting Psychologists Press.</w:t>
       </w:r>
     </w:p>
-    <w:bookmarkEnd w:id="52"/>
-    <w:bookmarkStart w:id="54" w:name="ref-freund2002"/>
-    <w:p>
-      <w:pPr>
-        <w:pStyle w:val="Literaturverzeichnis"/>
+    <w:bookmarkEnd w:id="61"/>
+    <w:bookmarkStart w:id="63" w:name="ref-freund2002"/>
+    <w:p>
+      <w:pPr>
+        <w:pStyle w:val="Bibliography"/>
       </w:pPr>
       <w:r>
         <w:t xml:space="preserve">Freund, A. M., &amp; Baltes, P. B. (2002). Life-management strategies of selection, optimization and compensation: Measurement by self-report and construct validity.</w:t>
@@ -2041,7 +2334,7 @@
       <w:r>
         <w:t xml:space="preserve"> </w:t>
       </w:r>
-      <w:hyperlink r:id="rId53">
+      <w:hyperlink r:id="rId62">
         <w:r>
           <w:rPr>
             <w:rStyle w:val="Hyperlink"/>
@@ -2050,14 +2343,14 @@
         </w:r>
       </w:hyperlink>
     </w:p>
-    <w:bookmarkEnd w:id="54"/>
-    <w:bookmarkStart w:id="56" w:name="ref-frost1983"/>
-    <w:p>
-      <w:pPr>
-        <w:pStyle w:val="Literaturverzeichnis"/>
-      </w:pPr>
-      <w:r>
-        <w:t xml:space="preserve">Frost, D. E., Fiedler, F. E., &amp; Anderson, J. W. (1983). The Role of Personal Risk-Taking in Effective Leadership.</w:t>
+    <w:bookmarkEnd w:id="63"/>
+    <w:bookmarkStart w:id="65" w:name="ref-frost1983"/>
+    <w:p>
+      <w:pPr>
+        <w:pStyle w:val="Bibliography"/>
+      </w:pPr>
+      <w:r>
+        <w:t xml:space="preserve">Frost, D. E., Fiedler, F. E., &amp; Anderson, J. W. (1983). The role of personal risk-taking in effective leadership.</w:t>
       </w:r>
       <w:r>
         <w:t xml:space="preserve"> </w:t>
@@ -2086,7 +2379,7 @@
       <w:r>
         <w:t xml:space="preserve"> </w:t>
       </w:r>
-      <w:hyperlink r:id="rId55">
+      <w:hyperlink r:id="rId64">
         <w:r>
           <w:rPr>
             <w:rStyle w:val="Hyperlink"/>
@@ -2095,11 +2388,11 @@
         </w:r>
       </w:hyperlink>
     </w:p>
-    <w:bookmarkEnd w:id="56"/>
-    <w:bookmarkStart w:id="57" w:name="ref-gestsdottir2005"/>
-    <w:p>
-      <w:pPr>
-        <w:pStyle w:val="Literaturverzeichnis"/>
+    <w:bookmarkEnd w:id="65"/>
+    <w:bookmarkStart w:id="66" w:name="ref-gestsdottir2005"/>
+    <w:p>
+      <w:pPr>
+        <w:pStyle w:val="Bibliography"/>
       </w:pPr>
       <w:r>
         <w:t xml:space="preserve">Gestsdóttir, S. (2005).</w:t>
@@ -2120,11 +2413,11 @@
         <w:t xml:space="preserve">[Ph.D.]. Tufts University.</w:t>
       </w:r>
     </w:p>
-    <w:bookmarkEnd w:id="57"/>
-    <w:bookmarkStart w:id="59" w:name="ref-gestsdottir2007"/>
-    <w:p>
-      <w:pPr>
-        <w:pStyle w:val="Literaturverzeichnis"/>
+    <w:bookmarkEnd w:id="66"/>
+    <w:bookmarkStart w:id="68" w:name="ref-gestsdottir2007"/>
+    <w:p>
+      <w:pPr>
+        <w:pStyle w:val="Bibliography"/>
       </w:pPr>
       <w:r>
         <w:t xml:space="preserve">Gestsdóttir, S., &amp; Lerner, R. M. (2007). Intentional self-regulation and positive youth development in early adolescence: Findings from the 4-h study of positive youth development.</w:t>
@@ -2156,7 +2449,7 @@
       <w:r>
         <w:t xml:space="preserve"> </w:t>
       </w:r>
-      <w:hyperlink r:id="rId58">
+      <w:hyperlink r:id="rId67">
         <w:r>
           <w:rPr>
             <w:rStyle w:val="Hyperlink"/>
@@ -2165,11 +2458,11 @@
         </w:r>
       </w:hyperlink>
     </w:p>
-    <w:bookmarkEnd w:id="59"/>
-    <w:bookmarkStart w:id="61" w:name="ref-haase2013"/>
-    <w:p>
-      <w:pPr>
-        <w:pStyle w:val="Literaturverzeichnis"/>
+    <w:bookmarkEnd w:id="68"/>
+    <w:bookmarkStart w:id="70" w:name="ref-haase2013"/>
+    <w:p>
+      <w:pPr>
+        <w:pStyle w:val="Bibliography"/>
       </w:pPr>
       <w:r>
         <w:t xml:space="preserve">Haase, C. M., Heckhausen, J., &amp; Wrosch, C. (2013). Developmental regulation across the life span: Toward a new synthesis.</w:t>
@@ -2201,7 +2494,7 @@
       <w:r>
         <w:t xml:space="preserve"> </w:t>
       </w:r>
-      <w:hyperlink r:id="rId60">
+      <w:hyperlink r:id="rId69">
         <w:r>
           <w:rPr>
             <w:rStyle w:val="Hyperlink"/>
@@ -2210,14 +2503,14 @@
         </w:r>
       </w:hyperlink>
     </w:p>
-    <w:bookmarkEnd w:id="61"/>
-    <w:bookmarkStart w:id="62" w:name="ref-heckhausen1995"/>
-    <w:p>
-      <w:pPr>
-        <w:pStyle w:val="Literaturverzeichnis"/>
-      </w:pPr>
-      <w:r>
-        <w:t xml:space="preserve">Heckhausen, J., &amp; Schulz, R. (1995). A Life-Span Theory of Control.</w:t>
+    <w:bookmarkEnd w:id="70"/>
+    <w:bookmarkStart w:id="71" w:name="ref-heckhausen1995"/>
+    <w:p>
+      <w:pPr>
+        <w:pStyle w:val="Bibliography"/>
+      </w:pPr>
+      <w:r>
+        <w:t xml:space="preserve">Heckhausen, J., &amp; Schulz, R. (1995). A life-span theory of control.</w:t>
       </w:r>
       <w:r>
         <w:t xml:space="preserve"> </w:t>
@@ -2244,11 +2537,11 @@
         <w:t xml:space="preserve">(2), 284–304.</w:t>
       </w:r>
     </w:p>
-    <w:bookmarkEnd w:id="62"/>
-    <w:bookmarkStart w:id="64" w:name="ref-heckhausen2010"/>
-    <w:p>
-      <w:pPr>
-        <w:pStyle w:val="Literaturverzeichnis"/>
+    <w:bookmarkEnd w:id="71"/>
+    <w:bookmarkStart w:id="73" w:name="ref-heckhausen2010"/>
+    <w:p>
+      <w:pPr>
+        <w:pStyle w:val="Bibliography"/>
       </w:pPr>
       <w:r>
         <w:t xml:space="preserve">Heckhausen, J., Wrosch, C., &amp; Schulz, R. (2010). A motivational theory of life-span development.</w:t>
@@ -2280,7 +2573,7 @@
       <w:r>
         <w:t xml:space="preserve"> </w:t>
       </w:r>
-      <w:hyperlink r:id="rId63">
+      <w:hyperlink r:id="rId72">
         <w:r>
           <w:rPr>
             <w:rStyle w:val="Hyperlink"/>
@@ -2289,11 +2582,11 @@
         </w:r>
       </w:hyperlink>
     </w:p>
-    <w:bookmarkEnd w:id="64"/>
-    <w:bookmarkStart w:id="66" w:name="ref-horvath1993"/>
-    <w:p>
-      <w:pPr>
-        <w:pStyle w:val="Literaturverzeichnis"/>
+    <w:bookmarkEnd w:id="73"/>
+    <w:bookmarkStart w:id="75" w:name="ref-horvath1993"/>
+    <w:p>
+      <w:pPr>
+        <w:pStyle w:val="Bibliography"/>
       </w:pPr>
       <w:r>
         <w:t xml:space="preserve">Horvath, P., &amp; Zuckerman, M. (1993). Sensation seeking, risk appraisal, and risky behavior.</w:t>
@@ -2325,7 +2618,7 @@
       <w:r>
         <w:t xml:space="preserve"> </w:t>
       </w:r>
-      <w:hyperlink r:id="rId65">
+      <w:hyperlink r:id="rId74">
         <w:r>
           <w:rPr>
             <w:rStyle w:val="Hyperlink"/>
@@ -2334,11 +2627,11 @@
         </w:r>
       </w:hyperlink>
     </w:p>
-    <w:bookmarkEnd w:id="66"/>
-    <w:bookmarkStart w:id="68" w:name="ref-killgore2008"/>
-    <w:p>
-      <w:pPr>
-        <w:pStyle w:val="Literaturverzeichnis"/>
+    <w:bookmarkEnd w:id="75"/>
+    <w:bookmarkStart w:id="77" w:name="ref-killgore2008"/>
+    <w:p>
+      <w:pPr>
+        <w:pStyle w:val="Bibliography"/>
       </w:pPr>
       <w:r>
         <w:t xml:space="preserve">Killgore, W. D. S., Cotting, D. I., Thomas, J. L., Cox, A. L., McGurk, D., Vo, A. H., Castro, C. A., &amp; Hoge, C. W. (2008). Post-combat invincibility: Violent combat experiences are associated with increased risk-taking propensity following deployment.</w:t>
@@ -2370,7 +2663,7 @@
       <w:r>
         <w:t xml:space="preserve"> </w:t>
       </w:r>
-      <w:hyperlink r:id="rId67">
+      <w:hyperlink r:id="rId76">
         <w:r>
           <w:rPr>
             <w:rStyle w:val="Hyperlink"/>
@@ -2379,14 +2672,59 @@
         </w:r>
       </w:hyperlink>
     </w:p>
-    <w:bookmarkEnd w:id="68"/>
-    <w:bookmarkStart w:id="70" w:name="ref-krueger1994"/>
-    <w:p>
-      <w:pPr>
-        <w:pStyle w:val="Literaturverzeichnis"/>
-      </w:pPr>
-      <w:r>
-        <w:t xml:space="preserve">Krueger, N., &amp; Dickson, P. R. (1994). How Believing in Ourselves Increases Risk Taking: Perceived Self-Efficacy and Opportunity Recognition.</w:t>
+    <w:bookmarkEnd w:id="77"/>
+    <w:bookmarkStart w:id="79" w:name="ref-klein2008"/>
+    <w:p>
+      <w:pPr>
+        <w:pStyle w:val="Bibliography"/>
+      </w:pPr>
+      <w:r>
+        <w:t xml:space="preserve">Klein, G. (2008). Naturalistic decision making.</w:t>
+      </w:r>
+      <w:r>
+        <w:t xml:space="preserve"> </w:t>
+      </w:r>
+      <w:r>
+        <w:rPr>
+          <w:i/>
+        </w:rPr>
+        <w:t xml:space="preserve">Human Factors</w:t>
+      </w:r>
+      <w:r>
+        <w:t xml:space="preserve">,</w:t>
+      </w:r>
+      <w:r>
+        <w:t xml:space="preserve"> </w:t>
+      </w:r>
+      <w:r>
+        <w:rPr>
+          <w:i/>
+        </w:rPr>
+        <w:t xml:space="preserve">50</w:t>
+      </w:r>
+      <w:r>
+        <w:t xml:space="preserve">(3), 456–460.</w:t>
+      </w:r>
+      <w:r>
+        <w:t xml:space="preserve"> </w:t>
+      </w:r>
+      <w:hyperlink r:id="rId78">
+        <w:r>
+          <w:rPr>
+            <w:rStyle w:val="Hyperlink"/>
+          </w:rPr>
+          <w:t xml:space="preserve">https://doi.org/10.1518/001872008X288385</w:t>
+        </w:r>
+      </w:hyperlink>
+    </w:p>
+    <w:bookmarkEnd w:id="79"/>
+    <w:bookmarkStart w:id="81" w:name="ref-krueger1994"/>
+    <w:p>
+      <w:pPr>
+        <w:pStyle w:val="Bibliography"/>
+      </w:pPr>
+      <w:r>
+        <w:t xml:space="preserve">Krueger, N., &amp; Dickson, P. R. (1994). How believing in ourselves increases risk taking: Perceived self-efficacy and opportunity recognition.</w:t>
       </w:r>
       <w:r>
         <w:t xml:space="preserve"> </w:t>
@@ -2415,7 +2753,7 @@
       <w:r>
         <w:t xml:space="preserve"> </w:t>
       </w:r>
-      <w:hyperlink r:id="rId69">
+      <w:hyperlink r:id="rId80">
         <w:r>
           <w:rPr>
             <w:rStyle w:val="Hyperlink"/>
@@ -2424,11 +2762,36 @@
         </w:r>
       </w:hyperlink>
     </w:p>
-    <w:bookmarkEnd w:id="70"/>
-    <w:bookmarkStart w:id="72" w:name="ref-lerner2002"/>
-    <w:p>
-      <w:pPr>
-        <w:pStyle w:val="Literaturverzeichnis"/>
+    <w:bookmarkEnd w:id="81"/>
+    <w:bookmarkStart w:id="82" w:name="ref-lerner2018"/>
+    <w:p>
+      <w:pPr>
+        <w:pStyle w:val="Bibliography"/>
+      </w:pPr>
+      <w:r>
+        <w:t xml:space="preserve">Lerner, R. M. (2018).</w:t>
+      </w:r>
+      <w:r>
+        <w:t xml:space="preserve"> </w:t>
+      </w:r>
+      <w:r>
+        <w:rPr>
+          <w:i/>
+        </w:rPr>
+        <w:t xml:space="preserve">Concepts and theories of human development</w:t>
+      </w:r>
+      <w:r>
+        <w:t xml:space="preserve"> </w:t>
+      </w:r>
+      <w:r>
+        <w:t xml:space="preserve">(4th ed.). Routledge.</w:t>
+      </w:r>
+    </w:p>
+    <w:bookmarkEnd w:id="82"/>
+    <w:bookmarkStart w:id="84" w:name="ref-lerner2002"/>
+    <w:p>
+      <w:pPr>
+        <w:pStyle w:val="Bibliography"/>
       </w:pPr>
       <w:r>
         <w:t xml:space="preserve">Lerner, R. M., Brentano, C., Dowling, E. M., &amp; Anderson, P. M. (2002). Positive youth development: Thriving as the basis of personhood and civil society.</w:t>
@@ -2460,7 +2823,7 @@
       <w:r>
         <w:t xml:space="preserve"> </w:t>
       </w:r>
-      <w:hyperlink r:id="rId71">
+      <w:hyperlink r:id="rId83">
         <w:r>
           <w:rPr>
             <w:rStyle w:val="Hyperlink"/>
@@ -2469,14 +2832,14 @@
         </w:r>
       </w:hyperlink>
     </w:p>
-    <w:bookmarkEnd w:id="72"/>
-    <w:bookmarkStart w:id="74" w:name="ref-lerner2001a"/>
-    <w:p>
-      <w:pPr>
-        <w:pStyle w:val="Literaturverzeichnis"/>
-      </w:pPr>
-      <w:r>
-        <w:t xml:space="preserve">Lerner, R. M., Freund, A. M., Stefanis, I. D., &amp; Habermas, T. (2001). Understanding Developmental Regulation in Adolescence: The Use of the Selection, Optimization,and Compensation Model.</w:t>
+    <w:bookmarkEnd w:id="84"/>
+    <w:bookmarkStart w:id="86" w:name="ref-lerner2001a"/>
+    <w:p>
+      <w:pPr>
+        <w:pStyle w:val="Bibliography"/>
+      </w:pPr>
+      <w:r>
+        <w:t xml:space="preserve">Lerner, R. M., Freund, A. M., Stefanis, I. D., &amp; Habermas, T. (2001). Understanding developmental regulation in adolescence: The use of the selection, optimization,and compensation model.</w:t>
       </w:r>
       <w:r>
         <w:t xml:space="preserve"> </w:t>
@@ -2505,7 +2868,7 @@
       <w:r>
         <w:t xml:space="preserve"> </w:t>
       </w:r>
-      <w:hyperlink r:id="rId73">
+      <w:hyperlink r:id="rId85">
         <w:r>
           <w:rPr>
             <w:rStyle w:val="Hyperlink"/>
@@ -2514,11 +2877,11 @@
         </w:r>
       </w:hyperlink>
     </w:p>
-    <w:bookmarkEnd w:id="74"/>
-    <w:bookmarkStart w:id="76" w:name="ref-lipshitz2001"/>
-    <w:p>
-      <w:pPr>
-        <w:pStyle w:val="Literaturverzeichnis"/>
+    <w:bookmarkEnd w:id="86"/>
+    <w:bookmarkStart w:id="88" w:name="ref-lipshitz2001"/>
+    <w:p>
+      <w:pPr>
+        <w:pStyle w:val="Bibliography"/>
       </w:pPr>
       <w:r>
         <w:t xml:space="preserve">Lipshitz, R., Klein, G., Orasanu, J., &amp; Salas, E. (2001). Taking stock of naturalistic decision making.</w:t>
@@ -2550,7 +2913,7 @@
       <w:r>
         <w:t xml:space="preserve"> </w:t>
       </w:r>
-      <w:hyperlink r:id="rId75">
+      <w:hyperlink r:id="rId87">
         <w:r>
           <w:rPr>
             <w:rStyle w:val="Hyperlink"/>
@@ -2559,14 +2922,53 @@
         </w:r>
       </w:hyperlink>
     </w:p>
-    <w:bookmarkEnd w:id="76"/>
-    <w:bookmarkStart w:id="78" w:name="ref-napolitano2011"/>
-    <w:p>
-      <w:pPr>
-        <w:pStyle w:val="Literaturverzeichnis"/>
-      </w:pPr>
-      <w:r>
-        <w:t xml:space="preserve">Napolitano, C. M., Bowers, E. P., Gestsdóttir, S., &amp; Chase, P. A. (2011). Chapter 2 - The development of intentional self-regulation in adolescence: Describing, explaining, and optimizing its link to positive youth development. In R. M. Lerner, J. V. Lerner, &amp; J. B. Benson (Eds.),</w:t>
+    <w:bookmarkEnd w:id="88"/>
+    <w:bookmarkStart w:id="90" w:name="ref-mascolo2015"/>
+    <w:p>
+      <w:pPr>
+        <w:pStyle w:val="Bibliography"/>
+      </w:pPr>
+      <w:r>
+        <w:t xml:space="preserve">Mascolo, M. F., &amp; Fischer, K. W. (2015). Dynamic development of thinking, feeling, and acting. In W. F. Overton, P. C. Molenaar, &amp; R. M. Lerner (Eds.),</w:t>
+      </w:r>
+      <w:r>
+        <w:t xml:space="preserve"> </w:t>
+      </w:r>
+      <w:r>
+        <w:rPr>
+          <w:i/>
+        </w:rPr>
+        <w:t xml:space="preserve">Handbook of child psychology and developmental science</w:t>
+      </w:r>
+      <w:r>
+        <w:t xml:space="preserve"> </w:t>
+      </w:r>
+      <w:r>
+        <w:t xml:space="preserve">(7th ed., Vol. 1, pp. 113–161). Wiley.</w:t>
+      </w:r>
+      <w:r>
+        <w:t xml:space="preserve"> </w:t>
+      </w:r>
+      <w:hyperlink r:id="rId89">
+        <w:r>
+          <w:rPr>
+            <w:rStyle w:val="Hyperlink"/>
+          </w:rPr>
+          <w:t xml:space="preserve">https://doi.org/10.1002/9781118963418.childpsy104</w:t>
+        </w:r>
+      </w:hyperlink>
+    </w:p>
+    <w:bookmarkEnd w:id="90"/>
+    <w:bookmarkStart w:id="92" w:name="ref-napolitano2011"/>
+    <w:p>
+      <w:pPr>
+        <w:pStyle w:val="Bibliography"/>
+      </w:pPr>
+      <w:r>
+        <w:t xml:space="preserve">Napolitano, C. M., Bowers, E. P., Gestsd</w:t>
+      </w:r>
+      <w:r>
+        <w:t xml:space="preserve">’ottir, S., &amp; Chase, P. A. (2011). The development of intentional self-regulation in adolescence: Describing, explaining, and optimizing its link to positive youth development. In R. M. Lerner, J. V. Lerner, &amp; J. B. Benson (Eds.),</w:t>
       </w:r>
       <w:r>
         <w:t xml:space="preserve"> </w:t>
@@ -2581,12 +2983,12 @@
         <w:t xml:space="preserve"> </w:t>
       </w:r>
       <w:r>
-        <w:t xml:space="preserve">(Vol. 41, pp. 19–38). JAI.</w:t>
-      </w:r>
-      <w:r>
-        <w:t xml:space="preserve"> </w:t>
-      </w:r>
-      <w:hyperlink r:id="rId77">
+        <w:t xml:space="preserve">(Vol. 41, pp. 19–38). Elsevier.</w:t>
+      </w:r>
+      <w:r>
+        <w:t xml:space="preserve"> </w:t>
+      </w:r>
+      <w:hyperlink r:id="rId91">
         <w:r>
           <w:rPr>
             <w:rStyle w:val="Hyperlink"/>
@@ -2595,11 +2997,11 @@
         </w:r>
       </w:hyperlink>
     </w:p>
-    <w:bookmarkEnd w:id="78"/>
-    <w:bookmarkStart w:id="79" w:name="ref-orasanu1993"/>
-    <w:p>
-      <w:pPr>
-        <w:pStyle w:val="Literaturverzeichnis"/>
+    <w:bookmarkEnd w:id="92"/>
+    <w:bookmarkStart w:id="93" w:name="ref-orasanu1993"/>
+    <w:p>
+      <w:pPr>
+        <w:pStyle w:val="Bibliography"/>
       </w:pPr>
       <w:r>
         <w:t xml:space="preserve">Orasanu, J., &amp; Connolly, T. (1993). The reinvention of decision making. In</w:t>
@@ -2620,11 +3022,47 @@
         <w:t xml:space="preserve">(pp. 3–20). Ablex Publishing.</w:t>
       </w:r>
     </w:p>
-    <w:bookmarkEnd w:id="79"/>
-    <w:bookmarkStart w:id="81" w:name="ref-paquette2009"/>
-    <w:p>
-      <w:pPr>
-        <w:pStyle w:val="Literaturverzeichnis"/>
+    <w:bookmarkEnd w:id="93"/>
+    <w:bookmarkStart w:id="95" w:name="ref-overton2015a"/>
+    <w:p>
+      <w:pPr>
+        <w:pStyle w:val="Bibliography"/>
+      </w:pPr>
+      <w:r>
+        <w:t xml:space="preserve">Overton, W. F. (2015). Processes, relations, and relational-developmental-systems. In W. F. Overton &amp; R. M. Lerner (Eds.),</w:t>
+      </w:r>
+      <w:r>
+        <w:t xml:space="preserve"> </w:t>
+      </w:r>
+      <w:r>
+        <w:rPr>
+          <w:i/>
+        </w:rPr>
+        <w:t xml:space="preserve">Handbook of child psychology and developmental science</w:t>
+      </w:r>
+      <w:r>
+        <w:t xml:space="preserve"> </w:t>
+      </w:r>
+      <w:r>
+        <w:t xml:space="preserve">(7th ed., Vol. 1, pp. 1–54). Wiley.</w:t>
+      </w:r>
+      <w:r>
+        <w:t xml:space="preserve"> </w:t>
+      </w:r>
+      <w:hyperlink r:id="rId94">
+        <w:r>
+          <w:rPr>
+            <w:rStyle w:val="Hyperlink"/>
+          </w:rPr>
+          <w:t xml:space="preserve">https://doi.org/10.1002/9781118963418.childpsy102</w:t>
+        </w:r>
+      </w:hyperlink>
+    </w:p>
+    <w:bookmarkEnd w:id="95"/>
+    <w:bookmarkStart w:id="97" w:name="ref-paquette2009"/>
+    <w:p>
+      <w:pPr>
+        <w:pStyle w:val="Bibliography"/>
       </w:pPr>
       <w:r>
         <w:t xml:space="preserve">Paquette, L., Lacourse, &amp; Bergeron, J. (2009). Construction d’une Échelle de prise de risques et validation auprès d’adolescents pratiquant un sport alpin de glisse. [Construction of a scale of taking risk and validation near teenagers practitioner an alpine ski sports.].</w:t>
@@ -2656,7 +3094,7 @@
       <w:r>
         <w:t xml:space="preserve"> </w:t>
       </w:r>
-      <w:hyperlink r:id="rId80">
+      <w:hyperlink r:id="rId96">
         <w:r>
           <w:rPr>
             <w:rStyle w:val="Hyperlink"/>
@@ -2665,11 +3103,126 @@
         </w:r>
       </w:hyperlink>
     </w:p>
-    <w:bookmarkEnd w:id="81"/>
-    <w:bookmarkStart w:id="83" w:name="ref-reyna2011"/>
-    <w:p>
-      <w:pPr>
-        <w:pStyle w:val="Literaturverzeichnis"/>
+    <w:bookmarkEnd w:id="97"/>
+    <w:bookmarkStart w:id="99" w:name="ref-peterman1999"/>
+    <w:p>
+      <w:pPr>
+        <w:pStyle w:val="Bibliography"/>
+      </w:pPr>
+      <w:r>
+        <w:t xml:space="preserve">Peterman, R. M., &amp; Anderson, J. L. (1999). Decision analysis: A method for taking uncertainties into account in risk-based decision making.</w:t>
+      </w:r>
+      <w:r>
+        <w:t xml:space="preserve"> </w:t>
+      </w:r>
+      <w:r>
+        <w:rPr>
+          <w:i/>
+        </w:rPr>
+        <w:t xml:space="preserve">Human and Ecological Risk Assessment: An International Journal</w:t>
+      </w:r>
+      <w:r>
+        <w:t xml:space="preserve">,</w:t>
+      </w:r>
+      <w:r>
+        <w:t xml:space="preserve"> </w:t>
+      </w:r>
+      <w:r>
+        <w:rPr>
+          <w:i/>
+        </w:rPr>
+        <w:t xml:space="preserve">5</w:t>
+      </w:r>
+      <w:r>
+        <w:t xml:space="preserve">(2), 231–244.</w:t>
+      </w:r>
+      <w:r>
+        <w:t xml:space="preserve"> </w:t>
+      </w:r>
+      <w:hyperlink r:id="rId98">
+        <w:r>
+          <w:rPr>
+            <w:rStyle w:val="Hyperlink"/>
+          </w:rPr>
+          <w:t xml:space="preserve">https://doi.org/10.1080/10807039991289383</w:t>
+        </w:r>
+      </w:hyperlink>
+    </w:p>
+    <w:bookmarkEnd w:id="99"/>
+    <w:bookmarkStart w:id="100" w:name="ref-piaget1970"/>
+    <w:p>
+      <w:pPr>
+        <w:pStyle w:val="Bibliography"/>
+      </w:pPr>
+      <w:r>
+        <w:t xml:space="preserve">Piaget, J. (1970). Piaget’s theory. In</w:t>
+      </w:r>
+      <w:r>
+        <w:t xml:space="preserve"> </w:t>
+      </w:r>
+      <w:r>
+        <w:rPr>
+          <w:i/>
+        </w:rPr>
+        <w:t xml:space="preserve">Carmichael’s manual of child psychology</w:t>
+      </w:r>
+      <w:r>
+        <w:t xml:space="preserve"> </w:t>
+      </w:r>
+      <w:r>
+        <w:t xml:space="preserve">(3rd ed., Vol. 1, pp. 703–723). Wiley.</w:t>
+      </w:r>
+    </w:p>
+    <w:bookmarkEnd w:id="100"/>
+    <w:bookmarkStart w:id="102" w:name="ref-renn1998"/>
+    <w:p>
+      <w:pPr>
+        <w:pStyle w:val="Bibliography"/>
+      </w:pPr>
+      <w:r>
+        <w:t xml:space="preserve">Renn, O. (1998). Three decades of risk research: Accomplishments and new challenges.</w:t>
+      </w:r>
+      <w:r>
+        <w:t xml:space="preserve"> </w:t>
+      </w:r>
+      <w:r>
+        <w:rPr>
+          <w:i/>
+        </w:rPr>
+        <w:t xml:space="preserve">Journal of Risk Research</w:t>
+      </w:r>
+      <w:r>
+        <w:t xml:space="preserve">,</w:t>
+      </w:r>
+      <w:r>
+        <w:t xml:space="preserve"> </w:t>
+      </w:r>
+      <w:r>
+        <w:rPr>
+          <w:i/>
+        </w:rPr>
+        <w:t xml:space="preserve">1</w:t>
+      </w:r>
+      <w:r>
+        <w:t xml:space="preserve">(1), 49–71.</w:t>
+      </w:r>
+      <w:r>
+        <w:t xml:space="preserve"> </w:t>
+      </w:r>
+      <w:hyperlink r:id="rId101">
+        <w:r>
+          <w:rPr>
+            <w:rStyle w:val="Hyperlink"/>
+          </w:rPr>
+          <w:t xml:space="preserve">https://doi.org/10.1080/136698798377321</w:t>
+        </w:r>
+      </w:hyperlink>
+    </w:p>
+    <w:bookmarkEnd w:id="102"/>
+    <w:bookmarkStart w:id="104" w:name="ref-reyna2011"/>
+    <w:p>
+      <w:pPr>
+        <w:pStyle w:val="Bibliography"/>
       </w:pPr>
       <w:r>
         <w:t xml:space="preserve">Reyna, V. F., &amp; Brainerd, C. J. (2011). Dual processes in decision making and developmental neuroscience: A fuzzy-trace model.</w:t>
@@ -2701,7 +3254,7 @@
       <w:r>
         <w:t xml:space="preserve"> </w:t>
       </w:r>
-      <w:hyperlink r:id="rId82">
+      <w:hyperlink r:id="rId103">
         <w:r>
           <w:rPr>
             <w:rStyle w:val="Hyperlink"/>
@@ -2710,11 +3263,11 @@
         </w:r>
       </w:hyperlink>
     </w:p>
-    <w:bookmarkEnd w:id="83"/>
-    <w:bookmarkStart w:id="85" w:name="ref-rothbaum1982"/>
-    <w:p>
-      <w:pPr>
-        <w:pStyle w:val="Literaturverzeichnis"/>
+    <w:bookmarkEnd w:id="104"/>
+    <w:bookmarkStart w:id="106" w:name="ref-rothbaum1982"/>
+    <w:p>
+      <w:pPr>
+        <w:pStyle w:val="Bibliography"/>
       </w:pPr>
       <w:r>
         <w:t xml:space="preserve">Rothbaum, F., Weisz, J. R., &amp; Snyder, S. S. (1982). Changing the world and changing the self: A two-process model of perceived control.</w:t>
@@ -2746,7 +3299,7 @@
       <w:r>
         <w:t xml:space="preserve"> </w:t>
       </w:r>
-      <w:hyperlink r:id="rId84">
+      <w:hyperlink r:id="rId105">
         <w:r>
           <w:rPr>
             <w:rStyle w:val="Hyperlink"/>
@@ -2755,14 +3308,48 @@
         </w:r>
       </w:hyperlink>
     </w:p>
-    <w:bookmarkEnd w:id="85"/>
-    <w:bookmarkStart w:id="87" w:name="ref-sicard2001"/>
-    <w:p>
-      <w:pPr>
-        <w:pStyle w:val="Literaturverzeichnis"/>
-      </w:pPr>
-      <w:r>
-        <w:t xml:space="preserve">Sicard, B., Jouve, E., &amp; Blin, O. (2001). Risk Propensity Assessment in Military Special Operations.</w:t>
+    <w:bookmarkEnd w:id="106"/>
+    <w:bookmarkStart w:id="107" w:name="ref-sadler2004"/>
+    <w:p>
+      <w:pPr>
+        <w:pStyle w:val="Bibliography"/>
+      </w:pPr>
+      <w:r>
+        <w:t xml:space="preserve">Sadler-Smith, E., &amp; Shefy, E. (2004). The intuitive executive: Understanding and applying ‘gut feel’in decision-making.</w:t>
+      </w:r>
+      <w:r>
+        <w:t xml:space="preserve"> </w:t>
+      </w:r>
+      <w:r>
+        <w:rPr>
+          <w:i/>
+        </w:rPr>
+        <w:t xml:space="preserve">Academy of Management Perspectives</w:t>
+      </w:r>
+      <w:r>
+        <w:t xml:space="preserve">,</w:t>
+      </w:r>
+      <w:r>
+        <w:t xml:space="preserve"> </w:t>
+      </w:r>
+      <w:r>
+        <w:rPr>
+          <w:i/>
+        </w:rPr>
+        <w:t xml:space="preserve">18</w:t>
+      </w:r>
+      <w:r>
+        <w:t xml:space="preserve">(4), 76–91.</w:t>
+      </w:r>
+    </w:p>
+    <w:bookmarkEnd w:id="107"/>
+    <w:bookmarkStart w:id="109" w:name="ref-sicard2001"/>
+    <w:p>
+      <w:pPr>
+        <w:pStyle w:val="Bibliography"/>
+      </w:pPr>
+      <w:r>
+        <w:t xml:space="preserve">Sicard, B., Jouve, E., &amp; Blin, O. (2001). Risk propensity assessment in military special operations.</w:t>
       </w:r>
       <w:r>
         <w:t xml:space="preserve"> </w:t>
@@ -2791,7 +3378,7 @@
       <w:r>
         <w:t xml:space="preserve"> </w:t>
       </w:r>
-      <w:hyperlink r:id="rId86">
+      <w:hyperlink r:id="rId108">
         <w:r>
           <w:rPr>
             <w:rStyle w:val="Hyperlink"/>
@@ -2800,11 +3387,101 @@
         </w:r>
       </w:hyperlink>
     </w:p>
-    <w:bookmarkEnd w:id="87"/>
-    <w:bookmarkStart w:id="89" w:name="ref-veliz2015"/>
-    <w:p>
-      <w:pPr>
-        <w:pStyle w:val="Literaturverzeichnis"/>
+    <w:bookmarkEnd w:id="109"/>
+    <w:bookmarkStart w:id="111" w:name="ref-steinberg2010"/>
+    <w:p>
+      <w:pPr>
+        <w:pStyle w:val="Bibliography"/>
+      </w:pPr>
+      <w:r>
+        <w:t xml:space="preserve">Steinberg, L. (2010). A dual systems model of adolescent risk-taking.</w:t>
+      </w:r>
+      <w:r>
+        <w:t xml:space="preserve"> </w:t>
+      </w:r>
+      <w:r>
+        <w:rPr>
+          <w:i/>
+        </w:rPr>
+        <w:t xml:space="preserve">Developmental Psychobiology</w:t>
+      </w:r>
+      <w:r>
+        <w:t xml:space="preserve">,</w:t>
+      </w:r>
+      <w:r>
+        <w:t xml:space="preserve"> </w:t>
+      </w:r>
+      <w:r>
+        <w:rPr>
+          <w:i/>
+        </w:rPr>
+        <w:t xml:space="preserve">52</w:t>
+      </w:r>
+      <w:r>
+        <w:t xml:space="preserve">(3), 216–224.</w:t>
+      </w:r>
+      <w:r>
+        <w:t xml:space="preserve"> </w:t>
+      </w:r>
+      <w:hyperlink r:id="rId110">
+        <w:r>
+          <w:rPr>
+            <w:rStyle w:val="Hyperlink"/>
+          </w:rPr>
+          <w:t xml:space="preserve">https://doi.org/10.1002/dev.20445</w:t>
+        </w:r>
+      </w:hyperlink>
+    </w:p>
+    <w:bookmarkEnd w:id="111"/>
+    <w:bookmarkStart w:id="113" w:name="ref-taylor-gooby2006"/>
+    <w:p>
+      <w:pPr>
+        <w:pStyle w:val="Bibliography"/>
+      </w:pPr>
+      <w:r>
+        <w:t xml:space="preserve">Taylor-Gooby, P., &amp; Zinn, J. O. (2006). Current directions in risk research: New developments in psychology and sociology.</w:t>
+      </w:r>
+      <w:r>
+        <w:t xml:space="preserve"> </w:t>
+      </w:r>
+      <w:r>
+        <w:rPr>
+          <w:i/>
+        </w:rPr>
+        <w:t xml:space="preserve">Risk Analysis</w:t>
+      </w:r>
+      <w:r>
+        <w:t xml:space="preserve">,</w:t>
+      </w:r>
+      <w:r>
+        <w:t xml:space="preserve"> </w:t>
+      </w:r>
+      <w:r>
+        <w:rPr>
+          <w:i/>
+        </w:rPr>
+        <w:t xml:space="preserve">26</w:t>
+      </w:r>
+      <w:r>
+        <w:t xml:space="preserve">(2), 397–411.</w:t>
+      </w:r>
+      <w:r>
+        <w:t xml:space="preserve"> </w:t>
+      </w:r>
+      <w:hyperlink r:id="rId112">
+        <w:r>
+          <w:rPr>
+            <w:rStyle w:val="Hyperlink"/>
+          </w:rPr>
+          <w:t xml:space="preserve">https://doi.org/10.1111/j.1539-6924.2006.00746.x</w:t>
+        </w:r>
+      </w:hyperlink>
+    </w:p>
+    <w:bookmarkEnd w:id="113"/>
+    <w:bookmarkStart w:id="115" w:name="ref-veliz2015"/>
+    <w:p>
+      <w:pPr>
+        <w:pStyle w:val="Bibliography"/>
       </w:pPr>
       <w:r>
         <w:t xml:space="preserve">Veliz, P. T., Boyd, C. J., &amp; McCabe, S. E. (2015). Competitive sport involvement and substance use among adolescents: A nationwide study.</w:t>
@@ -2836,7 +3513,7 @@
       <w:r>
         <w:t xml:space="preserve"> </w:t>
       </w:r>
-      <w:hyperlink r:id="rId88">
+      <w:hyperlink r:id="rId114">
         <w:r>
           <w:rPr>
             <w:rStyle w:val="Hyperlink"/>
@@ -2845,14 +3522,14 @@
         </w:r>
       </w:hyperlink>
     </w:p>
-    <w:bookmarkEnd w:id="89"/>
-    <w:bookmarkStart w:id="91" w:name="ref-wiese2000"/>
-    <w:p>
-      <w:pPr>
-        <w:pStyle w:val="Literaturverzeichnis"/>
-      </w:pPr>
-      <w:r>
-        <w:t xml:space="preserve">Wiese, B. S., Freund, A. M., &amp; Baltes, P. B. (2000). Selection, Optimization, and Compensation: An Action-Related Approach to Work and Partnership.</w:t>
+    <w:bookmarkEnd w:id="115"/>
+    <w:bookmarkStart w:id="117" w:name="ref-wiese2000"/>
+    <w:p>
+      <w:pPr>
+        <w:pStyle w:val="Bibliography"/>
+      </w:pPr>
+      <w:r>
+        <w:t xml:space="preserve">Wiese, B. S., Freund, A. M., &amp; Baltes, P. B. (2000). Selection, optimization, and compensation: An action-related approach to work and partnership.</w:t>
       </w:r>
       <w:r>
         <w:t xml:space="preserve"> </w:t>
@@ -2881,7 +3558,7 @@
       <w:r>
         <w:t xml:space="preserve"> </w:t>
       </w:r>
-      <w:hyperlink r:id="rId90">
+      <w:hyperlink r:id="rId116">
         <w:r>
           <w:rPr>
             <w:rStyle w:val="Hyperlink"/>
@@ -2890,11 +3567,11 @@
         </w:r>
       </w:hyperlink>
     </w:p>
-    <w:bookmarkEnd w:id="91"/>
-    <w:bookmarkStart w:id="92" w:name="ref-zsambok2014"/>
-    <w:p>
-      <w:pPr>
-        <w:pStyle w:val="Literaturverzeichnis"/>
+    <w:bookmarkEnd w:id="117"/>
+    <w:bookmarkStart w:id="118" w:name="ref-zsambok2014"/>
+    <w:p>
+      <w:pPr>
+        <w:pStyle w:val="Bibliography"/>
       </w:pPr>
       <w:r>
         <w:t xml:space="preserve">Zsambok, C. E., &amp; Klein, G. (2014).</w:t>
@@ -2906,14 +3583,14 @@
         <w:rPr>
           <w:i/>
         </w:rPr>
-        <w:t xml:space="preserve">Naturalistic Decision Making</w:t>
+        <w:t xml:space="preserve">Naturalistic decision making</w:t>
       </w:r>
       <w:r>
         <w:t xml:space="preserve">. Psychology Press.</w:t>
       </w:r>
     </w:p>
-    <w:bookmarkEnd w:id="92"/>
-    <w:bookmarkEnd w:id="93"/>
+    <w:bookmarkEnd w:id="118"/>
+    <w:bookmarkEnd w:id="119"/>
     <w:sectPr>
       <w:headerReference w:type="even" r:id="rId11"/>
       <w:headerReference w:type="default" r:id="rId10"/>
@@ -2951,11 +3628,11 @@
   <w:footnote w:id="21">
     <w:p>
       <w:pPr>
-        <w:pStyle w:val="Funotentext"/>
-      </w:pPr>
-      <w:r>
-        <w:rPr>
-          <w:rStyle w:val="Funotenzeichen"/>
+        <w:pStyle w:val="FootnoteText"/>
+      </w:pPr>
+      <w:r>
+        <w:rPr>
+          <w:rStyle w:val="FootnoteReference"/>
         </w:rPr>
         <w:footnoteRef/>
       </w:r>
@@ -3035,11 +3712,11 @@
   <w:footnote w:id="23">
     <w:p>
       <w:pPr>
-        <w:pStyle w:val="Funotentext"/>
-      </w:pPr>
-      <w:r>
-        <w:rPr>
-          <w:rStyle w:val="Funotenzeichen"/>
+        <w:pStyle w:val="FootnoteText"/>
+      </w:pPr>
+      <w:r>
+        <w:rPr>
+          <w:rStyle w:val="FootnoteReference"/>
         </w:rPr>
         <w:footnoteRef/>
       </w:r>
@@ -3055,11 +3732,11 @@
 </file>
 
 <file path=word/header1.xml><?xml version="1.0" encoding="utf-8"?>
-<w:hdr xmlns:wpc="http://schemas.microsoft.com/office/word/2010/wordprocessingCanvas" xmlns:cx="http://schemas.microsoft.com/office/drawing/2014/chartex" xmlns:cx1="http://schemas.microsoft.com/office/drawing/2015/9/8/chartex" xmlns:cx2="http://schemas.microsoft.com/office/drawing/2015/10/21/chartex" xmlns:cx3="http://schemas.microsoft.com/office/drawing/2016/5/9/chartex" xmlns:cx4="http://schemas.microsoft.com/office/drawing/2016/5/10/chartex" xmlns:cx5="http://schemas.microsoft.com/office/drawing/2016/5/11/chartex" xmlns:cx6="http://schemas.microsoft.com/office/drawing/2016/5/12/chartex" xmlns:cx7="http://schemas.microsoft.com/office/drawing/2016/5/13/chartex" xmlns:cx8="http://schemas.microsoft.com/office/drawing/2016/5/14/chartex" xmlns:mc="http://schemas.openxmlformats.org/markup-compatibility/2006" xmlns:aink="http://schemas.microsoft.com/office/drawing/2016/ink" xmlns:am3d="http://schemas.microsoft.com/office/drawing/2017/model3d" xmlns:o="urn:schemas-microsoft-com:office:office" xmlns:r="http://schemas.openxmlformats.org/officeDocument/2006/relationships" xmlns:m="http://schemas.openxmlformats.org/officeDocument/2006/math" xmlns:v="urn:schemas-microsoft-com:vml" xmlns:wp14="http://schemas.microsoft.com/office/word/2010/wordprocessingDrawing" xmlns:wp="http://schemas.openxmlformats.org/drawingml/2006/wordprocessingDrawing" xmlns:w10="urn:schemas-microsoft-com:office:word" xmlns:w="http://schemas.openxmlformats.org/wordprocessingml/2006/main" xmlns:w14="http://schemas.microsoft.com/office/word/2010/wordml" xmlns:w15="http://schemas.microsoft.com/office/word/2012/wordml" xmlns:w16cid="http://schemas.microsoft.com/office/word/2016/wordml/cid" xmlns:w16se="http://schemas.microsoft.com/office/word/2015/wordml/symex" xmlns:wpg="http://schemas.microsoft.com/office/word/2010/wordprocessingGroup" xmlns:wpi="http://schemas.microsoft.com/office/word/2010/wordprocessingInk" xmlns:wne="http://schemas.microsoft.com/office/word/2006/wordml" xmlns:wps="http://schemas.microsoft.com/office/word/2010/wordprocessingShape" mc:Ignorable="w14 w15 w16se w16cid wp14">
+<w:hdr xmlns:wpc="http://schemas.microsoft.com/office/word/2010/wordprocessingCanvas" xmlns:cx="http://schemas.microsoft.com/office/drawing/2014/chartex" xmlns:cx1="http://schemas.microsoft.com/office/drawing/2015/9/8/chartex" xmlns:cx2="http://schemas.microsoft.com/office/drawing/2015/10/21/chartex" xmlns:cx3="http://schemas.microsoft.com/office/drawing/2016/5/9/chartex" xmlns:cx4="http://schemas.microsoft.com/office/drawing/2016/5/10/chartex" xmlns:cx5="http://schemas.microsoft.com/office/drawing/2016/5/11/chartex" xmlns:cx6="http://schemas.microsoft.com/office/drawing/2016/5/12/chartex" xmlns:cx7="http://schemas.microsoft.com/office/drawing/2016/5/13/chartex" xmlns:cx8="http://schemas.microsoft.com/office/drawing/2016/5/14/chartex" xmlns:mc="http://schemas.openxmlformats.org/markup-compatibility/2006" xmlns:aink="http://schemas.microsoft.com/office/drawing/2016/ink" xmlns:am3d="http://schemas.microsoft.com/office/drawing/2017/model3d" xmlns:o="urn:schemas-microsoft-com:office:office" xmlns:r="http://schemas.openxmlformats.org/officeDocument/2006/relationships" xmlns:m="http://schemas.openxmlformats.org/officeDocument/2006/math" xmlns:v="urn:schemas-microsoft-com:vml" xmlns:wp14="http://schemas.microsoft.com/office/word/2010/wordprocessingDrawing" xmlns:wp="http://schemas.openxmlformats.org/drawingml/2006/wordprocessingDrawing" xmlns:w10="urn:schemas-microsoft-com:office:word" xmlns:w="http://schemas.openxmlformats.org/wordprocessingml/2006/main" xmlns:w14="http://schemas.microsoft.com/office/word/2010/wordml" xmlns:w15="http://schemas.microsoft.com/office/word/2012/wordml" xmlns:w16cex="http://schemas.microsoft.com/office/word/2018/wordml/cex" xmlns:w16cid="http://schemas.microsoft.com/office/word/2016/wordml/cid" xmlns:w16="http://schemas.microsoft.com/office/word/2018/wordml" xmlns:w16se="http://schemas.microsoft.com/office/word/2015/wordml/symex" xmlns:wpg="http://schemas.microsoft.com/office/word/2010/wordprocessingGroup" xmlns:wpi="http://schemas.microsoft.com/office/word/2010/wordprocessingInk" xmlns:wne="http://schemas.microsoft.com/office/word/2006/wordml" xmlns:wps="http://schemas.microsoft.com/office/word/2010/wordprocessingShape" mc:Ignorable="w14 w15 w16se w16cid w16 w16cex wp14">
   <w:sdt>
     <w:sdtPr>
       <w:rPr>
-        <w:rStyle w:val="Seitenzahl"/>
+        <w:rStyle w:val="PageNumber"/>
       </w:rPr>
       <w:id w:val="509259971"/>
       <w:docPartObj>
@@ -3069,33 +3746,33 @@
     </w:sdtPr>
     <w:sdtEndPr>
       <w:rPr>
-        <w:rStyle w:val="Seitenzahl"/>
+        <w:rStyle w:val="PageNumber"/>
       </w:rPr>
     </w:sdtEndPr>
     <w:sdtContent>
       <w:p>
         <w:pPr>
-          <w:pStyle w:val="Kopfzeile"/>
+          <w:pStyle w:val="Header"/>
           <w:framePr w:wrap="none" w:vAnchor="text" w:hAnchor="margin" w:xAlign="right" w:y="1"/>
           <w:rPr>
-            <w:rStyle w:val="Seitenzahl"/>
+            <w:rStyle w:val="PageNumber"/>
           </w:rPr>
         </w:pPr>
         <w:r>
           <w:rPr>
-            <w:rStyle w:val="Seitenzahl"/>
+            <w:rStyle w:val="PageNumber"/>
           </w:rPr>
           <w:fldChar w:fldCharType="begin"/>
         </w:r>
         <w:r>
           <w:rPr>
-            <w:rStyle w:val="Seitenzahl"/>
+            <w:rStyle w:val="PageNumber"/>
           </w:rPr>
           <w:instrText xml:space="preserve"> PAGE </w:instrText>
         </w:r>
         <w:r>
           <w:rPr>
-            <w:rStyle w:val="Seitenzahl"/>
+            <w:rStyle w:val="PageNumber"/>
           </w:rPr>
           <w:fldChar w:fldCharType="end"/>
         </w:r>
@@ -3104,7 +3781,7 @@
   </w:sdt>
   <w:p>
     <w:pPr>
-      <w:pStyle w:val="Kopfzeile"/>
+      <w:pStyle w:val="Header"/>
       <w:ind w:right="360"/>
     </w:pPr>
   </w:p>
@@ -3112,11 +3789,11 @@
 </file>
 
 <file path=word/header2.xml><?xml version="1.0" encoding="utf-8"?>
-<w:hdr xmlns:wpc="http://schemas.microsoft.com/office/word/2010/wordprocessingCanvas" xmlns:cx="http://schemas.microsoft.com/office/drawing/2014/chartex" xmlns:cx1="http://schemas.microsoft.com/office/drawing/2015/9/8/chartex" xmlns:cx2="http://schemas.microsoft.com/office/drawing/2015/10/21/chartex" xmlns:cx3="http://schemas.microsoft.com/office/drawing/2016/5/9/chartex" xmlns:cx4="http://schemas.microsoft.com/office/drawing/2016/5/10/chartex" xmlns:cx5="http://schemas.microsoft.com/office/drawing/2016/5/11/chartex" xmlns:cx6="http://schemas.microsoft.com/office/drawing/2016/5/12/chartex" xmlns:cx7="http://schemas.microsoft.com/office/drawing/2016/5/13/chartex" xmlns:cx8="http://schemas.microsoft.com/office/drawing/2016/5/14/chartex" xmlns:mc="http://schemas.openxmlformats.org/markup-compatibility/2006" xmlns:aink="http://schemas.microsoft.com/office/drawing/2016/ink" xmlns:am3d="http://schemas.microsoft.com/office/drawing/2017/model3d" xmlns:o="urn:schemas-microsoft-com:office:office" xmlns:r="http://schemas.openxmlformats.org/officeDocument/2006/relationships" xmlns:m="http://schemas.openxmlformats.org/officeDocument/2006/math" xmlns:v="urn:schemas-microsoft-com:vml" xmlns:wp14="http://schemas.microsoft.com/office/word/2010/wordprocessingDrawing" xmlns:wp="http://schemas.openxmlformats.org/drawingml/2006/wordprocessingDrawing" xmlns:w10="urn:schemas-microsoft-com:office:word" xmlns:w="http://schemas.openxmlformats.org/wordprocessingml/2006/main" xmlns:w14="http://schemas.microsoft.com/office/word/2010/wordml" xmlns:w15="http://schemas.microsoft.com/office/word/2012/wordml" xmlns:w16cid="http://schemas.microsoft.com/office/word/2016/wordml/cid" xmlns:w16se="http://schemas.microsoft.com/office/word/2015/wordml/symex" xmlns:wpg="http://schemas.microsoft.com/office/word/2010/wordprocessingGroup" xmlns:wpi="http://schemas.microsoft.com/office/word/2010/wordprocessingInk" xmlns:wne="http://schemas.microsoft.com/office/word/2006/wordml" xmlns:wps="http://schemas.microsoft.com/office/word/2010/wordprocessingShape" mc:Ignorable="w14 w15 w16se w16cid wp14">
+<w:hdr xmlns:wpc="http://schemas.microsoft.com/office/word/2010/wordprocessingCanvas" xmlns:cx="http://schemas.microsoft.com/office/drawing/2014/chartex" xmlns:cx1="http://schemas.microsoft.com/office/drawing/2015/9/8/chartex" xmlns:cx2="http://schemas.microsoft.com/office/drawing/2015/10/21/chartex" xmlns:cx3="http://schemas.microsoft.com/office/drawing/2016/5/9/chartex" xmlns:cx4="http://schemas.microsoft.com/office/drawing/2016/5/10/chartex" xmlns:cx5="http://schemas.microsoft.com/office/drawing/2016/5/11/chartex" xmlns:cx6="http://schemas.microsoft.com/office/drawing/2016/5/12/chartex" xmlns:cx7="http://schemas.microsoft.com/office/drawing/2016/5/13/chartex" xmlns:cx8="http://schemas.microsoft.com/office/drawing/2016/5/14/chartex" xmlns:mc="http://schemas.openxmlformats.org/markup-compatibility/2006" xmlns:aink="http://schemas.microsoft.com/office/drawing/2016/ink" xmlns:am3d="http://schemas.microsoft.com/office/drawing/2017/model3d" xmlns:o="urn:schemas-microsoft-com:office:office" xmlns:r="http://schemas.openxmlformats.org/officeDocument/2006/relationships" xmlns:m="http://schemas.openxmlformats.org/officeDocument/2006/math" xmlns:v="urn:schemas-microsoft-com:vml" xmlns:wp14="http://schemas.microsoft.com/office/word/2010/wordprocessingDrawing" xmlns:wp="http://schemas.openxmlformats.org/drawingml/2006/wordprocessingDrawing" xmlns:w10="urn:schemas-microsoft-com:office:word" xmlns:w="http://schemas.openxmlformats.org/wordprocessingml/2006/main" xmlns:w14="http://schemas.microsoft.com/office/word/2010/wordml" xmlns:w15="http://schemas.microsoft.com/office/word/2012/wordml" xmlns:w16cex="http://schemas.microsoft.com/office/word/2018/wordml/cex" xmlns:w16cid="http://schemas.microsoft.com/office/word/2016/wordml/cid" xmlns:w16="http://schemas.microsoft.com/office/word/2018/wordml" xmlns:w16se="http://schemas.microsoft.com/office/word/2015/wordml/symex" xmlns:wpg="http://schemas.microsoft.com/office/word/2010/wordprocessingGroup" xmlns:wpi="http://schemas.microsoft.com/office/word/2010/wordprocessingInk" xmlns:wne="http://schemas.microsoft.com/office/word/2006/wordml" xmlns:wps="http://schemas.microsoft.com/office/word/2010/wordprocessingShape" mc:Ignorable="w14 w15 w16se w16cid w16 w16cex wp14">
   <w:sdt>
     <w:sdtPr>
       <w:rPr>
-        <w:rStyle w:val="Seitenzahl"/>
+        <w:rStyle w:val="PageNumber"/>
       </w:rPr>
       <w:id w:val="-1922177194"/>
       <w:docPartObj>
@@ -3126,46 +3803,46 @@
     </w:sdtPr>
     <w:sdtEndPr>
       <w:rPr>
-        <w:rStyle w:val="Seitenzahl"/>
+        <w:rStyle w:val="PageNumber"/>
       </w:rPr>
     </w:sdtEndPr>
     <w:sdtContent>
       <w:p>
         <w:pPr>
-          <w:pStyle w:val="Kopfzeile"/>
+          <w:pStyle w:val="Header"/>
           <w:framePr w:wrap="none" w:vAnchor="text" w:hAnchor="margin" w:xAlign="right" w:y="1"/>
           <w:rPr>
-            <w:rStyle w:val="Seitenzahl"/>
+            <w:rStyle w:val="PageNumber"/>
           </w:rPr>
         </w:pPr>
         <w:r>
           <w:rPr>
-            <w:rStyle w:val="Seitenzahl"/>
+            <w:rStyle w:val="PageNumber"/>
           </w:rPr>
           <w:fldChar w:fldCharType="begin"/>
         </w:r>
         <w:r>
           <w:rPr>
-            <w:rStyle w:val="Seitenzahl"/>
+            <w:rStyle w:val="PageNumber"/>
           </w:rPr>
           <w:instrText xml:space="preserve"> PAGE </w:instrText>
         </w:r>
         <w:r>
           <w:rPr>
-            <w:rStyle w:val="Seitenzahl"/>
+            <w:rStyle w:val="PageNumber"/>
           </w:rPr>
           <w:fldChar w:fldCharType="separate"/>
         </w:r>
         <w:r>
           <w:rPr>
-            <w:rStyle w:val="Seitenzahl"/>
+            <w:rStyle w:val="PageNumber"/>
             <w:noProof/>
           </w:rPr>
           <w:t>1</w:t>
         </w:r>
         <w:r>
           <w:rPr>
-            <w:rStyle w:val="Seitenzahl"/>
+            <w:rStyle w:val="PageNumber"/>
           </w:rPr>
           <w:fldChar w:fldCharType="end"/>
         </w:r>
@@ -3174,14 +3851,17 @@
   </w:sdt>
   <w:p>
     <w:pPr>
-      <w:pStyle w:val="Kopfzeile"/>
+      <w:pStyle w:val="Header"/>
       <w:ind w:right="357"/>
       <w:rPr>
         <w:lang w:val="de-DE"/>
       </w:rPr>
     </w:pPr>
     <w:r>
-      <w:t>Risk-Taking and Goal-Directed Behavior</w:t>
+      <w:t xml:space="preserve">Risk-Taking and </w:t>
+    </w:r>
+    <w:r>
+      <w:t>Goal-Directed Behavior</w:t>
     </w:r>
     <w:r>
       <w:ptab w:relativeTo="margin" w:alignment="right" w:leader="none"/>
@@ -3191,11 +3871,11 @@
 </file>
 
 <file path=word/header3.xml><?xml version="1.0" encoding="utf-8"?>
-<w:hdr xmlns:wpc="http://schemas.microsoft.com/office/word/2010/wordprocessingCanvas" xmlns:cx="http://schemas.microsoft.com/office/drawing/2014/chartex" xmlns:cx1="http://schemas.microsoft.com/office/drawing/2015/9/8/chartex" xmlns:cx2="http://schemas.microsoft.com/office/drawing/2015/10/21/chartex" xmlns:cx3="http://schemas.microsoft.com/office/drawing/2016/5/9/chartex" xmlns:cx4="http://schemas.microsoft.com/office/drawing/2016/5/10/chartex" xmlns:cx5="http://schemas.microsoft.com/office/drawing/2016/5/11/chartex" xmlns:cx6="http://schemas.microsoft.com/office/drawing/2016/5/12/chartex" xmlns:cx7="http://schemas.microsoft.com/office/drawing/2016/5/13/chartex" xmlns:cx8="http://schemas.microsoft.com/office/drawing/2016/5/14/chartex" xmlns:mc="http://schemas.openxmlformats.org/markup-compatibility/2006" xmlns:aink="http://schemas.microsoft.com/office/drawing/2016/ink" xmlns:am3d="http://schemas.microsoft.com/office/drawing/2017/model3d" xmlns:o="urn:schemas-microsoft-com:office:office" xmlns:r="http://schemas.openxmlformats.org/officeDocument/2006/relationships" xmlns:m="http://schemas.openxmlformats.org/officeDocument/2006/math" xmlns:v="urn:schemas-microsoft-com:vml" xmlns:wp14="http://schemas.microsoft.com/office/word/2010/wordprocessingDrawing" xmlns:wp="http://schemas.openxmlformats.org/drawingml/2006/wordprocessingDrawing" xmlns:w10="urn:schemas-microsoft-com:office:word" xmlns:w="http://schemas.openxmlformats.org/wordprocessingml/2006/main" xmlns:w14="http://schemas.microsoft.com/office/word/2010/wordml" xmlns:w15="http://schemas.microsoft.com/office/word/2012/wordml" xmlns:w16cid="http://schemas.microsoft.com/office/word/2016/wordml/cid" xmlns:w16se="http://schemas.microsoft.com/office/word/2015/wordml/symex" xmlns:wpg="http://schemas.microsoft.com/office/word/2010/wordprocessingGroup" xmlns:wpi="http://schemas.microsoft.com/office/word/2010/wordprocessingInk" xmlns:wne="http://schemas.microsoft.com/office/word/2006/wordml" xmlns:wps="http://schemas.microsoft.com/office/word/2010/wordprocessingShape" mc:Ignorable="w14 w15 w16se w16cid wp14">
+<w:hdr xmlns:wpc="http://schemas.microsoft.com/office/word/2010/wordprocessingCanvas" xmlns:cx="http://schemas.microsoft.com/office/drawing/2014/chartex" xmlns:cx1="http://schemas.microsoft.com/office/drawing/2015/9/8/chartex" xmlns:cx2="http://schemas.microsoft.com/office/drawing/2015/10/21/chartex" xmlns:cx3="http://schemas.microsoft.com/office/drawing/2016/5/9/chartex" xmlns:cx4="http://schemas.microsoft.com/office/drawing/2016/5/10/chartex" xmlns:cx5="http://schemas.microsoft.com/office/drawing/2016/5/11/chartex" xmlns:cx6="http://schemas.microsoft.com/office/drawing/2016/5/12/chartex" xmlns:cx7="http://schemas.microsoft.com/office/drawing/2016/5/13/chartex" xmlns:cx8="http://schemas.microsoft.com/office/drawing/2016/5/14/chartex" xmlns:mc="http://schemas.openxmlformats.org/markup-compatibility/2006" xmlns:aink="http://schemas.microsoft.com/office/drawing/2016/ink" xmlns:am3d="http://schemas.microsoft.com/office/drawing/2017/model3d" xmlns:o="urn:schemas-microsoft-com:office:office" xmlns:r="http://schemas.openxmlformats.org/officeDocument/2006/relationships" xmlns:m="http://schemas.openxmlformats.org/officeDocument/2006/math" xmlns:v="urn:schemas-microsoft-com:vml" xmlns:wp14="http://schemas.microsoft.com/office/word/2010/wordprocessingDrawing" xmlns:wp="http://schemas.openxmlformats.org/drawingml/2006/wordprocessingDrawing" xmlns:w10="urn:schemas-microsoft-com:office:word" xmlns:w="http://schemas.openxmlformats.org/wordprocessingml/2006/main" xmlns:w14="http://schemas.microsoft.com/office/word/2010/wordml" xmlns:w15="http://schemas.microsoft.com/office/word/2012/wordml" xmlns:w16cex="http://schemas.microsoft.com/office/word/2018/wordml/cex" xmlns:w16cid="http://schemas.microsoft.com/office/word/2016/wordml/cid" xmlns:w16="http://schemas.microsoft.com/office/word/2018/wordml" xmlns:w16se="http://schemas.microsoft.com/office/word/2015/wordml/symex" xmlns:wpg="http://schemas.microsoft.com/office/word/2010/wordprocessingGroup" xmlns:wpi="http://schemas.microsoft.com/office/word/2010/wordprocessingInk" xmlns:wne="http://schemas.microsoft.com/office/word/2006/wordml" xmlns:wps="http://schemas.microsoft.com/office/word/2010/wordprocessingShape" mc:Ignorable="w14 w15 w16se w16cid w16 w16cex wp14">
   <w:sdt>
     <w:sdtPr>
       <w:rPr>
-        <w:rStyle w:val="Seitenzahl"/>
+        <w:rStyle w:val="PageNumber"/>
       </w:rPr>
       <w:id w:val="-503596050"/>
       <w:docPartObj>
@@ -3203,42 +3883,47 @@
         <w:docPartUnique/>
       </w:docPartObj>
     </w:sdtPr>
+    <w:sdtEndPr>
+      <w:rPr>
+        <w:rStyle w:val="PageNumber"/>
+      </w:rPr>
+    </w:sdtEndPr>
     <w:sdtContent>
       <w:p>
         <w:pPr>
-          <w:pStyle w:val="Kopfzeile"/>
+          <w:pStyle w:val="Header"/>
           <w:framePr w:wrap="none" w:vAnchor="text" w:hAnchor="margin" w:xAlign="right" w:y="1"/>
           <w:rPr>
-            <w:rStyle w:val="Seitenzahl"/>
+            <w:rStyle w:val="PageNumber"/>
           </w:rPr>
         </w:pPr>
         <w:r>
           <w:rPr>
-            <w:rStyle w:val="Seitenzahl"/>
+            <w:rStyle w:val="PageNumber"/>
           </w:rPr>
           <w:fldChar w:fldCharType="begin"/>
         </w:r>
         <w:r>
           <w:rPr>
-            <w:rStyle w:val="Seitenzahl"/>
+            <w:rStyle w:val="PageNumber"/>
           </w:rPr>
           <w:instrText xml:space="preserve"> PAGE </w:instrText>
         </w:r>
         <w:r>
           <w:rPr>
-            <w:rStyle w:val="Seitenzahl"/>
+            <w:rStyle w:val="PageNumber"/>
           </w:rPr>
           <w:fldChar w:fldCharType="separate"/>
         </w:r>
         <w:r>
           <w:rPr>
-            <w:rStyle w:val="Seitenzahl"/>
+            <w:rStyle w:val="PageNumber"/>
           </w:rPr>
           <w:t>1</w:t>
         </w:r>
         <w:r>
           <w:rPr>
-            <w:rStyle w:val="Seitenzahl"/>
+            <w:rStyle w:val="PageNumber"/>
           </w:rPr>
           <w:fldChar w:fldCharType="end"/>
         </w:r>
@@ -3247,14 +3932,14 @@
   </w:sdt>
   <w:p>
     <w:pPr>
-      <w:pStyle w:val="Kopfzeile"/>
+      <w:pStyle w:val="Header"/>
       <w:ind w:right="357"/>
       <w:rPr>
         <w:lang w:val="de-DE"/>
       </w:rPr>
     </w:pPr>
     <w:r>
-      <w:t>Running head: Risk-Taking and Goal-Directed Behavior</w:t>
+      <w:t>RISK-TAKING AND GOAL-DIRECTED BEHAVIOR</w:t>
     </w:r>
     <w:r>
       <w:ptab w:relativeTo="margin" w:alignment="right" w:leader="none"/>
@@ -3264,11 +3949,115 @@
 </file>
 
 <file path=word/numbering.xml><?xml version="1.0" encoding="utf-8"?>
-<w:numbering xmlns:wpc="http://schemas.microsoft.com/office/word/2010/wordprocessingCanvas" xmlns:cx="http://schemas.microsoft.com/office/drawing/2014/chartex" xmlns:cx1="http://schemas.microsoft.com/office/drawing/2015/9/8/chartex" xmlns:cx2="http://schemas.microsoft.com/office/drawing/2015/10/21/chartex" xmlns:cx3="http://schemas.microsoft.com/office/drawing/2016/5/9/chartex" xmlns:cx4="http://schemas.microsoft.com/office/drawing/2016/5/10/chartex" xmlns:cx5="http://schemas.microsoft.com/office/drawing/2016/5/11/chartex" xmlns:cx6="http://schemas.microsoft.com/office/drawing/2016/5/12/chartex" xmlns:cx7="http://schemas.microsoft.com/office/drawing/2016/5/13/chartex" xmlns:cx8="http://schemas.microsoft.com/office/drawing/2016/5/14/chartex" xmlns:mc="http://schemas.openxmlformats.org/markup-compatibility/2006" xmlns:aink="http://schemas.microsoft.com/office/drawing/2016/ink" xmlns:am3d="http://schemas.microsoft.com/office/drawing/2017/model3d" xmlns:o="urn:schemas-microsoft-com:office:office" xmlns:r="http://schemas.openxmlformats.org/officeDocument/2006/relationships" xmlns:m="http://schemas.openxmlformats.org/officeDocument/2006/math" xmlns:v="urn:schemas-microsoft-com:vml" xmlns:wp14="http://schemas.microsoft.com/office/word/2010/wordprocessingDrawing" xmlns:wp="http://schemas.openxmlformats.org/drawingml/2006/wordprocessingDrawing" xmlns:w10="urn:schemas-microsoft-com:office:word" xmlns:w="http://schemas.openxmlformats.org/wordprocessingml/2006/main" xmlns:w14="http://schemas.microsoft.com/office/word/2010/wordml" xmlns:w15="http://schemas.microsoft.com/office/word/2012/wordml" xmlns:w16cid="http://schemas.microsoft.com/office/word/2016/wordml/cid" xmlns:w16se="http://schemas.microsoft.com/office/word/2015/wordml/symex" xmlns:wpg="http://schemas.microsoft.com/office/word/2010/wordprocessingGroup" xmlns:wpi="http://schemas.microsoft.com/office/word/2010/wordprocessingInk" xmlns:wne="http://schemas.microsoft.com/office/word/2006/wordml" xmlns:wps="http://schemas.microsoft.com/office/word/2010/wordprocessingShape" mc:Ignorable="w14 w15 w16se w16cid wp14">
+<w:numbering xmlns:wpc="http://schemas.microsoft.com/office/word/2010/wordprocessingCanvas" xmlns:cx="http://schemas.microsoft.com/office/drawing/2014/chartex" xmlns:cx1="http://schemas.microsoft.com/office/drawing/2015/9/8/chartex" xmlns:cx2="http://schemas.microsoft.com/office/drawing/2015/10/21/chartex" xmlns:cx3="http://schemas.microsoft.com/office/drawing/2016/5/9/chartex" xmlns:cx4="http://schemas.microsoft.com/office/drawing/2016/5/10/chartex" xmlns:cx5="http://schemas.microsoft.com/office/drawing/2016/5/11/chartex" xmlns:cx6="http://schemas.microsoft.com/office/drawing/2016/5/12/chartex" xmlns:cx7="http://schemas.microsoft.com/office/drawing/2016/5/13/chartex" xmlns:cx8="http://schemas.microsoft.com/office/drawing/2016/5/14/chartex" xmlns:mc="http://schemas.openxmlformats.org/markup-compatibility/2006" xmlns:aink="http://schemas.microsoft.com/office/drawing/2016/ink" xmlns:am3d="http://schemas.microsoft.com/office/drawing/2017/model3d" xmlns:o="urn:schemas-microsoft-com:office:office" xmlns:r="http://schemas.openxmlformats.org/officeDocument/2006/relationships" xmlns:m="http://schemas.openxmlformats.org/officeDocument/2006/math" xmlns:v="urn:schemas-microsoft-com:vml" xmlns:wp14="http://schemas.microsoft.com/office/word/2010/wordprocessingDrawing" xmlns:wp="http://schemas.openxmlformats.org/drawingml/2006/wordprocessingDrawing" xmlns:w10="urn:schemas-microsoft-com:office:word" xmlns:w="http://schemas.openxmlformats.org/wordprocessingml/2006/main" xmlns:w14="http://schemas.microsoft.com/office/word/2010/wordml" xmlns:w15="http://schemas.microsoft.com/office/word/2012/wordml" xmlns:w16cex="http://schemas.microsoft.com/office/word/2018/wordml/cex" xmlns:w16cid="http://schemas.microsoft.com/office/word/2016/wordml/cid" xmlns:w16="http://schemas.microsoft.com/office/word/2018/wordml" xmlns:w16se="http://schemas.microsoft.com/office/word/2015/wordml/symex" xmlns:wpg="http://schemas.microsoft.com/office/word/2010/wordprocessingGroup" xmlns:wpi="http://schemas.microsoft.com/office/word/2010/wordprocessingInk" xmlns:wne="http://schemas.microsoft.com/office/word/2006/wordml" xmlns:wps="http://schemas.microsoft.com/office/word/2010/wordprocessingShape" mc:Ignorable="w14 w15 w16se w16cid w16 w16cex wp14">
   <w:abstractNum w:abstractNumId="0" w15:restartNumberingAfterBreak="0">
+    <w:nsid w:val="EA454B4C"/>
+    <w:multiLevelType w:val="multilevel"/>
+    <w:tmpl w:val="D5D6F6F4"/>
+    <w:lvl w:ilvl="0">
+      <w:numFmt w:val="bullet"/>
+      <w:lvlText w:val="•"/>
+      <w:lvlJc w:val="left"/>
+      <w:pPr>
+        <w:tabs>
+          <w:tab w:val="num" w:pos="0"/>
+        </w:tabs>
+        <w:ind w:left="480" w:hanging="480"/>
+      </w:pPr>
+    </w:lvl>
+    <w:lvl w:ilvl="1">
+      <w:numFmt w:val="bullet"/>
+      <w:lvlText w:val="–"/>
+      <w:lvlJc w:val="left"/>
+      <w:pPr>
+        <w:tabs>
+          <w:tab w:val="num" w:pos="720"/>
+        </w:tabs>
+        <w:ind w:left="1200" w:hanging="480"/>
+      </w:pPr>
+    </w:lvl>
+    <w:lvl w:ilvl="2">
+      <w:numFmt w:val="bullet"/>
+      <w:lvlText w:val="•"/>
+      <w:lvlJc w:val="left"/>
+      <w:pPr>
+        <w:tabs>
+          <w:tab w:val="num" w:pos="1440"/>
+        </w:tabs>
+        <w:ind w:left="1920" w:hanging="480"/>
+      </w:pPr>
+    </w:lvl>
+    <w:lvl w:ilvl="3">
+      <w:numFmt w:val="bullet"/>
+      <w:lvlText w:val="–"/>
+      <w:lvlJc w:val="left"/>
+      <w:pPr>
+        <w:tabs>
+          <w:tab w:val="num" w:pos="2160"/>
+        </w:tabs>
+        <w:ind w:left="2640" w:hanging="480"/>
+      </w:pPr>
+    </w:lvl>
+    <w:lvl w:ilvl="4">
+      <w:numFmt w:val="bullet"/>
+      <w:lvlText w:val="•"/>
+      <w:lvlJc w:val="left"/>
+      <w:pPr>
+        <w:tabs>
+          <w:tab w:val="num" w:pos="2880"/>
+        </w:tabs>
+        <w:ind w:left="3360" w:hanging="480"/>
+      </w:pPr>
+    </w:lvl>
+    <w:lvl w:ilvl="5">
+      <w:numFmt w:val="bullet"/>
+      <w:lvlText w:val="–"/>
+      <w:lvlJc w:val="left"/>
+      <w:pPr>
+        <w:tabs>
+          <w:tab w:val="num" w:pos="3600"/>
+        </w:tabs>
+        <w:ind w:left="4080" w:hanging="480"/>
+      </w:pPr>
+    </w:lvl>
+    <w:lvl w:ilvl="6">
+      <w:numFmt w:val="bullet"/>
+      <w:lvlText w:val="•"/>
+      <w:lvlJc w:val="left"/>
+      <w:pPr>
+        <w:tabs>
+          <w:tab w:val="num" w:pos="4320"/>
+        </w:tabs>
+        <w:ind w:left="4800" w:hanging="480"/>
+      </w:pPr>
+    </w:lvl>
+    <w:lvl w:ilvl="7">
+      <w:numFmt w:val="bullet"/>
+      <w:lvlText w:val="–"/>
+      <w:lvlJc w:val="left"/>
+      <w:pPr>
+        <w:tabs>
+          <w:tab w:val="num" w:pos="5040"/>
+        </w:tabs>
+        <w:ind w:left="5520" w:hanging="480"/>
+      </w:pPr>
+    </w:lvl>
+    <w:lvl w:ilvl="8">
+      <w:numFmt w:val="bullet"/>
+      <w:lvlText w:val="•"/>
+      <w:lvlJc w:val="left"/>
+      <w:pPr>
+        <w:tabs>
+          <w:tab w:val="num" w:pos="5760"/>
+        </w:tabs>
+        <w:ind w:left="6240" w:hanging="480"/>
+      </w:pPr>
+    </w:lvl>
+  </w:abstractNum>
+  <w:abstractNum w:abstractNumId="1" w15:restartNumberingAfterBreak="0">
     <w:nsid w:val="FFFFFF7C"/>
     <w:multiLevelType w:val="singleLevel"/>
-    <w:tmpl w:val="EC6A2DF6"/>
+    <w:tmpl w:val="BF42DC44"/>
     <w:lvl w:ilvl="0">
       <w:start w:val="1"/>
       <w:numFmt w:val="decimal"/>
@@ -3282,10 +4071,10 @@
       </w:pPr>
     </w:lvl>
   </w:abstractNum>
-  <w:abstractNum w:abstractNumId="1" w15:restartNumberingAfterBreak="0">
+  <w:abstractNum w:abstractNumId="2" w15:restartNumberingAfterBreak="0">
     <w:nsid w:val="FFFFFF7D"/>
     <w:multiLevelType w:val="singleLevel"/>
-    <w:tmpl w:val="8C621322"/>
+    <w:tmpl w:val="A45CF382"/>
     <w:lvl w:ilvl="0">
       <w:start w:val="1"/>
       <w:numFmt w:val="decimal"/>
@@ -3299,10 +4088,10 @@
       </w:pPr>
     </w:lvl>
   </w:abstractNum>
-  <w:abstractNum w:abstractNumId="2" w15:restartNumberingAfterBreak="0">
+  <w:abstractNum w:abstractNumId="3" w15:restartNumberingAfterBreak="0">
     <w:nsid w:val="FFFFFF7E"/>
     <w:multiLevelType w:val="singleLevel"/>
-    <w:tmpl w:val="62BAE314"/>
+    <w:tmpl w:val="64CEBCDE"/>
     <w:lvl w:ilvl="0">
       <w:start w:val="1"/>
       <w:numFmt w:val="decimal"/>
@@ -3316,10 +4105,10 @@
       </w:pPr>
     </w:lvl>
   </w:abstractNum>
-  <w:abstractNum w:abstractNumId="3" w15:restartNumberingAfterBreak="0">
+  <w:abstractNum w:abstractNumId="4" w15:restartNumberingAfterBreak="0">
     <w:nsid w:val="FFFFFF7F"/>
     <w:multiLevelType w:val="singleLevel"/>
-    <w:tmpl w:val="24507FF6"/>
+    <w:tmpl w:val="3290334E"/>
     <w:lvl w:ilvl="0">
       <w:start w:val="1"/>
       <w:numFmt w:val="decimal"/>
@@ -3333,10 +4122,10 @@
       </w:pPr>
     </w:lvl>
   </w:abstractNum>
-  <w:abstractNum w:abstractNumId="4" w15:restartNumberingAfterBreak="0">
+  <w:abstractNum w:abstractNumId="5" w15:restartNumberingAfterBreak="0">
     <w:nsid w:val="FFFFFF80"/>
     <w:multiLevelType w:val="singleLevel"/>
-    <w:tmpl w:val="D4C896B2"/>
+    <w:tmpl w:val="A9F6B9FE"/>
     <w:lvl w:ilvl="0">
       <w:start w:val="1"/>
       <w:numFmt w:val="bullet"/>
@@ -3347,26 +4136,6 @@
           <w:tab w:val="num" w:pos="1492"/>
         </w:tabs>
         <w:ind w:left="1492" w:hanging="360"/>
-      </w:pPr>
-      <w:rPr>
-        <w:rFonts w:ascii="Symbol" w:hAnsi="Symbol" w:hint="default"/>
-      </w:rPr>
-    </w:lvl>
-  </w:abstractNum>
-  <w:abstractNum w:abstractNumId="5" w15:restartNumberingAfterBreak="0">
-    <w:nsid w:val="FFFFFF81"/>
-    <w:multiLevelType w:val="singleLevel"/>
-    <w:tmpl w:val="B6B486D6"/>
-    <w:lvl w:ilvl="0">
-      <w:start w:val="1"/>
-      <w:numFmt w:val="bullet"/>
-      <w:lvlText w:val=""/>
-      <w:lvlJc w:val="left"/>
-      <w:pPr>
-        <w:tabs>
-          <w:tab w:val="num" w:pos="1209"/>
-        </w:tabs>
-        <w:ind w:left="1209" w:hanging="360"/>
       </w:pPr>
       <w:rPr>
         <w:rFonts w:ascii="Symbol" w:hAnsi="Symbol" w:hint="default"/>
@@ -3374,9 +4143,9 @@
     </w:lvl>
   </w:abstractNum>
   <w:abstractNum w:abstractNumId="6" w15:restartNumberingAfterBreak="0">
-    <w:nsid w:val="FFFFFF82"/>
+    <w:nsid w:val="FFFFFF81"/>
     <w:multiLevelType w:val="singleLevel"/>
-    <w:tmpl w:val="4282EB32"/>
+    <w:tmpl w:val="B956B1C8"/>
     <w:lvl w:ilvl="0">
       <w:start w:val="1"/>
       <w:numFmt w:val="bullet"/>
@@ -3384,9 +4153,9 @@
       <w:lvlJc w:val="left"/>
       <w:pPr>
         <w:tabs>
-          <w:tab w:val="num" w:pos="926"/>
+          <w:tab w:val="num" w:pos="1209"/>
         </w:tabs>
-        <w:ind w:left="926" w:hanging="360"/>
+        <w:ind w:left="1209" w:hanging="360"/>
       </w:pPr>
       <w:rPr>
         <w:rFonts w:ascii="Symbol" w:hAnsi="Symbol" w:hint="default"/>
@@ -3394,9 +4163,9 @@
     </w:lvl>
   </w:abstractNum>
   <w:abstractNum w:abstractNumId="7" w15:restartNumberingAfterBreak="0">
-    <w:nsid w:val="FFFFFF83"/>
+    <w:nsid w:val="FFFFFF82"/>
     <w:multiLevelType w:val="singleLevel"/>
-    <w:tmpl w:val="7B8633C2"/>
+    <w:tmpl w:val="D29ADC38"/>
     <w:lvl w:ilvl="0">
       <w:start w:val="1"/>
       <w:numFmt w:val="bullet"/>
@@ -3404,9 +4173,9 @@
       <w:lvlJc w:val="left"/>
       <w:pPr>
         <w:tabs>
-          <w:tab w:val="num" w:pos="643"/>
+          <w:tab w:val="num" w:pos="926"/>
         </w:tabs>
-        <w:ind w:left="643" w:hanging="360"/>
+        <w:ind w:left="926" w:hanging="360"/>
       </w:pPr>
       <w:rPr>
         <w:rFonts w:ascii="Symbol" w:hAnsi="Symbol" w:hint="default"/>
@@ -3414,9 +4183,29 @@
     </w:lvl>
   </w:abstractNum>
   <w:abstractNum w:abstractNumId="8" w15:restartNumberingAfterBreak="0">
+    <w:nsid w:val="FFFFFF83"/>
+    <w:multiLevelType w:val="singleLevel"/>
+    <w:tmpl w:val="E286C842"/>
+    <w:lvl w:ilvl="0">
+      <w:start w:val="1"/>
+      <w:numFmt w:val="bullet"/>
+      <w:lvlText w:val=""/>
+      <w:lvlJc w:val="left"/>
+      <w:pPr>
+        <w:tabs>
+          <w:tab w:val="num" w:pos="643"/>
+        </w:tabs>
+        <w:ind w:left="643" w:hanging="360"/>
+      </w:pPr>
+      <w:rPr>
+        <w:rFonts w:ascii="Symbol" w:hAnsi="Symbol" w:hint="default"/>
+      </w:rPr>
+    </w:lvl>
+  </w:abstractNum>
+  <w:abstractNum w:abstractNumId="9" w15:restartNumberingAfterBreak="0">
     <w:nsid w:val="FFFFFF88"/>
     <w:multiLevelType w:val="singleLevel"/>
-    <w:tmpl w:val="8D1AAEEA"/>
+    <w:tmpl w:val="C0E0E556"/>
     <w:lvl w:ilvl="0">
       <w:start w:val="1"/>
       <w:numFmt w:val="decimal"/>
@@ -3430,10 +4219,10 @@
       </w:pPr>
     </w:lvl>
   </w:abstractNum>
-  <w:abstractNum w:abstractNumId="9" w15:restartNumberingAfterBreak="0">
+  <w:abstractNum w:abstractNumId="10" w15:restartNumberingAfterBreak="0">
     <w:nsid w:val="FFFFFF89"/>
     <w:multiLevelType w:val="singleLevel"/>
-    <w:tmpl w:val="1E585DB0"/>
+    <w:tmpl w:val="08A4F8D2"/>
     <w:lvl w:ilvl="0">
       <w:start w:val="1"/>
       <w:numFmt w:val="bullet"/>
@@ -3450,7 +4239,7 @@
       </w:rPr>
     </w:lvl>
   </w:abstractNum>
-  <w:abstractNum w:abstractNumId="10" w15:restartNumberingAfterBreak="0">
+  <w:abstractNum w:abstractNumId="11" w15:restartNumberingAfterBreak="0">
     <w:nsid w:val="170CD2DE"/>
     <w:multiLevelType w:val="multilevel"/>
     <w:tmpl w:val="9FD2E3F2"/>
@@ -3554,7 +4343,7 @@
       </w:pPr>
     </w:lvl>
   </w:abstractNum>
-  <w:abstractNum w:abstractNumId="11" w15:restartNumberingAfterBreak="0">
+  <w:abstractNum w:abstractNumId="12" w15:restartNumberingAfterBreak="0">
     <w:nsid w:val="2C1AE401"/>
     <w:multiLevelType w:val="multilevel"/>
     <w:tmpl w:val="63C869CA"/>
@@ -3865,43 +4654,52 @@
     </w:lvl>
   </w:abstractNum>
   <w:num w:numId="1">
+    <w:abstractNumId w:val="11"/>
+  </w:num>
+  <w:num w:numId="2">
+    <w:abstractNumId w:val="11"/>
+  </w:num>
+  <w:num w:numId="3">
+    <w:abstractNumId w:val="12"/>
+  </w:num>
+  <w:num w:numId="4">
+    <w:abstractNumId w:val="1"/>
+  </w:num>
+  <w:num w:numId="5">
+    <w:abstractNumId w:val="2"/>
+  </w:num>
+  <w:num w:numId="6">
+    <w:abstractNumId w:val="3"/>
+  </w:num>
+  <w:num w:numId="7">
+    <w:abstractNumId w:val="4"/>
+  </w:num>
+  <w:num w:numId="8">
+    <w:abstractNumId w:val="9"/>
+  </w:num>
+  <w:num w:numId="9">
+    <w:abstractNumId w:val="5"/>
+  </w:num>
+  <w:num w:numId="10">
+    <w:abstractNumId w:val="6"/>
+  </w:num>
+  <w:num w:numId="11">
+    <w:abstractNumId w:val="7"/>
+  </w:num>
+  <w:num w:numId="12">
+    <w:abstractNumId w:val="8"/>
+  </w:num>
+  <w:num w:numId="13">
     <w:abstractNumId w:val="10"/>
   </w:num>
-  <w:num w:numId="2">
-    <w:abstractNumId w:val="10"/>
+  <w:num w:numId="14">
+    <w:abstractNumId w:val="12"/>
   </w:num>
-  <w:num w:numId="3">
-    <w:abstractNumId w:val="11"/>
-  </w:num>
-  <w:num w:numId="4">
+  <w:num w:numId="15">
     <w:abstractNumId w:val="0"/>
   </w:num>
-  <w:num w:numId="5">
-    <w:abstractNumId w:val="1"/>
-  </w:num>
-  <w:num w:numId="6">
-    <w:abstractNumId w:val="2"/>
-  </w:num>
-  <w:num w:numId="7">
-    <w:abstractNumId w:val="3"/>
-  </w:num>
-  <w:num w:numId="8">
-    <w:abstractNumId w:val="8"/>
-  </w:num>
-  <w:num w:numId="9">
-    <w:abstractNumId w:val="4"/>
-  </w:num>
-  <w:num w:numId="10">
-    <w:abstractNumId w:val="5"/>
-  </w:num>
-  <w:num w:numId="11">
-    <w:abstractNumId w:val="6"/>
-  </w:num>
-  <w:num w:numId="12">
-    <w:abstractNumId w:val="7"/>
-  </w:num>
-  <w:num w:numId="13">
-    <w:abstractNumId w:val="9"/>
+  <w:num w:numId="16">
+    <w:abstractNumId w:val="0"/>
   </w:num>
   <w:num w:numId="1000">
     <w:abstractNumId w:val="990"/>
@@ -3916,7 +4714,7 @@
 </file>
 
 <file path=word/styles.xml><?xml version="1.0" encoding="utf-8"?>
-<w:styles xmlns:mc="http://schemas.openxmlformats.org/markup-compatibility/2006" xmlns:r="http://schemas.openxmlformats.org/officeDocument/2006/relationships" xmlns:w="http://schemas.openxmlformats.org/wordprocessingml/2006/main" xmlns:w14="http://schemas.microsoft.com/office/word/2010/wordml" xmlns:w15="http://schemas.microsoft.com/office/word/2012/wordml" xmlns:w16cid="http://schemas.microsoft.com/office/word/2016/wordml/cid" xmlns:w16se="http://schemas.microsoft.com/office/word/2015/wordml/symex" mc:Ignorable="w14 w15 w16se w16cid">
+<w:styles xmlns:mc="http://schemas.openxmlformats.org/markup-compatibility/2006" xmlns:r="http://schemas.openxmlformats.org/officeDocument/2006/relationships" xmlns:w="http://schemas.openxmlformats.org/wordprocessingml/2006/main" xmlns:w14="http://schemas.microsoft.com/office/word/2010/wordml" xmlns:w15="http://schemas.microsoft.com/office/word/2012/wordml" xmlns:w16cex="http://schemas.microsoft.com/office/word/2018/wordml/cex" xmlns:w16cid="http://schemas.microsoft.com/office/word/2016/wordml/cid" xmlns:w16="http://schemas.microsoft.com/office/word/2018/wordml" xmlns:w16se="http://schemas.microsoft.com/office/word/2015/wordml/symex" mc:Ignorable="w14 w15 w16se w16cid w16 w16cex">
   <w:docDefaults>
     <w:rPrDefault>
       <w:rPr>
@@ -3932,7 +4730,7 @@
       </w:pPr>
     </w:pPrDefault>
   </w:docDefaults>
-  <w:latentStyles w:defLockedState="0" w:defUIPriority="0" w:defSemiHidden="0" w:defUnhideWhenUsed="0" w:defQFormat="0" w:count="375">
+  <w:latentStyles w:defLockedState="0" w:defUIPriority="0" w:defSemiHidden="0" w:defUnhideWhenUsed="0" w:defQFormat="0" w:count="376">
     <w:lsdException w:name="heading 6" w:semiHidden="1" w:unhideWhenUsed="1"/>
     <w:lsdException w:name="index 3" w:semiHidden="1" w:unhideWhenUsed="1"/>
     <w:lsdException w:name="index 4" w:semiHidden="1" w:unhideWhenUsed="1"/>
@@ -4016,7 +4814,6 @@
     <w:lsdException w:name="HTML Sample" w:semiHidden="1" w:unhideWhenUsed="1"/>
     <w:lsdException w:name="HTML Typewriter" w:semiHidden="1" w:unhideWhenUsed="1"/>
     <w:lsdException w:name="HTML Variable" w:semiHidden="1" w:unhideWhenUsed="1"/>
-    <w:lsdException w:name="Normal Table" w:semiHidden="1" w:unhideWhenUsed="1"/>
     <w:lsdException w:name="annotation subject" w:semiHidden="1" w:unhideWhenUsed="1"/>
     <w:lsdException w:name="No List" w:semiHidden="1" w:unhideWhenUsed="1"/>
     <w:lsdException w:name="Outline List 1" w:semiHidden="1" w:unhideWhenUsed="1"/>
@@ -4063,9 +4860,7 @@
     <w:lsdException w:name="Table Subtle 2" w:semiHidden="1" w:unhideWhenUsed="1"/>
     <w:lsdException w:name="Table Web 1" w:semiHidden="1" w:unhideWhenUsed="1"/>
     <w:lsdException w:name="Table Web 2" w:semiHidden="1" w:unhideWhenUsed="1"/>
-    <w:lsdException w:name="Table Web 3" w:semiHidden="1" w:unhideWhenUsed="1"/>
     <w:lsdException w:name="Balloon Text" w:semiHidden="1" w:unhideWhenUsed="1"/>
-    <w:lsdException w:name="Table Theme" w:semiHidden="1" w:unhideWhenUsed="1"/>
     <w:lsdException w:name="Placeholder Text" w:semiHidden="1"/>
     <w:lsdException w:name="Light Shading"/>
     <w:lsdException w:name="Light List"/>
@@ -4086,7 +4881,6 @@
     <w:lsdException w:name="Light Grid Accent 1"/>
     <w:lsdException w:name="Medium Shading 1 Accent 1"/>
     <w:lsdException w:name="Medium Shading 2 Accent 1"/>
-    <w:lsdException w:name="Medium List 1 Accent 1"/>
     <w:lsdException w:name="Revision" w:semiHidden="1"/>
     <w:lsdException w:name="Medium List 2 Accent 1"/>
     <w:lsdException w:name="Medium Grid 1 Accent 1"/>
@@ -4165,7 +4959,6 @@
     <w:lsdException w:name="Dark List Accent 6"/>
     <w:lsdException w:name="Colorful Shading Accent 6"/>
     <w:lsdException w:name="Colorful List Accent 6"/>
-    <w:lsdException w:name="Colorful Grid Accent 6"/>
     <w:lsdException w:name="Bibliography" w:semiHidden="1" w:unhideWhenUsed="1"/>
     <w:lsdException w:name="TOC Heading" w:semiHidden="1" w:unhideWhenUsed="1"/>
     <w:lsdException w:name="Grid Table 4" w:uiPriority="49"/>
@@ -4267,8 +5060,9 @@
     <w:lsdException w:name="Smart Hyperlink" w:semiHidden="1" w:uiPriority="99" w:unhideWhenUsed="1"/>
     <w:lsdException w:name="Hashtag" w:semiHidden="1" w:uiPriority="99" w:unhideWhenUsed="1"/>
     <w:lsdException w:name="Unresolved Mention" w:semiHidden="1" w:uiPriority="99" w:unhideWhenUsed="1"/>
+    <w:lsdException w:name="Smart Link" w:semiHidden="1" w:uiPriority="99" w:unhideWhenUsed="1"/>
   </w:latentStyles>
-  <w:style w:type="paragraph" w:default="1" w:styleId="Standard">
+  <w:style w:type="paragraph" w:default="1" w:styleId="Normal">
     <w:name w:val="Normal"/>
     <w:qFormat/>
     <w:rsid w:val="00572FF5"/>
@@ -4279,17 +5073,17 @@
       <w:rFonts w:ascii="Times New Roman" w:hAnsi="Times New Roman"/>
     </w:rPr>
   </w:style>
-  <w:style w:type="paragraph" w:styleId="berschrift1">
+  <w:style w:type="paragraph" w:styleId="Heading1">
     <w:name w:val="heading 1"/>
-    <w:basedOn w:val="Standard"/>
-    <w:next w:val="Textkrper"/>
+    <w:basedOn w:val="Normal"/>
+    <w:next w:val="BodyText"/>
     <w:uiPriority w:val="9"/>
     <w:qFormat/>
-    <w:rsid w:val="00572FF5"/>
+    <w:rsid w:val="00EF3FB9"/>
     <w:pPr>
       <w:keepNext/>
       <w:keepLines/>
-      <w:spacing w:before="480" w:after="0"/>
+      <w:spacing w:before="0" w:after="0"/>
       <w:jc w:val="center"/>
       <w:outlineLvl w:val="0"/>
     </w:pPr>
@@ -4300,10 +5094,10 @@
       <w:szCs w:val="32"/>
     </w:rPr>
   </w:style>
-  <w:style w:type="paragraph" w:styleId="berschrift2">
+  <w:style w:type="paragraph" w:styleId="Heading2">
     <w:name w:val="heading 2"/>
-    <w:basedOn w:val="berschrift1"/>
-    <w:next w:val="Textkrper"/>
+    <w:basedOn w:val="Heading1"/>
+    <w:next w:val="BodyText"/>
     <w:uiPriority w:val="9"/>
     <w:unhideWhenUsed/>
     <w:qFormat/>
@@ -4317,10 +5111,10 @@
       <w:bCs w:val="0"/>
     </w:rPr>
   </w:style>
-  <w:style w:type="paragraph" w:styleId="berschrift3">
+  <w:style w:type="paragraph" w:styleId="Heading3">
     <w:name w:val="heading 3"/>
-    <w:basedOn w:val="berschrift2"/>
-    <w:next w:val="Standard"/>
+    <w:basedOn w:val="Heading2"/>
+    <w:next w:val="Normal"/>
     <w:uiPriority w:val="9"/>
     <w:unhideWhenUsed/>
     <w:qFormat/>
@@ -4336,10 +5130,10 @@
       <w:szCs w:val="28"/>
     </w:rPr>
   </w:style>
-  <w:style w:type="paragraph" w:styleId="berschrift4">
+  <w:style w:type="paragraph" w:styleId="Heading4">
     <w:name w:val="heading 4"/>
-    <w:basedOn w:val="berschrift3"/>
-    <w:next w:val="Textkrper"/>
+    <w:basedOn w:val="Heading3"/>
+    <w:next w:val="BodyText"/>
     <w:uiPriority w:val="9"/>
     <w:unhideWhenUsed/>
     <w:qFormat/>
@@ -4353,10 +5147,10 @@
       <w:i/>
     </w:rPr>
   </w:style>
-  <w:style w:type="paragraph" w:styleId="berschrift5">
+  <w:style w:type="paragraph" w:styleId="Heading5">
     <w:name w:val="heading 5"/>
-    <w:basedOn w:val="berschrift4"/>
-    <w:next w:val="Textkrper"/>
+    <w:basedOn w:val="Heading4"/>
+    <w:next w:val="BodyText"/>
     <w:uiPriority w:val="9"/>
     <w:unhideWhenUsed/>
     <w:qFormat/>
@@ -4370,10 +5164,10 @@
       <w:iCs/>
     </w:rPr>
   </w:style>
-  <w:style w:type="paragraph" w:styleId="berschrift6">
+  <w:style w:type="paragraph" w:styleId="Heading6">
     <w:name w:val="heading 6"/>
-    <w:basedOn w:val="Standard"/>
-    <w:next w:val="Textkrper"/>
+    <w:basedOn w:val="Normal"/>
+    <w:next w:val="BodyText"/>
     <w:uiPriority w:val="9"/>
     <w:unhideWhenUsed/>
     <w:qFormat/>
@@ -4388,10 +5182,10 @@
       <w:color w:val="4F81BD" w:themeColor="accent1"/>
     </w:rPr>
   </w:style>
-  <w:style w:type="paragraph" w:styleId="berschrift7">
+  <w:style w:type="paragraph" w:styleId="Heading7">
     <w:name w:val="heading 7"/>
-    <w:basedOn w:val="Standard"/>
-    <w:next w:val="Textkrper"/>
+    <w:basedOn w:val="Normal"/>
+    <w:next w:val="BodyText"/>
     <w:uiPriority w:val="9"/>
     <w:unhideWhenUsed/>
     <w:qFormat/>
@@ -4406,10 +5200,10 @@
       <w:color w:val="4F81BD" w:themeColor="accent1"/>
     </w:rPr>
   </w:style>
-  <w:style w:type="paragraph" w:styleId="berschrift8">
+  <w:style w:type="paragraph" w:styleId="Heading8">
     <w:name w:val="heading 8"/>
-    <w:basedOn w:val="Standard"/>
-    <w:next w:val="Textkrper"/>
+    <w:basedOn w:val="Normal"/>
+    <w:next w:val="BodyText"/>
     <w:uiPriority w:val="9"/>
     <w:unhideWhenUsed/>
     <w:qFormat/>
@@ -4424,10 +5218,10 @@
       <w:color w:val="4F81BD" w:themeColor="accent1"/>
     </w:rPr>
   </w:style>
-  <w:style w:type="paragraph" w:styleId="berschrift9">
+  <w:style w:type="paragraph" w:styleId="Heading9">
     <w:name w:val="heading 9"/>
-    <w:basedOn w:val="Standard"/>
-    <w:next w:val="Textkrper"/>
+    <w:basedOn w:val="Normal"/>
+    <w:next w:val="BodyText"/>
     <w:uiPriority w:val="9"/>
     <w:unhideWhenUsed/>
     <w:qFormat/>
@@ -4442,12 +5236,12 @@
       <w:color w:val="4F81BD" w:themeColor="accent1"/>
     </w:rPr>
   </w:style>
-  <w:style w:type="character" w:default="1" w:styleId="Absatz-Standardschriftart">
+  <w:style w:type="character" w:default="1" w:styleId="DefaultParagraphFont">
     <w:name w:val="Default Paragraph Font"/>
     <w:uiPriority w:val="1"/>
     <w:unhideWhenUsed/>
   </w:style>
-  <w:style w:type="table" w:default="1" w:styleId="NormaleTabelle">
+  <w:style w:type="table" w:default="1" w:styleId="TableNormal">
     <w:name w:val="Normal Table"/>
     <w:uiPriority w:val="99"/>
     <w:semiHidden/>
@@ -4462,32 +5256,32 @@
       </w:tblCellMar>
     </w:tblPr>
   </w:style>
-  <w:style w:type="numbering" w:default="1" w:styleId="KeineListe">
+  <w:style w:type="numbering" w:default="1" w:styleId="NoList">
     <w:name w:val="No List"/>
     <w:uiPriority w:val="99"/>
     <w:semiHidden/>
     <w:unhideWhenUsed/>
   </w:style>
-  <w:style w:type="paragraph" w:styleId="Textkrper">
+  <w:style w:type="paragraph" w:styleId="BodyText">
     <w:name w:val="Body Text"/>
-    <w:basedOn w:val="Standard"/>
-    <w:link w:val="TextkrperZchn"/>
+    <w:basedOn w:val="Normal"/>
+    <w:link w:val="BodyTextChar"/>
     <w:qFormat/>
-    <w:rsid w:val="005036C4"/>
+    <w:rsid w:val="00EF3FB9"/>
     <w:pPr>
-      <w:spacing w:before="180"/>
-      <w:ind w:firstLine="680"/>
+      <w:spacing w:before="0" w:after="0"/>
+      <w:ind w:firstLine="677"/>
     </w:pPr>
   </w:style>
   <w:style w:type="paragraph" w:customStyle="1" w:styleId="FirstParagraph">
     <w:name w:val="First Paragraph"/>
-    <w:basedOn w:val="Textkrper"/>
-    <w:next w:val="Textkrper"/>
+    <w:basedOn w:val="BodyText"/>
+    <w:next w:val="BodyText"/>
     <w:qFormat/>
   </w:style>
   <w:style w:type="paragraph" w:customStyle="1" w:styleId="Compact">
     <w:name w:val="Compact"/>
-    <w:basedOn w:val="Textkrper"/>
+    <w:basedOn w:val="BodyText"/>
     <w:qFormat/>
     <w:rsid w:val="00AF6DE6"/>
     <w:pPr>
@@ -4495,12 +5289,12 @@
       <w:ind w:firstLine="0"/>
     </w:pPr>
   </w:style>
-  <w:style w:type="paragraph" w:styleId="Titel">
+  <w:style w:type="paragraph" w:styleId="Title">
     <w:name w:val="Title"/>
-    <w:basedOn w:val="Standard"/>
-    <w:next w:val="Textkrper"/>
+    <w:basedOn w:val="Normal"/>
+    <w:next w:val="BodyText"/>
     <w:qFormat/>
-    <w:rsid w:val="00186200"/>
+    <w:rsid w:val="00EF3FB9"/>
     <w:pPr>
       <w:keepNext/>
       <w:keepLines/>
@@ -4509,14 +5303,15 @@
     </w:pPr>
     <w:rPr>
       <w:rFonts w:eastAsiaTheme="majorEastAsia" w:cstheme="majorBidi"/>
+      <w:b/>
       <w:bCs/>
       <w:szCs w:val="36"/>
     </w:rPr>
   </w:style>
-  <w:style w:type="paragraph" w:styleId="Untertitel">
+  <w:style w:type="paragraph" w:styleId="Subtitle">
     <w:name w:val="Subtitle"/>
-    <w:basedOn w:val="Titel"/>
-    <w:next w:val="Textkrper"/>
+    <w:basedOn w:val="Title"/>
+    <w:next w:val="BodyText"/>
     <w:qFormat/>
     <w:rsid w:val="00572FF5"/>
     <w:pPr>
@@ -4528,17 +5323,17 @@
   </w:style>
   <w:style w:type="paragraph" w:customStyle="1" w:styleId="Author">
     <w:name w:val="Author"/>
-    <w:basedOn w:val="Titel"/>
-    <w:next w:val="Textkrper"/>
+    <w:basedOn w:val="Title"/>
+    <w:next w:val="BodyText"/>
     <w:qFormat/>
     <w:rsid w:val="00CB20D0"/>
     <w:pPr>
       <w:spacing w:before="0"/>
     </w:pPr>
   </w:style>
-  <w:style w:type="paragraph" w:styleId="Datum">
+  <w:style w:type="paragraph" w:styleId="Date">
     <w:name w:val="Date"/>
-    <w:next w:val="Textkrper"/>
+    <w:next w:val="BodyText"/>
     <w:qFormat/>
     <w:pPr>
       <w:keepNext/>
@@ -4548,8 +5343,8 @@
   </w:style>
   <w:style w:type="paragraph" w:customStyle="1" w:styleId="Abstract">
     <w:name w:val="Abstract"/>
-    <w:basedOn w:val="Standard"/>
-    <w:next w:val="Textkrper"/>
+    <w:basedOn w:val="Normal"/>
+    <w:next w:val="BodyText"/>
     <w:qFormat/>
     <w:rsid w:val="00572FF5"/>
     <w:pPr>
@@ -4561,19 +5356,19 @@
       <w:szCs w:val="20"/>
     </w:rPr>
   </w:style>
-  <w:style w:type="paragraph" w:styleId="Literaturverzeichnis">
+  <w:style w:type="paragraph" w:styleId="Bibliography">
     <w:name w:val="Bibliography"/>
-    <w:basedOn w:val="Standard"/>
+    <w:basedOn w:val="Normal"/>
     <w:qFormat/>
     <w:rsid w:val="00572FF5"/>
     <w:pPr>
       <w:ind w:left="680" w:hanging="680"/>
     </w:pPr>
   </w:style>
-  <w:style w:type="paragraph" w:styleId="Blocktext">
+  <w:style w:type="paragraph" w:styleId="BlockText">
     <w:name w:val="Block Text"/>
-    <w:basedOn w:val="Textkrper"/>
-    <w:next w:val="Textkrper"/>
+    <w:basedOn w:val="BodyText"/>
+    <w:next w:val="BodyText"/>
     <w:uiPriority w:val="9"/>
     <w:unhideWhenUsed/>
     <w:qFormat/>
@@ -4587,20 +5382,20 @@
       <w:szCs w:val="20"/>
     </w:rPr>
   </w:style>
-  <w:style w:type="paragraph" w:styleId="Funotentext">
+  <w:style w:type="paragraph" w:styleId="FootnoteText">
     <w:name w:val="footnote text"/>
-    <w:basedOn w:val="Standard"/>
+    <w:basedOn w:val="Normal"/>
     <w:uiPriority w:val="9"/>
     <w:unhideWhenUsed/>
     <w:qFormat/>
-    <w:rsid w:val="00006D3F"/>
+    <w:rsid w:val="00EF3FB9"/>
     <w:pPr>
-      <w:spacing w:before="0"/>
+      <w:spacing w:before="0" w:after="120" w:line="240" w:lineRule="auto"/>
     </w:pPr>
   </w:style>
   <w:style w:type="table" w:customStyle="1" w:styleId="Table">
     <w:name w:val="Table"/>
-    <w:basedOn w:val="NormaleTabelle"/>
+    <w:basedOn w:val="TableNormal"/>
     <w:uiPriority w:val="99"/>
     <w:rsid w:val="00141BA7"/>
     <w:pPr>
@@ -4638,7 +5433,7 @@
   </w:style>
   <w:style w:type="paragraph" w:customStyle="1" w:styleId="DefinitionTerm">
     <w:name w:val="Definition Term"/>
-    <w:basedOn w:val="Standard"/>
+    <w:basedOn w:val="Normal"/>
     <w:next w:val="Definition"/>
     <w:pPr>
       <w:keepNext/>
@@ -4651,12 +5446,12 @@
   </w:style>
   <w:style w:type="paragraph" w:customStyle="1" w:styleId="Definition">
     <w:name w:val="Definition"/>
-    <w:basedOn w:val="Standard"/>
-  </w:style>
-  <w:style w:type="paragraph" w:styleId="Beschriftung">
+    <w:basedOn w:val="Normal"/>
+  </w:style>
+  <w:style w:type="paragraph" w:styleId="Caption">
     <w:name w:val="caption"/>
-    <w:basedOn w:val="Standard"/>
-    <w:link w:val="BeschriftungZchn"/>
+    <w:basedOn w:val="Normal"/>
+    <w:link w:val="CaptionChar"/>
     <w:pPr>
       <w:spacing w:after="120"/>
     </w:pPr>
@@ -4666,7 +5461,7 @@
   </w:style>
   <w:style w:type="paragraph" w:customStyle="1" w:styleId="TableCaption">
     <w:name w:val="Table Caption"/>
-    <w:basedOn w:val="Beschriftung"/>
+    <w:basedOn w:val="Caption"/>
     <w:rsid w:val="00006D3F"/>
     <w:pPr>
       <w:keepNext/>
@@ -4674,7 +5469,7 @@
   </w:style>
   <w:style w:type="paragraph" w:customStyle="1" w:styleId="ImageCaption">
     <w:name w:val="Image Caption"/>
-    <w:basedOn w:val="Beschriftung"/>
+    <w:basedOn w:val="Caption"/>
     <w:rsid w:val="00421B26"/>
     <w:rPr>
       <w:i w:val="0"/>
@@ -4682,7 +5477,7 @@
   </w:style>
   <w:style w:type="paragraph" w:customStyle="1" w:styleId="Figure">
     <w:name w:val="Figure"/>
-    <w:basedOn w:val="Standard"/>
+    <w:basedOn w:val="Normal"/>
   </w:style>
   <w:style w:type="paragraph" w:customStyle="1" w:styleId="CaptionedFigure">
     <w:name w:val="Captioned Figure"/>
@@ -4691,38 +5486,38 @@
       <w:keepNext/>
     </w:pPr>
   </w:style>
-  <w:style w:type="character" w:customStyle="1" w:styleId="BeschriftungZchn">
-    <w:name w:val="Beschriftung Zchn"/>
-    <w:basedOn w:val="Absatz-Standardschriftart"/>
-    <w:link w:val="Beschriftung"/>
+  <w:style w:type="character" w:customStyle="1" w:styleId="CaptionChar">
+    <w:name w:val="Caption Char"/>
+    <w:basedOn w:val="DefaultParagraphFont"/>
+    <w:link w:val="Caption"/>
   </w:style>
   <w:style w:type="character" w:customStyle="1" w:styleId="VerbatimChar">
     <w:name w:val="Verbatim Char"/>
-    <w:basedOn w:val="BeschriftungZchn"/>
+    <w:basedOn w:val="CaptionChar"/>
     <w:link w:val="SourceCode"/>
     <w:rPr>
       <w:rFonts w:ascii="Consolas" w:hAnsi="Consolas"/>
       <w:sz w:val="22"/>
     </w:rPr>
   </w:style>
-  <w:style w:type="character" w:styleId="Funotenzeichen">
+  <w:style w:type="character" w:styleId="FootnoteReference">
     <w:name w:val="footnote reference"/>
-    <w:basedOn w:val="BeschriftungZchn"/>
+    <w:basedOn w:val="CaptionChar"/>
     <w:rPr>
       <w:vertAlign w:val="superscript"/>
     </w:rPr>
   </w:style>
   <w:style w:type="character" w:styleId="Hyperlink">
     <w:name w:val="Hyperlink"/>
-    <w:basedOn w:val="BeschriftungZchn"/>
+    <w:basedOn w:val="CaptionChar"/>
     <w:rPr>
       <w:color w:val="4F81BD" w:themeColor="accent1"/>
     </w:rPr>
   </w:style>
-  <w:style w:type="paragraph" w:styleId="Inhaltsverzeichnisberschrift">
+  <w:style w:type="paragraph" w:styleId="TOCHeading">
     <w:name w:val="TOC Heading"/>
-    <w:basedOn w:val="berschrift1"/>
-    <w:next w:val="Textkrper"/>
+    <w:basedOn w:val="Heading1"/>
+    <w:next w:val="BodyText"/>
     <w:uiPriority w:val="39"/>
     <w:unhideWhenUsed/>
     <w:qFormat/>
@@ -4737,7 +5532,7 @@
   </w:style>
   <w:style w:type="paragraph" w:customStyle="1" w:styleId="SourceCode">
     <w:name w:val="Source Code"/>
-    <w:basedOn w:val="Standard"/>
+    <w:basedOn w:val="Normal"/>
     <w:link w:val="VerbatimChar"/>
     <w:pPr>
       <w:shd w:val="clear" w:color="auto" w:fill="F8F8F8"/>
@@ -5065,10 +5860,10 @@
       <w:shd w:val="clear" w:color="auto" w:fill="F8F8F8"/>
     </w:rPr>
   </w:style>
-  <w:style w:type="paragraph" w:styleId="Kopfzeile">
+  <w:style w:type="paragraph" w:styleId="Header">
     <w:name w:val="header"/>
-    <w:basedOn w:val="Standard"/>
-    <w:link w:val="KopfzeileZchn"/>
+    <w:basedOn w:val="Normal"/>
+    <w:link w:val="HeaderChar"/>
     <w:unhideWhenUsed/>
     <w:rsid w:val="00AF36ED"/>
     <w:pPr>
@@ -5079,16 +5874,16 @@
       <w:spacing w:after="0"/>
     </w:pPr>
   </w:style>
-  <w:style w:type="character" w:customStyle="1" w:styleId="KopfzeileZchn">
-    <w:name w:val="Kopfzeile Zchn"/>
-    <w:basedOn w:val="Absatz-Standardschriftart"/>
-    <w:link w:val="Kopfzeile"/>
+  <w:style w:type="character" w:customStyle="1" w:styleId="HeaderChar">
+    <w:name w:val="Header Char"/>
+    <w:basedOn w:val="DefaultParagraphFont"/>
+    <w:link w:val="Header"/>
     <w:rsid w:val="00AF36ED"/>
   </w:style>
-  <w:style w:type="paragraph" w:styleId="Fuzeile">
+  <w:style w:type="paragraph" w:styleId="Footer">
     <w:name w:val="footer"/>
-    <w:basedOn w:val="Standard"/>
-    <w:link w:val="FuzeileZchn"/>
+    <w:basedOn w:val="Normal"/>
+    <w:link w:val="FooterChar"/>
     <w:unhideWhenUsed/>
     <w:rsid w:val="00AF36ED"/>
     <w:pPr>
@@ -5099,40 +5894,40 @@
       <w:spacing w:after="0"/>
     </w:pPr>
   </w:style>
-  <w:style w:type="character" w:customStyle="1" w:styleId="FuzeileZchn">
-    <w:name w:val="Fußzeile Zchn"/>
-    <w:basedOn w:val="Absatz-Standardschriftart"/>
-    <w:link w:val="Fuzeile"/>
+  <w:style w:type="character" w:customStyle="1" w:styleId="FooterChar">
+    <w:name w:val="Footer Char"/>
+    <w:basedOn w:val="DefaultParagraphFont"/>
+    <w:link w:val="Footer"/>
     <w:rsid w:val="00AF36ED"/>
   </w:style>
-  <w:style w:type="character" w:styleId="Seitenzahl">
+  <w:style w:type="character" w:styleId="PageNumber">
     <w:name w:val="page number"/>
-    <w:basedOn w:val="Absatz-Standardschriftart"/>
+    <w:basedOn w:val="DefaultParagraphFont"/>
     <w:semiHidden/>
     <w:unhideWhenUsed/>
     <w:rsid w:val="00AF36ED"/>
   </w:style>
   <w:style w:type="paragraph" w:customStyle="1" w:styleId="h1-pagebreak">
     <w:name w:val="h1-pagebreak"/>
-    <w:basedOn w:val="berschrift1"/>
+    <w:basedOn w:val="Heading1"/>
     <w:qFormat/>
     <w:rsid w:val="00006D3F"/>
     <w:pPr>
       <w:pageBreakBefore/>
     </w:pPr>
   </w:style>
-  <w:style w:type="character" w:customStyle="1" w:styleId="TextkrperZchn">
-    <w:name w:val="Textkörper Zchn"/>
-    <w:basedOn w:val="Absatz-Standardschriftart"/>
-    <w:link w:val="Textkrper"/>
-    <w:rsid w:val="005036C4"/>
+  <w:style w:type="character" w:customStyle="1" w:styleId="BodyTextChar">
+    <w:name w:val="Body Text Char"/>
+    <w:basedOn w:val="DefaultParagraphFont"/>
+    <w:link w:val="BodyText"/>
+    <w:rsid w:val="00EF3FB9"/>
     <w:rPr>
       <w:rFonts w:ascii="Times New Roman" w:hAnsi="Times New Roman"/>
     </w:rPr>
   </w:style>
-  <w:style w:type="table" w:styleId="Tabellenraster">
+  <w:style w:type="table" w:styleId="TableGrid">
     <w:name w:val="Table Grid"/>
-    <w:basedOn w:val="NormaleTabelle"/>
+    <w:basedOn w:val="TableNormal"/>
     <w:rsid w:val="00006D3F"/>
     <w:pPr>
       <w:spacing w:after="0"/>
@@ -5148,9 +5943,9 @@
       </w:tblBorders>
     </w:tblPr>
   </w:style>
-  <w:style w:type="table" w:styleId="Gitternetztabelle1hell">
+  <w:style w:type="table" w:styleId="GridTable1Light">
     <w:name w:val="Grid Table 1 Light"/>
-    <w:basedOn w:val="NormaleTabelle"/>
+    <w:basedOn w:val="TableNormal"/>
     <w:rsid w:val="00006D3F"/>
     <w:pPr>
       <w:spacing w:after="0"/>
@@ -5204,9 +5999,9 @@
       </w:rPr>
     </w:tblStylePr>
   </w:style>
-  <w:style w:type="table" w:styleId="EinfacheTabelle2">
+  <w:style w:type="table" w:styleId="PlainTable2">
     <w:name w:val="Plain Table 2"/>
-    <w:basedOn w:val="NormaleTabelle"/>
+    <w:basedOn w:val="TableNormal"/>
     <w:rsid w:val="00006D3F"/>
     <w:pPr>
       <w:spacing w:after="0"/>
@@ -5283,9 +6078,9 @@
       </w:tcPr>
     </w:tblStylePr>
   </w:style>
-  <w:style w:type="table" w:styleId="EinfacheTabelle1">
+  <w:style w:type="table" w:styleId="PlainTable1">
     <w:name w:val="Plain Table 1"/>
-    <w:basedOn w:val="NormaleTabelle"/>
+    <w:basedOn w:val="TableNormal"/>
     <w:rsid w:val="00006D3F"/>
     <w:pPr>
       <w:spacing w:after="0"/>
@@ -5345,9 +6140,9 @@
       </w:tcPr>
     </w:tblStylePr>
   </w:style>
-  <w:style w:type="character" w:styleId="Buchtitel">
+  <w:style w:type="character" w:styleId="BookTitle">
     <w:name w:val="Book Title"/>
-    <w:basedOn w:val="Absatz-Standardschriftart"/>
+    <w:basedOn w:val="DefaultParagraphFont"/>
     <w:rsid w:val="00F14702"/>
     <w:rPr>
       <w:b/>

</xml_diff>

<commit_message>
Updated changes following Sara's feedback. Added her comments, an updated image, and updated references.
</commit_message>
<xml_diff>
--- a/Theoretical-QP.docx
+++ b/Theoretical-QP.docx
@@ -32,6 +32,18 @@
       </w:r>
       <w:r>
         <w:t xml:space="preserve">How</w:t>
+      </w:r>
+      <w:r>
+        <w:t xml:space="preserve"> </w:t>
+      </w:r>
+      <w:r>
+        <w:t xml:space="preserve">risk</w:t>
+      </w:r>
+      <w:r>
+        <w:t xml:space="preserve"> </w:t>
+      </w:r>
+      <w:r>
+        <w:t xml:space="preserve">and</w:t>
       </w:r>
       <w:r>
         <w:t xml:space="preserve"> </w:t>
@@ -209,7 +221,7 @@
         <w:pStyle w:val="BodyText"/>
       </w:pPr>
       <w:r>
-        <w:t xml:space="preserve">Many consider Intentional Self-Regulation (ISR) or, more broadly, goal-directed behavior, to be an essential skill in promoting positive and adaptive healthy development across the life-span. The Selection-Optimization-Compensation (SOC) model of ISR has described positive development among children, adolescents, and adults among various populations. However, the current SOC does not quantify the lived experiences and interindividual differences resulting from experience, training, and culture. In this paper, I use models from the decision making, neuroscience, cognitive science, and risk-taking literature to conceptualize a model that describes interindividual differences in ISR based on lived experiences within the leadership context where risk is a vital decision-making consideration. A conceptual model and important variables to consider to test the model are discussed.</w:t>
+        <w:t xml:space="preserve">Many consider Intentional Self-Regulation (ISR) or, more broadly, goal-directed behavior, to be an essential skill in promoting positive and adaptive healthy development across the life-span. The Selection-Optimization-Compensation (SOC) model of ISR has described positive development among children, adolescents, and adults among various populations. However, the current SOC does not quantify the lived experiences and interindividual differences resulting from experience, training, and culture. In this paper, I use models from the decision making and risk-taking literature to conceptualize a model that describes interindividual differences in ISR based on lived experiences within the leadership context where risk is a vital decision-making consideration. A conceptual model and important variables to consider to test the model are discussed.</w:t>
       </w:r>
     </w:p>
     <w:p>
@@ -235,7 +247,7 @@
         <w:pStyle w:val="Title"/>
       </w:pPr>
       <w:r>
-        <w:t xml:space="preserve">Risk-Taking and Goal-Directed Behavior: How decision-making science can inform intentional self-regulation theory</w:t>
+        <w:t xml:space="preserve">Risk-Taking and Goal-Directed Behavior: How risk and decision-making science can inform intentional self-regulation theory</w:t>
       </w:r>
     </w:p>
     <w:p>
@@ -243,7 +255,7 @@
         <w:pStyle w:val="BodyText"/>
       </w:pPr>
       <w:r>
-        <w:t xml:space="preserve">On the darkest of nights, a young military leader was faced with a series of choices that would not only determine if the late-night mission was successful but also if these choices would determine whether the Soldiers under his command could potentially live or die. As the ramp of the cargo aircraft opened, the subzero temperatures filled the cargo area. The Soldiers knew they needed oxygen to breathe at this altitude, and the oxygen bottles strapped to their harnesses were running low. The young leader weighed many goals and factors as he decided whether to make the high altitude jump into enemy territory or have the aircraft turn around and safely return to base. The goals of the mission became increasingly conflicting. On the one hand, the immediate safety of those in the aircraft seemed paramount. However, on the other, the safety of those men already rapidly walking toward the enemy-held compound relied on these airborne Soldiers isolating the compound first. Numerous factors weighed on the decision to execute or abort the mission.</w:t>
+        <w:t xml:space="preserve">On the darkest of nights, a young military leader was faced with a series of choices that would not only determine if the late-night mission was successful but also whether the Soldiers under his command could potentially live or die. As the ramp of the cargo aircraft opened, the subzero temperatures filled the cargo area. The Soldiers knew they needed oxygen to breathe at this altitude, and the oxygen bottles strapped to their harnesses were running low. The young leader weighed many goals and factors as he decided whether to make the high altitude jump into enemy territory or have the aircraft turn around and safely return to base. The goals of the mission became increasingly conflicting. On the one hand, the immediate safety of those in the aircraft seemed paramount. However, on the other, the safety of those men already rapidly walking toward the enemy-held compound relied on these airborne Soldiers isolating the compound first. Numerous factors weighed on the decision to execute or abort the mission.</w:t>
       </w:r>
     </w:p>
     <w:p>
@@ -251,7 +263,7 @@
         <w:pStyle w:val="BodyText"/>
       </w:pPr>
       <w:r>
-        <w:t xml:space="preserve">An individual’s goal hierarchy informs priorities and provides a framework for these decisions. If the superordinate goal is mission accomplishment, then the leader may choose to execute the mission even if it is inherently risky for his Soldiers. However, if the lives of his Soldiers are the superordinate goal, then the leader will make decisions and align resources to optimize the health of the Soldiers over the execution of the mission. Given perfect information, this decision could be made based on the established goal hierarchy. No decision is made in isolation, void of all context and biases. Instead, goal-based decisions and goal-directed behavior is deeply embedded in an individual’s context as much as it is in the life-experiences of the individual. Contemporary developmental scientists have sought to describe, explain, and optimize this decision making process and the operationalization of the goal-directed behavior (termed intentional self-regulation) across the life span. A person’s ability to regulate their relationships with their complex and everchanging context is the fundamental basis for successful development across an individual’s life</w:t>
+        <w:t xml:space="preserve">An individual’s goal hierarchy informs priorities and provides a framework for these decisions. If the superordinate goal is mission accomplishment, then the leader may choose to execute the mission even if it is inherently risky for his Soldiers. However, if the lives of his Soldiers are the superordinate goal, then the leader will make decisions and align resources to optimize the health of the Soldiers over the execution of the mission. Given perfect information, this decision could be made based solely on the established goal hierarchy. However, no decision is made in isolation, void of all context and biases. Instead, goal-based decisions and goal-directed behavior are deeply embedded in an individual’s context as much as it is in the life-experiences of the individual. Contemporary developmental scientists have sought to describe, explain, and optimize this decision making process and the operationalization of the goal-directed behaviors (termed intentional self-regulation) across the life span. A person’s ability to regulate their relationships with their complex and ever changing context is the fundamental basis for successful development across an individual’s life</w:t>
       </w:r>
       <w:r>
         <w:t xml:space="preserve"> </w:t>
@@ -289,7 +301,7 @@
         <w:pStyle w:val="BodyText"/>
       </w:pPr>
       <w:r>
-        <w:t xml:space="preserve">In the leadership context, leaders often make goal-based decisions that rely on imperfect and, at times, missing information. Decisions are easy when a clear right or wrong can be established. However, decisions become exponentially more difficult when full information is not available. Would the oxygen bottles run out before the Soldiers could safely reach the ground? Would the enemy be alerted to the aircraft and train their weapons on the vulnerable Soldiers under parachute? Would the Soldiers be able to land and consolidate on the postage stamp size drop zone in the rugged mountain hills? Did the Soldiers have adequate training to conduct this operation successfully? The outcome of this decision would determine the well-being of the Soldiers this young officer leads and his future professional trajectory. These questions all rely on risk-based probabilities that are informed by prior experience, the culture of the organization, the mentorship of experienced Soldiers, and a little bit of luck</w:t>
+        <w:t xml:space="preserve">In the leadership context, leaders often make goal-based decisions that rely on imperfect and, at times, missing information. Would the oxygen bottles run out before the Soldiers could safely reach the ground? Would the enemy be alerted to the aircraft and train their weapons on the vulnerable Soldiers under parachute? Would the Soldiers be able to land and consolidate on the postage stamp size drop zone in the rugged mountain hills? Did the Soldiers have adequate training to conduct this operation successfully? The outcome of this decision would determine the well-being of the Soldiers this young officer leads and his future professional trajectory. These questions all rely on risk-based probabilities that are informed by prior experience, the culture of the organization, the mentorship of experienced Soldiers, and a little bit of luck</w:t>
       </w:r>
       <w:r>
         <w:rPr>
@@ -298,7 +310,15 @@
         <w:footnoteReference w:id="23"/>
       </w:r>
       <w:r>
-        <w:t xml:space="preserve">. Decision-making researchers describe this process as</w:t>
+        <w:t xml:space="preserve">.</w:t>
+      </w:r>
+    </w:p>
+    <w:p>
+      <w:pPr>
+        <w:pStyle w:val="BodyText"/>
+      </w:pPr>
+      <w:r>
+        <w:t xml:space="preserve">Decision-making researchers describe the process of using experience, mentorship, and culture to make decisions as</w:t>
       </w:r>
       <w:r>
         <w:t xml:space="preserve"> </w:t>
@@ -319,6 +339,41 @@
         <w:t xml:space="preserve">(Lipshitz et al., 2001)</w:t>
       </w:r>
       <w:r>
+        <w:t xml:space="preserve">. When prior experience does not exist, such as with newly commissioned military officers or newly graduated nurses, naturalistic decision-making can be influenced by more experienced colleagues through mentorship. Even with access to large amounts of information (e.g., books, orders, internet blogs, and historical documents), novice practitioners turn to experienced co-workers to facilitate decision-making</w:t>
+      </w:r>
+      <w:r>
+        <w:t xml:space="preserve"> </w:t>
+      </w:r>
+      <w:r>
+        <w:t xml:space="preserve">(Seright, 2011)</w:t>
+      </w:r>
+      <w:r>
+        <w:t xml:space="preserve">. In addition to experience and mentorship, a leader’s decision-making and attitudes toward risk-taking can be influenced by the organizational culture (context).</w:t>
+      </w:r>
+    </w:p>
+    <w:p>
+      <w:pPr>
+        <w:pStyle w:val="BodyText"/>
+      </w:pPr>
+      <w:r>
+        <w:t xml:space="preserve">An organizational culture is comprised of the underlying assumptions that are developed over time as the group copes with problems of external adaptations and internal integration. These assumptions are then taught to new members as the correct way to think, feel, and act</w:t>
+      </w:r>
+      <w:r>
+        <w:t xml:space="preserve"> </w:t>
+      </w:r>
+      <w:r>
+        <w:t xml:space="preserve">(Schein, 1990)</w:t>
+      </w:r>
+      <w:r>
+        <w:t xml:space="preserve">. One can imagine that an organization with a risk-averse culture, such as a hospital, may reduce a leader’s propensity to make risky decisions or increase how risky they perceive a decision to be. Instead, a leader would gravitate toward safer decisions. Whereas an organization that celebrates prudent risk-taking, such as the military, may increase a leader’s propensity to make risky decisions or decrease how risky a decision is perceived. Research among fisherman working in high-risk environments concluded that risk perception is learned through social interactions and therefore must be a cultural phenomenon, risk is a relative behavior dependent on the context (culture)</w:t>
+      </w:r>
+      <w:r>
+        <w:t xml:space="preserve"> </w:t>
+      </w:r>
+      <w:r>
+        <w:t xml:space="preserve">(Bye &amp; Lamvik, 2007)</w:t>
+      </w:r>
+      <w:r>
         <w:t xml:space="preserve">.</w:t>
       </w:r>
     </w:p>
@@ -327,7 +382,7 @@
         <w:pStyle w:val="BodyText"/>
       </w:pPr>
       <w:r>
-        <w:t xml:space="preserve">This paper will build upon an existing intentional self-regulation theory to incorporate recent advances in the decision-making literature, specifically, the contribution that uncertainty and risk may have on life-span goal-directed behavior. I will begin the discussion with the developmental theories of intentional self-regulation, briefly describe the current state of decision-making literature and the risk-taking research, and then turn to a proposed integrated developmental model that better captures naturalistic intentional self-regulation in contexts that are seated in risk and uncertainty.</w:t>
+        <w:t xml:space="preserve">This paper builds upon an existing intentional self-regulation theory to incorporate recent advances in the decision-making and risk-taking literature, specifically, the contribution that uncertainty and risk may have on life-span goal-directed behavior. I will begin the discussion with the developmental theories of intentional self-regulation, briefly describe the current state of decision-making literature and the risk-taking research, and then turn to a proposed integrated developmental model that better captures naturalistic intentional self-regulation in contexts that are seated in risk and uncertainty.</w:t>
       </w:r>
     </w:p>
     <w:p>
@@ -357,7 +412,7 @@
         <w:t xml:space="preserve"> </w:t>
       </w:r>
       <w:r>
-        <w:t xml:space="preserve">and describes a life-span model of behavior that leads to positive outcomes. Intentional self-regulation can be defined as an</w:t>
+        <w:t xml:space="preserve">and describes goal directed behavior across the life-span that leads to positive outcomes. Intentional self-regulation can be defined as an</w:t>
       </w:r>
       <w:r>
         <w:t xml:space="preserve"> </w:t>
@@ -416,7 +471,7 @@
         <w:t xml:space="preserve"> </w:t>
       </w:r>
       <w:r>
-        <w:t xml:space="preserve">(Lerner et al., 2002; Lerner, 2018; see also Gestsdóttir, 2005)</w:t>
+        <w:t xml:space="preserve">(Lerner, 2018; Lerner et al., 2002; see also Gestsdóttir, 2005)</w:t>
       </w:r>
       <w:r>
         <w:t xml:space="preserve">.</w:t>
@@ -424,67 +479,415 @@
     </w:p>
     <w:p>
       <w:pPr>
+        <w:pStyle w:val="Heading2"/>
+      </w:pPr>
+      <w:bookmarkStart w:id="25" w:name="Xe56b22aa567ff5662c63aafc00a7c90ab3c0dcf"/>
+      <w:r>
+        <w:t xml:space="preserve">Motivational theory of life-span development model</w:t>
+      </w:r>
+      <w:bookmarkEnd w:id="25"/>
+    </w:p>
+    <w:p>
+      <w:pPr>
+        <w:pStyle w:val="FirstParagraph"/>
+      </w:pPr>
+      <w:r>
+        <w:t xml:space="preserve">The motivational theory of life-span development builds upon the life-span theory of control and the action phase model of developmental regulation to address the control processes involved in goal engagement and goal disengagement</w:t>
+      </w:r>
+      <w:r>
+        <w:t xml:space="preserve"> </w:t>
+      </w:r>
+      <w:r>
+        <w:t xml:space="preserve">(Heckhausen et al., 2010; Heckhausen &amp; Schulz, 1995)</w:t>
+      </w:r>
+      <w:r>
+        <w:t xml:space="preserve">. The theory posits two forms of control that exist in goal-directed self-regulation. The</w:t>
+      </w:r>
+      <w:r>
+        <w:t xml:space="preserve"> </w:t>
+      </w:r>
+      <w:r>
+        <w:rPr>
+          <w:i/>
+        </w:rPr>
+        <w:t xml:space="preserve">primary control</w:t>
+      </w:r>
+      <w:r>
+        <w:t xml:space="preserve"> </w:t>
+      </w:r>
+      <w:r>
+        <w:t xml:space="preserve">process describes the extent to which the individual realizes control over his or her context</w:t>
+      </w:r>
+      <w:r>
+        <w:t xml:space="preserve"> </w:t>
+      </w:r>
+      <w:r>
+        <w:t xml:space="preserve">(Heckhausen et al., 2010)</w:t>
+      </w:r>
+      <w:r>
+        <w:t xml:space="preserve">. In other words, primary control is the process wherein individuals change the context to bring the context in line with the individual’s goals</w:t>
+      </w:r>
+      <w:r>
+        <w:t xml:space="preserve"> </w:t>
+      </w:r>
+      <w:r>
+        <w:t xml:space="preserve">(Rothbaum et al., 1982)</w:t>
+      </w:r>
+      <w:r>
+        <w:t xml:space="preserve">. This process is an assimilation one</w:t>
+      </w:r>
+      <w:r>
+        <w:t xml:space="preserve"> </w:t>
+      </w:r>
+      <w:r>
+        <w:t xml:space="preserve">(Brandtstädter, 1998, 2006; Piaget, 1970)</w:t>
+      </w:r>
+      <w:r>
+        <w:t xml:space="preserve">. The</w:t>
+      </w:r>
+      <w:r>
+        <w:t xml:space="preserve"> </w:t>
+      </w:r>
+      <w:r>
+        <w:rPr>
+          <w:i/>
+        </w:rPr>
+        <w:t xml:space="preserve">Secondary control</w:t>
+      </w:r>
+      <w:r>
+        <w:t xml:space="preserve"> </w:t>
+      </w:r>
+      <w:r>
+        <w:t xml:space="preserve">process describes the extent to which the individual changes themselves to bring themselves in line with the context. This process reflects accommodation</w:t>
+      </w:r>
+      <w:r>
+        <w:t xml:space="preserve"> </w:t>
+      </w:r>
+      <w:r>
+        <w:t xml:space="preserve">(Brandtstädter, 1998, 2006; Piaget, 1970)</w:t>
+      </w:r>
+      <w:r>
+        <w:t xml:space="preserve">. Overall, the model describes a system in which an individual is motivated to maximize primary control across life domains and minimize secondary control</w:t>
+      </w:r>
+      <w:r>
+        <w:t xml:space="preserve"> </w:t>
+      </w:r>
+      <w:r>
+        <w:t xml:space="preserve">(Heckhausen et al., 2010)</w:t>
+      </w:r>
+      <w:r>
+        <w:t xml:space="preserve"> </w:t>
+      </w:r>
+      <w:r>
+        <w:t xml:space="preserve">through a sequential process of goal selection, goal engagement, and goal disengagement.</w:t>
+      </w:r>
+    </w:p>
+    <w:p>
+      <w:pPr>
+        <w:pStyle w:val="Heading2"/>
+      </w:pPr>
+      <w:bookmarkStart w:id="26" w:name="Xf3b264bbf8ac7e0358ad3727c43e14b67225745"/>
+      <w:r>
+        <w:t xml:space="preserve">Tenacious goal pursuit and flexible goal adjustment model</w:t>
+      </w:r>
+      <w:bookmarkEnd w:id="26"/>
+    </w:p>
+    <w:p>
+      <w:pPr>
+        <w:pStyle w:val="FirstParagraph"/>
+      </w:pPr>
+      <w:r>
+        <w:t xml:space="preserve">The second theory of intentional self-regulation is commonly referred to as the tenacious goal pursuit and flexible goal adjustment (TENFLEX) model</w:t>
+      </w:r>
+      <w:r>
+        <w:t xml:space="preserve"> </w:t>
+      </w:r>
+      <w:r>
+        <w:t xml:space="preserve">(Brandtstädter, 1998, 2006; Brandtstädter &amp; Renner, 1990)</w:t>
+      </w:r>
+      <w:r>
+        <w:t xml:space="preserve">. The TENFLEX model describes the</w:t>
+      </w:r>
+      <w:r>
+        <w:t xml:space="preserve"> </w:t>
+      </w:r>
+      <w:r>
+        <w:rPr>
+          <w:i/>
+        </w:rPr>
+        <w:t xml:space="preserve">assimilation process</w:t>
+      </w:r>
+      <w:r>
+        <w:t xml:space="preserve"> </w:t>
+      </w:r>
+      <w:r>
+        <w:t xml:space="preserve">as the individual transforming the circumstances to align with personal preferences and the</w:t>
+      </w:r>
+      <w:r>
+        <w:t xml:space="preserve"> </w:t>
+      </w:r>
+      <w:r>
+        <w:rPr>
+          <w:i/>
+        </w:rPr>
+        <w:t xml:space="preserve">accommodation process</w:t>
+      </w:r>
+      <w:r>
+        <w:t xml:space="preserve"> </w:t>
+      </w:r>
+      <w:r>
+        <w:t xml:space="preserve">as adjusting personal preferences to situational constraints</w:t>
+      </w:r>
+      <w:r>
+        <w:t xml:space="preserve"> </w:t>
+      </w:r>
+      <w:r>
+        <w:t xml:space="preserve">(Brandtstädter &amp; Renner, 1990)</w:t>
+      </w:r>
+      <w:r>
+        <w:t xml:space="preserve">. According to this model, individuals strive to achieve a subjectively favorable balance of gains and losses across the life span</w:t>
+      </w:r>
+      <w:r>
+        <w:t xml:space="preserve"> </w:t>
+      </w:r>
+      <w:r>
+        <w:t xml:space="preserve">(Brandtstädter, 1989)</w:t>
+      </w:r>
+      <w:r>
+        <w:t xml:space="preserve">.This balance reflects the equilibration process discussed by Piaget</w:t>
+      </w:r>
+      <w:r>
+        <w:t xml:space="preserve"> </w:t>
+      </w:r>
+      <w:r>
+        <w:t xml:space="preserve">(1970)</w:t>
+      </w:r>
+      <w:r>
+        <w:t xml:space="preserve">.</w:t>
+      </w:r>
+    </w:p>
+    <w:p>
+      <w:pPr>
+        <w:pStyle w:val="Heading2"/>
+      </w:pPr>
+      <w:bookmarkStart w:id="27" w:name="Xec2b03ead640c7f568ae5d1d3ba3f3ad298f543"/>
+      <w:r>
+        <w:t xml:space="preserve">Selection, Optimization, and Compensation model</w:t>
+      </w:r>
+      <w:bookmarkEnd w:id="27"/>
+    </w:p>
+    <w:p>
+      <w:pPr>
+        <w:pStyle w:val="FirstParagraph"/>
+      </w:pPr>
+      <w:r>
+        <w:t xml:space="preserve">The third framework was described by Baltes and Baltes</w:t>
+      </w:r>
+      <w:r>
+        <w:t xml:space="preserve"> </w:t>
+      </w:r>
+      <w:r>
+        <w:t xml:space="preserve">(1990)</w:t>
+      </w:r>
+      <w:r>
+        <w:t xml:space="preserve"> </w:t>
+      </w:r>
+      <w:r>
+        <w:t xml:space="preserve">as a theory of life-span development through the Selection and Optimization with Compensation Model (SOC). The SOC model was initially theorized to describe a universal life management strategy for successful aging and has been adapted to focus on specific contexts, including the workplace</w:t>
+      </w:r>
+      <w:r>
+        <w:t xml:space="preserve"> </w:t>
+      </w:r>
+      <w:r>
+        <w:t xml:space="preserve">(Baltes &amp; Dickson, 2001; Wiese et al., 2000)</w:t>
+      </w:r>
+      <w:r>
+        <w:t xml:space="preserve">, and child and adolescent development</w:t>
+      </w:r>
+      <w:r>
+        <w:t xml:space="preserve"> </w:t>
+      </w:r>
+      <w:r>
+        <w:t xml:space="preserve">(Gestsdóttir &amp; Lerner, 2007; Lerner et al., 2001)</w:t>
+      </w:r>
+      <w:r>
+        <w:t xml:space="preserve">. The SOC model is comprised of three processes of developmental regulation.</w:t>
+      </w:r>
+      <w:r>
+        <w:t xml:space="preserve"> </w:t>
+      </w:r>
+      <w:r>
+        <w:rPr>
+          <w:i/>
+        </w:rPr>
+        <w:t xml:space="preserve">Selection</w:t>
+      </w:r>
+      <w:r>
+        <w:t xml:space="preserve"> </w:t>
+      </w:r>
+      <w:r>
+        <w:t xml:space="preserve">refers to setting goals and encompasses the specification of goals, establishing a hierarchy of goals, and a commitment toward goals. A subset of selection is</w:t>
+      </w:r>
+      <w:r>
+        <w:t xml:space="preserve"> </w:t>
+      </w:r>
+      <w:r>
+        <w:rPr>
+          <w:i/>
+        </w:rPr>
+        <w:t xml:space="preserve">loss-based selection</w:t>
+      </w:r>
+      <w:r>
+        <w:t xml:space="preserve">, that is, adjusting goals as one ages and resources are no longer available to achieve established goals (such as health)</w:t>
+      </w:r>
+      <w:r>
+        <w:t xml:space="preserve"> </w:t>
+      </w:r>
+      <w:r>
+        <w:t xml:space="preserve">(Freund &amp; Baltes, 2002)</w:t>
+      </w:r>
+      <w:r>
+        <w:t xml:space="preserve">.</w:t>
+      </w:r>
+      <w:r>
+        <w:t xml:space="preserve"> </w:t>
+      </w:r>
+      <w:r>
+        <w:rPr>
+          <w:i/>
+        </w:rPr>
+        <w:t xml:space="preserve">Optimization</w:t>
+      </w:r>
+      <w:r>
+        <w:t xml:space="preserve"> </w:t>
+      </w:r>
+      <w:r>
+        <w:t xml:space="preserve">refers to the acquisition and investment of goal-related means and encompasses focus, persistence, resource allocation, modeling others, and acquiring new skills, such as executive functioning or strategic thinking</w:t>
+      </w:r>
+      <w:r>
+        <w:t xml:space="preserve"> </w:t>
+      </w:r>
+      <w:r>
+        <w:t xml:space="preserve">(Freund &amp; Baltes, 2002; Lerner, 2018)</w:t>
+      </w:r>
+      <w:r>
+        <w:t xml:space="preserve">.</w:t>
+      </w:r>
+      <w:r>
+        <w:t xml:space="preserve"> </w:t>
+      </w:r>
+      <w:r>
+        <w:rPr>
+          <w:i/>
+        </w:rPr>
+        <w:t xml:space="preserve">Compensation</w:t>
+      </w:r>
+      <w:r>
+        <w:t xml:space="preserve"> </w:t>
+      </w:r>
+      <w:r>
+        <w:t xml:space="preserve">refers to acquiring alternative means to achieve goals and encompasses substitution of means, enlisting the help of others, activation of unused skills or acquiring new skills, and changes in the allocation of resources</w:t>
+      </w:r>
+      <w:r>
+        <w:t xml:space="preserve"> </w:t>
+      </w:r>
+      <w:r>
+        <w:t xml:space="preserve">(Freund &amp; Baltes, 2002)</w:t>
+      </w:r>
+      <w:r>
+        <w:t xml:space="preserve">.</w:t>
+      </w:r>
+    </w:p>
+    <w:p>
+      <w:pPr>
         <w:pStyle w:val="BodyText"/>
       </w:pPr>
       <w:r>
-        <w:t xml:space="preserve">The motivational theory of life-span development builds upon the life-span theory of control and the action phase model of developmental regulation to address the control processes involved in goal engagement and goal disengagement</w:t>
-      </w:r>
-      <w:r>
-        <w:t xml:space="preserve"> </w:t>
-      </w:r>
-      <w:r>
-        <w:t xml:space="preserve">(Heckhausen et al., 2010; Heckhausen &amp; Schulz, 1995)</w:t>
-      </w:r>
-      <w:r>
-        <w:t xml:space="preserve">. The theory posits two forms of control that exist in goal-directed self-regulation. The primary control process describes the extent to which the individual realizes control over his or her context</w:t>
-      </w:r>
-      <w:r>
-        <w:t xml:space="preserve"> </w:t>
-      </w:r>
-      <w:r>
-        <w:t xml:space="preserve">(Heckhausen et al., 2010)</w:t>
-      </w:r>
-      <w:r>
-        <w:t xml:space="preserve">. In other words, primary control is the process wherein individuals change the context to bring the context in line with the individual’s goals</w:t>
-      </w:r>
-      <w:r>
-        <w:t xml:space="preserve"> </w:t>
-      </w:r>
-      <w:r>
-        <w:t xml:space="preserve">(Rothbaum et al., 1982)</w:t>
-      </w:r>
-      <w:r>
-        <w:t xml:space="preserve">. This process is an assimilation one</w:t>
-      </w:r>
-      <w:r>
-        <w:t xml:space="preserve"> </w:t>
-      </w:r>
-      <w:r>
-        <w:t xml:space="preserve">(Brandtstädter, 1998, 2006; Piaget, 1970)</w:t>
-      </w:r>
-      <w:r>
-        <w:t xml:space="preserve">. Secondary control is the process by which individuals change themselves to bring themselves in line with the context. This process reflect accomodation</w:t>
-      </w:r>
-      <w:r>
-        <w:t xml:space="preserve"> </w:t>
-      </w:r>
-      <w:r>
-        <w:t xml:space="preserve">(Brandtstädter, 1998, 2006; Piaget, 1970)</w:t>
-      </w:r>
-      <w:r>
-        <w:t xml:space="preserve">. Overall, the model describes an individual’s motivational system to maximize primary control across life domains</w:t>
-      </w:r>
-      <w:r>
-        <w:t xml:space="preserve"> </w:t>
-      </w:r>
-      <w:r>
-        <w:t xml:space="preserve">(Heckhausen et al., 2010)</w:t>
-      </w:r>
-      <w:r>
-        <w:t xml:space="preserve"> </w:t>
-      </w:r>
-      <w:r>
-        <w:t xml:space="preserve">through a sequential process of goal selection, goal engagement, and goal disengagement.</w:t>
+        <w:t xml:space="preserve">These three models have significant overlap theoretically</w:t>
+      </w:r>
+      <w:r>
+        <w:t xml:space="preserve"> </w:t>
+      </w:r>
+      <w:r>
+        <w:t xml:space="preserve">(Haase et al., 2013)</w:t>
+      </w:r>
+      <w:r>
+        <w:t xml:space="preserve"> </w:t>
+      </w:r>
+      <w:r>
+        <w:t xml:space="preserve">and generally describe two similar processes. Each of the three models describes a process wherein an individual exerts control or influence over the context to achieve a goal. Heckhausen</w:t>
+      </w:r>
+      <w:r>
+        <w:t xml:space="preserve"> </w:t>
+      </w:r>
+      <w:r>
+        <w:t xml:space="preserve">(2010)</w:t>
+      </w:r>
+      <w:r>
+        <w:t xml:space="preserve"> </w:t>
+      </w:r>
+      <w:r>
+        <w:t xml:space="preserve">describes this process as primary control, Brandstadter</w:t>
+      </w:r>
+      <w:r>
+        <w:t xml:space="preserve"> </w:t>
+      </w:r>
+      <w:r>
+        <w:t xml:space="preserve">(1990)</w:t>
+      </w:r>
+      <w:r>
+        <w:t xml:space="preserve"> </w:t>
+      </w:r>
+      <w:r>
+        <w:t xml:space="preserve">describes this as assimilation, and Baltes</w:t>
+      </w:r>
+      <w:r>
+        <w:t xml:space="preserve"> </w:t>
+      </w:r>
+      <w:r>
+        <w:t xml:space="preserve">(1990)</w:t>
+      </w:r>
+      <w:r>
+        <w:t xml:space="preserve"> </w:t>
+      </w:r>
+      <w:r>
+        <w:t xml:space="preserve">describes this as Selection, Optimization, and, Compensation. Each of the three models also describes a process wherein an individual must adapt to contextual constraints by adjusting goals. As these are all life-span development theories, initially created to describe positive adaptation as an individual ages, contextual constraints within this literature generally refer to the loss of capabilities later in life. Heckhausen</w:t>
+      </w:r>
+      <w:r>
+        <w:t xml:space="preserve"> </w:t>
+      </w:r>
+      <w:r>
+        <w:t xml:space="preserve">(2010)</w:t>
+      </w:r>
+      <w:r>
+        <w:t xml:space="preserve"> </w:t>
+      </w:r>
+      <w:r>
+        <w:t xml:space="preserve">describes this process as secondary control, Brandstadter</w:t>
+      </w:r>
+      <w:r>
+        <w:t xml:space="preserve"> </w:t>
+      </w:r>
+      <w:r>
+        <w:t xml:space="preserve">(1990)</w:t>
+      </w:r>
+      <w:r>
+        <w:t xml:space="preserve"> </w:t>
+      </w:r>
+      <w:r>
+        <w:t xml:space="preserve">describes this as accommodation, and Baltes</w:t>
+      </w:r>
+      <w:r>
+        <w:t xml:space="preserve"> </w:t>
+      </w:r>
+      <w:r>
+        <w:t xml:space="preserve">(1990)</w:t>
+      </w:r>
+      <w:r>
+        <w:t xml:space="preserve"> </w:t>
+      </w:r>
+      <w:r>
+        <w:t xml:space="preserve">describes this as loss based selection.</w:t>
       </w:r>
     </w:p>
     <w:p>
@@ -492,43 +895,79 @@
         <w:pStyle w:val="BodyText"/>
       </w:pPr>
       <w:r>
-        <w:t xml:space="preserve">The second theory of intentional self-regulation is commonly referred to as the tenacious goal pursuit and flexible goal adjustment (TENFLEX) model</w:t>
-      </w:r>
-      <w:r>
-        <w:t xml:space="preserve"> </w:t>
-      </w:r>
-      <w:r>
-        <w:t xml:space="preserve">(Brandtstädter, 1998, 2006; Brandtstädter &amp; Renner, 1990)</w:t>
-      </w:r>
-      <w:r>
-        <w:t xml:space="preserve">. The TENFLEX model describes the assimilation process (similar to primary control) as the individual transforming the circumstances to align with personal preferences and the accommodation process (similar to secondary control) as adjusting personal preferences to situational constraints</w:t>
-      </w:r>
-      <w:r>
-        <w:t xml:space="preserve"> </w:t>
-      </w:r>
-      <w:r>
-        <w:t xml:space="preserve">(Brandtstädter &amp; Renner, 1990)</w:t>
-      </w:r>
-      <w:r>
-        <w:t xml:space="preserve">. According to this model, individuals strive to achieve a subjectively favorable balance of gains and losses across the life span</w:t>
-      </w:r>
-      <w:r>
-        <w:t xml:space="preserve"> </w:t>
-      </w:r>
-      <w:r>
-        <w:t xml:space="preserve">(Brandtstädter, 1989)</w:t>
-      </w:r>
-      <w:r>
-        <w:t xml:space="preserve">.This balance reflects the equilibration process discussed by Piaget</w:t>
-      </w:r>
-      <w:r>
-        <w:t xml:space="preserve"> </w:t>
-      </w:r>
-      <w:r>
-        <w:t xml:space="preserve">(1970)</w:t>
-      </w:r>
-      <w:r>
-        <w:t xml:space="preserve">.</w:t>
+        <w:t xml:space="preserve">All three of the action-theory models have been applied toward adult development contexts. However, only the SOC model (minus loss based selection) has been empirically associated with positive outcomes in child, adolescent, and adult development contexts</w:t>
+      </w:r>
+      <w:r>
+        <w:t xml:space="preserve"> </w:t>
+      </w:r>
+      <w:r>
+        <w:t xml:space="preserve">(Gestsdóttir &amp; Lerner, 2007; Lerner et al., 2001, 2002; Wiese et al., 2000)</w:t>
+      </w:r>
+      <w:r>
+        <w:t xml:space="preserve">. In the leadership context, the SOC model may be more useful as the assimilation, and secondary control processes emphasized in the other models, fall short of describing the need for leaders to adapt approaches toward accomplishing established goals and instead focus more specifically on loss-based selection processes or mental processes of acceptance when goals are not achieved. In particular, the military leadership context does not support a leader that fails to accomplish a mission and develops an attitude of</w:t>
+      </w:r>
+      <w:r>
+        <w:t xml:space="preserve"> </w:t>
+      </w:r>
+      <w:r>
+        <w:t xml:space="preserve">“</w:t>
+      </w:r>
+      <w:r>
+        <w:t xml:space="preserve">it really wasn’t worth it anyway,</w:t>
+      </w:r>
+      <w:r>
+        <w:t xml:space="preserve">”</w:t>
+      </w:r>
+      <w:r>
+        <w:t xml:space="preserve"> </w:t>
+      </w:r>
+      <w:r>
+        <w:t xml:space="preserve">which might be a stance taken when using accommodating processes (secondary control or flexible goal adjustment). The SOC model places more nuanced emphasis on the assimilation process by differentiating it into three sub-processes.</w:t>
+      </w:r>
+    </w:p>
+    <w:p>
+      <w:pPr>
+        <w:pStyle w:val="Heading2"/>
+      </w:pPr>
+      <w:bookmarkStart w:id="28" w:name="military-decision-making-process"/>
+      <w:r>
+        <w:t xml:space="preserve">Military decision-making process</w:t>
+      </w:r>
+      <w:bookmarkEnd w:id="28"/>
+    </w:p>
+    <w:p>
+      <w:pPr>
+        <w:pStyle w:val="FirstParagraph"/>
+      </w:pPr>
+      <w:r>
+        <w:t xml:space="preserve">The SOC model also mirrors much of the U.S. Army’s military decision-making process (MDMP). Upon receipt of a mission/goal, the MDMP is meant to objectively weigh and assess different courses of action based on mathematically-based decision criteria to optimize available resources in the accomplishment of the stated mission/goal. Once a plan is established, a process of</w:t>
+      </w:r>
+      <w:r>
+        <w:t xml:space="preserve"> </w:t>
+      </w:r>
+      <w:r>
+        <w:t xml:space="preserve">‘</w:t>
+      </w:r>
+      <w:r>
+        <w:t xml:space="preserve">contingency</w:t>
+      </w:r>
+      <w:r>
+        <w:t xml:space="preserve">’</w:t>
+      </w:r>
+      <w:r>
+        <w:t xml:space="preserve"> </w:t>
+      </w:r>
+      <w:r>
+        <w:t xml:space="preserve">planning is conducted to determine alternate approaches toward goal accomplishment if resources become unavailable</w:t>
+      </w:r>
+      <w:r>
+        <w:t xml:space="preserve"> </w:t>
+      </w:r>
+      <w:r>
+        <w:t xml:space="preserve">(CALL, 2015)</w:t>
+      </w:r>
+      <w:r>
+        <w:t xml:space="preserve">. This process of goal-based planning, the optimization of resources, and compensation of available means follow the SOC framework.</w:t>
       </w:r>
     </w:p>
     <w:p>
@@ -536,291 +975,7 @@
         <w:pStyle w:val="BodyText"/>
       </w:pPr>
       <w:r>
-        <w:t xml:space="preserve">The third framework was described by Baltes and Baltes</w:t>
-      </w:r>
-      <w:r>
-        <w:t xml:space="preserve"> </w:t>
-      </w:r>
-      <w:r>
-        <w:t xml:space="preserve">(1990)</w:t>
-      </w:r>
-      <w:r>
-        <w:t xml:space="preserve"> </w:t>
-      </w:r>
-      <w:r>
-        <w:t xml:space="preserve">and involved a theory of life-span development through the Selection and Optimization with Compensation Model (SOC). The SOC model was initially theorized to describe a universal life management strategy for successful aging and has been adapted to focus on specific contexts, including the workplace</w:t>
-      </w:r>
-      <w:r>
-        <w:t xml:space="preserve"> </w:t>
-      </w:r>
-      <w:r>
-        <w:t xml:space="preserve">(Baltes &amp; Dickson, 2001; Wiese et al., 2000)</w:t>
-      </w:r>
-      <w:r>
-        <w:t xml:space="preserve">, and child and adolescent development</w:t>
-      </w:r>
-      <w:r>
-        <w:t xml:space="preserve"> </w:t>
-      </w:r>
-      <w:r>
-        <w:t xml:space="preserve">(Gestsdóttir &amp; Lerner, 2007; Lerner et al., 2001)</w:t>
-      </w:r>
-      <w:r>
-        <w:t xml:space="preserve">. The SOC model is comprised of three processes of developmental regulation.</w:t>
-      </w:r>
-      <w:r>
-        <w:t xml:space="preserve"> </w:t>
-      </w:r>
-      <w:r>
-        <w:rPr>
-          <w:i/>
-        </w:rPr>
-        <w:t xml:space="preserve">Selection</w:t>
-      </w:r>
-      <w:r>
-        <w:t xml:space="preserve"> </w:t>
-      </w:r>
-      <w:r>
-        <w:t xml:space="preserve">refers to setting goals and encompasses the specification of goals, establishing a hierarchy of goals, and a commitment toward goals. A subset of selection is</w:t>
-      </w:r>
-      <w:r>
-        <w:t xml:space="preserve"> </w:t>
-      </w:r>
-      <w:r>
-        <w:rPr>
-          <w:i/>
-        </w:rPr>
-        <w:t xml:space="preserve">loss-based selection</w:t>
-      </w:r>
-      <w:r>
-        <w:t xml:space="preserve">, that is, adjusting goals as one ages and resources are no longer available to achieve established goals (such as health)</w:t>
-      </w:r>
-      <w:r>
-        <w:t xml:space="preserve"> </w:t>
-      </w:r>
-      <w:r>
-        <w:t xml:space="preserve">(Freund &amp; Baltes, 2002)</w:t>
-      </w:r>
-      <w:r>
-        <w:t xml:space="preserve">.</w:t>
-      </w:r>
-      <w:r>
-        <w:t xml:space="preserve"> </w:t>
-      </w:r>
-      <w:r>
-        <w:rPr>
-          <w:i/>
-        </w:rPr>
-        <w:t xml:space="preserve">Optimization</w:t>
-      </w:r>
-      <w:r>
-        <w:t xml:space="preserve"> </w:t>
-      </w:r>
-      <w:r>
-        <w:t xml:space="preserve">refers to the acquisition and investment of goal-related means and encompasses focus, persistence, resource allocation, modeling others, and acquiring new skills, such as executive functioning or strategic thinking</w:t>
-      </w:r>
-      <w:r>
-        <w:t xml:space="preserve"> </w:t>
-      </w:r>
-      <w:r>
-        <w:t xml:space="preserve">(Freund &amp; Baltes, 2002; Lerner, 2018)</w:t>
-      </w:r>
-      <w:r>
-        <w:t xml:space="preserve">.</w:t>
-      </w:r>
-      <w:r>
-        <w:t xml:space="preserve"> </w:t>
-      </w:r>
-      <w:r>
-        <w:rPr>
-          <w:i/>
-        </w:rPr>
-        <w:t xml:space="preserve">Compensation</w:t>
-      </w:r>
-      <w:r>
-        <w:t xml:space="preserve"> </w:t>
-      </w:r>
-      <w:r>
-        <w:t xml:space="preserve">refers to acquiring alternative means to achieve goals and encompasses substitution of means, enlisting the help of others, activation of unused skills or acquiring new skills, and changes in allocation</w:t>
-      </w:r>
-      <w:r>
-        <w:t xml:space="preserve"> </w:t>
-      </w:r>
-      <w:r>
-        <w:t xml:space="preserve">(Freund &amp; Baltes, 2002)</w:t>
-      </w:r>
-      <w:r>
-        <w:t xml:space="preserve">.</w:t>
-      </w:r>
-    </w:p>
-    <w:p>
-      <w:pPr>
-        <w:pStyle w:val="BodyText"/>
-      </w:pPr>
-      <w:r>
-        <w:t xml:space="preserve">These three models have significant overlap theoretically</w:t>
-      </w:r>
-      <w:r>
-        <w:t xml:space="preserve"> </w:t>
-      </w:r>
-      <w:r>
-        <w:t xml:space="preserve">(Haase et al., 2013)</w:t>
-      </w:r>
-      <w:r>
-        <w:t xml:space="preserve"> </w:t>
-      </w:r>
-      <w:r>
-        <w:t xml:space="preserve">and generally describe two similar processes. Each of the three models describes a process wherein an individual exerts control or influence over the context to achieve a goal. Heckhausen</w:t>
-      </w:r>
-      <w:r>
-        <w:t xml:space="preserve"> </w:t>
-      </w:r>
-      <w:r>
-        <w:t xml:space="preserve">(2010)</w:t>
-      </w:r>
-      <w:r>
-        <w:t xml:space="preserve"> </w:t>
-      </w:r>
-      <w:r>
-        <w:t xml:space="preserve">describes this process as primary control, Brandstadter</w:t>
-      </w:r>
-      <w:r>
-        <w:t xml:space="preserve"> </w:t>
-      </w:r>
-      <w:r>
-        <w:t xml:space="preserve">(1990)</w:t>
-      </w:r>
-      <w:r>
-        <w:t xml:space="preserve"> </w:t>
-      </w:r>
-      <w:r>
-        <w:t xml:space="preserve">describes this as assimilation, and Baltes</w:t>
-      </w:r>
-      <w:r>
-        <w:t xml:space="preserve"> </w:t>
-      </w:r>
-      <w:r>
-        <w:t xml:space="preserve">(1990)</w:t>
-      </w:r>
-      <w:r>
-        <w:t xml:space="preserve"> </w:t>
-      </w:r>
-      <w:r>
-        <w:t xml:space="preserve">describes this as Selection, Optimization, and, Compensation. Each of the three models also describes a process wherein an individual must adapt to contextual constraints by adjusting goals. As these are all life-span development theories, initially created to describe positive adaptation as an individual ages, contextual constraints within this literature generally refer to the loss of capabilities later in life. Heckhausen</w:t>
-      </w:r>
-      <w:r>
-        <w:t xml:space="preserve"> </w:t>
-      </w:r>
-      <w:r>
-        <w:t xml:space="preserve">(2010)</w:t>
-      </w:r>
-      <w:r>
-        <w:t xml:space="preserve"> </w:t>
-      </w:r>
-      <w:r>
-        <w:t xml:space="preserve">describes this process as secondary control, Brandstadter</w:t>
-      </w:r>
-      <w:r>
-        <w:t xml:space="preserve"> </w:t>
-      </w:r>
-      <w:r>
-        <w:t xml:space="preserve">(1990)</w:t>
-      </w:r>
-      <w:r>
-        <w:t xml:space="preserve"> </w:t>
-      </w:r>
-      <w:r>
-        <w:t xml:space="preserve">describes this as accommodation, and Baltes</w:t>
-      </w:r>
-      <w:r>
-        <w:t xml:space="preserve"> </w:t>
-      </w:r>
-      <w:r>
-        <w:t xml:space="preserve">(1990)</w:t>
-      </w:r>
-      <w:r>
-        <w:t xml:space="preserve"> </w:t>
-      </w:r>
-      <w:r>
-        <w:t xml:space="preserve">describes this as loss based selection.</w:t>
-      </w:r>
-    </w:p>
-    <w:p>
-      <w:pPr>
-        <w:pStyle w:val="BodyText"/>
-      </w:pPr>
-      <w:r>
-        <w:t xml:space="preserve">All three of the action-theory models have been applied toward adult development contexts. However, only the SOC model (minus loss based selection) has been empirically associated with positive outcomes in child, adolescent, and adult development contexts</w:t>
-      </w:r>
-      <w:r>
-        <w:t xml:space="preserve"> </w:t>
-      </w:r>
-      <w:r>
-        <w:t xml:space="preserve">(Gestsdóttir &amp; Lerner, 2007; Lerner et al., 2002, 2001; Wiese et al., 2000)</w:t>
-      </w:r>
-      <w:r>
-        <w:t xml:space="preserve">. In the leadership context, the SOC model may be more useful as the assimilation, and secondary control processes fall short of describing the need for leaders to adapt approaches toward accomplishing established goals and instead focus more specifically on loss-based selection processes or mental processes of acceptance when goals are not achieved. In particular, the military leadership context does not support a leader that fails to accomplish a mission and develops an attitude of</w:t>
-      </w:r>
-      <w:r>
-        <w:t xml:space="preserve"> </w:t>
-      </w:r>
-      <w:r>
-        <w:t xml:space="preserve">“</w:t>
-      </w:r>
-      <w:r>
-        <w:t xml:space="preserve">it really wasn’t worth it anyway,</w:t>
-      </w:r>
-      <w:r>
-        <w:t xml:space="preserve">”</w:t>
-      </w:r>
-      <w:r>
-        <w:t xml:space="preserve"> </w:t>
-      </w:r>
-      <w:r>
-        <w:t xml:space="preserve">which might be a stance taken when using accommodating processes (secondary control or flexible goal adjustment).</w:t>
-      </w:r>
-    </w:p>
-    <w:p>
-      <w:pPr>
-        <w:pStyle w:val="BodyText"/>
-      </w:pPr>
-      <w:r>
-        <w:t xml:space="preserve">The SOC model also mirrors much of the U.S. Army’s military decision-making process (MDMP). Upon receipt of a mission/goal, the MDMP is meant to objectively weigh and assess different courses of action based on mathematically-based decision criteria to optimize available resources in the accomplishment of the stated mission/goal. Once a plan is established, a process of</w:t>
-      </w:r>
-      <w:r>
-        <w:t xml:space="preserve"> </w:t>
-      </w:r>
-      <w:r>
-        <w:t xml:space="preserve">‘</w:t>
-      </w:r>
-      <w:r>
-        <w:t xml:space="preserve">contingency</w:t>
-      </w:r>
-      <w:r>
-        <w:t xml:space="preserve">’</w:t>
-      </w:r>
-      <w:r>
-        <w:t xml:space="preserve"> </w:t>
-      </w:r>
-      <w:r>
-        <w:t xml:space="preserve">planning is conducted to determine alternate approaches toward goal accomplishment if resources become unavailable</w:t>
-      </w:r>
-      <w:r>
-        <w:t xml:space="preserve"> </w:t>
-      </w:r>
-      <w:r>
-        <w:t xml:space="preserve">(CALL, 2015)</w:t>
-      </w:r>
-      <w:r>
-        <w:t xml:space="preserve">. This process of goal selection, the optimization of resources, and planning for the compensation of available means follow the general SOC framework of goal-directed behavior.</w:t>
-      </w:r>
-    </w:p>
-    <w:p>
-      <w:pPr>
-        <w:pStyle w:val="BodyText"/>
-      </w:pPr>
-      <w:r>
-        <w:t xml:space="preserve">Both the SOC model and the MDMP are objective models and do not quantify the probabilistic nature of goal-directed decisions in a context where full information is not available. In reality, goal-directed decisions and behaviors are employed in both times of certainty and uncertainty. Uncertainty implies that there is only a probability less than 100% certainty of achieving a goal. The less information available when establishing a goal and plan of action, the less likely it will be guaranteed that the stated outcome will be achieved. A level of uncertainty underlies every decision that is made in naturalistic settings, as a person does not act in a vacuum but instead acts in an everchanging person</w:t>
+        <w:t xml:space="preserve">Neither the SOC model nor the MDMP quantify the probabilistic nature of goal-directed decisions in a context where full information is not available. In reality, goal-directed decisions and behaviors are employed in both times of certainty and uncertainty. Uncertainty implies that there is only a probability less than 100% certainty of achieving a goal. The less information available when establishing a goal and plan of action, the less likely it will be guaranteed that the stated outcome will be achieved. A level of uncertainty underlies every decision that is made in naturalistic settings, as a person does not act in a vacuum but instead acts in an everchanging person</w:t>
       </w:r>
       <w:r>
         <w:t xml:space="preserve"> </w:t>
@@ -841,18 +996,28 @@
       <w:pPr>
         <w:pStyle w:val="Heading1"/>
       </w:pPr>
-      <w:bookmarkStart w:id="25" w:name="decision-making"/>
+      <w:bookmarkStart w:id="29" w:name="decision-making"/>
       <w:r>
         <w:t xml:space="preserve">Decision Making</w:t>
       </w:r>
-      <w:bookmarkEnd w:id="25"/>
+      <w:bookmarkEnd w:id="29"/>
+    </w:p>
+    <w:p>
+      <w:pPr>
+        <w:pStyle w:val="Heading2"/>
+      </w:pPr>
+      <w:bookmarkStart w:id="30" w:name="classical-decision-making-model"/>
+      <w:r>
+        <w:t xml:space="preserve">Classical decision-making model</w:t>
+      </w:r>
+      <w:bookmarkEnd w:id="30"/>
     </w:p>
     <w:p>
       <w:pPr>
         <w:pStyle w:val="FirstParagraph"/>
       </w:pPr>
       <w:r>
-        <w:t xml:space="preserve">Advances in decision-making research may provide insight into uncertainty and intentional self-regulation. The early models of decision-making, referred to as classical decision-making, involved a deliberate process that required thorough information to choose the best option between all available alternatives but followed a formal, context-free process</w:t>
+        <w:t xml:space="preserve">Advances in decision-making research may provide insight into uncertainty and intentional self-regulation. The early models of decision-making, referred to as classical decision-making, described a deliberate process that required thorough information to choose the best option between all available alternatives and followed a formal, context-free process</w:t>
       </w:r>
       <w:r>
         <w:t xml:space="preserve"> </w:t>
@@ -861,7 +1026,52 @@
         <w:t xml:space="preserve">(Lipshitz et al., 2001)</w:t>
       </w:r>
       <w:r>
-        <w:t xml:space="preserve">. MDMP is a concrete example of classical decision-making. When synchronizing hundreds of resources on a battlefield, MDMP does provide a formal integration and alignment towards common objectives. By following MDMP, leaders essentially remove their subjective (experienced based) knowledge from the process to conform to the formal process. Practically, however, aspects of this model are often ignored in favor of the commander’s directed courses of action. The decision-making researchers would refer to this subjective, experience-based approach as a naturalistic decision-making process.</w:t>
+        <w:t xml:space="preserve">. MDMP is a concrete example of classical decision-making. When synchronizing hundreds of resources on a battlefield, MDMP does provide a formal integration and alignment towards common objectives. By following MDMP, leaders essentially remove their experience-based knowledge from the process to conform to the formal process. Practically, however, aspects of this model are often ignored in favor of the commander’s directed courses of action. The decision-making researchers would refer to this experience-based approach as a naturalistic decision-making process.</w:t>
+      </w:r>
+    </w:p>
+    <w:p>
+      <w:pPr>
+        <w:pStyle w:val="Heading2"/>
+      </w:pPr>
+      <w:bookmarkStart w:id="31" w:name="naturalistic-decision-making-model"/>
+      <w:r>
+        <w:t xml:space="preserve">Naturalistic decision-making model</w:t>
+      </w:r>
+      <w:bookmarkEnd w:id="31"/>
+    </w:p>
+    <w:p>
+      <w:pPr>
+        <w:pStyle w:val="FirstParagraph"/>
+      </w:pPr>
+      <w:r>
+        <w:t xml:space="preserve">During the 1990s, naturalistic decision-making grew in prominence to capture how contexts influenced decision-making</w:t>
+      </w:r>
+      <w:r>
+        <w:t xml:space="preserve"> </w:t>
+      </w:r>
+      <w:r>
+        <w:t xml:space="preserve">(Orasanu &amp; Connolly, 1993)</w:t>
+      </w:r>
+      <w:r>
+        <w:t xml:space="preserve">. The naturalistic decision-making model eventually shifted focus from the context in which decisions are made to the way people use their experience to make decisions</w:t>
+      </w:r>
+      <w:r>
+        <w:t xml:space="preserve"> </w:t>
+      </w:r>
+      <w:r>
+        <w:t xml:space="preserve">(Zsambok &amp; Klein, 2014)</w:t>
+      </w:r>
+      <w:r>
+        <w:t xml:space="preserve">. The shift in focus toward the individual modeled decision-making as matching a decision to the context, and not merely making a context-free choice</w:t>
+      </w:r>
+      <w:r>
+        <w:t xml:space="preserve"> </w:t>
+      </w:r>
+      <w:r>
+        <w:t xml:space="preserve">(Lipshitz et al., 2001)</w:t>
+      </w:r>
+      <w:r>
+        <w:t xml:space="preserve">.</w:t>
       </w:r>
     </w:p>
     <w:p>
@@ -869,25 +1079,7 @@
         <w:pStyle w:val="BodyText"/>
       </w:pPr>
       <w:r>
-        <w:t xml:space="preserve">During the 1990s, naturalistic decision-making grew in prominence to capture how contexts influenced decision-making</w:t>
-      </w:r>
-      <w:r>
-        <w:t xml:space="preserve"> </w:t>
-      </w:r>
-      <w:r>
-        <w:t xml:space="preserve">(Orasanu &amp; Connolly, 1993)</w:t>
-      </w:r>
-      <w:r>
-        <w:t xml:space="preserve">. The naturalistic decision-making model eventually shifted focus from the context in which decisions are made to the way people use their experience to make decisions</w:t>
-      </w:r>
-      <w:r>
-        <w:t xml:space="preserve"> </w:t>
-      </w:r>
-      <w:r>
-        <w:t xml:space="preserve">(Zsambok &amp; Klein, 2014)</w:t>
-      </w:r>
-      <w:r>
-        <w:t xml:space="preserve">. The shift in focus toward the individual, modeled decision-making as matching a decision to the context, and not merely making a context-free choice</w:t>
+        <w:t xml:space="preserve">In naturalistic decision-making research, risk is associated with uncertainty and error. The more uncertainty that exists when making decisions, the higher the probability of making an error, and the higher risk that is involved. Numerous coping strategies exist to reduce uncertainty; however, the more context-specific experience a decision-maker has, the more ability they have to anticipate problems ahead of time and to judge when to continue with a specific plan, or prudently adjust the plan based on their previous experiences</w:t>
       </w:r>
       <w:r>
         <w:t xml:space="preserve"> </w:t>
@@ -896,30 +1088,271 @@
         <w:t xml:space="preserve">(Lipshitz et al., 2001)</w:t>
       </w:r>
       <w:r>
+        <w:t xml:space="preserve">. The naturalistic decision-making research literature suggests that experience plays a crucial role in goal-directed decisions under risky/uncertain contexts, and may inform how individuals decide on long-term goals and resource allocation, which are abundant in uncertainty</w:t>
+      </w:r>
+      <w:r>
+        <w:t xml:space="preserve"> </w:t>
+      </w:r>
+      <w:r>
+        <w:t xml:space="preserve">(Klein, 2008; Zsambok &amp; Klein, 2014)</w:t>
+      </w:r>
+      <w:r>
         <w:t xml:space="preserve">.</w:t>
       </w:r>
     </w:p>
     <w:p>
       <w:pPr>
+        <w:pStyle w:val="Heading2"/>
+      </w:pPr>
+      <w:bookmarkStart w:id="32" w:name="X64d2dd8cdd25dd597269c2eda0f5d81434a13ba"/>
+      <w:r>
+        <w:t xml:space="preserve">Intensional self-regulation and decision-making</w:t>
+      </w:r>
+      <w:bookmarkEnd w:id="32"/>
+    </w:p>
+    <w:p>
+      <w:pPr>
+        <w:pStyle w:val="FirstParagraph"/>
+      </w:pPr>
+      <w:r>
+        <w:t xml:space="preserve">As a developmental construct, intentional self-regulation provides a universal process that informs a person’s goal-directed behavior throughout their life span. However, the specificity principle suggests that developmental scientists should consider that specific people make specific decisions about specific goals in specific contexts for specific reasons</w:t>
+      </w:r>
+      <w:r>
+        <w:t xml:space="preserve"> </w:t>
+      </w:r>
+      <w:r>
+        <w:t xml:space="preserve">(Bornstein, 2017, 2019)</w:t>
+      </w:r>
+      <w:r>
+        <w:t xml:space="preserve">. The current SOC model represents a more</w:t>
+      </w:r>
+      <w:r>
+        <w:t xml:space="preserve"> </w:t>
+      </w:r>
+      <w:r>
+        <w:rPr>
+          <w:i/>
+        </w:rPr>
+        <w:t xml:space="preserve">classical</w:t>
+      </w:r>
+      <w:r>
+        <w:t xml:space="preserve"> </w:t>
+      </w:r>
+      <w:r>
+        <w:t xml:space="preserve">goal-directed behavior model. However, in naturalistic settings, the universality of the SOC process does not explicitly consider how an individual assumes, mitigates, and accounts for the inherent risk of making goal-based decisions when full information is not available.</w:t>
+      </w:r>
+    </w:p>
+    <w:p>
+      <w:pPr>
         <w:pStyle w:val="BodyText"/>
       </w:pPr>
       <w:r>
-        <w:t xml:space="preserve">In naturalistic decision-making research, risk is associated with uncertainty and error. The more uncertainty that exists when making decisions, the higher the probability of making an error, and the higher risk that is involved. Numerous coping strategies exist to reduce uncertainty; however, the more context-specific experience a decision-maker has, the more ability they have to anticipate problems ahead of time and to judge when to continue with a specific plan, or prudently adjust the plan based on their previous experiences</w:t>
-      </w:r>
-      <w:r>
-        <w:t xml:space="preserve"> </w:t>
-      </w:r>
-      <w:r>
-        <w:t xml:space="preserve">(Lipshitz et al., 2001)</w:t>
-      </w:r>
-      <w:r>
-        <w:t xml:space="preserve">. The naturalistic decision-making research literature suggests that experience plays a crucial role in goal-directed decisions under risky/uncertain contexts, and may inform how individuals decide on long-term goals and resource allocation, which is abundant in uncertainty</w:t>
-      </w:r>
-      <w:r>
-        <w:t xml:space="preserve"> </w:t>
-      </w:r>
-      <w:r>
-        <w:t xml:space="preserve">(Klein, 2008; Zsambok &amp; Klein, 2014)</w:t>
+        <w:t xml:space="preserve">Consider two individuals, each with identical levels of defined and classically-assessed intentional self-regulation. Both individuals adequately select goals, optimize their resources to achieve those goals, and compensate when goal-based means are no longer available. Even with full information, it would be unlikely that both individuals would choose the same goals and align the same resources toward goal accomplishment even in the same specific context. The specificity principle and the idea of naturalistic intentional self-regulation combine to suggest that interindividual differences will be evident. These interindividual differences would be further highlighted when full information is not available. To account for this variation, developmental scientists must also consider each person’s specific history of experiences within this type of context; willingness to assume risk in goal selection, resource allocation, and compensation; and an individual’s appraisal of the uncertainty and resulting risk level.</w:t>
+      </w:r>
+    </w:p>
+    <w:p>
+      <w:pPr>
+        <w:pStyle w:val="BodyText"/>
+      </w:pPr>
+      <w:r>
+        <w:t xml:space="preserve">An individual’s intuition or</w:t>
+      </w:r>
+      <w:r>
+        <w:t xml:space="preserve"> </w:t>
+      </w:r>
+      <w:r>
+        <w:t xml:space="preserve">“</w:t>
+      </w:r>
+      <w:r>
+        <w:t xml:space="preserve">gut feeling</w:t>
+      </w:r>
+      <w:r>
+        <w:t xml:space="preserve">”</w:t>
+      </w:r>
+      <w:r>
+        <w:t xml:space="preserve"> </w:t>
+      </w:r>
+      <w:r>
+        <w:t xml:space="preserve">plays a substantial role in decisions</w:t>
+      </w:r>
+      <w:r>
+        <w:t xml:space="preserve"> </w:t>
+      </w:r>
+      <w:r>
+        <w:t xml:space="preserve">(Sadler-Smith &amp; Shefy, 2004)</w:t>
+      </w:r>
+      <w:r>
+        <w:t xml:space="preserve">. Intuition refers to the assumptions that are formed based on past experiences, successes, failures, and retrospective analysis, or more broadly, the cumulative knowledge that an individual gains as they mature. The fuzzy-trace theory literature posits that as humans develop and gain life-experience, they rely more on intuition to make decisions than on a concrete formal conscious thought process</w:t>
+      </w:r>
+      <w:r>
+        <w:t xml:space="preserve"> </w:t>
+      </w:r>
+      <w:r>
+        <w:t xml:space="preserve">(Brainerd &amp; Reyna, 1990; Reyna &amp; Brainerd, 2011)</w:t>
+      </w:r>
+      <w:r>
+        <w:t xml:space="preserve">. Intuition may help explain naturalistic decision making and frame why interindividual differences would exist in goal-directed behaviors. Intuition is especially important as developmental scientists conceptually think about ISR across the life-span.</w:t>
+      </w:r>
+    </w:p>
+    <w:p>
+      <w:pPr>
+        <w:pStyle w:val="BodyText"/>
+      </w:pPr>
+      <w:r>
+        <w:t xml:space="preserve">An individual’s intentional self-regulation is critical to navigating successful coactions with their context even during times of certainty, such as conducting daily or weekly chores, and perhaps more importantly, during times of uncertainty, such as changing jobs, moving, economic recessions, and global pandemics. Intuition may help frame how lived experiences contribute to interindividual differences and possibly intraindividual development; however, not all uncertainty is equivalent. Thinking back to the opening of this paper, it is reasonable to consider that qualitatively different processes are employed when decision-makers face the uncertainty that cannot result in personal harm or loss of livelihood and uncertainty where behaviors could lead to harm or a person’s demise. In an</w:t>
+      </w:r>
+      <w:r>
+        <w:t xml:space="preserve"> </w:t>
+      </w:r>
+      <w:r>
+        <w:rPr>
+          <w:i/>
+        </w:rPr>
+        <w:t xml:space="preserve">in-extremis</w:t>
+      </w:r>
+      <w:r>
+        <w:t xml:space="preserve"> </w:t>
+      </w:r>
+      <w:r>
+        <w:t xml:space="preserve">context, that is when lives are on the line, risk-taking research may provide some important additional contributions to intentional self-regulation theory and how intuition may be observed in this context.</w:t>
+      </w:r>
+    </w:p>
+    <w:p>
+      <w:pPr>
+        <w:pStyle w:val="Heading1"/>
+      </w:pPr>
+      <w:bookmarkStart w:id="33" w:name="risk-taking"/>
+      <w:r>
+        <w:t xml:space="preserve">Risk-Taking</w:t>
+      </w:r>
+      <w:bookmarkEnd w:id="33"/>
+    </w:p>
+    <w:p>
+      <w:pPr>
+        <w:pStyle w:val="FirstParagraph"/>
+      </w:pPr>
+      <w:r>
+        <w:t xml:space="preserve">Risk-taking is abundantly mentioned in the neuroscience, decision making science, and risk research fields</w:t>
+      </w:r>
+      <w:r>
+        <w:t xml:space="preserve"> </w:t>
+      </w:r>
+      <w:r>
+        <w:t xml:space="preserve">(e.g., Peterman &amp; Anderson, 1999; Renn, 1998; Steinberg, 2010; Taylor-Gooby &amp; Zinn, 2006)</w:t>
+      </w:r>
+      <w:r>
+        <w:t xml:space="preserve">. A recent meta-analysis in the</w:t>
+      </w:r>
+      <w:r>
+        <w:t xml:space="preserve"> </w:t>
+      </w:r>
+      <w:r>
+        <w:rPr>
+          <w:i/>
+        </w:rPr>
+        <w:t xml:space="preserve">Journal of Risk Research</w:t>
+      </w:r>
+      <w:r>
+        <w:t xml:space="preserve"> </w:t>
+      </w:r>
+      <w:r>
+        <w:t xml:space="preserve">provides a useful description and definition for the four core concepts that exist in the current risk literature</w:t>
+      </w:r>
+      <w:r>
+        <w:t xml:space="preserve"> </w:t>
+      </w:r>
+      <w:r>
+        <w:t xml:space="preserve">(Bran &amp; Vaidis, 2019)</w:t>
+      </w:r>
+      <w:r>
+        <w:t xml:space="preserve">. The first is risk-taking propensity, which refers to the consistent tendency of a person to engage in risk-taking behaviors. The second is risk appraisal, which is the subjective assessment of riskiness. The third is risk-taking behavior, which is the behavioral actions a person takes involving risk. The final concept is risk-taking attitude, which refers to the risk preference or the extent to which a person favors risky choices</w:t>
+      </w:r>
+      <w:r>
+        <w:t xml:space="preserve"> </w:t>
+      </w:r>
+      <w:r>
+        <w:t xml:space="preserve">(Bran &amp; Vaidis, 2019)</w:t>
+      </w:r>
+      <w:r>
+        <w:t xml:space="preserve">. Research on risk-taking attitude suggests that the appeal of risky situations may relate to the management and minimization of the risk involved</w:t>
+      </w:r>
+      <w:r>
+        <w:t xml:space="preserve"> </w:t>
+      </w:r>
+      <w:r>
+        <w:t xml:space="preserve">(Paquette et al., 2009)</w:t>
+      </w:r>
+      <w:r>
+        <w:t xml:space="preserve"> </w:t>
+      </w:r>
+      <w:r>
+        <w:t xml:space="preserve">and not to the riskiness of the situation itself, as a result, this paper will focus on the first three concepts.</w:t>
+      </w:r>
+    </w:p>
+    <w:p>
+      <w:pPr>
+        <w:pStyle w:val="Heading2"/>
+      </w:pPr>
+      <w:bookmarkStart w:id="34" w:name="risk-taking-propensity"/>
+      <w:r>
+        <w:t xml:space="preserve">Risk-taking propensity</w:t>
+      </w:r>
+      <w:bookmarkEnd w:id="34"/>
+    </w:p>
+    <w:p>
+      <w:pPr>
+        <w:pStyle w:val="FirstParagraph"/>
+      </w:pPr>
+      <w:r>
+        <w:t xml:space="preserve">Empirical studies suggest both a global risk-taking propensity</w:t>
+      </w:r>
+      <w:r>
+        <w:t xml:space="preserve"> </w:t>
+      </w:r>
+      <w:r>
+        <w:t xml:space="preserve">(Duell &amp; Steinberg, 2019; Veliz et al., 2015)</w:t>
+      </w:r>
+      <w:r>
+        <w:t xml:space="preserve"> </w:t>
+      </w:r>
+      <w:r>
+        <w:t xml:space="preserve">and a more context-specific risk-taking propensity</w:t>
+      </w:r>
+      <w:r>
+        <w:t xml:space="preserve"> </w:t>
+      </w:r>
+      <w:r>
+        <w:t xml:space="preserve">(Horvath &amp; Zuckerman, 1993)</w:t>
+      </w:r>
+      <w:r>
+        <w:t xml:space="preserve"> </w:t>
+      </w:r>
+      <w:r>
+        <w:t xml:space="preserve">among individuals; this contextual specificity suggests that a person may show higher risk-taking propensity in some contexts compared to others. These findings also suggest that risk-taking may be both global (some individuals are more likely to make riskier decisions overall) and context-specific (some individuals are only more likely to make riskier decisions in specific contexts). Research also suggests that individuals have higher risk-taking propensity in high-stress environments</w:t>
+      </w:r>
+      <w:r>
+        <w:t xml:space="preserve"> </w:t>
+      </w:r>
+      <w:r>
+        <w:t xml:space="preserve">(Sicard et al., 2001)</w:t>
+      </w:r>
+      <w:r>
+        <w:t xml:space="preserve">, following violent combat experiences</w:t>
+      </w:r>
+      <w:r>
+        <w:t xml:space="preserve"> </w:t>
+      </w:r>
+      <w:r>
+        <w:t xml:space="preserve">(Killgore et al., 2008)</w:t>
+      </w:r>
+      <w:r>
+        <w:t xml:space="preserve">, and with higher levels of perceived self-efficacy</w:t>
+      </w:r>
+      <w:r>
+        <w:t xml:space="preserve"> </w:t>
+      </w:r>
+      <w:r>
+        <w:t xml:space="preserve">(Krueger &amp; Dickson, 1994)</w:t>
       </w:r>
       <w:r>
         <w:t xml:space="preserve">.</w:t>
@@ -927,303 +1360,94 @@
     </w:p>
     <w:p>
       <w:pPr>
+        <w:pStyle w:val="Heading2"/>
+      </w:pPr>
+      <w:bookmarkStart w:id="35" w:name="risk-appraisal"/>
+      <w:r>
+        <w:t xml:space="preserve">Risk appraisal</w:t>
+      </w:r>
+      <w:bookmarkEnd w:id="35"/>
+    </w:p>
+    <w:p>
+      <w:pPr>
+        <w:pStyle w:val="FirstParagraph"/>
+      </w:pPr>
+      <w:r>
+        <w:t xml:space="preserve">Risk by its nature is subjective. The same action can be considered risky for one person but safe for another depending on experience, training, personal situations, and organizational culture</w:t>
+      </w:r>
+      <w:r>
+        <w:t xml:space="preserve"> </w:t>
+      </w:r>
+      <w:r>
+        <w:t xml:space="preserve">(Bran &amp; Vaidis, 2019; Bye &amp; Lamvik, 2007)</w:t>
+      </w:r>
+      <w:r>
+        <w:t xml:space="preserve">. Skydiving is an excellent example of this subjectivity. If experienced skydivers perceived the same level of risk in this hobby as someone that has never stepped out of an aircraft while it was in flight, skydivers would be less likely (maybe unwilling) to conduct this activity</w:t>
+      </w:r>
+      <w:r>
+        <w:t xml:space="preserve"> </w:t>
+      </w:r>
+      <w:r>
+        <w:t xml:space="preserve">(Bran &amp; Vaidis, 2019)</w:t>
+      </w:r>
+      <w:r>
+        <w:t xml:space="preserve">. However, the years of training and experience may influence the risk appraisal of the skydivers. Risk appraisal may be an important aspect to consider when thinking about how previous experiences influence an individual’s intentional self-regulation.</w:t>
+      </w:r>
+    </w:p>
+    <w:p>
+      <w:pPr>
+        <w:pStyle w:val="Heading2"/>
+      </w:pPr>
+      <w:bookmarkStart w:id="36" w:name="risk-taking-behavior"/>
+      <w:r>
+        <w:t xml:space="preserve">Risk-taking behavior</w:t>
+      </w:r>
+      <w:bookmarkEnd w:id="36"/>
+    </w:p>
+    <w:p>
+      <w:pPr>
+        <w:pStyle w:val="FirstParagraph"/>
+      </w:pPr>
+      <w:r>
+        <w:t xml:space="preserve">Risk-taking behaviors are most certainly grounded in culture and can be influenced by the context</w:t>
+      </w:r>
+      <w:r>
+        <w:t xml:space="preserve"> </w:t>
+      </w:r>
+      <w:r>
+        <w:t xml:space="preserve">(Crenshaw &amp; Yoder-Wise, 2013)</w:t>
+      </w:r>
+      <w:r>
+        <w:t xml:space="preserve">. For example, in organizations that reward bravery and risk-taking, such as the military and fire fighters, leaders who are willing to expose themselves to potentially life-threatening situations are seen as more effective</w:t>
+      </w:r>
+      <w:r>
+        <w:t xml:space="preserve"> </w:t>
+      </w:r>
+      <w:r>
+        <w:t xml:space="preserve">(Frost et al., 1983)</w:t>
+      </w:r>
+      <w:r>
+        <w:t xml:space="preserve"> </w:t>
+      </w:r>
+      <w:r>
+        <w:t xml:space="preserve">and thus would have more favorable attitudes toward taking risks or making risky decisions. Evidence suggests that risk-taking behavior is a global construct. That is, increased positive or socially acceptable risk-taking behaviors are associated with increased negative or socially unacceptable risk-taking behaviors</w:t>
+      </w:r>
+      <w:r>
+        <w:t xml:space="preserve"> </w:t>
+      </w:r>
+      <w:r>
+        <w:t xml:space="preserve">(Duell &amp; Steinberg, 2019; Veliz et al., 2015)</w:t>
+      </w:r>
+      <w:r>
+        <w:t xml:space="preserve">.</w:t>
+      </w:r>
+    </w:p>
+    <w:p>
+      <w:pPr>
         <w:pStyle w:val="BodyText"/>
       </w:pPr>
       <w:r>
-        <w:t xml:space="preserve">As a developmental construct, intentional self-regulation provides a universal process that informs a person’s goal-directed behavior throughout their life span. However, the specificity principle suggests that developmental scientists should consider that specific people make specific decisions about specific goals in specific contexts for specific reasons</w:t>
-      </w:r>
-      <w:r>
-        <w:t xml:space="preserve"> </w:t>
-      </w:r>
-      <w:r>
-        <w:t xml:space="preserve">(Bornstein, 2017, 2019)</w:t>
-      </w:r>
-      <w:r>
-        <w:t xml:space="preserve">. The current SOC model represents a more</w:t>
-      </w:r>
-      <w:r>
-        <w:t xml:space="preserve"> </w:t>
-      </w:r>
-      <w:r>
-        <w:rPr>
-          <w:i/>
-        </w:rPr>
-        <w:t xml:space="preserve">classical</w:t>
-      </w:r>
-      <w:r>
-        <w:t xml:space="preserve"> </w:t>
-      </w:r>
-      <w:r>
-        <w:t xml:space="preserve">goal-directed behavior model. However, in naturalistic settings, the universality of the SOC process does not explicitly consider how an individual assumes, mitigates, and accounts for the inherent risk of making goal-based decisions when full information is not available.</w:t>
-      </w:r>
-    </w:p>
-    <w:p>
-      <w:pPr>
-        <w:pStyle w:val="BodyText"/>
-      </w:pPr>
-      <w:r>
-        <w:t xml:space="preserve">Consider two individuals, each with identical levels of defined and classically-assessed intentional self-regulation. Both individuals adequately select goals, optimize their resources to achieve those goals, and compensate when goal-based means are no longer available. Even with full information, it would be unlikely that both individuals would choose the same goals and align the same resources toward goal accomplishment even in the same specific context. The specificity principle and the idea of naturalistic intentional self-regulation combine to suggest that interindividual differences will be evident. These interindividual differences would be further highlighted when full information is not available. To account for this variation, developmental scientists must also consider each person’s specific history of experiences within this type of context; willingness to assume risk in goal selection, resource allocation, and compensation. In addition to an individual’s appraisal of the uncertainty and risk.</w:t>
-      </w:r>
-    </w:p>
-    <w:p>
-      <w:pPr>
-        <w:pStyle w:val="BodyText"/>
-      </w:pPr>
-      <w:r>
-        <w:t xml:space="preserve">An individual’s intuition or</w:t>
-      </w:r>
-      <w:r>
-        <w:t xml:space="preserve"> </w:t>
-      </w:r>
-      <w:r>
-        <w:t xml:space="preserve">“</w:t>
-      </w:r>
-      <w:r>
-        <w:t xml:space="preserve">gut feeling</w:t>
-      </w:r>
-      <w:r>
-        <w:t xml:space="preserve">”</w:t>
-      </w:r>
-      <w:r>
-        <w:t xml:space="preserve"> </w:t>
-      </w:r>
-      <w:r>
-        <w:t xml:space="preserve">plays a substantial role in decisions</w:t>
-      </w:r>
-      <w:r>
-        <w:t xml:space="preserve"> </w:t>
-      </w:r>
-      <w:r>
-        <w:t xml:space="preserve">(Sadler-Smith &amp; Shefy, 2004)</w:t>
-      </w:r>
-      <w:r>
-        <w:t xml:space="preserve">. Intuition refers to the assumptions that are formed based on past experiences, successes, failures, and retrospective analysis, or more broadly, the cumulative knowledge that an individual gains as they mature. The fuzzy-trace theory literature posits that as humans develop and gain life-experience, they rely more on intuition to make decisions than on a concrete formal conscious thought process</w:t>
-      </w:r>
-      <w:r>
-        <w:t xml:space="preserve"> </w:t>
-      </w:r>
-      <w:r>
-        <w:t xml:space="preserve">(Brainerd &amp; Reyna, 1990; Reyna &amp; Brainerd, 2011)</w:t>
-      </w:r>
-      <w:r>
-        <w:t xml:space="preserve">. Intuition, or the assumptions we make based on the sum of our life experiences and knowledge, may help explain naturalistic decision making and frame why interindividual differences would exist in goal-directed behaviors. Intuition is especially important as we think about ISR across the life-span.</w:t>
-      </w:r>
-    </w:p>
-    <w:p>
-      <w:pPr>
-        <w:pStyle w:val="BodyText"/>
-      </w:pPr>
-      <w:r>
-        <w:t xml:space="preserve">An individual’s intentional self-regulation is critical to navigating successful coactions with their context during times of certainty, such as conducting daily or weekly chores, and perhaps more importantly, during times of uncertainty, such as changing jobs, moving, economic recessions, and global pandemics. Intuition may help frame how lived experiences contribute to interindividual differences and possibly intraindividual development; however, not all uncertainty is equivalent. Thinking back to the opening of this paper, researchers can imagine that qualitatively different processes are employed when decision-makers face the uncertainty that cannot result in personal harm or loss of livelihood and uncertainty where behaviors could lead to harm or a person’s demise. In an</w:t>
-      </w:r>
-      <w:r>
-        <w:t xml:space="preserve"> </w:t>
-      </w:r>
-      <w:r>
-        <w:rPr>
-          <w:i/>
-        </w:rPr>
-        <w:t xml:space="preserve">in-extremis</w:t>
-      </w:r>
-      <w:r>
-        <w:t xml:space="preserve"> </w:t>
-      </w:r>
-      <w:r>
-        <w:t xml:space="preserve">context, that is when lives are on the line, risk-taking research may provide some important additional contributions to intentional self-regulation theory and how intuition may be observed in this context.</w:t>
-      </w:r>
-    </w:p>
-    <w:p>
-      <w:pPr>
-        <w:pStyle w:val="Heading1"/>
-      </w:pPr>
-      <w:bookmarkStart w:id="26" w:name="risk-taking"/>
-      <w:r>
-        <w:t xml:space="preserve">Risk-Taking</w:t>
-      </w:r>
-      <w:bookmarkEnd w:id="26"/>
-    </w:p>
-    <w:p>
-      <w:pPr>
-        <w:pStyle w:val="FirstParagraph"/>
-      </w:pPr>
-      <w:r>
-        <w:t xml:space="preserve">Risk-taking is abundantly mentioned in the neuroscience, decision making science, and risk research fields</w:t>
-      </w:r>
-      <w:r>
-        <w:t xml:space="preserve"> </w:t>
-      </w:r>
-      <w:r>
-        <w:t xml:space="preserve">(e.g., Peterman &amp; Anderson, 1999; Renn, 1998; Steinberg, 2010; Taylor-Gooby &amp; Zinn, 2006)</w:t>
-      </w:r>
-      <w:r>
-        <w:t xml:space="preserve">. A recent meta-analysis in the</w:t>
-      </w:r>
-      <w:r>
-        <w:t xml:space="preserve"> </w:t>
-      </w:r>
-      <w:r>
-        <w:rPr>
-          <w:i/>
-        </w:rPr>
-        <w:t xml:space="preserve">Journal of Risk Research</w:t>
-      </w:r>
-      <w:r>
-        <w:t xml:space="preserve"> </w:t>
-      </w:r>
-      <w:r>
-        <w:t xml:space="preserve">provides a useful description and definition for the four core concepts that exist in the current risk literature</w:t>
-      </w:r>
-      <w:r>
-        <w:t xml:space="preserve"> </w:t>
-      </w:r>
-      <w:r>
-        <w:t xml:space="preserve">(Bran &amp; Vaidis, 2019)</w:t>
-      </w:r>
-      <w:r>
-        <w:t xml:space="preserve">. The first is risk-taking behavior, which is the behavioral actions a person takes involving risk. The second is risk-taking propensity, which refers to the consistent tendency of a person to engage in risk-taking behaviors. The third is risk-taking attitude, which refers to the risk preference or the extent to which a person favors risky choices. The final concept is risk appraisal, which is the subjective assessment of riskiness</w:t>
-      </w:r>
-      <w:r>
-        <w:t xml:space="preserve"> </w:t>
-      </w:r>
-      <w:r>
-        <w:t xml:space="preserve">(Bran &amp; Vaidis, 2019)</w:t>
-      </w:r>
-      <w:r>
-        <w:t xml:space="preserve">.</w:t>
-      </w:r>
-    </w:p>
-    <w:p>
-      <w:pPr>
-        <w:pStyle w:val="BodyText"/>
-      </w:pPr>
-      <w:r>
-        <w:t xml:space="preserve">Empirical studies suggest both a global factor of risk-taking propensity among adolescents</w:t>
-      </w:r>
-      <w:r>
-        <w:t xml:space="preserve"> </w:t>
-      </w:r>
-      <w:r>
-        <w:t xml:space="preserve">(Duell &amp; Steinberg, 2019; Veliz et al., 2015)</w:t>
-      </w:r>
-      <w:r>
-        <w:t xml:space="preserve"> </w:t>
-      </w:r>
-      <w:r>
-        <w:t xml:space="preserve">and a more context-specific risk-taking propensity</w:t>
-      </w:r>
-      <w:r>
-        <w:t xml:space="preserve"> </w:t>
-      </w:r>
-      <w:r>
-        <w:t xml:space="preserve">(Horvath &amp; Zuckerman, 1993)</w:t>
-      </w:r>
-      <w:r>
-        <w:t xml:space="preserve"> </w:t>
-      </w:r>
-      <w:r>
-        <w:t xml:space="preserve">among individuals; this contextual specificity suggests that a person may show higher risk-taking propensity in some contexts compared to others. These findings also suggest that risk-taking, as it pertains to intentional self-regulation, may be both global (some individuals are more likely to make riskier decisions overall) and context-specific (some individuals are only more likely to make riskier decisions in specific contexts). Existing research also suggests increases in risk-taking propensity in high-stress environments</w:t>
-      </w:r>
-      <w:r>
-        <w:t xml:space="preserve"> </w:t>
-      </w:r>
-      <w:r>
-        <w:t xml:space="preserve">(Sicard et al., 2001)</w:t>
-      </w:r>
-      <w:r>
-        <w:t xml:space="preserve">, following violent combat experiences</w:t>
-      </w:r>
-      <w:r>
-        <w:t xml:space="preserve"> </w:t>
-      </w:r>
-      <w:r>
-        <w:t xml:space="preserve">(Killgore et al., 2008)</w:t>
-      </w:r>
-      <w:r>
-        <w:t xml:space="preserve">, and with higher levels of perceived self-efficacy</w:t>
-      </w:r>
-      <w:r>
-        <w:t xml:space="preserve"> </w:t>
-      </w:r>
-      <w:r>
-        <w:t xml:space="preserve">(Krueger &amp; Dickson, 1994)</w:t>
-      </w:r>
-      <w:r>
-        <w:t xml:space="preserve">.</w:t>
-      </w:r>
-    </w:p>
-    <w:p>
-      <w:pPr>
-        <w:pStyle w:val="BodyText"/>
-      </w:pPr>
-      <w:r>
-        <w:t xml:space="preserve">Research on risk-taking attitude is equally conflicting, suggesting that the appeal of risky situations may relate to the management and minimization of the risk involved</w:t>
-      </w:r>
-      <w:r>
-        <w:t xml:space="preserve"> </w:t>
-      </w:r>
-      <w:r>
-        <w:t xml:space="preserve">(Paquette et al., 2009)</w:t>
-      </w:r>
-      <w:r>
-        <w:t xml:space="preserve"> </w:t>
-      </w:r>
-      <w:r>
-        <w:t xml:space="preserve">and not to the riskiness of the situation itself. Attitudes toward risk are most certainly grounded in culture and can be influenced by the context</w:t>
-      </w:r>
-      <w:r>
-        <w:t xml:space="preserve"> </w:t>
-      </w:r>
-      <w:r>
-        <w:t xml:space="preserve">(Crenshaw &amp; Yoder-Wise, 2013)</w:t>
-      </w:r>
-      <w:r>
-        <w:t xml:space="preserve">. For example, leaders that are willing to expose themselves to potentially life-threatening situations are more effective</w:t>
-      </w:r>
-      <w:r>
-        <w:t xml:space="preserve"> </w:t>
-      </w:r>
-      <w:r>
-        <w:t xml:space="preserve">(Frost et al., 1983)</w:t>
-      </w:r>
-      <w:r>
-        <w:t xml:space="preserve"> </w:t>
-      </w:r>
-      <w:r>
-        <w:t xml:space="preserve">and thus would have more favorable attitudes toward risk-taking.</w:t>
-      </w:r>
-    </w:p>
-    <w:p>
-      <w:pPr>
-        <w:pStyle w:val="BodyText"/>
-      </w:pPr>
-      <w:r>
-        <w:t xml:space="preserve">Risk appraisal is perhaps the most interesting concept in risk-taking literature. Risk by its nature is subjective. The same action can be considered risky for one person but safe for another depending on experience, training, and personal situations</w:t>
-      </w:r>
-      <w:r>
-        <w:t xml:space="preserve"> </w:t>
-      </w:r>
-      <w:r>
-        <w:t xml:space="preserve">(Bran &amp; Vaidis, 2019)</w:t>
-      </w:r>
-      <w:r>
-        <w:t xml:space="preserve">. Skydiving is an excellent example of this subjectivity. If experienced skydivers perceived the same level of risk in this hobby as someone that has never stepped out of an aircraft while it was in flight, skydivers would be less likely (maybe unwilling) to conduct this activity</w:t>
-      </w:r>
-      <w:r>
-        <w:t xml:space="preserve"> </w:t>
-      </w:r>
-      <w:r>
-        <w:t xml:space="preserve">(Bran &amp; Vaidis, 2019)</w:t>
-      </w:r>
-      <w:r>
-        <w:t xml:space="preserve">. However, the years of training and experience may influence the risk appraisal of the skydivers. Risk appraisal may be an important aspect to consider when thinking about how previous experiences influence an individual’s intentional self-regulation.</w:t>
-      </w:r>
-    </w:p>
-    <w:p>
-      <w:pPr>
-        <w:pStyle w:val="BodyText"/>
-      </w:pPr>
-      <w:r>
-        <w:t xml:space="preserve">Risk-taking is a complex construct that should be carefully considered through a theoretical lens that focuses on the dynamics of individual</w:t>
+        <w:t xml:space="preserve">Risk-taking is a complex construct that is best described through the dynamics of individual</w:t>
       </w:r>
       <w:r>
         <w:t xml:space="preserve"> </w:t>
@@ -1255,7 +1479,31 @@
         <w:t xml:space="preserve">(Overton, 2015)</w:t>
       </w:r>
       <w:r>
-        <w:t xml:space="preserve">. How an individual assesses risk and makes risky decisions cannot be reduced to any one of these core concepts without considering how the four concepts coact and, more importantly, the person</w:t>
+        <w:t xml:space="preserve">. How an individual assesses risk and makes risky decisions cannot be reduced to any one of these core concepts without considering how these concepts coact with the context and more importantly, the person. An individual’s life experience plays an essential role in intentional self-regulation, especially in contexts where risk-taking is a professional necessity. In order to understand the potentially idiographic character of a specific person’s intentional self-regulation in a leadership context, an individual’s lived experience, mentorship, culture, and risk-taking (propensity, appraisal, and behaviors) must be included. The resulting model, termed naturalistic intentional self-regulation will now be explored.</w:t>
+      </w:r>
+    </w:p>
+    <w:p>
+      <w:pPr>
+        <w:pStyle w:val="Heading1"/>
+      </w:pPr>
+      <w:bookmarkStart w:id="37" w:name="naturalistic-intentional-self-regulation"/>
+      <w:r>
+        <w:t xml:space="preserve">Naturalistic Intentional Self-Regulation</w:t>
+      </w:r>
+      <w:bookmarkEnd w:id="37"/>
+    </w:p>
+    <w:p>
+      <w:pPr>
+        <w:pStyle w:val="FirstParagraph"/>
+      </w:pPr>
+      <w:r>
+        <w:t xml:space="preserve">Conceptually, the proposed model, which is presented in Figure </w:t>
+      </w:r>
+      <w:r>
+        <w:t xml:space="preserve">1</w:t>
+      </w:r>
+      <w:r>
+        <w:t xml:space="preserve">, begins with a specific person in a specific context. Lived experiences, mentorship, and culture influence an individual’s risk-taking (propensity, appraisal, and behaviors). Risk-taking in turn would influence the loftiness of the goals selected, the accumulation of available resources, the persistence of behaviors toward the stated goals, and determine when compensation processes should be enacted. The success or failure of the goal-directed behavior would then act in a circular nature to inform future risk-taking and goal-directed behavior. The model depicts the person</w:t>
       </w:r>
       <w:r>
         <w:t xml:space="preserve"> </w:t>
@@ -1269,7 +1517,7 @@
         <w:t xml:space="preserve"> </w:t>
       </w:r>
       <w:r>
-        <w:t xml:space="preserve">context relation. For example, consider novice and experienced skydivers. Each group performs the same act; however, experience and training may contribute to an experienced skydiver assessing the risk as lower than the novice skydiver. As a result, the experience an individual has with a task may lead to interindividual differences in risk appraisal, risk propensity, and the actual amount of physical risk involved, even when considering the same task at the same point in time.</w:t>
+        <w:t xml:space="preserve">context relation.</w:t>
       </w:r>
     </w:p>
     <w:p>
@@ -1277,45 +1525,49 @@
         <w:pStyle w:val="BodyText"/>
       </w:pPr>
       <w:r>
-        <w:t xml:space="preserve">An individual’s life experience plays an essential role in intentional self-regulation, especially in contexts where risk-taking is a professional necessity. In order to understand the potentially idiographic character of a specific person’s intentional self-regulation, an individual’s lived experience, risk-taking propensity, risk appraisal, and culture must be included.</w:t>
+        <w:t xml:space="preserve">This model proposes that in contexts where there are higher levels of uncertainty, an individual’s risk-taking (propensity, appraisal, and behaviors) may have more influence each of the SOC processes. Higher levels of risk-taking may produce loftier goals, encourage more acceptance of risk in planning for those goals, and more optimistic framing of resource availability. Finally, higher levels of risk-taking may delay the activation of compensation processes. If goals are reached, the model proposes a higher level of risk-taking in subsequent goal-directed behavior.</w:t>
+      </w:r>
+    </w:p>
+    <w:p>
+      <w:pPr>
+        <w:pStyle w:val="BodyText"/>
+      </w:pPr>
+      <w:r>
+        <w:t xml:space="preserve">To test this model, researchers should start within a higher-risk context. Measures of intentional self-regulation, self-reported risk-taking appraisal and propensity, behavioral indicators of risk-taking, and organizationally important outcomes would need to be collected to determine if and how risk-taking moderates the association of ISR with institutionally important outcomes. Additional contextual variables (lived experiences, mentorship, and culture) could help explain differences in an individual’s risk-taking.</w:t>
+      </w:r>
+    </w:p>
+    <w:p>
+      <w:pPr>
+        <w:pStyle w:val="BodyText"/>
+      </w:pPr>
+      <w:r>
+        <w:t xml:space="preserve">The United States Military Academy (USMA) provides a unique higher-risk context to test naturalistic intentional self-regulation. Young leaders are groomed and tested throughout the 47-month curriculum to assess and mitigate risk while making decisions when information is often incomplete. Project Ar^ete, a joint longitudinal character development study between USMA and Tufts University has produced a rich dataset that contains self-reported intentional self-regulation (SOC measure), a self-reported risk-taking subscale (Masculinity measure), a self-reported domain specific risk-taking propensity and appraisal measure (bespoke DOSPERT measure), behavioral indicators of risk-taking (such as Airborne School, Air Assault School, and Combat Diver Qualification Course attendance), and important organizational performance measures. If risk-taking does moderate the association of ISR with institutionally important outcomes, a qualitative analysis would need to be considered to understand the association between risk-taking and experience, mentorship, and culture.</w:t>
+      </w:r>
+    </w:p>
+    <w:p>
+      <w:pPr>
+        <w:pStyle w:val="BodyText"/>
+      </w:pPr>
+      <w:r>
+        <w:t xml:space="preserve">If the model is supported, the model would then need to be tested across similar contexts (perhaps the Air Force Academy or the Naval Academy) before it can be tested across broader contexts (e.g., first responders, health care workers). Subsequent research should also focus on low-risk contexts to determine if levels of uncertainty and contextual risk attenuate the relationship between ISR and risk-taking.</w:t>
       </w:r>
     </w:p>
     <w:p>
       <w:pPr>
         <w:pStyle w:val="Heading1"/>
       </w:pPr>
-      <w:bookmarkStart w:id="27" w:name="naturalistic-intentional-self-regulation"/>
-      <w:r>
-        <w:t xml:space="preserve">Naturalistic Intentional Self-Regulation</w:t>
-      </w:r>
-      <w:bookmarkEnd w:id="27"/>
+      <w:bookmarkStart w:id="38" w:name="conclusions"/>
+      <w:r>
+        <w:t xml:space="preserve">Conclusions</w:t>
+      </w:r>
+      <w:bookmarkEnd w:id="38"/>
     </w:p>
     <w:p>
       <w:pPr>
         <w:pStyle w:val="FirstParagraph"/>
       </w:pPr>
       <w:r>
-        <w:t xml:space="preserve">Conceptually, the proposed model, which is presented in Figure </w:t>
-      </w:r>
-      <w:r>
-        <w:t xml:space="preserve">1</w:t>
-      </w:r>
-      <w:r>
-        <w:t xml:space="preserve">, begins with a specific person in a specific context. Lived experiences, risk-taking (propensity and appraisal), mentorship, and culture would moderate the loftiness of the goals selected, the accumulation of available resources, the persistence of behaviors toward the stated goals, and determine when compensation processes should be enacted. The success or failure of the goal-directed behavior would then act in a circular nature to inform future goal-directed behavior. The model depicts the person</w:t>
-      </w:r>
-      <w:r>
-        <w:t xml:space="preserve"> </w:t>
-      </w:r>
-      <m:oMath>
-        <m:r>
-          <m:t>↔</m:t>
-        </m:r>
-      </m:oMath>
-      <w:r>
-        <w:t xml:space="preserve"> </w:t>
-      </w:r>
-      <w:r>
-        <w:t xml:space="preserve">context relation.</w:t>
+        <w:t xml:space="preserve">Several years ago, high above the mountainous landscape, it was the training, experience, council, and culture that informed my goal-directed behavior and decision-making process. After issuing the execution order and watching my well-trained Soldiers disappear into the midnight abyss, I confidently stepped out of the aircraft, one step closer to accomplishing our mission. Now, as a developmental scientist, I am grappling to understand the processes that make some individuals more positively adaptive than others in leadership contexts. I want to understand why I made life-altering decisions throughout my military career so that I can better prepare future leaders to be optimally equipped to make appropriate decisions.</w:t>
       </w:r>
     </w:p>
     <w:p>
@@ -1323,41 +1575,7 @@
         <w:pStyle w:val="BodyText"/>
       </w:pPr>
       <w:r>
-        <w:t xml:space="preserve">To test this model within the military leadership context, measures of intentional self-regulation, self-reported risk-taking appraisal, and propensity, behavioral indicators of risk-taking, lived experiences, and organizationally important outcomes would need to be collected to determine if and how risk and experiences moderate the association of ISR with positive outcomes. Additional contextual variables (mentorship and culture) would need to be thoroughly understood.</w:t>
-      </w:r>
-    </w:p>
-    <w:p>
-      <w:pPr>
-        <w:pStyle w:val="BodyText"/>
-      </w:pPr>
-      <w:r>
-        <w:t xml:space="preserve">West Point provides a unique context where data exist for each of these contexts. If the model is supported, the model would then need to be tested across similar contexts (perhaps the Air Force Academy or the Naval Academy) before it can be tested across broader contexts (e.g., first responders, health care workers).</w:t>
-      </w:r>
-    </w:p>
-    <w:p>
-      <w:pPr>
-        <w:pStyle w:val="Heading1"/>
-      </w:pPr>
-      <w:bookmarkStart w:id="28" w:name="conclusions"/>
-      <w:r>
-        <w:t xml:space="preserve">Conclusions</w:t>
-      </w:r>
-      <w:bookmarkEnd w:id="28"/>
-    </w:p>
-    <w:p>
-      <w:pPr>
-        <w:pStyle w:val="FirstParagraph"/>
-      </w:pPr>
-      <w:r>
-        <w:t xml:space="preserve">Several years ago, high above the mountainous landscape, it was the training, experience, council, and culture that informed my goal-directed behavior and decision-making process. After issuing the execution order and watching my well-trained Soldiers disappear into the midnight abyss, I confidently stepped out of the aircraft, one step closer to accomplishing our mission. Now, as a developmental scientist, I am grappling to understand the processes that make some individuals more positively adaptive than others in leadership contexts. I want to understand why I made life-altering decisions throughout my military career so that I can better prepare future leaders to be optimally equipped to make appropriate decisions.</w:t>
-      </w:r>
-    </w:p>
-    <w:p>
-      <w:pPr>
-        <w:pStyle w:val="BodyText"/>
-      </w:pPr>
-      <w:r>
-        <w:t xml:space="preserve">The integration of research by developmental scientists, risk-taking scientists, and decision-making scientists, provides a lens to understand these processes better. Future research is needed to determine if lived experience moderates risk-taking propensity and risk appraisal, whether risk-taking moderates the positive contributions that intentional self-regulation has on successful adaptation throughout the life-course, and if risk-taking does moderate intentional self-regulation, how can this moderation be optimized throughout life span development.</w:t>
+        <w:t xml:space="preserve">The integration of research by developmental scientists, risk-taking scientists, and decision-making scientists provides a lens to understand these processes better. Future research is needed to determine if and how lived experience influences risk-taking propensity, risk appraisal, and risk-taking behavior; whether risk-taking influences the positive contributions that intentional self-regulation has on successful adaptation throughout the life-course; and if risk-taking does influence intentional self-regulation, how can this influence be optimized throughout life span development.</w:t>
       </w:r>
     </w:p>
     <w:p>
@@ -1398,20 +1616,20 @@
       <w:r>
         <w:drawing>
           <wp:inline>
-            <wp:extent cx="5969000" cy="3454215"/>
+            <wp:extent cx="5969000" cy="3200667"/>
             <wp:effectExtent b="0" l="0" r="0" t="0"/>
             <wp:docPr descr="Figure 1:.  Theoretical Model" title="" id="1" name="Picture"/>
             <a:graphic>
               <a:graphicData uri="http://schemas.openxmlformats.org/drawingml/2006/picture">
                 <pic:pic>
                   <pic:nvPicPr>
-                    <pic:cNvPr descr="img/theoretical_model.png" id="0" name="Picture"/>
+                    <pic:cNvPr descr="img/theoretical_model3.png" id="0" name="Picture"/>
                     <pic:cNvPicPr>
                       <a:picLocks noChangeArrowheads="1" noChangeAspect="1"/>
                     </pic:cNvPicPr>
                   </pic:nvPicPr>
                   <pic:blipFill>
-                    <a:blip r:embed="rId29"/>
+                    <a:blip r:embed="rId39"/>
                     <a:stretch>
                       <a:fillRect/>
                     </a:stretch>
@@ -1419,7 +1637,7 @@
                   <pic:spPr bwMode="auto">
                     <a:xfrm>
                       <a:off x="0" y="0"/>
-                      <a:ext cx="5969000" cy="3454215"/>
+                      <a:ext cx="5969000" cy="3200667"/>
                     </a:xfrm>
                     <a:prstGeom prst="rect">
                       <a:avLst/>
@@ -1450,7 +1668,7 @@
         <w:t xml:space="preserve"> </w:t>
       </w:r>
       <w:r>
-        <w:t xml:space="preserve">While simplistic, this model displays how a specific context (culture, previous experiences, and guidance/mentorship) influences a specific individual’s risk-taking propensity and goal-directed behavior, which in turn influences the context in a reciprocal manner.</w:t>
+        <w:t xml:space="preserve">While simplistic, this model displays how a specific context (previous experiences, guidance/mentorship, and culture) influences a specific individual’s risk-taking and goal-directed behavior, which in turn influences future risk-taking in a reciprocal manner.</w:t>
       </w:r>
     </w:p>
     <w:p>
@@ -1521,7 +1739,7 @@
         <w:pStyle w:val="FirstParagraph"/>
       </w:pPr>
       <w:r>
-        <w:t xml:space="preserve">I would like to thank my advisors, Dr. Richard M. Lerner and Dr. Sara K. Johnson for their guidance, help, and direction in the process of crafting this paper.</w:t>
+        <w:t xml:space="preserve">I would like to thank my advisers, Dr. Richard M. Lerner and Dr. Sara K. Johnson for their guidance, help, and direction in the process of crafting this paper.</w:t>
       </w:r>
     </w:p>
     <w:p>
@@ -1644,14 +1862,14 @@
       <w:pPr>
         <w:pStyle w:val="Heading1"/>
       </w:pPr>
-      <w:bookmarkStart w:id="30" w:name="references"/>
+      <w:bookmarkStart w:id="40" w:name="references"/>
       <w:r>
         <w:t xml:space="preserve">References</w:t>
       </w:r>
-      <w:bookmarkEnd w:id="30"/>
-    </w:p>
-    <w:bookmarkStart w:id="119" w:name="refs"/>
-    <w:bookmarkStart w:id="32" w:name="ref-baltes2001"/>
+      <w:bookmarkEnd w:id="40"/>
+    </w:p>
+    <w:bookmarkStart w:id="134" w:name="refs"/>
+    <w:bookmarkStart w:id="42" w:name="ref-baltes2001"/>
     <w:p>
       <w:pPr>
         <w:pStyle w:val="Bibliography"/>
@@ -1686,7 +1904,7 @@
       <w:r>
         <w:t xml:space="preserve"> </w:t>
       </w:r>
-      <w:hyperlink r:id="rId31">
+      <w:hyperlink r:id="rId41">
         <w:r>
           <w:rPr>
             <w:rStyle w:val="Hyperlink"/>
@@ -1695,8 +1913,8 @@
         </w:r>
       </w:hyperlink>
     </w:p>
-    <w:bookmarkEnd w:id="32"/>
-    <w:bookmarkStart w:id="33" w:name="ref-baltes1990"/>
+    <w:bookmarkEnd w:id="42"/>
+    <w:bookmarkStart w:id="43" w:name="ref-baltes1990"/>
     <w:p>
       <w:pPr>
         <w:pStyle w:val="Bibliography"/>
@@ -1717,8 +1935,8 @@
         <w:t xml:space="preserve">. Cambridge University Press.</w:t>
       </w:r>
     </w:p>
-    <w:bookmarkEnd w:id="33"/>
-    <w:bookmarkStart w:id="35" w:name="ref-baltes1999"/>
+    <w:bookmarkEnd w:id="43"/>
+    <w:bookmarkStart w:id="45" w:name="ref-baltes1999"/>
     <w:p>
       <w:pPr>
         <w:pStyle w:val="Bibliography"/>
@@ -1753,7 +1971,7 @@
       <w:r>
         <w:t xml:space="preserve"> </w:t>
       </w:r>
-      <w:hyperlink r:id="rId34">
+      <w:hyperlink r:id="rId44">
         <w:r>
           <w:rPr>
             <w:rStyle w:val="Hyperlink"/>
@@ -1762,8 +1980,8 @@
         </w:r>
       </w:hyperlink>
     </w:p>
-    <w:bookmarkEnd w:id="35"/>
-    <w:bookmarkStart w:id="37" w:name="ref-bornstein2017a"/>
+    <w:bookmarkEnd w:id="45"/>
+    <w:bookmarkStart w:id="47" w:name="ref-bornstein2017a"/>
     <w:p>
       <w:pPr>
         <w:pStyle w:val="Bibliography"/>
@@ -1786,7 +2004,7 @@
       <w:r>
         <w:t xml:space="preserve"> </w:t>
       </w:r>
-      <w:hyperlink r:id="rId36">
+      <w:hyperlink r:id="rId46">
         <w:r>
           <w:rPr>
             <w:rStyle w:val="Hyperlink"/>
@@ -1795,8 +2013,8 @@
         </w:r>
       </w:hyperlink>
     </w:p>
-    <w:bookmarkEnd w:id="37"/>
-    <w:bookmarkStart w:id="39" w:name="ref-bornstein2019"/>
+    <w:bookmarkEnd w:id="47"/>
+    <w:bookmarkStart w:id="49" w:name="ref-bornstein2019"/>
     <w:p>
       <w:pPr>
         <w:pStyle w:val="Bibliography"/>
@@ -1831,7 +2049,7 @@
       <w:r>
         <w:t xml:space="preserve"> </w:t>
       </w:r>
-      <w:hyperlink r:id="rId38">
+      <w:hyperlink r:id="rId48">
         <w:r>
           <w:rPr>
             <w:rStyle w:val="Hyperlink"/>
@@ -1840,8 +2058,8 @@
         </w:r>
       </w:hyperlink>
     </w:p>
-    <w:bookmarkEnd w:id="39"/>
-    <w:bookmarkStart w:id="41" w:name="ref-bowers2011"/>
+    <w:bookmarkEnd w:id="49"/>
+    <w:bookmarkStart w:id="51" w:name="ref-bowers2011"/>
     <w:p>
       <w:pPr>
         <w:pStyle w:val="Bibliography"/>
@@ -1876,7 +2094,7 @@
       <w:r>
         <w:t xml:space="preserve"> </w:t>
       </w:r>
-      <w:hyperlink r:id="rId40">
+      <w:hyperlink r:id="rId50">
         <w:r>
           <w:rPr>
             <w:rStyle w:val="Hyperlink"/>
@@ -1885,8 +2103,8 @@
         </w:r>
       </w:hyperlink>
     </w:p>
-    <w:bookmarkEnd w:id="41"/>
-    <w:bookmarkStart w:id="43" w:name="ref-brainerd1990"/>
+    <w:bookmarkEnd w:id="51"/>
+    <w:bookmarkStart w:id="53" w:name="ref-brainerd1990"/>
     <w:p>
       <w:pPr>
         <w:pStyle w:val="Bibliography"/>
@@ -1921,7 +2139,7 @@
       <w:r>
         <w:t xml:space="preserve"> </w:t>
       </w:r>
-      <w:hyperlink r:id="rId42">
+      <w:hyperlink r:id="rId52">
         <w:r>
           <w:rPr>
             <w:rStyle w:val="Hyperlink"/>
@@ -1930,14 +2148,14 @@
         </w:r>
       </w:hyperlink>
     </w:p>
-    <w:bookmarkEnd w:id="43"/>
-    <w:bookmarkStart w:id="45" w:name="ref-bran2019"/>
+    <w:bookmarkEnd w:id="53"/>
+    <w:bookmarkStart w:id="55" w:name="ref-bran2019"/>
     <w:p>
       <w:pPr>
         <w:pStyle w:val="Bibliography"/>
       </w:pPr>
       <w:r>
-        <w:t xml:space="preserve">Bran, A., &amp; Vaidis, D. (2019). Assessing risk-taking: What to measure and how to measure it.</w:t>
+        <w:t xml:space="preserve">Bran, A., &amp; Vaidis, D. C. (2019). Assessing risk-taking: What to measure and how to measure it.</w:t>
       </w:r>
       <w:r>
         <w:t xml:space="preserve"> </w:t>
@@ -1954,7 +2172,7 @@
       <w:r>
         <w:t xml:space="preserve"> </w:t>
       </w:r>
-      <w:hyperlink r:id="rId44">
+      <w:hyperlink r:id="rId54">
         <w:r>
           <w:rPr>
             <w:rStyle w:val="Hyperlink"/>
@@ -1963,8 +2181,8 @@
         </w:r>
       </w:hyperlink>
     </w:p>
-    <w:bookmarkEnd w:id="45"/>
-    <w:bookmarkStart w:id="47" w:name="ref-brandtstadter1989"/>
+    <w:bookmarkEnd w:id="55"/>
+    <w:bookmarkStart w:id="57" w:name="ref-brandtstadter1989"/>
     <w:p>
       <w:pPr>
         <w:pStyle w:val="Bibliography"/>
@@ -1999,7 +2217,7 @@
       <w:r>
         <w:t xml:space="preserve"> </w:t>
       </w:r>
-      <w:hyperlink r:id="rId46">
+      <w:hyperlink r:id="rId56">
         <w:r>
           <w:rPr>
             <w:rStyle w:val="Hyperlink"/>
@@ -2008,8 +2226,8 @@
         </w:r>
       </w:hyperlink>
     </w:p>
-    <w:bookmarkEnd w:id="47"/>
-    <w:bookmarkStart w:id="48" w:name="ref-brandtstadter1998"/>
+    <w:bookmarkEnd w:id="57"/>
+    <w:bookmarkStart w:id="58" w:name="ref-brandtstadter1998"/>
     <w:p>
       <w:pPr>
         <w:pStyle w:val="Bibliography"/>
@@ -2033,8 +2251,8 @@
         <w:t xml:space="preserve">(5th ed., Vol. 1, pp. 807–863). John Wiley &amp; Sons Inc.</w:t>
       </w:r>
     </w:p>
-    <w:bookmarkEnd w:id="48"/>
-    <w:bookmarkStart w:id="50" w:name="ref-brandtstadter2006"/>
+    <w:bookmarkEnd w:id="58"/>
+    <w:bookmarkStart w:id="60" w:name="ref-brandtstadter2006"/>
     <w:p>
       <w:pPr>
         <w:pStyle w:val="Bibliography"/>
@@ -2060,7 +2278,7 @@
       <w:r>
         <w:t xml:space="preserve"> </w:t>
       </w:r>
-      <w:hyperlink r:id="rId49">
+      <w:hyperlink r:id="rId59">
         <w:r>
           <w:rPr>
             <w:rStyle w:val="Hyperlink"/>
@@ -2069,8 +2287,8 @@
         </w:r>
       </w:hyperlink>
     </w:p>
-    <w:bookmarkEnd w:id="50"/>
-    <w:bookmarkStart w:id="52" w:name="ref-brandtstadter1990"/>
+    <w:bookmarkEnd w:id="60"/>
+    <w:bookmarkStart w:id="62" w:name="ref-brandtstadter1990"/>
     <w:p>
       <w:pPr>
         <w:pStyle w:val="Bibliography"/>
@@ -2105,7 +2323,7 @@
       <w:r>
         <w:t xml:space="preserve"> </w:t>
       </w:r>
-      <w:hyperlink r:id="rId51">
+      <w:hyperlink r:id="rId61">
         <w:r>
           <w:rPr>
             <w:rStyle w:val="Hyperlink"/>
@@ -2114,13 +2332,58 @@
         </w:r>
       </w:hyperlink>
     </w:p>
-    <w:bookmarkEnd w:id="52"/>
-    <w:bookmarkStart w:id="54" w:name="ref-call2015"/>
+    <w:bookmarkEnd w:id="62"/>
+    <w:bookmarkStart w:id="64" w:name="ref-bye2007"/>
     <w:p>
       <w:pPr>
         <w:pStyle w:val="Bibliography"/>
       </w:pPr>
       <w:r>
+        <w:t xml:space="preserve">Bye, R., &amp; Lamvik, G. M. (2007). Professional culture and risk perception: Coping with danger on board small fishing boats and offshore service vessels.</w:t>
+      </w:r>
+      <w:r>
+        <w:t xml:space="preserve"> </w:t>
+      </w:r>
+      <w:r>
+        <w:rPr>
+          <w:i/>
+        </w:rPr>
+        <w:t xml:space="preserve">Reliability Engineering &amp; System Safety</w:t>
+      </w:r>
+      <w:r>
+        <w:t xml:space="preserve">,</w:t>
+      </w:r>
+      <w:r>
+        <w:t xml:space="preserve"> </w:t>
+      </w:r>
+      <w:r>
+        <w:rPr>
+          <w:i/>
+        </w:rPr>
+        <w:t xml:space="preserve">92</w:t>
+      </w:r>
+      <w:r>
+        <w:t xml:space="preserve">(12), 1756–1763.</w:t>
+      </w:r>
+      <w:r>
+        <w:t xml:space="preserve"> </w:t>
+      </w:r>
+      <w:hyperlink r:id="rId63">
+        <w:r>
+          <w:rPr>
+            <w:rStyle w:val="Hyperlink"/>
+          </w:rPr>
+          <w:t xml:space="preserve">https://doi.org/10.1016/j.ress.2007.03.024</w:t>
+        </w:r>
+      </w:hyperlink>
+    </w:p>
+    <w:bookmarkEnd w:id="64"/>
+    <w:bookmarkStart w:id="66" w:name="ref-call2015"/>
+    <w:p>
+      <w:pPr>
+        <w:pStyle w:val="Bibliography"/>
+      </w:pPr>
+      <w:r>
         <w:t xml:space="preserve">CALL. (2015).</w:t>
       </w:r>
       <w:r>
@@ -2138,7 +2401,7 @@
       <w:r>
         <w:t xml:space="preserve"> </w:t>
       </w:r>
-      <w:hyperlink r:id="rId53">
+      <w:hyperlink r:id="rId65">
         <w:r>
           <w:rPr>
             <w:rStyle w:val="Hyperlink"/>
@@ -2147,8 +2410,8 @@
         </w:r>
       </w:hyperlink>
     </w:p>
-    <w:bookmarkEnd w:id="54"/>
-    <w:bookmarkStart w:id="56" w:name="ref-crenshaw2013"/>
+    <w:bookmarkEnd w:id="66"/>
+    <w:bookmarkStart w:id="68" w:name="ref-crenshaw2013"/>
     <w:p>
       <w:pPr>
         <w:pStyle w:val="Bibliography"/>
@@ -2183,7 +2446,7 @@
       <w:r>
         <w:t xml:space="preserve"> </w:t>
       </w:r>
-      <w:hyperlink r:id="rId55">
+      <w:hyperlink r:id="rId67">
         <w:r>
           <w:rPr>
             <w:rStyle w:val="Hyperlink"/>
@@ -2192,8 +2455,8 @@
         </w:r>
       </w:hyperlink>
     </w:p>
-    <w:bookmarkEnd w:id="56"/>
-    <w:bookmarkStart w:id="58" w:name="ref-duell2019"/>
+    <w:bookmarkEnd w:id="68"/>
+    <w:bookmarkStart w:id="70" w:name="ref-duell2019"/>
     <w:p>
       <w:pPr>
         <w:pStyle w:val="Bibliography"/>
@@ -2228,7 +2491,7 @@
       <w:r>
         <w:t xml:space="preserve"> </w:t>
       </w:r>
-      <w:hyperlink r:id="rId57">
+      <w:hyperlink r:id="rId69">
         <w:r>
           <w:rPr>
             <w:rStyle w:val="Hyperlink"/>
@@ -2237,8 +2500,8 @@
         </w:r>
       </w:hyperlink>
     </w:p>
-    <w:bookmarkEnd w:id="58"/>
-    <w:bookmarkStart w:id="60" w:name="ref-fischer2006"/>
+    <w:bookmarkEnd w:id="70"/>
+    <w:bookmarkStart w:id="72" w:name="ref-fischer2006"/>
     <w:p>
       <w:pPr>
         <w:pStyle w:val="Bibliography"/>
@@ -2264,7 +2527,7 @@
       <w:r>
         <w:t xml:space="preserve"> </w:t>
       </w:r>
-      <w:hyperlink r:id="rId59">
+      <w:hyperlink r:id="rId71">
         <w:r>
           <w:rPr>
             <w:rStyle w:val="Hyperlink"/>
@@ -2273,8 +2536,8 @@
         </w:r>
       </w:hyperlink>
     </w:p>
-    <w:bookmarkEnd w:id="60"/>
-    <w:bookmarkStart w:id="61" w:name="ref-frese1994"/>
+    <w:bookmarkEnd w:id="72"/>
+    <w:bookmarkStart w:id="73" w:name="ref-frese1994"/>
     <w:p>
       <w:pPr>
         <w:pStyle w:val="Bibliography"/>
@@ -2298,8 +2561,8 @@
         <w:t xml:space="preserve">(pp. 271–340). Consulting Psychologists Press.</w:t>
       </w:r>
     </w:p>
-    <w:bookmarkEnd w:id="61"/>
-    <w:bookmarkStart w:id="63" w:name="ref-freund2002"/>
+    <w:bookmarkEnd w:id="73"/>
+    <w:bookmarkStart w:id="75" w:name="ref-freund2002"/>
     <w:p>
       <w:pPr>
         <w:pStyle w:val="Bibliography"/>
@@ -2334,7 +2597,7 @@
       <w:r>
         <w:t xml:space="preserve"> </w:t>
       </w:r>
-      <w:hyperlink r:id="rId62">
+      <w:hyperlink r:id="rId74">
         <w:r>
           <w:rPr>
             <w:rStyle w:val="Hyperlink"/>
@@ -2343,8 +2606,8 @@
         </w:r>
       </w:hyperlink>
     </w:p>
-    <w:bookmarkEnd w:id="63"/>
-    <w:bookmarkStart w:id="65" w:name="ref-frost1983"/>
+    <w:bookmarkEnd w:id="75"/>
+    <w:bookmarkStart w:id="77" w:name="ref-frost1983"/>
     <w:p>
       <w:pPr>
         <w:pStyle w:val="Bibliography"/>
@@ -2379,7 +2642,7 @@
       <w:r>
         <w:t xml:space="preserve"> </w:t>
       </w:r>
-      <w:hyperlink r:id="rId64">
+      <w:hyperlink r:id="rId76">
         <w:r>
           <w:rPr>
             <w:rStyle w:val="Hyperlink"/>
@@ -2388,8 +2651,8 @@
         </w:r>
       </w:hyperlink>
     </w:p>
-    <w:bookmarkEnd w:id="65"/>
-    <w:bookmarkStart w:id="66" w:name="ref-gestsdottir2005"/>
+    <w:bookmarkEnd w:id="77"/>
+    <w:bookmarkStart w:id="78" w:name="ref-gestsdottir2005"/>
     <w:p>
       <w:pPr>
         <w:pStyle w:val="Bibliography"/>
@@ -2413,8 +2676,8 @@
         <w:t xml:space="preserve">[Ph.D.]. Tufts University.</w:t>
       </w:r>
     </w:p>
-    <w:bookmarkEnd w:id="66"/>
-    <w:bookmarkStart w:id="68" w:name="ref-gestsdottir2007"/>
+    <w:bookmarkEnd w:id="78"/>
+    <w:bookmarkStart w:id="80" w:name="ref-gestsdottir2007"/>
     <w:p>
       <w:pPr>
         <w:pStyle w:val="Bibliography"/>
@@ -2449,7 +2712,7 @@
       <w:r>
         <w:t xml:space="preserve"> </w:t>
       </w:r>
-      <w:hyperlink r:id="rId67">
+      <w:hyperlink r:id="rId79">
         <w:r>
           <w:rPr>
             <w:rStyle w:val="Hyperlink"/>
@@ -2458,8 +2721,8 @@
         </w:r>
       </w:hyperlink>
     </w:p>
-    <w:bookmarkEnd w:id="68"/>
-    <w:bookmarkStart w:id="70" w:name="ref-haase2013"/>
+    <w:bookmarkEnd w:id="80"/>
+    <w:bookmarkStart w:id="82" w:name="ref-haase2013"/>
     <w:p>
       <w:pPr>
         <w:pStyle w:val="Bibliography"/>
@@ -2494,7 +2757,7 @@
       <w:r>
         <w:t xml:space="preserve"> </w:t>
       </w:r>
-      <w:hyperlink r:id="rId69">
+      <w:hyperlink r:id="rId81">
         <w:r>
           <w:rPr>
             <w:rStyle w:val="Hyperlink"/>
@@ -2503,8 +2766,8 @@
         </w:r>
       </w:hyperlink>
     </w:p>
-    <w:bookmarkEnd w:id="70"/>
-    <w:bookmarkStart w:id="71" w:name="ref-heckhausen1995"/>
+    <w:bookmarkEnd w:id="82"/>
+    <w:bookmarkStart w:id="83" w:name="ref-heckhausen1995"/>
     <w:p>
       <w:pPr>
         <w:pStyle w:val="Bibliography"/>
@@ -2537,8 +2800,8 @@
         <w:t xml:space="preserve">(2), 284–304.</w:t>
       </w:r>
     </w:p>
-    <w:bookmarkEnd w:id="71"/>
-    <w:bookmarkStart w:id="73" w:name="ref-heckhausen2010"/>
+    <w:bookmarkEnd w:id="83"/>
+    <w:bookmarkStart w:id="85" w:name="ref-heckhausen2010"/>
     <w:p>
       <w:pPr>
         <w:pStyle w:val="Bibliography"/>
@@ -2573,7 +2836,7 @@
       <w:r>
         <w:t xml:space="preserve"> </w:t>
       </w:r>
-      <w:hyperlink r:id="rId72">
+      <w:hyperlink r:id="rId84">
         <w:r>
           <w:rPr>
             <w:rStyle w:val="Hyperlink"/>
@@ -2582,8 +2845,8 @@
         </w:r>
       </w:hyperlink>
     </w:p>
-    <w:bookmarkEnd w:id="73"/>
-    <w:bookmarkStart w:id="75" w:name="ref-horvath1993"/>
+    <w:bookmarkEnd w:id="85"/>
+    <w:bookmarkStart w:id="87" w:name="ref-horvath1993"/>
     <w:p>
       <w:pPr>
         <w:pStyle w:val="Bibliography"/>
@@ -2618,7 +2881,7 @@
       <w:r>
         <w:t xml:space="preserve"> </w:t>
       </w:r>
-      <w:hyperlink r:id="rId74">
+      <w:hyperlink r:id="rId86">
         <w:r>
           <w:rPr>
             <w:rStyle w:val="Hyperlink"/>
@@ -2627,8 +2890,8 @@
         </w:r>
       </w:hyperlink>
     </w:p>
-    <w:bookmarkEnd w:id="75"/>
-    <w:bookmarkStart w:id="77" w:name="ref-killgore2008"/>
+    <w:bookmarkEnd w:id="87"/>
+    <w:bookmarkStart w:id="89" w:name="ref-killgore2008"/>
     <w:p>
       <w:pPr>
         <w:pStyle w:val="Bibliography"/>
@@ -2663,7 +2926,7 @@
       <w:r>
         <w:t xml:space="preserve"> </w:t>
       </w:r>
-      <w:hyperlink r:id="rId76">
+      <w:hyperlink r:id="rId88">
         <w:r>
           <w:rPr>
             <w:rStyle w:val="Hyperlink"/>
@@ -2672,8 +2935,8 @@
         </w:r>
       </w:hyperlink>
     </w:p>
-    <w:bookmarkEnd w:id="77"/>
-    <w:bookmarkStart w:id="79" w:name="ref-klein2008"/>
+    <w:bookmarkEnd w:id="89"/>
+    <w:bookmarkStart w:id="91" w:name="ref-klein2008"/>
     <w:p>
       <w:pPr>
         <w:pStyle w:val="Bibliography"/>
@@ -2708,7 +2971,7 @@
       <w:r>
         <w:t xml:space="preserve"> </w:t>
       </w:r>
-      <w:hyperlink r:id="rId78">
+      <w:hyperlink r:id="rId90">
         <w:r>
           <w:rPr>
             <w:rStyle w:val="Hyperlink"/>
@@ -2717,8 +2980,8 @@
         </w:r>
       </w:hyperlink>
     </w:p>
-    <w:bookmarkEnd w:id="79"/>
-    <w:bookmarkStart w:id="81" w:name="ref-krueger1994"/>
+    <w:bookmarkEnd w:id="91"/>
+    <w:bookmarkStart w:id="93" w:name="ref-krueger1994"/>
     <w:p>
       <w:pPr>
         <w:pStyle w:val="Bibliography"/>
@@ -2753,7 +3016,7 @@
       <w:r>
         <w:t xml:space="preserve"> </w:t>
       </w:r>
-      <w:hyperlink r:id="rId80">
+      <w:hyperlink r:id="rId92">
         <w:r>
           <w:rPr>
             <w:rStyle w:val="Hyperlink"/>
@@ -2762,8 +3025,8 @@
         </w:r>
       </w:hyperlink>
     </w:p>
-    <w:bookmarkEnd w:id="81"/>
-    <w:bookmarkStart w:id="82" w:name="ref-lerner2018"/>
+    <w:bookmarkEnd w:id="93"/>
+    <w:bookmarkStart w:id="94" w:name="ref-lerner2018"/>
     <w:p>
       <w:pPr>
         <w:pStyle w:val="Bibliography"/>
@@ -2787,8 +3050,8 @@
         <w:t xml:space="preserve">(4th ed.). Routledge.</w:t>
       </w:r>
     </w:p>
-    <w:bookmarkEnd w:id="82"/>
-    <w:bookmarkStart w:id="84" w:name="ref-lerner2002"/>
+    <w:bookmarkEnd w:id="94"/>
+    <w:bookmarkStart w:id="96" w:name="ref-lerner2002"/>
     <w:p>
       <w:pPr>
         <w:pStyle w:val="Bibliography"/>
@@ -2823,7 +3086,7 @@
       <w:r>
         <w:t xml:space="preserve"> </w:t>
       </w:r>
-      <w:hyperlink r:id="rId83">
+      <w:hyperlink r:id="rId95">
         <w:r>
           <w:rPr>
             <w:rStyle w:val="Hyperlink"/>
@@ -2832,8 +3095,8 @@
         </w:r>
       </w:hyperlink>
     </w:p>
-    <w:bookmarkEnd w:id="84"/>
-    <w:bookmarkStart w:id="86" w:name="ref-lerner2001a"/>
+    <w:bookmarkEnd w:id="96"/>
+    <w:bookmarkStart w:id="98" w:name="ref-lerner2001a"/>
     <w:p>
       <w:pPr>
         <w:pStyle w:val="Bibliography"/>
@@ -2868,7 +3131,7 @@
       <w:r>
         <w:t xml:space="preserve"> </w:t>
       </w:r>
-      <w:hyperlink r:id="rId85">
+      <w:hyperlink r:id="rId97">
         <w:r>
           <w:rPr>
             <w:rStyle w:val="Hyperlink"/>
@@ -2877,8 +3140,8 @@
         </w:r>
       </w:hyperlink>
     </w:p>
-    <w:bookmarkEnd w:id="86"/>
-    <w:bookmarkStart w:id="88" w:name="ref-lipshitz2001"/>
+    <w:bookmarkEnd w:id="98"/>
+    <w:bookmarkStart w:id="100" w:name="ref-lipshitz2001"/>
     <w:p>
       <w:pPr>
         <w:pStyle w:val="Bibliography"/>
@@ -2913,7 +3176,7 @@
       <w:r>
         <w:t xml:space="preserve"> </w:t>
       </w:r>
-      <w:hyperlink r:id="rId87">
+      <w:hyperlink r:id="rId99">
         <w:r>
           <w:rPr>
             <w:rStyle w:val="Hyperlink"/>
@@ -2922,8 +3185,8 @@
         </w:r>
       </w:hyperlink>
     </w:p>
-    <w:bookmarkEnd w:id="88"/>
-    <w:bookmarkStart w:id="90" w:name="ref-mascolo2015"/>
+    <w:bookmarkEnd w:id="100"/>
+    <w:bookmarkStart w:id="102" w:name="ref-mascolo2015"/>
     <w:p>
       <w:pPr>
         <w:pStyle w:val="Bibliography"/>
@@ -2949,7 +3212,7 @@
       <w:r>
         <w:t xml:space="preserve"> </w:t>
       </w:r>
-      <w:hyperlink r:id="rId89">
+      <w:hyperlink r:id="rId101">
         <w:r>
           <w:rPr>
             <w:rStyle w:val="Hyperlink"/>
@@ -2958,8 +3221,8 @@
         </w:r>
       </w:hyperlink>
     </w:p>
-    <w:bookmarkEnd w:id="90"/>
-    <w:bookmarkStart w:id="92" w:name="ref-napolitano2011"/>
+    <w:bookmarkEnd w:id="102"/>
+    <w:bookmarkStart w:id="104" w:name="ref-napolitano2011"/>
     <w:p>
       <w:pPr>
         <w:pStyle w:val="Bibliography"/>
@@ -2988,7 +3251,7 @@
       <w:r>
         <w:t xml:space="preserve"> </w:t>
       </w:r>
-      <w:hyperlink r:id="rId91">
+      <w:hyperlink r:id="rId103">
         <w:r>
           <w:rPr>
             <w:rStyle w:val="Hyperlink"/>
@@ -2997,8 +3260,8 @@
         </w:r>
       </w:hyperlink>
     </w:p>
-    <w:bookmarkEnd w:id="92"/>
-    <w:bookmarkStart w:id="93" w:name="ref-orasanu1993"/>
+    <w:bookmarkEnd w:id="104"/>
+    <w:bookmarkStart w:id="105" w:name="ref-orasanu1993"/>
     <w:p>
       <w:pPr>
         <w:pStyle w:val="Bibliography"/>
@@ -3022,8 +3285,8 @@
         <w:t xml:space="preserve">(pp. 3–20). Ablex Publishing.</w:t>
       </w:r>
     </w:p>
-    <w:bookmarkEnd w:id="93"/>
-    <w:bookmarkStart w:id="95" w:name="ref-overton2015a"/>
+    <w:bookmarkEnd w:id="105"/>
+    <w:bookmarkStart w:id="107" w:name="ref-overton2015a"/>
     <w:p>
       <w:pPr>
         <w:pStyle w:val="Bibliography"/>
@@ -3049,7 +3312,7 @@
       <w:r>
         <w:t xml:space="preserve"> </w:t>
       </w:r>
-      <w:hyperlink r:id="rId94">
+      <w:hyperlink r:id="rId106">
         <w:r>
           <w:rPr>
             <w:rStyle w:val="Hyperlink"/>
@@ -3058,8 +3321,8 @@
         </w:r>
       </w:hyperlink>
     </w:p>
-    <w:bookmarkEnd w:id="95"/>
-    <w:bookmarkStart w:id="97" w:name="ref-paquette2009"/>
+    <w:bookmarkEnd w:id="107"/>
+    <w:bookmarkStart w:id="109" w:name="ref-paquette2009"/>
     <w:p>
       <w:pPr>
         <w:pStyle w:val="Bibliography"/>
@@ -3094,7 +3357,7 @@
       <w:r>
         <w:t xml:space="preserve"> </w:t>
       </w:r>
-      <w:hyperlink r:id="rId96">
+      <w:hyperlink r:id="rId108">
         <w:r>
           <w:rPr>
             <w:rStyle w:val="Hyperlink"/>
@@ -3103,8 +3366,8 @@
         </w:r>
       </w:hyperlink>
     </w:p>
-    <w:bookmarkEnd w:id="97"/>
-    <w:bookmarkStart w:id="99" w:name="ref-peterman1999"/>
+    <w:bookmarkEnd w:id="109"/>
+    <w:bookmarkStart w:id="111" w:name="ref-peterman1999"/>
     <w:p>
       <w:pPr>
         <w:pStyle w:val="Bibliography"/>
@@ -3139,7 +3402,7 @@
       <w:r>
         <w:t xml:space="preserve"> </w:t>
       </w:r>
-      <w:hyperlink r:id="rId98">
+      <w:hyperlink r:id="rId110">
         <w:r>
           <w:rPr>
             <w:rStyle w:val="Hyperlink"/>
@@ -3148,8 +3411,8 @@
         </w:r>
       </w:hyperlink>
     </w:p>
-    <w:bookmarkEnd w:id="99"/>
-    <w:bookmarkStart w:id="100" w:name="ref-piaget1970"/>
+    <w:bookmarkEnd w:id="111"/>
+    <w:bookmarkStart w:id="112" w:name="ref-piaget1970"/>
     <w:p>
       <w:pPr>
         <w:pStyle w:val="Bibliography"/>
@@ -3173,8 +3436,8 @@
         <w:t xml:space="preserve">(3rd ed., Vol. 1, pp. 703–723). Wiley.</w:t>
       </w:r>
     </w:p>
-    <w:bookmarkEnd w:id="100"/>
-    <w:bookmarkStart w:id="102" w:name="ref-renn1998"/>
+    <w:bookmarkEnd w:id="112"/>
+    <w:bookmarkStart w:id="114" w:name="ref-renn1998"/>
     <w:p>
       <w:pPr>
         <w:pStyle w:val="Bibliography"/>
@@ -3209,7 +3472,7 @@
       <w:r>
         <w:t xml:space="preserve"> </w:t>
       </w:r>
-      <w:hyperlink r:id="rId101">
+      <w:hyperlink r:id="rId113">
         <w:r>
           <w:rPr>
             <w:rStyle w:val="Hyperlink"/>
@@ -3218,8 +3481,8 @@
         </w:r>
       </w:hyperlink>
     </w:p>
-    <w:bookmarkEnd w:id="102"/>
-    <w:bookmarkStart w:id="104" w:name="ref-reyna2011"/>
+    <w:bookmarkEnd w:id="114"/>
+    <w:bookmarkStart w:id="116" w:name="ref-reyna2011"/>
     <w:p>
       <w:pPr>
         <w:pStyle w:val="Bibliography"/>
@@ -3254,7 +3517,7 @@
       <w:r>
         <w:t xml:space="preserve"> </w:t>
       </w:r>
-      <w:hyperlink r:id="rId103">
+      <w:hyperlink r:id="rId115">
         <w:r>
           <w:rPr>
             <w:rStyle w:val="Hyperlink"/>
@@ -3263,8 +3526,8 @@
         </w:r>
       </w:hyperlink>
     </w:p>
-    <w:bookmarkEnd w:id="104"/>
-    <w:bookmarkStart w:id="106" w:name="ref-rothbaum1982"/>
+    <w:bookmarkEnd w:id="116"/>
+    <w:bookmarkStart w:id="118" w:name="ref-rothbaum1982"/>
     <w:p>
       <w:pPr>
         <w:pStyle w:val="Bibliography"/>
@@ -3299,7 +3562,7 @@
       <w:r>
         <w:t xml:space="preserve"> </w:t>
       </w:r>
-      <w:hyperlink r:id="rId105">
+      <w:hyperlink r:id="rId117">
         <w:r>
           <w:rPr>
             <w:rStyle w:val="Hyperlink"/>
@@ -3308,8 +3571,8 @@
         </w:r>
       </w:hyperlink>
     </w:p>
-    <w:bookmarkEnd w:id="106"/>
-    <w:bookmarkStart w:id="107" w:name="ref-sadler2004"/>
+    <w:bookmarkEnd w:id="118"/>
+    <w:bookmarkStart w:id="119" w:name="ref-sadler2004"/>
     <w:p>
       <w:pPr>
         <w:pStyle w:val="Bibliography"/>
@@ -3342,13 +3605,92 @@
         <w:t xml:space="preserve">(4), 76–91.</w:t>
       </w:r>
     </w:p>
-    <w:bookmarkEnd w:id="107"/>
-    <w:bookmarkStart w:id="109" w:name="ref-sicard2001"/>
+    <w:bookmarkEnd w:id="119"/>
+    <w:bookmarkStart w:id="121" w:name="ref-schein1990"/>
     <w:p>
       <w:pPr>
         <w:pStyle w:val="Bibliography"/>
       </w:pPr>
       <w:r>
+        <w:t xml:space="preserve">Schein, E. H. (1990). Organizational culture.</w:t>
+      </w:r>
+      <w:r>
+        <w:t xml:space="preserve"> </w:t>
+      </w:r>
+      <w:r>
+        <w:rPr>
+          <w:i/>
+        </w:rPr>
+        <w:t xml:space="preserve">American Psychologist</w:t>
+      </w:r>
+      <w:r>
+        <w:t xml:space="preserve">,</w:t>
+      </w:r>
+      <w:r>
+        <w:t xml:space="preserve"> </w:t>
+      </w:r>
+      <w:r>
+        <w:rPr>
+          <w:i/>
+        </w:rPr>
+        <w:t xml:space="preserve">45</w:t>
+      </w:r>
+      <w:r>
+        <w:t xml:space="preserve">(2), 109.</w:t>
+      </w:r>
+      <w:r>
+        <w:t xml:space="preserve"> </w:t>
+      </w:r>
+      <w:hyperlink r:id="rId120">
+        <w:r>
+          <w:rPr>
+            <w:rStyle w:val="Hyperlink"/>
+          </w:rPr>
+          <w:t xml:space="preserve">https://doi.org/10.1037/0003-066X.45.2.109</w:t>
+        </w:r>
+      </w:hyperlink>
+    </w:p>
+    <w:bookmarkEnd w:id="121"/>
+    <w:bookmarkStart w:id="122" w:name="ref-seright2011"/>
+    <w:p>
+      <w:pPr>
+        <w:pStyle w:val="Bibliography"/>
+      </w:pPr>
+      <w:r>
+        <w:t xml:space="preserve">Seright, T. J. (2011). Clinical decision-making of rural novice nurses.</w:t>
+      </w:r>
+      <w:r>
+        <w:t xml:space="preserve"> </w:t>
+      </w:r>
+      <w:r>
+        <w:rPr>
+          <w:i/>
+        </w:rPr>
+        <w:t xml:space="preserve">Rural and Remote Health</w:t>
+      </w:r>
+      <w:r>
+        <w:t xml:space="preserve">,</w:t>
+      </w:r>
+      <w:r>
+        <w:t xml:space="preserve"> </w:t>
+      </w:r>
+      <w:r>
+        <w:rPr>
+          <w:i/>
+        </w:rPr>
+        <w:t xml:space="preserve">11</w:t>
+      </w:r>
+      <w:r>
+        <w:t xml:space="preserve">(3), 1726.</w:t>
+      </w:r>
+    </w:p>
+    <w:bookmarkEnd w:id="122"/>
+    <w:bookmarkStart w:id="124" w:name="ref-sicard2001"/>
+    <w:p>
+      <w:pPr>
+        <w:pStyle w:val="Bibliography"/>
+      </w:pPr>
+      <w:r>
         <w:t xml:space="preserve">Sicard, B., Jouve, E., &amp; Blin, O. (2001). Risk propensity assessment in military special operations.</w:t>
       </w:r>
       <w:r>
@@ -3378,7 +3720,7 @@
       <w:r>
         <w:t xml:space="preserve"> </w:t>
       </w:r>
-      <w:hyperlink r:id="rId108">
+      <w:hyperlink r:id="rId123">
         <w:r>
           <w:rPr>
             <w:rStyle w:val="Hyperlink"/>
@@ -3387,8 +3729,8 @@
         </w:r>
       </w:hyperlink>
     </w:p>
-    <w:bookmarkEnd w:id="109"/>
-    <w:bookmarkStart w:id="111" w:name="ref-steinberg2010"/>
+    <w:bookmarkEnd w:id="124"/>
+    <w:bookmarkStart w:id="126" w:name="ref-steinberg2010"/>
     <w:p>
       <w:pPr>
         <w:pStyle w:val="Bibliography"/>
@@ -3423,7 +3765,7 @@
       <w:r>
         <w:t xml:space="preserve"> </w:t>
       </w:r>
-      <w:hyperlink r:id="rId110">
+      <w:hyperlink r:id="rId125">
         <w:r>
           <w:rPr>
             <w:rStyle w:val="Hyperlink"/>
@@ -3432,8 +3774,8 @@
         </w:r>
       </w:hyperlink>
     </w:p>
-    <w:bookmarkEnd w:id="111"/>
-    <w:bookmarkStart w:id="113" w:name="ref-taylor-gooby2006"/>
+    <w:bookmarkEnd w:id="126"/>
+    <w:bookmarkStart w:id="128" w:name="ref-taylor-gooby2006"/>
     <w:p>
       <w:pPr>
         <w:pStyle w:val="Bibliography"/>
@@ -3468,7 +3810,7 @@
       <w:r>
         <w:t xml:space="preserve"> </w:t>
       </w:r>
-      <w:hyperlink r:id="rId112">
+      <w:hyperlink r:id="rId127">
         <w:r>
           <w:rPr>
             <w:rStyle w:val="Hyperlink"/>
@@ -3477,8 +3819,8 @@
         </w:r>
       </w:hyperlink>
     </w:p>
-    <w:bookmarkEnd w:id="113"/>
-    <w:bookmarkStart w:id="115" w:name="ref-veliz2015"/>
+    <w:bookmarkEnd w:id="128"/>
+    <w:bookmarkStart w:id="130" w:name="ref-veliz2015"/>
     <w:p>
       <w:pPr>
         <w:pStyle w:val="Bibliography"/>
@@ -3513,7 +3855,7 @@
       <w:r>
         <w:t xml:space="preserve"> </w:t>
       </w:r>
-      <w:hyperlink r:id="rId114">
+      <w:hyperlink r:id="rId129">
         <w:r>
           <w:rPr>
             <w:rStyle w:val="Hyperlink"/>
@@ -3522,8 +3864,8 @@
         </w:r>
       </w:hyperlink>
     </w:p>
-    <w:bookmarkEnd w:id="115"/>
-    <w:bookmarkStart w:id="117" w:name="ref-wiese2000"/>
+    <w:bookmarkEnd w:id="130"/>
+    <w:bookmarkStart w:id="132" w:name="ref-wiese2000"/>
     <w:p>
       <w:pPr>
         <w:pStyle w:val="Bibliography"/>
@@ -3558,7 +3900,7 @@
       <w:r>
         <w:t xml:space="preserve"> </w:t>
       </w:r>
-      <w:hyperlink r:id="rId116">
+      <w:hyperlink r:id="rId131">
         <w:r>
           <w:rPr>
             <w:rStyle w:val="Hyperlink"/>
@@ -3567,8 +3909,8 @@
         </w:r>
       </w:hyperlink>
     </w:p>
-    <w:bookmarkEnd w:id="117"/>
-    <w:bookmarkStart w:id="118" w:name="ref-zsambok2014"/>
+    <w:bookmarkEnd w:id="132"/>
+    <w:bookmarkStart w:id="133" w:name="ref-zsambok2014"/>
     <w:p>
       <w:pPr>
         <w:pStyle w:val="Bibliography"/>
@@ -3589,12 +3931,12 @@
         <w:t xml:space="preserve">. Psychology Press.</w:t>
       </w:r>
     </w:p>
-    <w:bookmarkEnd w:id="118"/>
-    <w:bookmarkEnd w:id="119"/>
+    <w:bookmarkEnd w:id="133"/>
+    <w:bookmarkEnd w:id="134"/>
     <w:sectPr>
-      <w:headerReference w:type="even" r:id="rId11"/>
-      <w:headerReference w:type="default" r:id="rId10"/>
-      <w:headerReference w:type="first" r:id="rId9"/>
+      <w:headerReference w:type="even" r:id="rId9"/>
+      <w:headerReference w:type="default" r:id="rId11"/>
+      <w:headerReference w:type="first" r:id="rId10"/>
       <w:pgSz w:w="12240" w:h="15840"/>
       <w:pgMar w:top="1417" w:right="1417" w:bottom="1134" w:left="1417" w:header="720" w:footer="720" w:gutter="0"/>
       <w:cols w:space="720"/>
@@ -3732,7 +4074,7 @@
 </file>
 
 <file path=word/header1.xml><?xml version="1.0" encoding="utf-8"?>
-<w:hdr xmlns:wpc="http://schemas.microsoft.com/office/word/2010/wordprocessingCanvas" xmlns:cx="http://schemas.microsoft.com/office/drawing/2014/chartex" xmlns:cx1="http://schemas.microsoft.com/office/drawing/2015/9/8/chartex" xmlns:cx2="http://schemas.microsoft.com/office/drawing/2015/10/21/chartex" xmlns:cx3="http://schemas.microsoft.com/office/drawing/2016/5/9/chartex" xmlns:cx4="http://schemas.microsoft.com/office/drawing/2016/5/10/chartex" xmlns:cx5="http://schemas.microsoft.com/office/drawing/2016/5/11/chartex" xmlns:cx6="http://schemas.microsoft.com/office/drawing/2016/5/12/chartex" xmlns:cx7="http://schemas.microsoft.com/office/drawing/2016/5/13/chartex" xmlns:cx8="http://schemas.microsoft.com/office/drawing/2016/5/14/chartex" xmlns:mc="http://schemas.openxmlformats.org/markup-compatibility/2006" xmlns:aink="http://schemas.microsoft.com/office/drawing/2016/ink" xmlns:am3d="http://schemas.microsoft.com/office/drawing/2017/model3d" xmlns:o="urn:schemas-microsoft-com:office:office" xmlns:r="http://schemas.openxmlformats.org/officeDocument/2006/relationships" xmlns:m="http://schemas.openxmlformats.org/officeDocument/2006/math" xmlns:v="urn:schemas-microsoft-com:vml" xmlns:wp14="http://schemas.microsoft.com/office/word/2010/wordprocessingDrawing" xmlns:wp="http://schemas.openxmlformats.org/drawingml/2006/wordprocessingDrawing" xmlns:w10="urn:schemas-microsoft-com:office:word" xmlns:w="http://schemas.openxmlformats.org/wordprocessingml/2006/main" xmlns:w14="http://schemas.microsoft.com/office/word/2010/wordml" xmlns:w15="http://schemas.microsoft.com/office/word/2012/wordml" xmlns:w16cex="http://schemas.microsoft.com/office/word/2018/wordml/cex" xmlns:w16cid="http://schemas.microsoft.com/office/word/2016/wordml/cid" xmlns:w16="http://schemas.microsoft.com/office/word/2018/wordml" xmlns:w16se="http://schemas.microsoft.com/office/word/2015/wordml/symex" xmlns:wpg="http://schemas.microsoft.com/office/word/2010/wordprocessingGroup" xmlns:wpi="http://schemas.microsoft.com/office/word/2010/wordprocessingInk" xmlns:wne="http://schemas.microsoft.com/office/word/2006/wordml" xmlns:wps="http://schemas.microsoft.com/office/word/2010/wordprocessingShape" mc:Ignorable="w14 w15 w16se w16cid w16 w16cex wp14">
+<w:hdr xmlns:wpc="http://schemas.microsoft.com/office/word/2010/wordprocessingCanvas" xmlns:cx="http://schemas.microsoft.com/office/drawing/2014/chartex" xmlns:cx1="http://schemas.microsoft.com/office/drawing/2015/9/8/chartex" xmlns:cx2="http://schemas.microsoft.com/office/drawing/2015/10/21/chartex" xmlns:cx3="http://schemas.microsoft.com/office/drawing/2016/5/9/chartex" xmlns:cx4="http://schemas.microsoft.com/office/drawing/2016/5/10/chartex" xmlns:cx5="http://schemas.microsoft.com/office/drawing/2016/5/11/chartex" xmlns:cx6="http://schemas.microsoft.com/office/drawing/2016/5/12/chartex" xmlns:cx7="http://schemas.microsoft.com/office/drawing/2016/5/13/chartex" xmlns:cx8="http://schemas.microsoft.com/office/drawing/2016/5/14/chartex" xmlns:mc="http://schemas.openxmlformats.org/markup-compatibility/2006" xmlns:aink="http://schemas.microsoft.com/office/drawing/2016/ink" xmlns:am3d="http://schemas.microsoft.com/office/drawing/2017/model3d" xmlns:o="urn:schemas-microsoft-com:office:office" xmlns:r="http://schemas.openxmlformats.org/officeDocument/2006/relationships" xmlns:m="http://schemas.openxmlformats.org/officeDocument/2006/math" xmlns:v="urn:schemas-microsoft-com:vml" xmlns:wp14="http://schemas.microsoft.com/office/word/2010/wordprocessingDrawing" xmlns:wp="http://schemas.openxmlformats.org/drawingml/2006/wordprocessingDrawing" xmlns:w10="urn:schemas-microsoft-com:office:word" xmlns:w="http://schemas.openxmlformats.org/wordprocessingml/2006/main" xmlns:w14="http://schemas.microsoft.com/office/word/2010/wordml" xmlns:w15="http://schemas.microsoft.com/office/word/2012/wordml" xmlns:w16cid="http://schemas.microsoft.com/office/word/2016/wordml/cid" xmlns:w16se="http://schemas.microsoft.com/office/word/2015/wordml/symex" xmlns:wpg="http://schemas.microsoft.com/office/word/2010/wordprocessingGroup" xmlns:wpi="http://schemas.microsoft.com/office/word/2010/wordprocessingInk" xmlns:wne="http://schemas.microsoft.com/office/word/2006/wordml" xmlns:wps="http://schemas.microsoft.com/office/word/2010/wordprocessingShape" mc:Ignorable="w14 w15 w16se w16cid wp14">
   <w:sdt>
     <w:sdtPr>
       <w:rPr>
@@ -3789,7 +4131,7 @@
 </file>
 
 <file path=word/header2.xml><?xml version="1.0" encoding="utf-8"?>
-<w:hdr xmlns:wpc="http://schemas.microsoft.com/office/word/2010/wordprocessingCanvas" xmlns:cx="http://schemas.microsoft.com/office/drawing/2014/chartex" xmlns:cx1="http://schemas.microsoft.com/office/drawing/2015/9/8/chartex" xmlns:cx2="http://schemas.microsoft.com/office/drawing/2015/10/21/chartex" xmlns:cx3="http://schemas.microsoft.com/office/drawing/2016/5/9/chartex" xmlns:cx4="http://schemas.microsoft.com/office/drawing/2016/5/10/chartex" xmlns:cx5="http://schemas.microsoft.com/office/drawing/2016/5/11/chartex" xmlns:cx6="http://schemas.microsoft.com/office/drawing/2016/5/12/chartex" xmlns:cx7="http://schemas.microsoft.com/office/drawing/2016/5/13/chartex" xmlns:cx8="http://schemas.microsoft.com/office/drawing/2016/5/14/chartex" xmlns:mc="http://schemas.openxmlformats.org/markup-compatibility/2006" xmlns:aink="http://schemas.microsoft.com/office/drawing/2016/ink" xmlns:am3d="http://schemas.microsoft.com/office/drawing/2017/model3d" xmlns:o="urn:schemas-microsoft-com:office:office" xmlns:r="http://schemas.openxmlformats.org/officeDocument/2006/relationships" xmlns:m="http://schemas.openxmlformats.org/officeDocument/2006/math" xmlns:v="urn:schemas-microsoft-com:vml" xmlns:wp14="http://schemas.microsoft.com/office/word/2010/wordprocessingDrawing" xmlns:wp="http://schemas.openxmlformats.org/drawingml/2006/wordprocessingDrawing" xmlns:w10="urn:schemas-microsoft-com:office:word" xmlns:w="http://schemas.openxmlformats.org/wordprocessingml/2006/main" xmlns:w14="http://schemas.microsoft.com/office/word/2010/wordml" xmlns:w15="http://schemas.microsoft.com/office/word/2012/wordml" xmlns:w16cex="http://schemas.microsoft.com/office/word/2018/wordml/cex" xmlns:w16cid="http://schemas.microsoft.com/office/word/2016/wordml/cid" xmlns:w16="http://schemas.microsoft.com/office/word/2018/wordml" xmlns:w16se="http://schemas.microsoft.com/office/word/2015/wordml/symex" xmlns:wpg="http://schemas.microsoft.com/office/word/2010/wordprocessingGroup" xmlns:wpi="http://schemas.microsoft.com/office/word/2010/wordprocessingInk" xmlns:wne="http://schemas.microsoft.com/office/word/2006/wordml" xmlns:wps="http://schemas.microsoft.com/office/word/2010/wordprocessingShape" mc:Ignorable="w14 w15 w16se w16cid w16 w16cex wp14">
+<w:hdr xmlns:wpc="http://schemas.microsoft.com/office/word/2010/wordprocessingCanvas" xmlns:cx="http://schemas.microsoft.com/office/drawing/2014/chartex" xmlns:cx1="http://schemas.microsoft.com/office/drawing/2015/9/8/chartex" xmlns:cx2="http://schemas.microsoft.com/office/drawing/2015/10/21/chartex" xmlns:cx3="http://schemas.microsoft.com/office/drawing/2016/5/9/chartex" xmlns:cx4="http://schemas.microsoft.com/office/drawing/2016/5/10/chartex" xmlns:cx5="http://schemas.microsoft.com/office/drawing/2016/5/11/chartex" xmlns:cx6="http://schemas.microsoft.com/office/drawing/2016/5/12/chartex" xmlns:cx7="http://schemas.microsoft.com/office/drawing/2016/5/13/chartex" xmlns:cx8="http://schemas.microsoft.com/office/drawing/2016/5/14/chartex" xmlns:mc="http://schemas.openxmlformats.org/markup-compatibility/2006" xmlns:aink="http://schemas.microsoft.com/office/drawing/2016/ink" xmlns:am3d="http://schemas.microsoft.com/office/drawing/2017/model3d" xmlns:o="urn:schemas-microsoft-com:office:office" xmlns:r="http://schemas.openxmlformats.org/officeDocument/2006/relationships" xmlns:m="http://schemas.openxmlformats.org/officeDocument/2006/math" xmlns:v="urn:schemas-microsoft-com:vml" xmlns:wp14="http://schemas.microsoft.com/office/word/2010/wordprocessingDrawing" xmlns:wp="http://schemas.openxmlformats.org/drawingml/2006/wordprocessingDrawing" xmlns:w10="urn:schemas-microsoft-com:office:word" xmlns:w="http://schemas.openxmlformats.org/wordprocessingml/2006/main" xmlns:w14="http://schemas.microsoft.com/office/word/2010/wordml" xmlns:w15="http://schemas.microsoft.com/office/word/2012/wordml" xmlns:w16cid="http://schemas.microsoft.com/office/word/2016/wordml/cid" xmlns:w16se="http://schemas.microsoft.com/office/word/2015/wordml/symex" xmlns:wpg="http://schemas.microsoft.com/office/word/2010/wordprocessingGroup" xmlns:wpi="http://schemas.microsoft.com/office/word/2010/wordprocessingInk" xmlns:wne="http://schemas.microsoft.com/office/word/2006/wordml" xmlns:wps="http://schemas.microsoft.com/office/word/2010/wordprocessingShape" mc:Ignorable="w14 w15 w16se w16cid wp14">
   <w:sdt>
     <w:sdtPr>
       <w:rPr>
@@ -3858,10 +4200,7 @@
       </w:rPr>
     </w:pPr>
     <w:r>
-      <w:t xml:space="preserve">Risk-Taking and </w:t>
-    </w:r>
-    <w:r>
-      <w:t>Goal-Directed Behavior</w:t>
+      <w:t>Risk-Taking and Goal-Directed Behavior</w:t>
     </w:r>
     <w:r>
       <w:ptab w:relativeTo="margin" w:alignment="right" w:leader="none"/>
@@ -3871,7 +4210,7 @@
 </file>
 
 <file path=word/header3.xml><?xml version="1.0" encoding="utf-8"?>
-<w:hdr xmlns:wpc="http://schemas.microsoft.com/office/word/2010/wordprocessingCanvas" xmlns:cx="http://schemas.microsoft.com/office/drawing/2014/chartex" xmlns:cx1="http://schemas.microsoft.com/office/drawing/2015/9/8/chartex" xmlns:cx2="http://schemas.microsoft.com/office/drawing/2015/10/21/chartex" xmlns:cx3="http://schemas.microsoft.com/office/drawing/2016/5/9/chartex" xmlns:cx4="http://schemas.microsoft.com/office/drawing/2016/5/10/chartex" xmlns:cx5="http://schemas.microsoft.com/office/drawing/2016/5/11/chartex" xmlns:cx6="http://schemas.microsoft.com/office/drawing/2016/5/12/chartex" xmlns:cx7="http://schemas.microsoft.com/office/drawing/2016/5/13/chartex" xmlns:cx8="http://schemas.microsoft.com/office/drawing/2016/5/14/chartex" xmlns:mc="http://schemas.openxmlformats.org/markup-compatibility/2006" xmlns:aink="http://schemas.microsoft.com/office/drawing/2016/ink" xmlns:am3d="http://schemas.microsoft.com/office/drawing/2017/model3d" xmlns:o="urn:schemas-microsoft-com:office:office" xmlns:r="http://schemas.openxmlformats.org/officeDocument/2006/relationships" xmlns:m="http://schemas.openxmlformats.org/officeDocument/2006/math" xmlns:v="urn:schemas-microsoft-com:vml" xmlns:wp14="http://schemas.microsoft.com/office/word/2010/wordprocessingDrawing" xmlns:wp="http://schemas.openxmlformats.org/drawingml/2006/wordprocessingDrawing" xmlns:w10="urn:schemas-microsoft-com:office:word" xmlns:w="http://schemas.openxmlformats.org/wordprocessingml/2006/main" xmlns:w14="http://schemas.microsoft.com/office/word/2010/wordml" xmlns:w15="http://schemas.microsoft.com/office/word/2012/wordml" xmlns:w16cex="http://schemas.microsoft.com/office/word/2018/wordml/cex" xmlns:w16cid="http://schemas.microsoft.com/office/word/2016/wordml/cid" xmlns:w16="http://schemas.microsoft.com/office/word/2018/wordml" xmlns:w16se="http://schemas.microsoft.com/office/word/2015/wordml/symex" xmlns:wpg="http://schemas.microsoft.com/office/word/2010/wordprocessingGroup" xmlns:wpi="http://schemas.microsoft.com/office/word/2010/wordprocessingInk" xmlns:wne="http://schemas.microsoft.com/office/word/2006/wordml" xmlns:wps="http://schemas.microsoft.com/office/word/2010/wordprocessingShape" mc:Ignorable="w14 w15 w16se w16cid w16 w16cex wp14">
+<w:hdr xmlns:wpc="http://schemas.microsoft.com/office/word/2010/wordprocessingCanvas" xmlns:cx="http://schemas.microsoft.com/office/drawing/2014/chartex" xmlns:cx1="http://schemas.microsoft.com/office/drawing/2015/9/8/chartex" xmlns:cx2="http://schemas.microsoft.com/office/drawing/2015/10/21/chartex" xmlns:cx3="http://schemas.microsoft.com/office/drawing/2016/5/9/chartex" xmlns:cx4="http://schemas.microsoft.com/office/drawing/2016/5/10/chartex" xmlns:cx5="http://schemas.microsoft.com/office/drawing/2016/5/11/chartex" xmlns:cx6="http://schemas.microsoft.com/office/drawing/2016/5/12/chartex" xmlns:cx7="http://schemas.microsoft.com/office/drawing/2016/5/13/chartex" xmlns:cx8="http://schemas.microsoft.com/office/drawing/2016/5/14/chartex" xmlns:mc="http://schemas.openxmlformats.org/markup-compatibility/2006" xmlns:aink="http://schemas.microsoft.com/office/drawing/2016/ink" xmlns:am3d="http://schemas.microsoft.com/office/drawing/2017/model3d" xmlns:o="urn:schemas-microsoft-com:office:office" xmlns:r="http://schemas.openxmlformats.org/officeDocument/2006/relationships" xmlns:m="http://schemas.openxmlformats.org/officeDocument/2006/math" xmlns:v="urn:schemas-microsoft-com:vml" xmlns:wp14="http://schemas.microsoft.com/office/word/2010/wordprocessingDrawing" xmlns:wp="http://schemas.openxmlformats.org/drawingml/2006/wordprocessingDrawing" xmlns:w10="urn:schemas-microsoft-com:office:word" xmlns:w="http://schemas.openxmlformats.org/wordprocessingml/2006/main" xmlns:w14="http://schemas.microsoft.com/office/word/2010/wordml" xmlns:w15="http://schemas.microsoft.com/office/word/2012/wordml" xmlns:w16cid="http://schemas.microsoft.com/office/word/2016/wordml/cid" xmlns:w16se="http://schemas.microsoft.com/office/word/2015/wordml/symex" xmlns:wpg="http://schemas.microsoft.com/office/word/2010/wordprocessingGroup" xmlns:wpi="http://schemas.microsoft.com/office/word/2010/wordprocessingInk" xmlns:wne="http://schemas.microsoft.com/office/word/2006/wordml" xmlns:wps="http://schemas.microsoft.com/office/word/2010/wordprocessingShape" mc:Ignorable="w14 w15 w16se w16cid wp14">
   <w:sdt>
     <w:sdtPr>
       <w:rPr>
@@ -3949,7 +4288,7 @@
 </file>
 
 <file path=word/numbering.xml><?xml version="1.0" encoding="utf-8"?>
-<w:numbering xmlns:wpc="http://schemas.microsoft.com/office/word/2010/wordprocessingCanvas" xmlns:cx="http://schemas.microsoft.com/office/drawing/2014/chartex" xmlns:cx1="http://schemas.microsoft.com/office/drawing/2015/9/8/chartex" xmlns:cx2="http://schemas.microsoft.com/office/drawing/2015/10/21/chartex" xmlns:cx3="http://schemas.microsoft.com/office/drawing/2016/5/9/chartex" xmlns:cx4="http://schemas.microsoft.com/office/drawing/2016/5/10/chartex" xmlns:cx5="http://schemas.microsoft.com/office/drawing/2016/5/11/chartex" xmlns:cx6="http://schemas.microsoft.com/office/drawing/2016/5/12/chartex" xmlns:cx7="http://schemas.microsoft.com/office/drawing/2016/5/13/chartex" xmlns:cx8="http://schemas.microsoft.com/office/drawing/2016/5/14/chartex" xmlns:mc="http://schemas.openxmlformats.org/markup-compatibility/2006" xmlns:aink="http://schemas.microsoft.com/office/drawing/2016/ink" xmlns:am3d="http://schemas.microsoft.com/office/drawing/2017/model3d" xmlns:o="urn:schemas-microsoft-com:office:office" xmlns:r="http://schemas.openxmlformats.org/officeDocument/2006/relationships" xmlns:m="http://schemas.openxmlformats.org/officeDocument/2006/math" xmlns:v="urn:schemas-microsoft-com:vml" xmlns:wp14="http://schemas.microsoft.com/office/word/2010/wordprocessingDrawing" xmlns:wp="http://schemas.openxmlformats.org/drawingml/2006/wordprocessingDrawing" xmlns:w10="urn:schemas-microsoft-com:office:word" xmlns:w="http://schemas.openxmlformats.org/wordprocessingml/2006/main" xmlns:w14="http://schemas.microsoft.com/office/word/2010/wordml" xmlns:w15="http://schemas.microsoft.com/office/word/2012/wordml" xmlns:w16cex="http://schemas.microsoft.com/office/word/2018/wordml/cex" xmlns:w16cid="http://schemas.microsoft.com/office/word/2016/wordml/cid" xmlns:w16="http://schemas.microsoft.com/office/word/2018/wordml" xmlns:w16se="http://schemas.microsoft.com/office/word/2015/wordml/symex" xmlns:wpg="http://schemas.microsoft.com/office/word/2010/wordprocessingGroup" xmlns:wpi="http://schemas.microsoft.com/office/word/2010/wordprocessingInk" xmlns:wne="http://schemas.microsoft.com/office/word/2006/wordml" xmlns:wps="http://schemas.microsoft.com/office/word/2010/wordprocessingShape" mc:Ignorable="w14 w15 w16se w16cid w16 w16cex wp14">
+<w:numbering xmlns:wpc="http://schemas.microsoft.com/office/word/2010/wordprocessingCanvas" xmlns:cx="http://schemas.microsoft.com/office/drawing/2014/chartex" xmlns:cx1="http://schemas.microsoft.com/office/drawing/2015/9/8/chartex" xmlns:cx2="http://schemas.microsoft.com/office/drawing/2015/10/21/chartex" xmlns:cx3="http://schemas.microsoft.com/office/drawing/2016/5/9/chartex" xmlns:cx4="http://schemas.microsoft.com/office/drawing/2016/5/10/chartex" xmlns:cx5="http://schemas.microsoft.com/office/drawing/2016/5/11/chartex" xmlns:cx6="http://schemas.microsoft.com/office/drawing/2016/5/12/chartex" xmlns:cx7="http://schemas.microsoft.com/office/drawing/2016/5/13/chartex" xmlns:cx8="http://schemas.microsoft.com/office/drawing/2016/5/14/chartex" xmlns:mc="http://schemas.openxmlformats.org/markup-compatibility/2006" xmlns:aink="http://schemas.microsoft.com/office/drawing/2016/ink" xmlns:am3d="http://schemas.microsoft.com/office/drawing/2017/model3d" xmlns:o="urn:schemas-microsoft-com:office:office" xmlns:r="http://schemas.openxmlformats.org/officeDocument/2006/relationships" xmlns:m="http://schemas.openxmlformats.org/officeDocument/2006/math" xmlns:v="urn:schemas-microsoft-com:vml" xmlns:wp14="http://schemas.microsoft.com/office/word/2010/wordprocessingDrawing" xmlns:wp="http://schemas.openxmlformats.org/drawingml/2006/wordprocessingDrawing" xmlns:w10="urn:schemas-microsoft-com:office:word" xmlns:w="http://schemas.openxmlformats.org/wordprocessingml/2006/main" xmlns:w14="http://schemas.microsoft.com/office/word/2010/wordml" xmlns:w15="http://schemas.microsoft.com/office/word/2012/wordml" xmlns:w16cid="http://schemas.microsoft.com/office/word/2016/wordml/cid" xmlns:w16se="http://schemas.microsoft.com/office/word/2015/wordml/symex" xmlns:wpg="http://schemas.microsoft.com/office/word/2010/wordprocessingGroup" xmlns:wpi="http://schemas.microsoft.com/office/word/2010/wordprocessingInk" xmlns:wne="http://schemas.microsoft.com/office/word/2006/wordml" xmlns:wps="http://schemas.microsoft.com/office/word/2010/wordprocessingShape" mc:Ignorable="w14 w15 w16se w16cid wp14">
   <w:abstractNum w:abstractNumId="0" w15:restartNumberingAfterBreak="0">
     <w:nsid w:val="EA454B4C"/>
     <w:multiLevelType w:val="multilevel"/>
@@ -4057,7 +4396,7 @@
   <w:abstractNum w:abstractNumId="1" w15:restartNumberingAfterBreak="0">
     <w:nsid w:val="FFFFFF7C"/>
     <w:multiLevelType w:val="singleLevel"/>
-    <w:tmpl w:val="BF42DC44"/>
+    <w:tmpl w:val="79B69B34"/>
     <w:lvl w:ilvl="0">
       <w:start w:val="1"/>
       <w:numFmt w:val="decimal"/>
@@ -4074,7 +4413,7 @@
   <w:abstractNum w:abstractNumId="2" w15:restartNumberingAfterBreak="0">
     <w:nsid w:val="FFFFFF7D"/>
     <w:multiLevelType w:val="singleLevel"/>
-    <w:tmpl w:val="A45CF382"/>
+    <w:tmpl w:val="8138C4AA"/>
     <w:lvl w:ilvl="0">
       <w:start w:val="1"/>
       <w:numFmt w:val="decimal"/>
@@ -4091,7 +4430,7 @@
   <w:abstractNum w:abstractNumId="3" w15:restartNumberingAfterBreak="0">
     <w:nsid w:val="FFFFFF7E"/>
     <w:multiLevelType w:val="singleLevel"/>
-    <w:tmpl w:val="64CEBCDE"/>
+    <w:tmpl w:val="30E66218"/>
     <w:lvl w:ilvl="0">
       <w:start w:val="1"/>
       <w:numFmt w:val="decimal"/>
@@ -4108,7 +4447,7 @@
   <w:abstractNum w:abstractNumId="4" w15:restartNumberingAfterBreak="0">
     <w:nsid w:val="FFFFFF7F"/>
     <w:multiLevelType w:val="singleLevel"/>
-    <w:tmpl w:val="3290334E"/>
+    <w:tmpl w:val="8828D17A"/>
     <w:lvl w:ilvl="0">
       <w:start w:val="1"/>
       <w:numFmt w:val="decimal"/>
@@ -4125,7 +4464,7 @@
   <w:abstractNum w:abstractNumId="5" w15:restartNumberingAfterBreak="0">
     <w:nsid w:val="FFFFFF80"/>
     <w:multiLevelType w:val="singleLevel"/>
-    <w:tmpl w:val="A9F6B9FE"/>
+    <w:tmpl w:val="237469BE"/>
     <w:lvl w:ilvl="0">
       <w:start w:val="1"/>
       <w:numFmt w:val="bullet"/>
@@ -4145,7 +4484,7 @@
   <w:abstractNum w:abstractNumId="6" w15:restartNumberingAfterBreak="0">
     <w:nsid w:val="FFFFFF81"/>
     <w:multiLevelType w:val="singleLevel"/>
-    <w:tmpl w:val="B956B1C8"/>
+    <w:tmpl w:val="1718527E"/>
     <w:lvl w:ilvl="0">
       <w:start w:val="1"/>
       <w:numFmt w:val="bullet"/>
@@ -4165,7 +4504,7 @@
   <w:abstractNum w:abstractNumId="7" w15:restartNumberingAfterBreak="0">
     <w:nsid w:val="FFFFFF82"/>
     <w:multiLevelType w:val="singleLevel"/>
-    <w:tmpl w:val="D29ADC38"/>
+    <w:tmpl w:val="3592A0E6"/>
     <w:lvl w:ilvl="0">
       <w:start w:val="1"/>
       <w:numFmt w:val="bullet"/>
@@ -4185,7 +4524,7 @@
   <w:abstractNum w:abstractNumId="8" w15:restartNumberingAfterBreak="0">
     <w:nsid w:val="FFFFFF83"/>
     <w:multiLevelType w:val="singleLevel"/>
-    <w:tmpl w:val="E286C842"/>
+    <w:tmpl w:val="083663D6"/>
     <w:lvl w:ilvl="0">
       <w:start w:val="1"/>
       <w:numFmt w:val="bullet"/>
@@ -4205,7 +4544,7 @@
   <w:abstractNum w:abstractNumId="9" w15:restartNumberingAfterBreak="0">
     <w:nsid w:val="FFFFFF88"/>
     <w:multiLevelType w:val="singleLevel"/>
-    <w:tmpl w:val="C0E0E556"/>
+    <w:tmpl w:val="E4C4DC6E"/>
     <w:lvl w:ilvl="0">
       <w:start w:val="1"/>
       <w:numFmt w:val="decimal"/>
@@ -4222,7 +4561,7 @@
   <w:abstractNum w:abstractNumId="10" w15:restartNumberingAfterBreak="0">
     <w:nsid w:val="FFFFFF89"/>
     <w:multiLevelType w:val="singleLevel"/>
-    <w:tmpl w:val="08A4F8D2"/>
+    <w:tmpl w:val="A798F1A8"/>
     <w:lvl w:ilvl="0">
       <w:start w:val="1"/>
       <w:numFmt w:val="bullet"/>
@@ -4701,6 +5040,15 @@
   <w:num w:numId="16">
     <w:abstractNumId w:val="0"/>
   </w:num>
+  <w:num w:numId="17">
+    <w:abstractNumId w:val="12"/>
+  </w:num>
+  <w:num w:numId="18">
+    <w:abstractNumId w:val="0"/>
+  </w:num>
+  <w:num w:numId="19">
+    <w:abstractNumId w:val="0"/>
+  </w:num>
   <w:num w:numId="1000">
     <w:abstractNumId w:val="990"/>
   </w:num>
@@ -4714,7 +5062,7 @@
 </file>
 
 <file path=word/styles.xml><?xml version="1.0" encoding="utf-8"?>
-<w:styles xmlns:mc="http://schemas.openxmlformats.org/markup-compatibility/2006" xmlns:r="http://schemas.openxmlformats.org/officeDocument/2006/relationships" xmlns:w="http://schemas.openxmlformats.org/wordprocessingml/2006/main" xmlns:w14="http://schemas.microsoft.com/office/word/2010/wordml" xmlns:w15="http://schemas.microsoft.com/office/word/2012/wordml" xmlns:w16cex="http://schemas.microsoft.com/office/word/2018/wordml/cex" xmlns:w16cid="http://schemas.microsoft.com/office/word/2016/wordml/cid" xmlns:w16="http://schemas.microsoft.com/office/word/2018/wordml" xmlns:w16se="http://schemas.microsoft.com/office/word/2015/wordml/symex" mc:Ignorable="w14 w15 w16se w16cid w16 w16cex">
+<w:styles xmlns:mc="http://schemas.openxmlformats.org/markup-compatibility/2006" xmlns:r="http://schemas.openxmlformats.org/officeDocument/2006/relationships" xmlns:w="http://schemas.openxmlformats.org/wordprocessingml/2006/main" xmlns:w14="http://schemas.microsoft.com/office/word/2010/wordml" xmlns:w15="http://schemas.microsoft.com/office/word/2012/wordml" xmlns:w16cid="http://schemas.microsoft.com/office/word/2016/wordml/cid" xmlns:w16se="http://schemas.microsoft.com/office/word/2015/wordml/symex" mc:Ignorable="w14 w15 w16se w16cid">
   <w:docDefaults>
     <w:rPrDefault>
       <w:rPr>
@@ -4814,6 +5162,7 @@
     <w:lsdException w:name="HTML Sample" w:semiHidden="1" w:unhideWhenUsed="1"/>
     <w:lsdException w:name="HTML Typewriter" w:semiHidden="1" w:unhideWhenUsed="1"/>
     <w:lsdException w:name="HTML Variable" w:semiHidden="1" w:unhideWhenUsed="1"/>
+    <w:lsdException w:name="Normal Table" w:semiHidden="1" w:unhideWhenUsed="1"/>
     <w:lsdException w:name="annotation subject" w:semiHidden="1" w:unhideWhenUsed="1"/>
     <w:lsdException w:name="No List" w:semiHidden="1" w:unhideWhenUsed="1"/>
     <w:lsdException w:name="Outline List 1" w:semiHidden="1" w:unhideWhenUsed="1"/>
@@ -4860,7 +5209,9 @@
     <w:lsdException w:name="Table Subtle 2" w:semiHidden="1" w:unhideWhenUsed="1"/>
     <w:lsdException w:name="Table Web 1" w:semiHidden="1" w:unhideWhenUsed="1"/>
     <w:lsdException w:name="Table Web 2" w:semiHidden="1" w:unhideWhenUsed="1"/>
+    <w:lsdException w:name="Table Web 3" w:semiHidden="1" w:unhideWhenUsed="1"/>
     <w:lsdException w:name="Balloon Text" w:semiHidden="1" w:unhideWhenUsed="1"/>
+    <w:lsdException w:name="Table Theme" w:semiHidden="1" w:unhideWhenUsed="1"/>
     <w:lsdException w:name="Placeholder Text" w:semiHidden="1"/>
     <w:lsdException w:name="Light Shading"/>
     <w:lsdException w:name="Light List"/>
@@ -4881,6 +5232,7 @@
     <w:lsdException w:name="Light Grid Accent 1"/>
     <w:lsdException w:name="Medium Shading 1 Accent 1"/>
     <w:lsdException w:name="Medium Shading 2 Accent 1"/>
+    <w:lsdException w:name="Medium List 1 Accent 1"/>
     <w:lsdException w:name="Revision" w:semiHidden="1"/>
     <w:lsdException w:name="Medium List 2 Accent 1"/>
     <w:lsdException w:name="Medium Grid 1 Accent 1"/>
@@ -4959,6 +5311,7 @@
     <w:lsdException w:name="Dark List Accent 6"/>
     <w:lsdException w:name="Colorful Shading Accent 6"/>
     <w:lsdException w:name="Colorful List Accent 6"/>
+    <w:lsdException w:name="Colorful Grid Accent 6"/>
     <w:lsdException w:name="Bibliography" w:semiHidden="1" w:unhideWhenUsed="1"/>
     <w:lsdException w:name="TOC Heading" w:semiHidden="1" w:unhideWhenUsed="1"/>
     <w:lsdException w:name="Grid Table 4" w:uiPriority="49"/>
@@ -5101,9 +5454,8 @@
     <w:uiPriority w:val="9"/>
     <w:unhideWhenUsed/>
     <w:qFormat/>
-    <w:rsid w:val="00AB6A32"/>
+    <w:rsid w:val="00286CB4"/>
     <w:pPr>
-      <w:spacing w:before="200"/>
       <w:jc w:val="left"/>
       <w:outlineLvl w:val="1"/>
     </w:pPr>
@@ -5121,7 +5473,7 @@
     <w:rsid w:val="007F2EC5"/>
     <w:pPr>
       <w:framePr w:wrap="around" w:vAnchor="text" w:hAnchor="text" w:y="1"/>
-      <w:spacing w:before="0" w:line="240" w:lineRule="auto"/>
+      <w:spacing w:line="240" w:lineRule="auto"/>
       <w:ind w:firstLine="680"/>
       <w:outlineLvl w:val="2"/>
     </w:pPr>
@@ -5239,6 +5591,7 @@
   <w:style w:type="character" w:default="1" w:styleId="DefaultParagraphFont">
     <w:name w:val="Default Paragraph Font"/>
     <w:uiPriority w:val="1"/>
+    <w:semiHidden/>
     <w:unhideWhenUsed/>
   </w:style>
   <w:style w:type="table" w:default="1" w:styleId="TableNormal">
@@ -5294,11 +5647,11 @@
     <w:basedOn w:val="Normal"/>
     <w:next w:val="BodyText"/>
     <w:qFormat/>
-    <w:rsid w:val="00EF3FB9"/>
+    <w:rsid w:val="002E1224"/>
     <w:pPr>
       <w:keepNext/>
       <w:keepLines/>
-      <w:spacing w:before="2040"/>
+      <w:spacing w:before="0" w:after="0"/>
       <w:jc w:val="center"/>
     </w:pPr>
     <w:rPr>
@@ -5327,9 +5680,6 @@
     <w:next w:val="BodyText"/>
     <w:qFormat/>
     <w:rsid w:val="00CB20D0"/>
-    <w:pPr>
-      <w:spacing w:before="0"/>
-    </w:pPr>
   </w:style>
   <w:style w:type="paragraph" w:styleId="Date">
     <w:name w:val="Date"/>
@@ -5360,9 +5710,10 @@
     <w:name w:val="Bibliography"/>
     <w:basedOn w:val="Normal"/>
     <w:qFormat/>
-    <w:rsid w:val="00572FF5"/>
+    <w:rsid w:val="00286CB4"/>
     <w:pPr>
-      <w:ind w:left="680" w:hanging="680"/>
+      <w:spacing w:before="0" w:after="0"/>
+      <w:ind w:left="677" w:hanging="677"/>
     </w:pPr>
   </w:style>
   <w:style w:type="paragraph" w:styleId="BlockText">

</xml_diff>